<commit_message>
Navigation & Routing in Ionic Apps
</commit_message>
<xml_diff>
--- a/Resources/Ionic - Notes.docx
+++ b/Resources/Ionic - Notes.docx
@@ -3931,8 +3931,170 @@
       </w:r>
     </w:p>
     <w:p>
-      <w:bookmarkStart w:id="0" w:name="_GoBack"/>
-      <w:bookmarkEnd w:id="0"/>
+      <w:pPr>
+        <w:pStyle w:val="Heading2"/>
+      </w:pPr>
+      <w:r>
+        <w:lastRenderedPageBreak/>
+        <w:t>Understanding Ionic Tabs</w:t>
+      </w:r>
+    </w:p>
+    <w:p>
+      <w:pPr>
+        <w:pStyle w:val="ListParagraph"/>
+        <w:numPr>
+          <w:ilvl w:val="0"/>
+          <w:numId w:val="21"/>
+        </w:numPr>
+      </w:pPr>
+      <w:r>
+        <w:t>Tabs are a common navigation concept you see in mobile</w:t>
+      </w:r>
+      <w:r>
+        <w:t xml:space="preserve"> </w:t>
+      </w:r>
+      <w:r>
+        <w:t>apps, you can of course use them on web apps just as well but you especially see them in mobile apps</w:t>
+      </w:r>
+      <w:r>
+        <w:t xml:space="preserve"> </w:t>
+      </w:r>
+      <w:r>
+        <w:t>a</w:t>
+      </w:r>
+      <w:r>
+        <w:t xml:space="preserve">nd tabs basically allow you to </w:t>
+      </w:r>
+      <w:r>
+        <w:t>press the different tabs in the bottom tab bar and then load different</w:t>
+      </w:r>
+      <w:r>
+        <w:t xml:space="preserve"> </w:t>
+      </w:r>
+      <w:r>
+        <w:t>pages based on which tab you pressed.</w:t>
+      </w:r>
+    </w:p>
+    <w:p>
+      <w:pPr>
+        <w:pStyle w:val="ListParagraph"/>
+        <w:numPr>
+          <w:ilvl w:val="0"/>
+          <w:numId w:val="21"/>
+        </w:numPr>
+      </w:pPr>
+      <w:r>
+        <w:t xml:space="preserve">One important takeaway is that you will have </w:t>
+      </w:r>
+      <w:r>
+        <w:rPr>
+          <w:b/>
+        </w:rPr>
+        <w:t>separate navigation page stacks</w:t>
+      </w:r>
+      <w:r>
+        <w:rPr>
+          <w:b/>
+        </w:rPr>
+        <w:t xml:space="preserve"> for each tab</w:t>
+      </w:r>
+      <w:r>
+        <w:t>.</w:t>
+      </w:r>
+    </w:p>
+    <w:p>
+      <w:pPr>
+        <w:pStyle w:val="ListParagraph"/>
+        <w:numPr>
+          <w:ilvl w:val="0"/>
+          <w:numId w:val="21"/>
+        </w:numPr>
+      </w:pPr>
+      <w:r>
+        <w:t>T</w:t>
+      </w:r>
+      <w:r>
+        <w:t>hat of course is very useful for making sure that navigation is stored and users don't reset their</w:t>
+      </w:r>
+      <w:r>
+        <w:t xml:space="preserve"> </w:t>
+      </w:r>
+      <w:r>
+        <w:t>navigation by using tabs</w:t>
+      </w:r>
+      <w:r>
+        <w:t>.</w:t>
+      </w:r>
+    </w:p>
+    <w:p>
+      <w:pPr>
+        <w:pStyle w:val="Heading3"/>
+      </w:pPr>
+      <w:r>
+        <w:t>Adding Tabs to the App</w:t>
+      </w:r>
+    </w:p>
+    <w:p>
+      <w:pPr>
+        <w:pStyle w:val="ListParagraph"/>
+        <w:numPr>
+          <w:ilvl w:val="0"/>
+          <w:numId w:val="21"/>
+        </w:numPr>
+      </w:pPr>
+      <w:r>
+        <w:t>T</w:t>
+      </w:r>
+      <w:r>
+        <w:t xml:space="preserve">he component where you have your ion-tabs element </w:t>
+      </w:r>
+      <w:r>
+        <w:t>must</w:t>
+      </w:r>
+      <w:r>
+        <w:t xml:space="preserve"> have some child routes</w:t>
+      </w:r>
+      <w:r>
+        <w:t xml:space="preserve"> matching </w:t>
+      </w:r>
+      <w:r>
+        <w:t>'tab' attr</w:t>
+      </w:r>
+      <w:r>
+        <w:t>ibute</w:t>
+      </w:r>
+      <w:r>
+        <w:t xml:space="preserve"> of ion-tab</w:t>
+      </w:r>
+      <w:r>
+        <w:t xml:space="preserve"> so that the tabs will remain sticked to the page</w:t>
+      </w:r>
+      <w:r>
+        <w:t>.</w:t>
+      </w:r>
+    </w:p>
+    <w:p>
+      <w:pPr>
+        <w:pStyle w:val="ListParagraph"/>
+        <w:numPr>
+          <w:ilvl w:val="0"/>
+          <w:numId w:val="21"/>
+        </w:numPr>
+      </w:pPr>
+      <w:r>
+        <w:t xml:space="preserve">Refer – </w:t>
+      </w:r>
+      <w:hyperlink r:id="rId39" w:history="1">
+        <w:r>
+          <w:rPr>
+            <w:rStyle w:val="Hyperlink"/>
+          </w:rPr>
+          <w:t>https://ionicframework.com/docs/api/tabs</w:t>
+        </w:r>
+      </w:hyperlink>
+      <w:r>
+        <w:t xml:space="preserve"> </w:t>
+      </w:r>
     </w:p>
     <w:p/>
     <w:p/>
@@ -3948,11 +4110,226 @@
     <w:p/>
     <w:p/>
     <w:p/>
+    <w:p/>
+    <w:p/>
     <w:p>
       <w:pPr>
         <w:pStyle w:val="Heading1"/>
       </w:pPr>
       <w:r>
+        <w:lastRenderedPageBreak/>
+        <w:t>Ionic Components</w:t>
+      </w:r>
+      <w:r>
+        <w:t xml:space="preserve"> </w:t>
+      </w:r>
+      <w:r>
+        <w:t>Overview</w:t>
+      </w:r>
+    </w:p>
+    <w:p>
+      <w:pPr>
+        <w:pStyle w:val="NoSpacing"/>
+      </w:pPr>
+      <w:bookmarkStart w:id="0" w:name="_GoBack"/>
+      <w:bookmarkEnd w:id="0"/>
+    </w:p>
+    <w:p>
+      <w:pPr>
+        <w:pStyle w:val="NoSpacing"/>
+      </w:pPr>
+    </w:p>
+    <w:p>
+      <w:pPr>
+        <w:pStyle w:val="NoSpacing"/>
+      </w:pPr>
+    </w:p>
+    <w:p>
+      <w:pPr>
+        <w:pStyle w:val="NoSpacing"/>
+      </w:pPr>
+    </w:p>
+    <w:p>
+      <w:pPr>
+        <w:pStyle w:val="NoSpacing"/>
+      </w:pPr>
+    </w:p>
+    <w:p>
+      <w:pPr>
+        <w:pStyle w:val="NoSpacing"/>
+      </w:pPr>
+    </w:p>
+    <w:p>
+      <w:pPr>
+        <w:pStyle w:val="NoSpacing"/>
+      </w:pPr>
+    </w:p>
+    <w:p>
+      <w:pPr>
+        <w:pStyle w:val="NoSpacing"/>
+      </w:pPr>
+    </w:p>
+    <w:p>
+      <w:pPr>
+        <w:pStyle w:val="NoSpacing"/>
+      </w:pPr>
+    </w:p>
+    <w:p>
+      <w:pPr>
+        <w:pStyle w:val="NoSpacing"/>
+      </w:pPr>
+    </w:p>
+    <w:p>
+      <w:pPr>
+        <w:pStyle w:val="NoSpacing"/>
+      </w:pPr>
+    </w:p>
+    <w:p>
+      <w:pPr>
+        <w:pStyle w:val="NoSpacing"/>
+      </w:pPr>
+    </w:p>
+    <w:p>
+      <w:pPr>
+        <w:pStyle w:val="NoSpacing"/>
+      </w:pPr>
+    </w:p>
+    <w:p>
+      <w:pPr>
+        <w:pStyle w:val="NoSpacing"/>
+      </w:pPr>
+    </w:p>
+    <w:p>
+      <w:pPr>
+        <w:pStyle w:val="NoSpacing"/>
+      </w:pPr>
+    </w:p>
+    <w:p>
+      <w:pPr>
+        <w:pStyle w:val="NoSpacing"/>
+      </w:pPr>
+    </w:p>
+    <w:p>
+      <w:pPr>
+        <w:pStyle w:val="NoSpacing"/>
+      </w:pPr>
+    </w:p>
+    <w:p>
+      <w:pPr>
+        <w:pStyle w:val="NoSpacing"/>
+      </w:pPr>
+    </w:p>
+    <w:p>
+      <w:pPr>
+        <w:pStyle w:val="NoSpacing"/>
+      </w:pPr>
+    </w:p>
+    <w:p>
+      <w:pPr>
+        <w:pStyle w:val="NoSpacing"/>
+      </w:pPr>
+    </w:p>
+    <w:p>
+      <w:pPr>
+        <w:pStyle w:val="NoSpacing"/>
+      </w:pPr>
+    </w:p>
+    <w:p>
+      <w:pPr>
+        <w:pStyle w:val="NoSpacing"/>
+      </w:pPr>
+    </w:p>
+    <w:p>
+      <w:pPr>
+        <w:pStyle w:val="NoSpacing"/>
+      </w:pPr>
+    </w:p>
+    <w:p>
+      <w:pPr>
+        <w:pStyle w:val="NoSpacing"/>
+      </w:pPr>
+    </w:p>
+    <w:p>
+      <w:pPr>
+        <w:pStyle w:val="NoSpacing"/>
+      </w:pPr>
+    </w:p>
+    <w:p>
+      <w:pPr>
+        <w:pStyle w:val="NoSpacing"/>
+      </w:pPr>
+    </w:p>
+    <w:p>
+      <w:pPr>
+        <w:pStyle w:val="NoSpacing"/>
+      </w:pPr>
+    </w:p>
+    <w:p>
+      <w:pPr>
+        <w:pStyle w:val="NoSpacing"/>
+      </w:pPr>
+    </w:p>
+    <w:p>
+      <w:pPr>
+        <w:pStyle w:val="NoSpacing"/>
+      </w:pPr>
+    </w:p>
+    <w:p>
+      <w:pPr>
+        <w:pStyle w:val="NoSpacing"/>
+      </w:pPr>
+    </w:p>
+    <w:p>
+      <w:pPr>
+        <w:pStyle w:val="NoSpacing"/>
+      </w:pPr>
+    </w:p>
+    <w:p>
+      <w:pPr>
+        <w:pStyle w:val="NoSpacing"/>
+      </w:pPr>
+    </w:p>
+    <w:p>
+      <w:pPr>
+        <w:pStyle w:val="NoSpacing"/>
+      </w:pPr>
+    </w:p>
+    <w:p>
+      <w:pPr>
+        <w:pStyle w:val="NoSpacing"/>
+      </w:pPr>
+    </w:p>
+    <w:p>
+      <w:pPr>
+        <w:pStyle w:val="NoSpacing"/>
+      </w:pPr>
+    </w:p>
+    <w:p>
+      <w:pPr>
+        <w:pStyle w:val="NoSpacing"/>
+      </w:pPr>
+    </w:p>
+    <w:p>
+      <w:pPr>
+        <w:pStyle w:val="NoSpacing"/>
+      </w:pPr>
+    </w:p>
+    <w:p>
+      <w:pPr>
+        <w:pStyle w:val="NoSpacing"/>
+      </w:pPr>
+    </w:p>
+    <w:p>
+      <w:pPr>
+        <w:pStyle w:val="NoSpacing"/>
+      </w:pPr>
+    </w:p>
+    <w:p>
+      <w:pPr>
+        <w:pStyle w:val="Heading1"/>
+      </w:pPr>
+      <w:r>
+        <w:lastRenderedPageBreak/>
         <w:t>Tips and Tricks</w:t>
       </w:r>
     </w:p>
@@ -3967,7 +4344,7 @@
       <w:r>
         <w:t xml:space="preserve">Ionic Glossary – </w:t>
       </w:r>
-      <w:hyperlink r:id="rId39" w:history="1">
+      <w:hyperlink r:id="rId40" w:history="1">
         <w:r>
           <w:rPr>
             <w:rStyle w:val="Hyperlink"/>
@@ -4043,6 +4420,18 @@
       </w:pPr>
       <w:r>
         <w:t>Ionic caches pages.</w:t>
+      </w:r>
+    </w:p>
+    <w:p>
+      <w:pPr>
+        <w:pStyle w:val="ListParagraph"/>
+        <w:numPr>
+          <w:ilvl w:val="0"/>
+          <w:numId w:val="2"/>
+        </w:numPr>
+      </w:pPr>
+      <w:r>
+        <w:t>For authentication guard on lazy loaded modules, we need to implement both canLoad and canActivate guards. Because canLoad executes once before loading the module. Once the module is loadedit doesn’t run again. However canActivate runs on each page load.</w:t>
       </w:r>
     </w:p>
     <w:sectPr>
@@ -4221,6 +4610,119 @@
     </w:lvl>
   </w:abstractNum>
   <w:abstractNum w:abstractNumId="1">
+    <w:nsid w:val="02C20D5E"/>
+    <w:multiLevelType w:val="hybridMultilevel"/>
+    <w:tmpl w:val="1BE0D2F2"/>
+    <w:lvl w:ilvl="0" w:tplc="04090001">
+      <w:start w:val="1"/>
+      <w:numFmt w:val="bullet"/>
+      <w:lvlText w:val=""/>
+      <w:lvlJc w:val="left"/>
+      <w:pPr>
+        <w:ind w:left="720" w:hanging="360"/>
+      </w:pPr>
+      <w:rPr>
+        <w:rFonts w:ascii="Symbol" w:hAnsi="Symbol" w:hint="default"/>
+      </w:rPr>
+    </w:lvl>
+    <w:lvl w:ilvl="1" w:tplc="04090003" w:tentative="1">
+      <w:start w:val="1"/>
+      <w:numFmt w:val="bullet"/>
+      <w:lvlText w:val="o"/>
+      <w:lvlJc w:val="left"/>
+      <w:pPr>
+        <w:ind w:left="1440" w:hanging="360"/>
+      </w:pPr>
+      <w:rPr>
+        <w:rFonts w:ascii="Courier New" w:hAnsi="Courier New" w:cs="Courier New" w:hint="default"/>
+      </w:rPr>
+    </w:lvl>
+    <w:lvl w:ilvl="2" w:tplc="04090005" w:tentative="1">
+      <w:start w:val="1"/>
+      <w:numFmt w:val="bullet"/>
+      <w:lvlText w:val=""/>
+      <w:lvlJc w:val="left"/>
+      <w:pPr>
+        <w:ind w:left="2160" w:hanging="360"/>
+      </w:pPr>
+      <w:rPr>
+        <w:rFonts w:ascii="Wingdings" w:hAnsi="Wingdings" w:hint="default"/>
+      </w:rPr>
+    </w:lvl>
+    <w:lvl w:ilvl="3" w:tplc="04090001" w:tentative="1">
+      <w:start w:val="1"/>
+      <w:numFmt w:val="bullet"/>
+      <w:lvlText w:val=""/>
+      <w:lvlJc w:val="left"/>
+      <w:pPr>
+        <w:ind w:left="2880" w:hanging="360"/>
+      </w:pPr>
+      <w:rPr>
+        <w:rFonts w:ascii="Symbol" w:hAnsi="Symbol" w:hint="default"/>
+      </w:rPr>
+    </w:lvl>
+    <w:lvl w:ilvl="4" w:tplc="04090003" w:tentative="1">
+      <w:start w:val="1"/>
+      <w:numFmt w:val="bullet"/>
+      <w:lvlText w:val="o"/>
+      <w:lvlJc w:val="left"/>
+      <w:pPr>
+        <w:ind w:left="3600" w:hanging="360"/>
+      </w:pPr>
+      <w:rPr>
+        <w:rFonts w:ascii="Courier New" w:hAnsi="Courier New" w:cs="Courier New" w:hint="default"/>
+      </w:rPr>
+    </w:lvl>
+    <w:lvl w:ilvl="5" w:tplc="04090005" w:tentative="1">
+      <w:start w:val="1"/>
+      <w:numFmt w:val="bullet"/>
+      <w:lvlText w:val=""/>
+      <w:lvlJc w:val="left"/>
+      <w:pPr>
+        <w:ind w:left="4320" w:hanging="360"/>
+      </w:pPr>
+      <w:rPr>
+        <w:rFonts w:ascii="Wingdings" w:hAnsi="Wingdings" w:hint="default"/>
+      </w:rPr>
+    </w:lvl>
+    <w:lvl w:ilvl="6" w:tplc="04090001" w:tentative="1">
+      <w:start w:val="1"/>
+      <w:numFmt w:val="bullet"/>
+      <w:lvlText w:val=""/>
+      <w:lvlJc w:val="left"/>
+      <w:pPr>
+        <w:ind w:left="5040" w:hanging="360"/>
+      </w:pPr>
+      <w:rPr>
+        <w:rFonts w:ascii="Symbol" w:hAnsi="Symbol" w:hint="default"/>
+      </w:rPr>
+    </w:lvl>
+    <w:lvl w:ilvl="7" w:tplc="04090003" w:tentative="1">
+      <w:start w:val="1"/>
+      <w:numFmt w:val="bullet"/>
+      <w:lvlText w:val="o"/>
+      <w:lvlJc w:val="left"/>
+      <w:pPr>
+        <w:ind w:left="5760" w:hanging="360"/>
+      </w:pPr>
+      <w:rPr>
+        <w:rFonts w:ascii="Courier New" w:hAnsi="Courier New" w:cs="Courier New" w:hint="default"/>
+      </w:rPr>
+    </w:lvl>
+    <w:lvl w:ilvl="8" w:tplc="04090005" w:tentative="1">
+      <w:start w:val="1"/>
+      <w:numFmt w:val="bullet"/>
+      <w:lvlText w:val=""/>
+      <w:lvlJc w:val="left"/>
+      <w:pPr>
+        <w:ind w:left="6480" w:hanging="360"/>
+      </w:pPr>
+      <w:rPr>
+        <w:rFonts w:ascii="Wingdings" w:hAnsi="Wingdings" w:hint="default"/>
+      </w:rPr>
+    </w:lvl>
+  </w:abstractNum>
+  <w:abstractNum w:abstractNumId="2">
     <w:nsid w:val="07404DE4"/>
     <w:multiLevelType w:val="hybridMultilevel"/>
     <w:tmpl w:val="B636A37C"/>
@@ -4333,7 +4835,7 @@
       </w:rPr>
     </w:lvl>
   </w:abstractNum>
-  <w:abstractNum w:abstractNumId="2">
+  <w:abstractNum w:abstractNumId="3">
     <w:nsid w:val="08CE7D97"/>
     <w:multiLevelType w:val="hybridMultilevel"/>
     <w:tmpl w:val="E51AD162"/>
@@ -4446,7 +4948,7 @@
       </w:rPr>
     </w:lvl>
   </w:abstractNum>
-  <w:abstractNum w:abstractNumId="3">
+  <w:abstractNum w:abstractNumId="4">
     <w:nsid w:val="0AC265A7"/>
     <w:multiLevelType w:val="hybridMultilevel"/>
     <w:tmpl w:val="617A032A"/>
@@ -4559,7 +5061,7 @@
       </w:rPr>
     </w:lvl>
   </w:abstractNum>
-  <w:abstractNum w:abstractNumId="4">
+  <w:abstractNum w:abstractNumId="5">
     <w:nsid w:val="1685295B"/>
     <w:multiLevelType w:val="hybridMultilevel"/>
     <w:tmpl w:val="8124B3CA"/>
@@ -4672,7 +5174,7 @@
       </w:rPr>
     </w:lvl>
   </w:abstractNum>
-  <w:abstractNum w:abstractNumId="5">
+  <w:abstractNum w:abstractNumId="6">
     <w:nsid w:val="20050D42"/>
     <w:multiLevelType w:val="hybridMultilevel"/>
     <w:tmpl w:val="B22A82CA"/>
@@ -4785,7 +5287,7 @@
       </w:rPr>
     </w:lvl>
   </w:abstractNum>
-  <w:abstractNum w:abstractNumId="6">
+  <w:abstractNum w:abstractNumId="7">
     <w:nsid w:val="22F25F16"/>
     <w:multiLevelType w:val="hybridMultilevel"/>
     <w:tmpl w:val="521A487C"/>
@@ -4898,7 +5400,7 @@
       </w:rPr>
     </w:lvl>
   </w:abstractNum>
-  <w:abstractNum w:abstractNumId="7">
+  <w:abstractNum w:abstractNumId="8">
     <w:nsid w:val="2C1275E2"/>
     <w:multiLevelType w:val="hybridMultilevel"/>
     <w:tmpl w:val="7C1829E6"/>
@@ -5011,7 +5513,7 @@
       </w:rPr>
     </w:lvl>
   </w:abstractNum>
-  <w:abstractNum w:abstractNumId="8">
+  <w:abstractNum w:abstractNumId="9">
     <w:nsid w:val="30293E75"/>
     <w:multiLevelType w:val="hybridMultilevel"/>
     <w:tmpl w:val="942AB4BA"/>
@@ -5124,7 +5626,7 @@
       </w:rPr>
     </w:lvl>
   </w:abstractNum>
-  <w:abstractNum w:abstractNumId="9">
+  <w:abstractNum w:abstractNumId="10">
     <w:nsid w:val="381A0F09"/>
     <w:multiLevelType w:val="hybridMultilevel"/>
     <w:tmpl w:val="735CEB30"/>
@@ -5237,7 +5739,7 @@
       </w:rPr>
     </w:lvl>
   </w:abstractNum>
-  <w:abstractNum w:abstractNumId="10">
+  <w:abstractNum w:abstractNumId="11">
     <w:nsid w:val="3862450C"/>
     <w:multiLevelType w:val="hybridMultilevel"/>
     <w:tmpl w:val="CEF2D1A4"/>
@@ -5350,7 +5852,7 @@
       </w:rPr>
     </w:lvl>
   </w:abstractNum>
-  <w:abstractNum w:abstractNumId="11">
+  <w:abstractNum w:abstractNumId="12">
     <w:nsid w:val="394E2943"/>
     <w:multiLevelType w:val="hybridMultilevel"/>
     <w:tmpl w:val="A32E8D1C"/>
@@ -5463,7 +5965,7 @@
       </w:rPr>
     </w:lvl>
   </w:abstractNum>
-  <w:abstractNum w:abstractNumId="12">
+  <w:abstractNum w:abstractNumId="13">
     <w:nsid w:val="3F707E3A"/>
     <w:multiLevelType w:val="hybridMultilevel"/>
     <w:tmpl w:val="7A7A17D4"/>
@@ -5576,7 +6078,7 @@
       </w:rPr>
     </w:lvl>
   </w:abstractNum>
-  <w:abstractNum w:abstractNumId="13">
+  <w:abstractNum w:abstractNumId="14">
     <w:nsid w:val="4C2601D3"/>
     <w:multiLevelType w:val="hybridMultilevel"/>
     <w:tmpl w:val="396089EE"/>
@@ -5689,7 +6191,7 @@
       </w:rPr>
     </w:lvl>
   </w:abstractNum>
-  <w:abstractNum w:abstractNumId="14">
+  <w:abstractNum w:abstractNumId="15">
     <w:nsid w:val="4C523AF7"/>
     <w:multiLevelType w:val="hybridMultilevel"/>
     <w:tmpl w:val="B7AA8A08"/>
@@ -5802,7 +6304,7 @@
       </w:rPr>
     </w:lvl>
   </w:abstractNum>
-  <w:abstractNum w:abstractNumId="15">
+  <w:abstractNum w:abstractNumId="16">
     <w:nsid w:val="50516746"/>
     <w:multiLevelType w:val="hybridMultilevel"/>
     <w:tmpl w:val="468CCDAC"/>
@@ -5915,7 +6417,7 @@
       </w:rPr>
     </w:lvl>
   </w:abstractNum>
-  <w:abstractNum w:abstractNumId="16">
+  <w:abstractNum w:abstractNumId="17">
     <w:nsid w:val="597F13FD"/>
     <w:multiLevelType w:val="hybridMultilevel"/>
     <w:tmpl w:val="F2869332"/>
@@ -6028,7 +6530,7 @@
       </w:rPr>
     </w:lvl>
   </w:abstractNum>
-  <w:abstractNum w:abstractNumId="17">
+  <w:abstractNum w:abstractNumId="18">
     <w:nsid w:val="6919397D"/>
     <w:multiLevelType w:val="hybridMultilevel"/>
     <w:tmpl w:val="46360126"/>
@@ -6141,7 +6643,7 @@
       </w:rPr>
     </w:lvl>
   </w:abstractNum>
-  <w:abstractNum w:abstractNumId="18">
+  <w:abstractNum w:abstractNumId="19">
     <w:nsid w:val="73671835"/>
     <w:multiLevelType w:val="hybridMultilevel"/>
     <w:tmpl w:val="C6322308"/>
@@ -6254,7 +6756,7 @@
       </w:rPr>
     </w:lvl>
   </w:abstractNum>
-  <w:abstractNum w:abstractNumId="19">
+  <w:abstractNum w:abstractNumId="20">
     <w:nsid w:val="73DF04CB"/>
     <w:multiLevelType w:val="hybridMultilevel"/>
     <w:tmpl w:val="30709FD8"/>
@@ -6368,66 +6870,69 @@
     </w:lvl>
   </w:abstractNum>
   <w:num w:numId="1">
+    <w:abstractNumId w:val="6"/>
+  </w:num>
+  <w:num w:numId="2">
     <w:abstractNumId w:val="5"/>
   </w:num>
-  <w:num w:numId="2">
+  <w:num w:numId="3">
+    <w:abstractNumId w:val="20"/>
+  </w:num>
+  <w:num w:numId="4">
+    <w:abstractNumId w:val="11"/>
+  </w:num>
+  <w:num w:numId="5">
+    <w:abstractNumId w:val="8"/>
+  </w:num>
+  <w:num w:numId="6">
+    <w:abstractNumId w:val="7"/>
+  </w:num>
+  <w:num w:numId="7">
+    <w:abstractNumId w:val="13"/>
+  </w:num>
+  <w:num w:numId="8">
+    <w:abstractNumId w:val="3"/>
+  </w:num>
+  <w:num w:numId="9">
+    <w:abstractNumId w:val="14"/>
+  </w:num>
+  <w:num w:numId="10">
+    <w:abstractNumId w:val="15"/>
+  </w:num>
+  <w:num w:numId="11">
     <w:abstractNumId w:val="4"/>
   </w:num>
-  <w:num w:numId="3">
-    <w:abstractNumId w:val="19"/>
-  </w:num>
-  <w:num w:numId="4">
-    <w:abstractNumId w:val="10"/>
-  </w:num>
-  <w:num w:numId="5">
-    <w:abstractNumId w:val="7"/>
-  </w:num>
-  <w:num w:numId="6">
-    <w:abstractNumId w:val="6"/>
-  </w:num>
-  <w:num w:numId="7">
-    <w:abstractNumId w:val="12"/>
-  </w:num>
-  <w:num w:numId="8">
-    <w:abstractNumId w:val="2"/>
-  </w:num>
-  <w:num w:numId="9">
-    <w:abstractNumId w:val="13"/>
-  </w:num>
-  <w:num w:numId="10">
-    <w:abstractNumId w:val="14"/>
-  </w:num>
-  <w:num w:numId="11">
-    <w:abstractNumId w:val="3"/>
-  </w:num>
   <w:num w:numId="12">
-    <w:abstractNumId w:val="17"/>
+    <w:abstractNumId w:val="18"/>
   </w:num>
   <w:num w:numId="13">
-    <w:abstractNumId w:val="9"/>
+    <w:abstractNumId w:val="10"/>
   </w:num>
   <w:num w:numId="14">
     <w:abstractNumId w:val="0"/>
   </w:num>
   <w:num w:numId="15">
-    <w:abstractNumId w:val="15"/>
+    <w:abstractNumId w:val="16"/>
   </w:num>
   <w:num w:numId="16">
-    <w:abstractNumId w:val="18"/>
+    <w:abstractNumId w:val="19"/>
   </w:num>
   <w:num w:numId="17">
-    <w:abstractNumId w:val="11"/>
+    <w:abstractNumId w:val="12"/>
   </w:num>
   <w:num w:numId="18">
-    <w:abstractNumId w:val="8"/>
+    <w:abstractNumId w:val="9"/>
   </w:num>
   <w:num w:numId="19">
+    <w:abstractNumId w:val="2"/>
+  </w:num>
+  <w:num w:numId="20">
+    <w:abstractNumId w:val="17"/>
+  </w:num>
+  <w:num w:numId="21">
     <w:abstractNumId w:val="1"/>
   </w:num>
-  <w:num w:numId="20">
-    <w:abstractNumId w:val="16"/>
-  </w:num>
-  <w:numIdMacAtCleanup w:val="20"/>
+  <w:numIdMacAtCleanup w:val="21"/>
 </w:numbering>
 </file>
 
@@ -8094,7 +8599,7 @@
 </file>
 
 <file path=customXml/itemProps1.xml><?xml version="1.0" encoding="utf-8"?>
-<ds:datastoreItem xmlns:ds="http://schemas.openxmlformats.org/officeDocument/2006/customXml" ds:itemID="{5647E477-6138-435C-AB45-E10C95073CE6}">
+<ds:datastoreItem xmlns:ds="http://schemas.openxmlformats.org/officeDocument/2006/customXml" ds:itemID="{B8C80BAC-0560-4DEB-BAB6-FD5AFC8B14A7}">
   <ds:schemaRefs>
     <ds:schemaRef ds:uri="http://schemas.openxmlformats.org/officeDocument/2006/bibliography"/>
   </ds:schemaRefs>

</xml_diff>

<commit_message>
Styling & Theming Ionic Apps
</commit_message>
<xml_diff>
--- a/Resources/Ionic - Notes.docx
+++ b/Resources/Ionic - Notes.docx
@@ -5760,6 +5760,7 @@
       <w:pPr>
         <w:pStyle w:val="Heading1"/>
       </w:pPr>
+      <w:bookmarkStart w:id="0" w:name="_GoBack"/>
       <w:r>
         <w:lastRenderedPageBreak/>
         <w:t>Styling &amp; Theming Ionic</w:t>
@@ -5771,12 +5772,959 @@
         <w:t>Apps</w:t>
       </w:r>
     </w:p>
+    <w:bookmarkEnd w:id="0"/>
+    <w:p>
+      <w:pPr>
+        <w:pStyle w:val="Heading2"/>
+      </w:pPr>
+      <w:r>
+        <w:t>How Styling &amp; Theming Works in</w:t>
+      </w:r>
+      <w:r>
+        <w:t xml:space="preserve"> </w:t>
+      </w:r>
+      <w:r>
+        <w:t>Ionic Apps</w:t>
+      </w:r>
+    </w:p>
+    <w:p>
+      <w:r>
+        <w:rPr>
+          <w:noProof/>
+        </w:rPr>
+        <w:drawing>
+          <wp:inline distT="0" distB="0" distL="0" distR="0">
+            <wp:extent cx="5943600" cy="3291840"/>
+            <wp:effectExtent l="0" t="0" r="0" b="3810"/>
+            <wp:docPr id="4" name="Picture 4"/>
+            <wp:cNvGraphicFramePr>
+              <a:graphicFrameLocks xmlns:a="http://schemas.openxmlformats.org/drawingml/2006/main" noChangeAspect="1"/>
+            </wp:cNvGraphicFramePr>
+            <a:graphic xmlns:a="http://schemas.openxmlformats.org/drawingml/2006/main">
+              <a:graphicData uri="http://schemas.openxmlformats.org/drawingml/2006/picture">
+                <pic:pic xmlns:pic="http://schemas.openxmlformats.org/drawingml/2006/picture">
+                  <pic:nvPicPr>
+                    <pic:cNvPr id="0" name="Picture 1"/>
+                    <pic:cNvPicPr>
+                      <a:picLocks noChangeAspect="1" noChangeArrowheads="1"/>
+                    </pic:cNvPicPr>
+                  </pic:nvPicPr>
+                  <pic:blipFill>
+                    <a:blip r:embed="rId50">
+                      <a:extLst>
+                        <a:ext uri="{28A0092B-C50C-407E-A947-70E740481C1C}">
+                          <a14:useLocalDpi xmlns:a14="http://schemas.microsoft.com/office/drawing/2010/main" val="0"/>
+                        </a:ext>
+                      </a:extLst>
+                    </a:blip>
+                    <a:srcRect/>
+                    <a:stretch>
+                      <a:fillRect/>
+                    </a:stretch>
+                  </pic:blipFill>
+                  <pic:spPr bwMode="auto">
+                    <a:xfrm>
+                      <a:off x="0" y="0"/>
+                      <a:ext cx="5943600" cy="3291840"/>
+                    </a:xfrm>
+                    <a:prstGeom prst="rect">
+                      <a:avLst/>
+                    </a:prstGeom>
+                    <a:noFill/>
+                    <a:ln>
+                      <a:noFill/>
+                    </a:ln>
+                  </pic:spPr>
+                </pic:pic>
+              </a:graphicData>
+            </a:graphic>
+          </wp:inline>
+        </w:drawing>
+      </w:r>
+    </w:p>
     <w:p>
       <w:pPr>
         <w:pStyle w:val="NoSpacing"/>
-      </w:pPr>
-      <w:bookmarkStart w:id="0" w:name="_GoBack"/>
-      <w:bookmarkEnd w:id="0"/>
+        <w:numPr>
+          <w:ilvl w:val="0"/>
+          <w:numId w:val="34"/>
+        </w:numPr>
+      </w:pPr>
+      <w:r>
+        <w:t>The difference to Sass variables is that CSS variables are baked into modern browsers and therefore</w:t>
+      </w:r>
+      <w:r>
+        <w:t xml:space="preserve"> </w:t>
+      </w:r>
+      <w:r>
+        <w:t>you don't need to compile them and you could then even change them at runtime which is not possible</w:t>
+      </w:r>
+      <w:r>
+        <w:t xml:space="preserve"> </w:t>
+      </w:r>
+      <w:r>
+        <w:t>with Sass variables.</w:t>
+      </w:r>
+    </w:p>
+    <w:p>
+      <w:pPr>
+        <w:pStyle w:val="Heading2"/>
+      </w:pPr>
+      <w:r>
+        <w:t>Docs &amp; Utility Attributes</w:t>
+      </w:r>
+    </w:p>
+    <w:p>
+      <w:pPr>
+        <w:pStyle w:val="ListParagraph"/>
+        <w:numPr>
+          <w:ilvl w:val="0"/>
+          <w:numId w:val="34"/>
+        </w:numPr>
+      </w:pPr>
+      <w:r>
+        <w:t xml:space="preserve">Ionic Theming docs – </w:t>
+      </w:r>
+      <w:hyperlink r:id="rId51" w:history="1">
+        <w:r>
+          <w:rPr>
+            <w:rStyle w:val="Hyperlink"/>
+          </w:rPr>
+          <w:t>https://ionicframework.com/docs/theming/basics</w:t>
+        </w:r>
+      </w:hyperlink>
+    </w:p>
+    <w:p>
+      <w:pPr>
+        <w:pStyle w:val="ListParagraph"/>
+        <w:numPr>
+          <w:ilvl w:val="0"/>
+          <w:numId w:val="34"/>
+        </w:numPr>
+      </w:pPr>
+      <w:r>
+        <w:t xml:space="preserve">Ionic CSS Utilities – </w:t>
+      </w:r>
+      <w:hyperlink r:id="rId52" w:history="1">
+        <w:r>
+          <w:rPr>
+            <w:rStyle w:val="Hyperlink"/>
+          </w:rPr>
+          <w:t>https://ionicframework.com/docs/layout/css-utilities</w:t>
+        </w:r>
+      </w:hyperlink>
+    </w:p>
+    <w:p>
+      <w:pPr>
+        <w:pStyle w:val="Heading2"/>
+      </w:pPr>
+      <w:r>
+        <w:t>Setting Global Theme Variables</w:t>
+      </w:r>
+    </w:p>
+    <w:p>
+      <w:pPr>
+        <w:pStyle w:val="ListParagraph"/>
+        <w:numPr>
+          <w:ilvl w:val="0"/>
+          <w:numId w:val="35"/>
+        </w:numPr>
+      </w:pPr>
+      <w:r>
+        <w:t xml:space="preserve">The default global theme variables are at your codebase </w:t>
+      </w:r>
+      <w:r>
+        <w:rPr>
+          <w:b/>
+        </w:rPr>
+        <w:t>theme/variables.scss</w:t>
+      </w:r>
+      <w:r>
+        <w:t>, you can override these as per your requirements.</w:t>
+      </w:r>
+    </w:p>
+    <w:p>
+      <w:pPr>
+        <w:pStyle w:val="ListParagraph"/>
+        <w:numPr>
+          <w:ilvl w:val="0"/>
+          <w:numId w:val="35"/>
+        </w:numPr>
+      </w:pPr>
+      <w:r>
+        <w:t>So y</w:t>
+      </w:r>
+      <w:r>
+        <w:t xml:space="preserve">ou set up your global variables </w:t>
+      </w:r>
+      <w:r>
+        <w:t xml:space="preserve">at </w:t>
+      </w:r>
+      <w:r>
+        <w:rPr>
+          <w:b/>
+        </w:rPr>
+        <w:t>theme/variables.scss</w:t>
+      </w:r>
+      <w:r>
+        <w:t xml:space="preserve">, </w:t>
+      </w:r>
+      <w:r>
+        <w:t>and Ionic consumes them automatically</w:t>
+      </w:r>
+      <w:r>
+        <w:t>.</w:t>
+      </w:r>
+    </w:p>
+    <w:p>
+      <w:pPr>
+        <w:pStyle w:val="ListParagraph"/>
+        <w:numPr>
+          <w:ilvl w:val="0"/>
+          <w:numId w:val="35"/>
+        </w:numPr>
+      </w:pPr>
+      <w:r>
+        <w:t xml:space="preserve">Ionic Theming Advanced –  </w:t>
+      </w:r>
+      <w:hyperlink r:id="rId53" w:history="1">
+        <w:r>
+          <w:rPr>
+            <w:rStyle w:val="Hyperlink"/>
+          </w:rPr>
+          <w:t>https://ionicframework.com/docs/theming/advanced</w:t>
+        </w:r>
+      </w:hyperlink>
+    </w:p>
+    <w:p>
+      <w:pPr>
+        <w:pStyle w:val="ListParagraph"/>
+        <w:numPr>
+          <w:ilvl w:val="0"/>
+          <w:numId w:val="35"/>
+        </w:numPr>
+      </w:pPr>
+      <w:r>
+        <w:t>You can not only set global colors, but also other things like global margin, padding, font, etc.</w:t>
+      </w:r>
+    </w:p>
+    <w:p/>
+    <w:p/>
+    <w:p>
+      <w:pPr>
+        <w:pStyle w:val="Heading2"/>
+      </w:pPr>
+      <w:r>
+        <w:lastRenderedPageBreak/>
+        <w:t>Setting Global Styles</w:t>
+      </w:r>
+    </w:p>
+    <w:p>
+      <w:pPr>
+        <w:pStyle w:val="ListParagraph"/>
+        <w:numPr>
+          <w:ilvl w:val="0"/>
+          <w:numId w:val="36"/>
+        </w:numPr>
+      </w:pPr>
+      <w:r>
+        <w:rPr>
+          <w:b/>
+        </w:rPr>
+        <w:t>theme/variables.scss</w:t>
+      </w:r>
+      <w:r>
+        <w:t xml:space="preserve"> should be used for global CSS variables.</w:t>
+      </w:r>
+    </w:p>
+    <w:p>
+      <w:pPr>
+        <w:pStyle w:val="ListParagraph"/>
+        <w:numPr>
+          <w:ilvl w:val="0"/>
+          <w:numId w:val="36"/>
+        </w:numPr>
+      </w:pPr>
+      <w:r>
+        <w:t xml:space="preserve">For other </w:t>
+      </w:r>
+      <w:r>
+        <w:t xml:space="preserve">gloval </w:t>
+      </w:r>
+      <w:r>
+        <w:t xml:space="preserve">stylings, use </w:t>
+      </w:r>
+      <w:r>
+        <w:rPr>
+          <w:b/>
+        </w:rPr>
+        <w:t>global.scss</w:t>
+      </w:r>
+      <w:r>
+        <w:t xml:space="preserve"> file.</w:t>
+      </w:r>
+      <w:r>
+        <w:t xml:space="preserve"> For component level stylings, use component specific .scss file.</w:t>
+      </w:r>
+    </w:p>
+    <w:p>
+      <w:pPr>
+        <w:pStyle w:val="Heading2"/>
+      </w:pPr>
+      <w:r>
+        <w:t>Setting All Colors at Once</w:t>
+      </w:r>
+    </w:p>
+    <w:p>
+      <w:pPr>
+        <w:pStyle w:val="ListParagraph"/>
+        <w:numPr>
+          <w:ilvl w:val="0"/>
+          <w:numId w:val="37"/>
+        </w:numPr>
+      </w:pPr>
+      <w:r>
+        <w:t xml:space="preserve">Use Ionic Color Generator </w:t>
+      </w:r>
+      <w:r>
+        <w:t xml:space="preserve">tool </w:t>
+      </w:r>
+      <w:r>
+        <w:t xml:space="preserve">– </w:t>
+      </w:r>
+      <w:hyperlink r:id="rId54" w:history="1">
+        <w:r>
+          <w:rPr>
+            <w:rStyle w:val="Hyperlink"/>
+          </w:rPr>
+          <w:t>https://ionicframework.com/docs/theming/color-generator</w:t>
+        </w:r>
+      </w:hyperlink>
+    </w:p>
+    <w:p>
+      <w:pPr>
+        <w:pStyle w:val="ListParagraph"/>
+        <w:numPr>
+          <w:ilvl w:val="0"/>
+          <w:numId w:val="37"/>
+        </w:numPr>
+      </w:pPr>
+      <w:r>
+        <w:t>Using this tool, you can select the basic 9 colors (primary, secondary, danger, dark, light, etc.) and then it will generate all other variations of these colors</w:t>
+      </w:r>
+      <w:r>
+        <w:t xml:space="preserve"> which you can then copy and paste in your theme/variables.scss.</w:t>
+      </w:r>
+    </w:p>
+    <w:p>
+      <w:pPr>
+        <w:pStyle w:val="ListParagraph"/>
+        <w:numPr>
+          <w:ilvl w:val="0"/>
+          <w:numId w:val="37"/>
+        </w:numPr>
+      </w:pPr>
+      <w:r>
+        <w:t>E</w:t>
+      </w:r>
+      <w:r>
+        <w:t>.g. primary-contrast, primary-shade, etc. as these are required to style the elements in different situations. E.g. a button may have ‘primary’ color, but it should have different color (lighter/darker) if you hover over it or click it, etc.</w:t>
+      </w:r>
+    </w:p>
+    <w:p>
+      <w:pPr>
+        <w:pStyle w:val="Heading2"/>
+      </w:pPr>
+      <w:r>
+        <w:t>Setting Platform-Specific Styles</w:t>
+      </w:r>
+    </w:p>
+    <w:p>
+      <w:pPr>
+        <w:pStyle w:val="ListParagraph"/>
+        <w:numPr>
+          <w:ilvl w:val="0"/>
+          <w:numId w:val="38"/>
+        </w:numPr>
+      </w:pPr>
+      <w:r>
+        <w:t>What if you need one these on iOS and other theme on Android?</w:t>
+      </w:r>
+    </w:p>
+    <w:p>
+      <w:pPr>
+        <w:pStyle w:val="ListParagraph"/>
+        <w:numPr>
+          <w:ilvl w:val="0"/>
+          <w:numId w:val="38"/>
+        </w:numPr>
+      </w:pPr>
+      <w:r>
+        <w:t>The good thing about Ionic is it by default adjusts the styles based on the platform it's running</w:t>
+      </w:r>
+      <w:r>
+        <w:t xml:space="preserve"> </w:t>
+      </w:r>
+      <w:r>
+        <w:t>on,</w:t>
+      </w:r>
+      <w:r>
+        <w:t xml:space="preserve"> </w:t>
+      </w:r>
+      <w:r>
+        <w:t>which is a big selling point of Ionic because</w:t>
+      </w:r>
+      <w:r>
+        <w:t xml:space="preserve"> </w:t>
+      </w:r>
+      <w:r>
+        <w:t>it makes it easy for us to build cross-platform applications with one codebase that still look and</w:t>
+      </w:r>
+      <w:r>
+        <w:t xml:space="preserve"> </w:t>
+      </w:r>
+      <w:r>
+        <w:t>feel native-like</w:t>
+      </w:r>
+      <w:r>
+        <w:t>.</w:t>
+      </w:r>
+    </w:p>
+    <w:p>
+      <w:pPr>
+        <w:pStyle w:val="ListParagraph"/>
+        <w:numPr>
+          <w:ilvl w:val="0"/>
+          <w:numId w:val="38"/>
+        </w:numPr>
+      </w:pPr>
+      <w:r>
+        <w:t>However</w:t>
+      </w:r>
+      <w:r>
+        <w:t xml:space="preserve"> sometimes you just want to overwrite something or you want to have your</w:t>
+      </w:r>
+      <w:r>
+        <w:t xml:space="preserve"> </w:t>
+      </w:r>
+      <w:r>
+        <w:t>own main color set or a different primary color for a different platform.</w:t>
+      </w:r>
+    </w:p>
+    <w:p>
+      <w:pPr>
+        <w:pStyle w:val="ListParagraph"/>
+        <w:numPr>
+          <w:ilvl w:val="0"/>
+          <w:numId w:val="38"/>
+        </w:numPr>
+      </w:pPr>
+      <w:r>
+        <w:t>On the root html element, there are some classes applied by Ionic automatically based on the mode or platform</w:t>
+      </w:r>
+      <w:r>
+        <w:t xml:space="preserve"> it detects</w:t>
+      </w:r>
+      <w:r>
+        <w:t>.</w:t>
+      </w:r>
+      <w:r>
+        <w:t xml:space="preserve"> It does this simply by request headers.</w:t>
+      </w:r>
+      <w:r>
+        <w:t xml:space="preserve"> </w:t>
+      </w:r>
+      <w:r>
+        <w:t xml:space="preserve">E.g. </w:t>
+      </w:r>
+    </w:p>
+    <w:p>
+      <w:pPr>
+        <w:pStyle w:val="ListParagraph"/>
+      </w:pPr>
+      <w:r>
+        <w:rPr>
+          <w:rFonts w:ascii="Consolas" w:hAnsi="Consolas" w:cs="Consolas"/>
+        </w:rPr>
+        <w:t>&lt;html mode=”</w:t>
+      </w:r>
+      <w:r>
+        <w:rPr>
+          <w:rFonts w:ascii="Consolas" w:hAnsi="Consolas" w:cs="Consolas"/>
+          <w:b/>
+        </w:rPr>
+        <w:t>md</w:t>
+      </w:r>
+      <w:r>
+        <w:rPr>
+          <w:rFonts w:ascii="Consolas" w:hAnsi="Consolas" w:cs="Consolas"/>
+        </w:rPr>
+        <w:t>”</w:t>
+      </w:r>
+      <w:r>
+        <w:t xml:space="preserve"> -&gt; means material design</w:t>
+      </w:r>
+      <w:r>
+        <w:t>. So Android or desktop.</w:t>
+      </w:r>
+    </w:p>
+    <w:p>
+      <w:pPr>
+        <w:pStyle w:val="ListParagraph"/>
+      </w:pPr>
+      <w:r>
+        <w:rPr>
+          <w:rFonts w:ascii="Consolas" w:hAnsi="Consolas" w:cs="Consolas"/>
+        </w:rPr>
+        <w:t>&lt;html mode=”</w:t>
+      </w:r>
+      <w:r>
+        <w:rPr>
+          <w:rFonts w:ascii="Consolas" w:hAnsi="Consolas" w:cs="Consolas"/>
+          <w:b/>
+        </w:rPr>
+        <w:t>ios</w:t>
+      </w:r>
+      <w:r>
+        <w:rPr>
+          <w:rFonts w:ascii="Consolas" w:hAnsi="Consolas" w:cs="Consolas"/>
+        </w:rPr>
+        <w:t>”</w:t>
+      </w:r>
+      <w:r>
+        <w:t xml:space="preserve"> -&gt; means </w:t>
+      </w:r>
+      <w:r>
+        <w:t>iOS design</w:t>
+      </w:r>
+    </w:p>
+    <w:p>
+      <w:pPr>
+        <w:pStyle w:val="ListParagraph"/>
+        <w:numPr>
+          <w:ilvl w:val="0"/>
+          <w:numId w:val="38"/>
+        </w:numPr>
+      </w:pPr>
+      <w:r>
+        <w:t xml:space="preserve">Also ionic sets platform specific CSS classes to this html element. E.g. md, ios, </w:t>
+      </w:r>
+      <w:r>
+        <w:t>plt-android</w:t>
+      </w:r>
+      <w:r>
+        <w:t>,</w:t>
+      </w:r>
+      <w:r>
+        <w:t xml:space="preserve"> plt-phablet</w:t>
+      </w:r>
+      <w:r>
+        <w:t>,</w:t>
+      </w:r>
+      <w:r>
+        <w:t xml:space="preserve"> plt-mobile</w:t>
+      </w:r>
+      <w:r>
+        <w:t>,</w:t>
+      </w:r>
+      <w:r>
+        <w:t xml:space="preserve"> plt-mobileweb</w:t>
+      </w:r>
+      <w:r>
+        <w:t>, etc.</w:t>
+      </w:r>
+      <w:r>
+        <w:t xml:space="preserve"> which you can use to set up our styles.</w:t>
+      </w:r>
+      <w:r>
+        <w:t xml:space="preserve"> E.g. in theme/variables.scss, you can habe something like – </w:t>
+      </w:r>
+    </w:p>
+    <w:p>
+      <w:pPr>
+        <w:pStyle w:val="ListParagraph"/>
+        <w:rPr>
+          <w:rFonts w:ascii="Consolas" w:hAnsi="Consolas" w:cs="Consolas"/>
+        </w:rPr>
+      </w:pPr>
+      <w:r>
+        <w:rPr>
+          <w:rFonts w:ascii="Consolas" w:hAnsi="Consolas" w:cs="Consolas"/>
+        </w:rPr>
+        <w:t>:root {</w:t>
+      </w:r>
+      <w:r>
+        <w:rPr>
+          <w:rFonts w:ascii="Consolas" w:hAnsi="Consolas" w:cs="Consolas"/>
+        </w:rPr>
+        <w:br/>
+        <w:t>… // general styles</w:t>
+      </w:r>
+      <w:r>
+        <w:rPr>
+          <w:rFonts w:ascii="Consolas" w:hAnsi="Consolas" w:cs="Consolas"/>
+        </w:rPr>
+        <w:br/>
+        <w:t>}</w:t>
+      </w:r>
+      <w:r>
+        <w:rPr>
+          <w:rFonts w:ascii="Consolas" w:hAnsi="Consolas" w:cs="Consolas"/>
+        </w:rPr>
+        <w:br/>
+        <w:t>.ios {</w:t>
+      </w:r>
+    </w:p>
+    <w:p>
+      <w:pPr>
+        <w:pStyle w:val="ListParagraph"/>
+        <w:rPr>
+          <w:rFonts w:ascii="Consolas" w:hAnsi="Consolas" w:cs="Consolas"/>
+        </w:rPr>
+      </w:pPr>
+      <w:r>
+        <w:rPr>
+          <w:rFonts w:ascii="Consolas" w:hAnsi="Consolas" w:cs="Consolas"/>
+        </w:rPr>
+        <w:t xml:space="preserve">… // </w:t>
+      </w:r>
+      <w:r>
+        <w:rPr>
+          <w:rFonts w:ascii="Consolas" w:hAnsi="Consolas" w:cs="Consolas"/>
+        </w:rPr>
+        <w:t>ios</w:t>
+      </w:r>
+      <w:r>
+        <w:rPr>
+          <w:rFonts w:ascii="Consolas" w:hAnsi="Consolas" w:cs="Consolas"/>
+        </w:rPr>
+        <w:t xml:space="preserve"> specific styles</w:t>
+      </w:r>
+      <w:r>
+        <w:rPr>
+          <w:rFonts w:ascii="Consolas" w:hAnsi="Consolas" w:cs="Consolas"/>
+        </w:rPr>
+        <w:br/>
+        <w:t>}</w:t>
+      </w:r>
+      <w:r>
+        <w:rPr>
+          <w:rFonts w:ascii="Consolas" w:hAnsi="Consolas" w:cs="Consolas"/>
+        </w:rPr>
+        <w:br/>
+        <w:t>md {</w:t>
+      </w:r>
+      <w:r>
+        <w:rPr>
+          <w:rFonts w:ascii="Consolas" w:hAnsi="Consolas" w:cs="Consolas"/>
+        </w:rPr>
+        <w:br/>
+        <w:t>… // material design specific styles</w:t>
+      </w:r>
+      <w:r>
+        <w:rPr>
+          <w:rFonts w:ascii="Consolas" w:hAnsi="Consolas" w:cs="Consolas"/>
+        </w:rPr>
+        <w:br/>
+        <w:t>}</w:t>
+      </w:r>
+    </w:p>
+    <w:p>
+      <w:pPr>
+        <w:pStyle w:val="ListParagraph"/>
+        <w:numPr>
+          <w:ilvl w:val="0"/>
+          <w:numId w:val="38"/>
+        </w:numPr>
+      </w:pPr>
+      <w:r>
+        <w:t>Not only in variables.scss, we can use it at global level or component level as well.</w:t>
+      </w:r>
+    </w:p>
+    <w:p>
+      <w:pPr>
+        <w:pStyle w:val="Heading2"/>
+      </w:pPr>
+      <w:r>
+        <w:lastRenderedPageBreak/>
+        <w:t>Styling Core Components with</w:t>
+      </w:r>
+      <w:r>
+        <w:t xml:space="preserve"> </w:t>
+      </w:r>
+      <w:r>
+        <w:t>Variables</w:t>
+      </w:r>
+    </w:p>
+    <w:p>
+      <w:pPr>
+        <w:pStyle w:val="NoSpacing"/>
+        <w:numPr>
+          <w:ilvl w:val="0"/>
+          <w:numId w:val="38"/>
+        </w:numPr>
+      </w:pPr>
+      <w:r>
+        <w:t>How to style a specific component application-wide. F</w:t>
+      </w:r>
+      <w:r>
+        <w:t xml:space="preserve">or example the </w:t>
+      </w:r>
+      <w:r>
+        <w:t>ion-</w:t>
+      </w:r>
+      <w:r>
+        <w:t>toolbar should always ha</w:t>
+      </w:r>
+      <w:r>
+        <w:t>ve our primary background color.</w:t>
+      </w:r>
+    </w:p>
+    <w:p>
+      <w:pPr>
+        <w:pStyle w:val="NoSpacing"/>
+        <w:numPr>
+          <w:ilvl w:val="0"/>
+          <w:numId w:val="38"/>
+        </w:numPr>
+      </w:pPr>
+      <w:r>
+        <w:t xml:space="preserve">Global Application Variables – </w:t>
+      </w:r>
+      <w:hyperlink r:id="rId55" w:history="1">
+        <w:r>
+          <w:rPr>
+            <w:rStyle w:val="Hyperlink"/>
+          </w:rPr>
+          <w:t>https://ionicframework.com/docs/theming/advanced#application-variables</w:t>
+        </w:r>
+      </w:hyperlink>
+    </w:p>
+    <w:p>
+      <w:pPr>
+        <w:pStyle w:val="Heading2"/>
+      </w:pPr>
+      <w:r>
+        <w:t>Component-specific CSS Variables</w:t>
+      </w:r>
+    </w:p>
+    <w:p>
+      <w:pPr>
+        <w:pStyle w:val="ListParagraph"/>
+        <w:numPr>
+          <w:ilvl w:val="0"/>
+          <w:numId w:val="40"/>
+        </w:numPr>
+      </w:pPr>
+      <w:r>
+        <w:t>For each ionic components, you can see which different CSS variables you can set. Just refer to the docs for that component and scroll to the CSS Custom Properties section.</w:t>
+      </w:r>
+      <w:r>
+        <w:br/>
+        <w:t xml:space="preserve">e.g. For ion-button, </w:t>
+      </w:r>
+      <w:hyperlink r:id="rId56" w:history="1">
+        <w:r>
+          <w:rPr>
+            <w:rStyle w:val="Hyperlink"/>
+          </w:rPr>
+          <w:t>https://ionicframework.com/docs/api/button#css-custom-properties</w:t>
+        </w:r>
+      </w:hyperlink>
+    </w:p>
+    <w:p>
+      <w:pPr>
+        <w:pStyle w:val="ListParagraph"/>
+        <w:numPr>
+          <w:ilvl w:val="0"/>
+          <w:numId w:val="40"/>
+        </w:numPr>
+      </w:pPr>
+      <w:r>
+        <w:t xml:space="preserve">You can override it globally in </w:t>
+      </w:r>
+      <w:r>
+        <w:t>the theme/variables.scss file</w:t>
+      </w:r>
+      <w:r>
+        <w:t xml:space="preserve"> or component specific .scss file.</w:t>
+      </w:r>
+      <w:r>
+        <w:t xml:space="preserve"> E.g.</w:t>
+      </w:r>
+    </w:p>
+    <w:p>
+      <w:pPr>
+        <w:pStyle w:val="ListParagraph"/>
+        <w:rPr>
+          <w:rFonts w:ascii="Consolas" w:hAnsi="Consolas" w:cs="Consolas"/>
+        </w:rPr>
+      </w:pPr>
+      <w:r>
+        <w:rPr>
+          <w:rFonts w:ascii="Consolas" w:hAnsi="Consolas" w:cs="Consolas"/>
+        </w:rPr>
+        <w:t>ion-button {</w:t>
+      </w:r>
+    </w:p>
+    <w:p>
+      <w:pPr>
+        <w:pStyle w:val="ListParagraph"/>
+        <w:rPr>
+          <w:rFonts w:ascii="Consolas" w:hAnsi="Consolas" w:cs="Consolas"/>
+        </w:rPr>
+      </w:pPr>
+      <w:r>
+        <w:rPr>
+          <w:rFonts w:ascii="Consolas" w:hAnsi="Consolas" w:cs="Consolas"/>
+        </w:rPr>
+        <w:t xml:space="preserve">   --background: blue, // supported CSS variable for ion-button</w:t>
+      </w:r>
+      <w:r>
+        <w:rPr>
+          <w:rFonts w:ascii="Consolas" w:hAnsi="Consolas" w:cs="Consolas"/>
+        </w:rPr>
+        <w:br/>
+        <w:t xml:space="preserve">   color: white</w:t>
+      </w:r>
+      <w:r>
+        <w:rPr>
+          <w:rFonts w:ascii="Consolas" w:hAnsi="Consolas" w:cs="Consolas"/>
+        </w:rPr>
+        <w:br/>
+        <w:t>}</w:t>
+      </w:r>
+    </w:p>
+    <w:p/>
+    <w:p/>
+    <w:p>
+      <w:pPr>
+        <w:pStyle w:val="NoSpacing"/>
+      </w:pPr>
+    </w:p>
+    <w:p>
+      <w:pPr>
+        <w:pStyle w:val="NoSpacing"/>
+      </w:pPr>
+    </w:p>
+    <w:p>
+      <w:pPr>
+        <w:pStyle w:val="NoSpacing"/>
+      </w:pPr>
+    </w:p>
+    <w:p>
+      <w:pPr>
+        <w:pStyle w:val="NoSpacing"/>
+      </w:pPr>
+    </w:p>
+    <w:p>
+      <w:pPr>
+        <w:pStyle w:val="NoSpacing"/>
+      </w:pPr>
+    </w:p>
+    <w:p>
+      <w:pPr>
+        <w:pStyle w:val="NoSpacing"/>
+      </w:pPr>
+    </w:p>
+    <w:p>
+      <w:pPr>
+        <w:pStyle w:val="NoSpacing"/>
+      </w:pPr>
+    </w:p>
+    <w:p>
+      <w:pPr>
+        <w:pStyle w:val="NoSpacing"/>
+      </w:pPr>
+    </w:p>
+    <w:p>
+      <w:pPr>
+        <w:pStyle w:val="NoSpacing"/>
+      </w:pPr>
+    </w:p>
+    <w:p>
+      <w:pPr>
+        <w:pStyle w:val="NoSpacing"/>
+      </w:pPr>
+    </w:p>
+    <w:p>
+      <w:pPr>
+        <w:pStyle w:val="NoSpacing"/>
+      </w:pPr>
+    </w:p>
+    <w:p>
+      <w:pPr>
+        <w:pStyle w:val="NoSpacing"/>
+      </w:pPr>
+    </w:p>
+    <w:p>
+      <w:pPr>
+        <w:pStyle w:val="NoSpacing"/>
+      </w:pPr>
+    </w:p>
+    <w:p>
+      <w:pPr>
+        <w:pStyle w:val="NoSpacing"/>
+      </w:pPr>
+    </w:p>
+    <w:p>
+      <w:pPr>
+        <w:pStyle w:val="NoSpacing"/>
+      </w:pPr>
+    </w:p>
+    <w:p>
+      <w:pPr>
+        <w:pStyle w:val="NoSpacing"/>
+      </w:pPr>
+    </w:p>
+    <w:p>
+      <w:pPr>
+        <w:pStyle w:val="NoSpacing"/>
+      </w:pPr>
+    </w:p>
+    <w:p>
+      <w:pPr>
+        <w:pStyle w:val="NoSpacing"/>
+      </w:pPr>
+    </w:p>
+    <w:p>
+      <w:pPr>
+        <w:pStyle w:val="NoSpacing"/>
+      </w:pPr>
+    </w:p>
+    <w:p>
+      <w:pPr>
+        <w:pStyle w:val="NoSpacing"/>
+      </w:pPr>
+    </w:p>
+    <w:p>
+      <w:pPr>
+        <w:pStyle w:val="NoSpacing"/>
+      </w:pPr>
+    </w:p>
+    <w:p>
+      <w:pPr>
+        <w:pStyle w:val="NoSpacing"/>
+      </w:pPr>
+    </w:p>
+    <w:p>
+      <w:pPr>
+        <w:pStyle w:val="NoSpacing"/>
+      </w:pPr>
+    </w:p>
+    <w:p>
+      <w:pPr>
+        <w:pStyle w:val="Heading1"/>
+      </w:pPr>
+      <w:r>
+        <w:lastRenderedPageBreak/>
+        <w:t>Handling User Input</w:t>
+      </w:r>
+    </w:p>
+    <w:p>
+      <w:pPr>
+        <w:pStyle w:val="NoSpacing"/>
+      </w:pPr>
     </w:p>
     <w:p>
       <w:pPr>
@@ -5983,7 +6931,7 @@
       <w:r>
         <w:t xml:space="preserve">Ionic Glossary – </w:t>
       </w:r>
-      <w:hyperlink r:id="rId50" w:history="1">
+      <w:hyperlink r:id="rId57" w:history="1">
         <w:r>
           <w:rPr>
             <w:rStyle w:val="Hyperlink"/>
@@ -6790,6 +7738,119 @@
     </w:lvl>
   </w:abstractNum>
   <w:abstractNum w:abstractNumId="6">
+    <w:nsid w:val="0BAC78D8"/>
+    <w:multiLevelType w:val="hybridMultilevel"/>
+    <w:tmpl w:val="81A2CAFA"/>
+    <w:lvl w:ilvl="0" w:tplc="04090001">
+      <w:start w:val="1"/>
+      <w:numFmt w:val="bullet"/>
+      <w:lvlText w:val=""/>
+      <w:lvlJc w:val="left"/>
+      <w:pPr>
+        <w:ind w:left="720" w:hanging="360"/>
+      </w:pPr>
+      <w:rPr>
+        <w:rFonts w:ascii="Symbol" w:hAnsi="Symbol" w:hint="default"/>
+      </w:rPr>
+    </w:lvl>
+    <w:lvl w:ilvl="1" w:tplc="04090003" w:tentative="1">
+      <w:start w:val="1"/>
+      <w:numFmt w:val="bullet"/>
+      <w:lvlText w:val="o"/>
+      <w:lvlJc w:val="left"/>
+      <w:pPr>
+        <w:ind w:left="1440" w:hanging="360"/>
+      </w:pPr>
+      <w:rPr>
+        <w:rFonts w:ascii="Courier New" w:hAnsi="Courier New" w:cs="Courier New" w:hint="default"/>
+      </w:rPr>
+    </w:lvl>
+    <w:lvl w:ilvl="2" w:tplc="04090005" w:tentative="1">
+      <w:start w:val="1"/>
+      <w:numFmt w:val="bullet"/>
+      <w:lvlText w:val=""/>
+      <w:lvlJc w:val="left"/>
+      <w:pPr>
+        <w:ind w:left="2160" w:hanging="360"/>
+      </w:pPr>
+      <w:rPr>
+        <w:rFonts w:ascii="Wingdings" w:hAnsi="Wingdings" w:hint="default"/>
+      </w:rPr>
+    </w:lvl>
+    <w:lvl w:ilvl="3" w:tplc="04090001" w:tentative="1">
+      <w:start w:val="1"/>
+      <w:numFmt w:val="bullet"/>
+      <w:lvlText w:val=""/>
+      <w:lvlJc w:val="left"/>
+      <w:pPr>
+        <w:ind w:left="2880" w:hanging="360"/>
+      </w:pPr>
+      <w:rPr>
+        <w:rFonts w:ascii="Symbol" w:hAnsi="Symbol" w:hint="default"/>
+      </w:rPr>
+    </w:lvl>
+    <w:lvl w:ilvl="4" w:tplc="04090003" w:tentative="1">
+      <w:start w:val="1"/>
+      <w:numFmt w:val="bullet"/>
+      <w:lvlText w:val="o"/>
+      <w:lvlJc w:val="left"/>
+      <w:pPr>
+        <w:ind w:left="3600" w:hanging="360"/>
+      </w:pPr>
+      <w:rPr>
+        <w:rFonts w:ascii="Courier New" w:hAnsi="Courier New" w:cs="Courier New" w:hint="default"/>
+      </w:rPr>
+    </w:lvl>
+    <w:lvl w:ilvl="5" w:tplc="04090005" w:tentative="1">
+      <w:start w:val="1"/>
+      <w:numFmt w:val="bullet"/>
+      <w:lvlText w:val=""/>
+      <w:lvlJc w:val="left"/>
+      <w:pPr>
+        <w:ind w:left="4320" w:hanging="360"/>
+      </w:pPr>
+      <w:rPr>
+        <w:rFonts w:ascii="Wingdings" w:hAnsi="Wingdings" w:hint="default"/>
+      </w:rPr>
+    </w:lvl>
+    <w:lvl w:ilvl="6" w:tplc="04090001" w:tentative="1">
+      <w:start w:val="1"/>
+      <w:numFmt w:val="bullet"/>
+      <w:lvlText w:val=""/>
+      <w:lvlJc w:val="left"/>
+      <w:pPr>
+        <w:ind w:left="5040" w:hanging="360"/>
+      </w:pPr>
+      <w:rPr>
+        <w:rFonts w:ascii="Symbol" w:hAnsi="Symbol" w:hint="default"/>
+      </w:rPr>
+    </w:lvl>
+    <w:lvl w:ilvl="7" w:tplc="04090003" w:tentative="1">
+      <w:start w:val="1"/>
+      <w:numFmt w:val="bullet"/>
+      <w:lvlText w:val="o"/>
+      <w:lvlJc w:val="left"/>
+      <w:pPr>
+        <w:ind w:left="5760" w:hanging="360"/>
+      </w:pPr>
+      <w:rPr>
+        <w:rFonts w:ascii="Courier New" w:hAnsi="Courier New" w:cs="Courier New" w:hint="default"/>
+      </w:rPr>
+    </w:lvl>
+    <w:lvl w:ilvl="8" w:tplc="04090005" w:tentative="1">
+      <w:start w:val="1"/>
+      <w:numFmt w:val="bullet"/>
+      <w:lvlText w:val=""/>
+      <w:lvlJc w:val="left"/>
+      <w:pPr>
+        <w:ind w:left="6480" w:hanging="360"/>
+      </w:pPr>
+      <w:rPr>
+        <w:rFonts w:ascii="Wingdings" w:hAnsi="Wingdings" w:hint="default"/>
+      </w:rPr>
+    </w:lvl>
+  </w:abstractNum>
+  <w:abstractNum w:abstractNumId="7">
     <w:nsid w:val="1685295B"/>
     <w:multiLevelType w:val="hybridMultilevel"/>
     <w:tmpl w:val="8124B3CA"/>
@@ -6902,7 +7963,7 @@
       </w:rPr>
     </w:lvl>
   </w:abstractNum>
-  <w:abstractNum w:abstractNumId="7">
+  <w:abstractNum w:abstractNumId="8">
     <w:nsid w:val="20050D42"/>
     <w:multiLevelType w:val="hybridMultilevel"/>
     <w:tmpl w:val="B22A82CA"/>
@@ -7015,7 +8076,7 @@
       </w:rPr>
     </w:lvl>
   </w:abstractNum>
-  <w:abstractNum w:abstractNumId="8">
+  <w:abstractNum w:abstractNumId="9">
     <w:nsid w:val="20267B0D"/>
     <w:multiLevelType w:val="hybridMultilevel"/>
     <w:tmpl w:val="48F409F0"/>
@@ -7128,7 +8189,7 @@
       </w:rPr>
     </w:lvl>
   </w:abstractNum>
-  <w:abstractNum w:abstractNumId="9">
+  <w:abstractNum w:abstractNumId="10">
     <w:nsid w:val="22F25F16"/>
     <w:multiLevelType w:val="hybridMultilevel"/>
     <w:tmpl w:val="521A487C"/>
@@ -7241,7 +8302,7 @@
       </w:rPr>
     </w:lvl>
   </w:abstractNum>
-  <w:abstractNum w:abstractNumId="10">
+  <w:abstractNum w:abstractNumId="11">
     <w:nsid w:val="2C1275E2"/>
     <w:multiLevelType w:val="hybridMultilevel"/>
     <w:tmpl w:val="7C1829E6"/>
@@ -7354,7 +8415,7 @@
       </w:rPr>
     </w:lvl>
   </w:abstractNum>
-  <w:abstractNum w:abstractNumId="11">
+  <w:abstractNum w:abstractNumId="12">
     <w:nsid w:val="2E2B6CBD"/>
     <w:multiLevelType w:val="hybridMultilevel"/>
     <w:tmpl w:val="CA442E22"/>
@@ -7467,7 +8528,7 @@
       </w:rPr>
     </w:lvl>
   </w:abstractNum>
-  <w:abstractNum w:abstractNumId="12">
+  <w:abstractNum w:abstractNumId="13">
     <w:nsid w:val="30293E75"/>
     <w:multiLevelType w:val="hybridMultilevel"/>
     <w:tmpl w:val="942AB4BA"/>
@@ -7580,7 +8641,7 @@
       </w:rPr>
     </w:lvl>
   </w:abstractNum>
-  <w:abstractNum w:abstractNumId="13">
+  <w:abstractNum w:abstractNumId="14">
     <w:nsid w:val="312E7829"/>
     <w:multiLevelType w:val="hybridMultilevel"/>
     <w:tmpl w:val="3FDA02EE"/>
@@ -7693,7 +8754,120 @@
       </w:rPr>
     </w:lvl>
   </w:abstractNum>
-  <w:abstractNum w:abstractNumId="14">
+  <w:abstractNum w:abstractNumId="15">
+    <w:nsid w:val="31361948"/>
+    <w:multiLevelType w:val="hybridMultilevel"/>
+    <w:tmpl w:val="1BF60896"/>
+    <w:lvl w:ilvl="0" w:tplc="04090001">
+      <w:start w:val="1"/>
+      <w:numFmt w:val="bullet"/>
+      <w:lvlText w:val=""/>
+      <w:lvlJc w:val="left"/>
+      <w:pPr>
+        <w:ind w:left="720" w:hanging="360"/>
+      </w:pPr>
+      <w:rPr>
+        <w:rFonts w:ascii="Symbol" w:hAnsi="Symbol" w:hint="default"/>
+      </w:rPr>
+    </w:lvl>
+    <w:lvl w:ilvl="1" w:tplc="04090003" w:tentative="1">
+      <w:start w:val="1"/>
+      <w:numFmt w:val="bullet"/>
+      <w:lvlText w:val="o"/>
+      <w:lvlJc w:val="left"/>
+      <w:pPr>
+        <w:ind w:left="1440" w:hanging="360"/>
+      </w:pPr>
+      <w:rPr>
+        <w:rFonts w:ascii="Courier New" w:hAnsi="Courier New" w:cs="Courier New" w:hint="default"/>
+      </w:rPr>
+    </w:lvl>
+    <w:lvl w:ilvl="2" w:tplc="04090005" w:tentative="1">
+      <w:start w:val="1"/>
+      <w:numFmt w:val="bullet"/>
+      <w:lvlText w:val=""/>
+      <w:lvlJc w:val="left"/>
+      <w:pPr>
+        <w:ind w:left="2160" w:hanging="360"/>
+      </w:pPr>
+      <w:rPr>
+        <w:rFonts w:ascii="Wingdings" w:hAnsi="Wingdings" w:hint="default"/>
+      </w:rPr>
+    </w:lvl>
+    <w:lvl w:ilvl="3" w:tplc="04090001" w:tentative="1">
+      <w:start w:val="1"/>
+      <w:numFmt w:val="bullet"/>
+      <w:lvlText w:val=""/>
+      <w:lvlJc w:val="left"/>
+      <w:pPr>
+        <w:ind w:left="2880" w:hanging="360"/>
+      </w:pPr>
+      <w:rPr>
+        <w:rFonts w:ascii="Symbol" w:hAnsi="Symbol" w:hint="default"/>
+      </w:rPr>
+    </w:lvl>
+    <w:lvl w:ilvl="4" w:tplc="04090003" w:tentative="1">
+      <w:start w:val="1"/>
+      <w:numFmt w:val="bullet"/>
+      <w:lvlText w:val="o"/>
+      <w:lvlJc w:val="left"/>
+      <w:pPr>
+        <w:ind w:left="3600" w:hanging="360"/>
+      </w:pPr>
+      <w:rPr>
+        <w:rFonts w:ascii="Courier New" w:hAnsi="Courier New" w:cs="Courier New" w:hint="default"/>
+      </w:rPr>
+    </w:lvl>
+    <w:lvl w:ilvl="5" w:tplc="04090005" w:tentative="1">
+      <w:start w:val="1"/>
+      <w:numFmt w:val="bullet"/>
+      <w:lvlText w:val=""/>
+      <w:lvlJc w:val="left"/>
+      <w:pPr>
+        <w:ind w:left="4320" w:hanging="360"/>
+      </w:pPr>
+      <w:rPr>
+        <w:rFonts w:ascii="Wingdings" w:hAnsi="Wingdings" w:hint="default"/>
+      </w:rPr>
+    </w:lvl>
+    <w:lvl w:ilvl="6" w:tplc="04090001" w:tentative="1">
+      <w:start w:val="1"/>
+      <w:numFmt w:val="bullet"/>
+      <w:lvlText w:val=""/>
+      <w:lvlJc w:val="left"/>
+      <w:pPr>
+        <w:ind w:left="5040" w:hanging="360"/>
+      </w:pPr>
+      <w:rPr>
+        <w:rFonts w:ascii="Symbol" w:hAnsi="Symbol" w:hint="default"/>
+      </w:rPr>
+    </w:lvl>
+    <w:lvl w:ilvl="7" w:tplc="04090003" w:tentative="1">
+      <w:start w:val="1"/>
+      <w:numFmt w:val="bullet"/>
+      <w:lvlText w:val="o"/>
+      <w:lvlJc w:val="left"/>
+      <w:pPr>
+        <w:ind w:left="5760" w:hanging="360"/>
+      </w:pPr>
+      <w:rPr>
+        <w:rFonts w:ascii="Courier New" w:hAnsi="Courier New" w:cs="Courier New" w:hint="default"/>
+      </w:rPr>
+    </w:lvl>
+    <w:lvl w:ilvl="8" w:tplc="04090005" w:tentative="1">
+      <w:start w:val="1"/>
+      <w:numFmt w:val="bullet"/>
+      <w:lvlText w:val=""/>
+      <w:lvlJc w:val="left"/>
+      <w:pPr>
+        <w:ind w:left="6480" w:hanging="360"/>
+      </w:pPr>
+      <w:rPr>
+        <w:rFonts w:ascii="Wingdings" w:hAnsi="Wingdings" w:hint="default"/>
+      </w:rPr>
+    </w:lvl>
+  </w:abstractNum>
+  <w:abstractNum w:abstractNumId="16">
     <w:nsid w:val="33D52D30"/>
     <w:multiLevelType w:val="hybridMultilevel"/>
     <w:tmpl w:val="6BE8452C"/>
@@ -7806,7 +8980,7 @@
       </w:rPr>
     </w:lvl>
   </w:abstractNum>
-  <w:abstractNum w:abstractNumId="15">
+  <w:abstractNum w:abstractNumId="17">
     <w:nsid w:val="381A0F09"/>
     <w:multiLevelType w:val="hybridMultilevel"/>
     <w:tmpl w:val="735CEB30"/>
@@ -7919,7 +9093,7 @@
       </w:rPr>
     </w:lvl>
   </w:abstractNum>
-  <w:abstractNum w:abstractNumId="16">
+  <w:abstractNum w:abstractNumId="18">
     <w:nsid w:val="3862450C"/>
     <w:multiLevelType w:val="hybridMultilevel"/>
     <w:tmpl w:val="CEF2D1A4"/>
@@ -8032,7 +9206,7 @@
       </w:rPr>
     </w:lvl>
   </w:abstractNum>
-  <w:abstractNum w:abstractNumId="17">
+  <w:abstractNum w:abstractNumId="19">
     <w:nsid w:val="394E2943"/>
     <w:multiLevelType w:val="hybridMultilevel"/>
     <w:tmpl w:val="A32E8D1C"/>
@@ -8145,7 +9319,7 @@
       </w:rPr>
     </w:lvl>
   </w:abstractNum>
-  <w:abstractNum w:abstractNumId="18">
+  <w:abstractNum w:abstractNumId="20">
     <w:nsid w:val="3F707E3A"/>
     <w:multiLevelType w:val="hybridMultilevel"/>
     <w:tmpl w:val="7A7A17D4"/>
@@ -8258,7 +9432,120 @@
       </w:rPr>
     </w:lvl>
   </w:abstractNum>
-  <w:abstractNum w:abstractNumId="19">
+  <w:abstractNum w:abstractNumId="21">
+    <w:nsid w:val="417158BA"/>
+    <w:multiLevelType w:val="hybridMultilevel"/>
+    <w:tmpl w:val="577822E8"/>
+    <w:lvl w:ilvl="0" w:tplc="04090001">
+      <w:start w:val="1"/>
+      <w:numFmt w:val="bullet"/>
+      <w:lvlText w:val=""/>
+      <w:lvlJc w:val="left"/>
+      <w:pPr>
+        <w:ind w:left="720" w:hanging="360"/>
+      </w:pPr>
+      <w:rPr>
+        <w:rFonts w:ascii="Symbol" w:hAnsi="Symbol" w:hint="default"/>
+      </w:rPr>
+    </w:lvl>
+    <w:lvl w:ilvl="1" w:tplc="04090003" w:tentative="1">
+      <w:start w:val="1"/>
+      <w:numFmt w:val="bullet"/>
+      <w:lvlText w:val="o"/>
+      <w:lvlJc w:val="left"/>
+      <w:pPr>
+        <w:ind w:left="1440" w:hanging="360"/>
+      </w:pPr>
+      <w:rPr>
+        <w:rFonts w:ascii="Courier New" w:hAnsi="Courier New" w:cs="Courier New" w:hint="default"/>
+      </w:rPr>
+    </w:lvl>
+    <w:lvl w:ilvl="2" w:tplc="04090005" w:tentative="1">
+      <w:start w:val="1"/>
+      <w:numFmt w:val="bullet"/>
+      <w:lvlText w:val=""/>
+      <w:lvlJc w:val="left"/>
+      <w:pPr>
+        <w:ind w:left="2160" w:hanging="360"/>
+      </w:pPr>
+      <w:rPr>
+        <w:rFonts w:ascii="Wingdings" w:hAnsi="Wingdings" w:hint="default"/>
+      </w:rPr>
+    </w:lvl>
+    <w:lvl w:ilvl="3" w:tplc="04090001" w:tentative="1">
+      <w:start w:val="1"/>
+      <w:numFmt w:val="bullet"/>
+      <w:lvlText w:val=""/>
+      <w:lvlJc w:val="left"/>
+      <w:pPr>
+        <w:ind w:left="2880" w:hanging="360"/>
+      </w:pPr>
+      <w:rPr>
+        <w:rFonts w:ascii="Symbol" w:hAnsi="Symbol" w:hint="default"/>
+      </w:rPr>
+    </w:lvl>
+    <w:lvl w:ilvl="4" w:tplc="04090003" w:tentative="1">
+      <w:start w:val="1"/>
+      <w:numFmt w:val="bullet"/>
+      <w:lvlText w:val="o"/>
+      <w:lvlJc w:val="left"/>
+      <w:pPr>
+        <w:ind w:left="3600" w:hanging="360"/>
+      </w:pPr>
+      <w:rPr>
+        <w:rFonts w:ascii="Courier New" w:hAnsi="Courier New" w:cs="Courier New" w:hint="default"/>
+      </w:rPr>
+    </w:lvl>
+    <w:lvl w:ilvl="5" w:tplc="04090005" w:tentative="1">
+      <w:start w:val="1"/>
+      <w:numFmt w:val="bullet"/>
+      <w:lvlText w:val=""/>
+      <w:lvlJc w:val="left"/>
+      <w:pPr>
+        <w:ind w:left="4320" w:hanging="360"/>
+      </w:pPr>
+      <w:rPr>
+        <w:rFonts w:ascii="Wingdings" w:hAnsi="Wingdings" w:hint="default"/>
+      </w:rPr>
+    </w:lvl>
+    <w:lvl w:ilvl="6" w:tplc="04090001" w:tentative="1">
+      <w:start w:val="1"/>
+      <w:numFmt w:val="bullet"/>
+      <w:lvlText w:val=""/>
+      <w:lvlJc w:val="left"/>
+      <w:pPr>
+        <w:ind w:left="5040" w:hanging="360"/>
+      </w:pPr>
+      <w:rPr>
+        <w:rFonts w:ascii="Symbol" w:hAnsi="Symbol" w:hint="default"/>
+      </w:rPr>
+    </w:lvl>
+    <w:lvl w:ilvl="7" w:tplc="04090003" w:tentative="1">
+      <w:start w:val="1"/>
+      <w:numFmt w:val="bullet"/>
+      <w:lvlText w:val="o"/>
+      <w:lvlJc w:val="left"/>
+      <w:pPr>
+        <w:ind w:left="5760" w:hanging="360"/>
+      </w:pPr>
+      <w:rPr>
+        <w:rFonts w:ascii="Courier New" w:hAnsi="Courier New" w:cs="Courier New" w:hint="default"/>
+      </w:rPr>
+    </w:lvl>
+    <w:lvl w:ilvl="8" w:tplc="04090005" w:tentative="1">
+      <w:start w:val="1"/>
+      <w:numFmt w:val="bullet"/>
+      <w:lvlText w:val=""/>
+      <w:lvlJc w:val="left"/>
+      <w:pPr>
+        <w:ind w:left="6480" w:hanging="360"/>
+      </w:pPr>
+      <w:rPr>
+        <w:rFonts w:ascii="Wingdings" w:hAnsi="Wingdings" w:hint="default"/>
+      </w:rPr>
+    </w:lvl>
+  </w:abstractNum>
+  <w:abstractNum w:abstractNumId="22">
     <w:nsid w:val="427F4DFA"/>
     <w:multiLevelType w:val="hybridMultilevel"/>
     <w:tmpl w:val="5B680A00"/>
@@ -8371,7 +9658,7 @@
       </w:rPr>
     </w:lvl>
   </w:abstractNum>
-  <w:abstractNum w:abstractNumId="20">
+  <w:abstractNum w:abstractNumId="23">
     <w:nsid w:val="4C2601D3"/>
     <w:multiLevelType w:val="hybridMultilevel"/>
     <w:tmpl w:val="396089EE"/>
@@ -8484,7 +9771,7 @@
       </w:rPr>
     </w:lvl>
   </w:abstractNum>
-  <w:abstractNum w:abstractNumId="21">
+  <w:abstractNum w:abstractNumId="24">
     <w:nsid w:val="4C523AF7"/>
     <w:multiLevelType w:val="hybridMultilevel"/>
     <w:tmpl w:val="B7AA8A08"/>
@@ -8597,7 +9884,7 @@
       </w:rPr>
     </w:lvl>
   </w:abstractNum>
-  <w:abstractNum w:abstractNumId="22">
+  <w:abstractNum w:abstractNumId="25">
     <w:nsid w:val="4CB3346C"/>
     <w:multiLevelType w:val="hybridMultilevel"/>
     <w:tmpl w:val="8BD4EDFC"/>
@@ -8710,7 +9997,7 @@
       </w:rPr>
     </w:lvl>
   </w:abstractNum>
-  <w:abstractNum w:abstractNumId="23">
+  <w:abstractNum w:abstractNumId="26">
     <w:nsid w:val="4F332A2F"/>
     <w:multiLevelType w:val="hybridMultilevel"/>
     <w:tmpl w:val="FAFE76F6"/>
@@ -8823,7 +10110,120 @@
       </w:rPr>
     </w:lvl>
   </w:abstractNum>
-  <w:abstractNum w:abstractNumId="24">
+  <w:abstractNum w:abstractNumId="27">
+    <w:nsid w:val="4F5A668D"/>
+    <w:multiLevelType w:val="hybridMultilevel"/>
+    <w:tmpl w:val="E11A38E6"/>
+    <w:lvl w:ilvl="0" w:tplc="04090001">
+      <w:start w:val="1"/>
+      <w:numFmt w:val="bullet"/>
+      <w:lvlText w:val=""/>
+      <w:lvlJc w:val="left"/>
+      <w:pPr>
+        <w:ind w:left="720" w:hanging="360"/>
+      </w:pPr>
+      <w:rPr>
+        <w:rFonts w:ascii="Symbol" w:hAnsi="Symbol" w:hint="default"/>
+      </w:rPr>
+    </w:lvl>
+    <w:lvl w:ilvl="1" w:tplc="04090003" w:tentative="1">
+      <w:start w:val="1"/>
+      <w:numFmt w:val="bullet"/>
+      <w:lvlText w:val="o"/>
+      <w:lvlJc w:val="left"/>
+      <w:pPr>
+        <w:ind w:left="1440" w:hanging="360"/>
+      </w:pPr>
+      <w:rPr>
+        <w:rFonts w:ascii="Courier New" w:hAnsi="Courier New" w:cs="Courier New" w:hint="default"/>
+      </w:rPr>
+    </w:lvl>
+    <w:lvl w:ilvl="2" w:tplc="04090005" w:tentative="1">
+      <w:start w:val="1"/>
+      <w:numFmt w:val="bullet"/>
+      <w:lvlText w:val=""/>
+      <w:lvlJc w:val="left"/>
+      <w:pPr>
+        <w:ind w:left="2160" w:hanging="360"/>
+      </w:pPr>
+      <w:rPr>
+        <w:rFonts w:ascii="Wingdings" w:hAnsi="Wingdings" w:hint="default"/>
+      </w:rPr>
+    </w:lvl>
+    <w:lvl w:ilvl="3" w:tplc="04090001" w:tentative="1">
+      <w:start w:val="1"/>
+      <w:numFmt w:val="bullet"/>
+      <w:lvlText w:val=""/>
+      <w:lvlJc w:val="left"/>
+      <w:pPr>
+        <w:ind w:left="2880" w:hanging="360"/>
+      </w:pPr>
+      <w:rPr>
+        <w:rFonts w:ascii="Symbol" w:hAnsi="Symbol" w:hint="default"/>
+      </w:rPr>
+    </w:lvl>
+    <w:lvl w:ilvl="4" w:tplc="04090003" w:tentative="1">
+      <w:start w:val="1"/>
+      <w:numFmt w:val="bullet"/>
+      <w:lvlText w:val="o"/>
+      <w:lvlJc w:val="left"/>
+      <w:pPr>
+        <w:ind w:left="3600" w:hanging="360"/>
+      </w:pPr>
+      <w:rPr>
+        <w:rFonts w:ascii="Courier New" w:hAnsi="Courier New" w:cs="Courier New" w:hint="default"/>
+      </w:rPr>
+    </w:lvl>
+    <w:lvl w:ilvl="5" w:tplc="04090005" w:tentative="1">
+      <w:start w:val="1"/>
+      <w:numFmt w:val="bullet"/>
+      <w:lvlText w:val=""/>
+      <w:lvlJc w:val="left"/>
+      <w:pPr>
+        <w:ind w:left="4320" w:hanging="360"/>
+      </w:pPr>
+      <w:rPr>
+        <w:rFonts w:ascii="Wingdings" w:hAnsi="Wingdings" w:hint="default"/>
+      </w:rPr>
+    </w:lvl>
+    <w:lvl w:ilvl="6" w:tplc="04090001" w:tentative="1">
+      <w:start w:val="1"/>
+      <w:numFmt w:val="bullet"/>
+      <w:lvlText w:val=""/>
+      <w:lvlJc w:val="left"/>
+      <w:pPr>
+        <w:ind w:left="5040" w:hanging="360"/>
+      </w:pPr>
+      <w:rPr>
+        <w:rFonts w:ascii="Symbol" w:hAnsi="Symbol" w:hint="default"/>
+      </w:rPr>
+    </w:lvl>
+    <w:lvl w:ilvl="7" w:tplc="04090003" w:tentative="1">
+      <w:start w:val="1"/>
+      <w:numFmt w:val="bullet"/>
+      <w:lvlText w:val="o"/>
+      <w:lvlJc w:val="left"/>
+      <w:pPr>
+        <w:ind w:left="5760" w:hanging="360"/>
+      </w:pPr>
+      <w:rPr>
+        <w:rFonts w:ascii="Courier New" w:hAnsi="Courier New" w:cs="Courier New" w:hint="default"/>
+      </w:rPr>
+    </w:lvl>
+    <w:lvl w:ilvl="8" w:tplc="04090005" w:tentative="1">
+      <w:start w:val="1"/>
+      <w:numFmt w:val="bullet"/>
+      <w:lvlText w:val=""/>
+      <w:lvlJc w:val="left"/>
+      <w:pPr>
+        <w:ind w:left="6480" w:hanging="360"/>
+      </w:pPr>
+      <w:rPr>
+        <w:rFonts w:ascii="Wingdings" w:hAnsi="Wingdings" w:hint="default"/>
+      </w:rPr>
+    </w:lvl>
+  </w:abstractNum>
+  <w:abstractNum w:abstractNumId="28">
     <w:nsid w:val="50516746"/>
     <w:multiLevelType w:val="hybridMultilevel"/>
     <w:tmpl w:val="468CCDAC"/>
@@ -8936,7 +10336,120 @@
       </w:rPr>
     </w:lvl>
   </w:abstractNum>
-  <w:abstractNum w:abstractNumId="25">
+  <w:abstractNum w:abstractNumId="29">
+    <w:nsid w:val="505F0E96"/>
+    <w:multiLevelType w:val="hybridMultilevel"/>
+    <w:tmpl w:val="904E708A"/>
+    <w:lvl w:ilvl="0" w:tplc="04090001">
+      <w:start w:val="1"/>
+      <w:numFmt w:val="bullet"/>
+      <w:lvlText w:val=""/>
+      <w:lvlJc w:val="left"/>
+      <w:pPr>
+        <w:ind w:left="720" w:hanging="360"/>
+      </w:pPr>
+      <w:rPr>
+        <w:rFonts w:ascii="Symbol" w:hAnsi="Symbol" w:hint="default"/>
+      </w:rPr>
+    </w:lvl>
+    <w:lvl w:ilvl="1" w:tplc="04090003" w:tentative="1">
+      <w:start w:val="1"/>
+      <w:numFmt w:val="bullet"/>
+      <w:lvlText w:val="o"/>
+      <w:lvlJc w:val="left"/>
+      <w:pPr>
+        <w:ind w:left="1440" w:hanging="360"/>
+      </w:pPr>
+      <w:rPr>
+        <w:rFonts w:ascii="Courier New" w:hAnsi="Courier New" w:cs="Courier New" w:hint="default"/>
+      </w:rPr>
+    </w:lvl>
+    <w:lvl w:ilvl="2" w:tplc="04090005" w:tentative="1">
+      <w:start w:val="1"/>
+      <w:numFmt w:val="bullet"/>
+      <w:lvlText w:val=""/>
+      <w:lvlJc w:val="left"/>
+      <w:pPr>
+        <w:ind w:left="2160" w:hanging="360"/>
+      </w:pPr>
+      <w:rPr>
+        <w:rFonts w:ascii="Wingdings" w:hAnsi="Wingdings" w:hint="default"/>
+      </w:rPr>
+    </w:lvl>
+    <w:lvl w:ilvl="3" w:tplc="04090001" w:tentative="1">
+      <w:start w:val="1"/>
+      <w:numFmt w:val="bullet"/>
+      <w:lvlText w:val=""/>
+      <w:lvlJc w:val="left"/>
+      <w:pPr>
+        <w:ind w:left="2880" w:hanging="360"/>
+      </w:pPr>
+      <w:rPr>
+        <w:rFonts w:ascii="Symbol" w:hAnsi="Symbol" w:hint="default"/>
+      </w:rPr>
+    </w:lvl>
+    <w:lvl w:ilvl="4" w:tplc="04090003" w:tentative="1">
+      <w:start w:val="1"/>
+      <w:numFmt w:val="bullet"/>
+      <w:lvlText w:val="o"/>
+      <w:lvlJc w:val="left"/>
+      <w:pPr>
+        <w:ind w:left="3600" w:hanging="360"/>
+      </w:pPr>
+      <w:rPr>
+        <w:rFonts w:ascii="Courier New" w:hAnsi="Courier New" w:cs="Courier New" w:hint="default"/>
+      </w:rPr>
+    </w:lvl>
+    <w:lvl w:ilvl="5" w:tplc="04090005" w:tentative="1">
+      <w:start w:val="1"/>
+      <w:numFmt w:val="bullet"/>
+      <w:lvlText w:val=""/>
+      <w:lvlJc w:val="left"/>
+      <w:pPr>
+        <w:ind w:left="4320" w:hanging="360"/>
+      </w:pPr>
+      <w:rPr>
+        <w:rFonts w:ascii="Wingdings" w:hAnsi="Wingdings" w:hint="default"/>
+      </w:rPr>
+    </w:lvl>
+    <w:lvl w:ilvl="6" w:tplc="04090001" w:tentative="1">
+      <w:start w:val="1"/>
+      <w:numFmt w:val="bullet"/>
+      <w:lvlText w:val=""/>
+      <w:lvlJc w:val="left"/>
+      <w:pPr>
+        <w:ind w:left="5040" w:hanging="360"/>
+      </w:pPr>
+      <w:rPr>
+        <w:rFonts w:ascii="Symbol" w:hAnsi="Symbol" w:hint="default"/>
+      </w:rPr>
+    </w:lvl>
+    <w:lvl w:ilvl="7" w:tplc="04090003" w:tentative="1">
+      <w:start w:val="1"/>
+      <w:numFmt w:val="bullet"/>
+      <w:lvlText w:val="o"/>
+      <w:lvlJc w:val="left"/>
+      <w:pPr>
+        <w:ind w:left="5760" w:hanging="360"/>
+      </w:pPr>
+      <w:rPr>
+        <w:rFonts w:ascii="Courier New" w:hAnsi="Courier New" w:cs="Courier New" w:hint="default"/>
+      </w:rPr>
+    </w:lvl>
+    <w:lvl w:ilvl="8" w:tplc="04090005" w:tentative="1">
+      <w:start w:val="1"/>
+      <w:numFmt w:val="bullet"/>
+      <w:lvlText w:val=""/>
+      <w:lvlJc w:val="left"/>
+      <w:pPr>
+        <w:ind w:left="6480" w:hanging="360"/>
+      </w:pPr>
+      <w:rPr>
+        <w:rFonts w:ascii="Wingdings" w:hAnsi="Wingdings" w:hint="default"/>
+      </w:rPr>
+    </w:lvl>
+  </w:abstractNum>
+  <w:abstractNum w:abstractNumId="30">
     <w:nsid w:val="57436115"/>
     <w:multiLevelType w:val="hybridMultilevel"/>
     <w:tmpl w:val="500674A6"/>
@@ -9049,7 +10562,7 @@
       </w:rPr>
     </w:lvl>
   </w:abstractNum>
-  <w:abstractNum w:abstractNumId="26">
+  <w:abstractNum w:abstractNumId="31">
     <w:nsid w:val="597F13FD"/>
     <w:multiLevelType w:val="hybridMultilevel"/>
     <w:tmpl w:val="F2869332"/>
@@ -9162,7 +10675,7 @@
       </w:rPr>
     </w:lvl>
   </w:abstractNum>
-  <w:abstractNum w:abstractNumId="27">
+  <w:abstractNum w:abstractNumId="32">
     <w:nsid w:val="609861F3"/>
     <w:multiLevelType w:val="hybridMultilevel"/>
     <w:tmpl w:val="EC5C2690"/>
@@ -9275,7 +10788,7 @@
       </w:rPr>
     </w:lvl>
   </w:abstractNum>
-  <w:abstractNum w:abstractNumId="28">
+  <w:abstractNum w:abstractNumId="33">
     <w:nsid w:val="66F91AE8"/>
     <w:multiLevelType w:val="hybridMultilevel"/>
     <w:tmpl w:val="F70403CA"/>
@@ -9388,7 +10901,7 @@
       </w:rPr>
     </w:lvl>
   </w:abstractNum>
-  <w:abstractNum w:abstractNumId="29">
+  <w:abstractNum w:abstractNumId="34">
     <w:nsid w:val="6919397D"/>
     <w:multiLevelType w:val="hybridMultilevel"/>
     <w:tmpl w:val="46360126"/>
@@ -9501,7 +11014,7 @@
       </w:rPr>
     </w:lvl>
   </w:abstractNum>
-  <w:abstractNum w:abstractNumId="30">
+  <w:abstractNum w:abstractNumId="35">
     <w:nsid w:val="6FF67B5D"/>
     <w:multiLevelType w:val="hybridMultilevel"/>
     <w:tmpl w:val="E368B4A6"/>
@@ -9614,7 +11127,7 @@
       </w:rPr>
     </w:lvl>
   </w:abstractNum>
-  <w:abstractNum w:abstractNumId="31">
+  <w:abstractNum w:abstractNumId="36">
     <w:nsid w:val="73671835"/>
     <w:multiLevelType w:val="hybridMultilevel"/>
     <w:tmpl w:val="C6322308"/>
@@ -9727,7 +11240,7 @@
       </w:rPr>
     </w:lvl>
   </w:abstractNum>
-  <w:abstractNum w:abstractNumId="32">
+  <w:abstractNum w:abstractNumId="37">
     <w:nsid w:val="73DF04CB"/>
     <w:multiLevelType w:val="hybridMultilevel"/>
     <w:tmpl w:val="30709FD8"/>
@@ -9840,104 +11353,351 @@
       </w:rPr>
     </w:lvl>
   </w:abstractNum>
+  <w:abstractNum w:abstractNumId="38">
+    <w:nsid w:val="746F0DAD"/>
+    <w:multiLevelType w:val="hybridMultilevel"/>
+    <w:tmpl w:val="2B0825E6"/>
+    <w:lvl w:ilvl="0" w:tplc="04090001">
+      <w:start w:val="1"/>
+      <w:numFmt w:val="bullet"/>
+      <w:lvlText w:val=""/>
+      <w:lvlJc w:val="left"/>
+      <w:pPr>
+        <w:ind w:left="720" w:hanging="360"/>
+      </w:pPr>
+      <w:rPr>
+        <w:rFonts w:ascii="Symbol" w:hAnsi="Symbol" w:hint="default"/>
+      </w:rPr>
+    </w:lvl>
+    <w:lvl w:ilvl="1" w:tplc="04090003" w:tentative="1">
+      <w:start w:val="1"/>
+      <w:numFmt w:val="bullet"/>
+      <w:lvlText w:val="o"/>
+      <w:lvlJc w:val="left"/>
+      <w:pPr>
+        <w:ind w:left="1440" w:hanging="360"/>
+      </w:pPr>
+      <w:rPr>
+        <w:rFonts w:ascii="Courier New" w:hAnsi="Courier New" w:cs="Courier New" w:hint="default"/>
+      </w:rPr>
+    </w:lvl>
+    <w:lvl w:ilvl="2" w:tplc="04090005" w:tentative="1">
+      <w:start w:val="1"/>
+      <w:numFmt w:val="bullet"/>
+      <w:lvlText w:val=""/>
+      <w:lvlJc w:val="left"/>
+      <w:pPr>
+        <w:ind w:left="2160" w:hanging="360"/>
+      </w:pPr>
+      <w:rPr>
+        <w:rFonts w:ascii="Wingdings" w:hAnsi="Wingdings" w:hint="default"/>
+      </w:rPr>
+    </w:lvl>
+    <w:lvl w:ilvl="3" w:tplc="04090001" w:tentative="1">
+      <w:start w:val="1"/>
+      <w:numFmt w:val="bullet"/>
+      <w:lvlText w:val=""/>
+      <w:lvlJc w:val="left"/>
+      <w:pPr>
+        <w:ind w:left="2880" w:hanging="360"/>
+      </w:pPr>
+      <w:rPr>
+        <w:rFonts w:ascii="Symbol" w:hAnsi="Symbol" w:hint="default"/>
+      </w:rPr>
+    </w:lvl>
+    <w:lvl w:ilvl="4" w:tplc="04090003" w:tentative="1">
+      <w:start w:val="1"/>
+      <w:numFmt w:val="bullet"/>
+      <w:lvlText w:val="o"/>
+      <w:lvlJc w:val="left"/>
+      <w:pPr>
+        <w:ind w:left="3600" w:hanging="360"/>
+      </w:pPr>
+      <w:rPr>
+        <w:rFonts w:ascii="Courier New" w:hAnsi="Courier New" w:cs="Courier New" w:hint="default"/>
+      </w:rPr>
+    </w:lvl>
+    <w:lvl w:ilvl="5" w:tplc="04090005" w:tentative="1">
+      <w:start w:val="1"/>
+      <w:numFmt w:val="bullet"/>
+      <w:lvlText w:val=""/>
+      <w:lvlJc w:val="left"/>
+      <w:pPr>
+        <w:ind w:left="4320" w:hanging="360"/>
+      </w:pPr>
+      <w:rPr>
+        <w:rFonts w:ascii="Wingdings" w:hAnsi="Wingdings" w:hint="default"/>
+      </w:rPr>
+    </w:lvl>
+    <w:lvl w:ilvl="6" w:tplc="04090001" w:tentative="1">
+      <w:start w:val="1"/>
+      <w:numFmt w:val="bullet"/>
+      <w:lvlText w:val=""/>
+      <w:lvlJc w:val="left"/>
+      <w:pPr>
+        <w:ind w:left="5040" w:hanging="360"/>
+      </w:pPr>
+      <w:rPr>
+        <w:rFonts w:ascii="Symbol" w:hAnsi="Symbol" w:hint="default"/>
+      </w:rPr>
+    </w:lvl>
+    <w:lvl w:ilvl="7" w:tplc="04090003" w:tentative="1">
+      <w:start w:val="1"/>
+      <w:numFmt w:val="bullet"/>
+      <w:lvlText w:val="o"/>
+      <w:lvlJc w:val="left"/>
+      <w:pPr>
+        <w:ind w:left="5760" w:hanging="360"/>
+      </w:pPr>
+      <w:rPr>
+        <w:rFonts w:ascii="Courier New" w:hAnsi="Courier New" w:cs="Courier New" w:hint="default"/>
+      </w:rPr>
+    </w:lvl>
+    <w:lvl w:ilvl="8" w:tplc="04090005" w:tentative="1">
+      <w:start w:val="1"/>
+      <w:numFmt w:val="bullet"/>
+      <w:lvlText w:val=""/>
+      <w:lvlJc w:val="left"/>
+      <w:pPr>
+        <w:ind w:left="6480" w:hanging="360"/>
+      </w:pPr>
+      <w:rPr>
+        <w:rFonts w:ascii="Wingdings" w:hAnsi="Wingdings" w:hint="default"/>
+      </w:rPr>
+    </w:lvl>
+  </w:abstractNum>
+  <w:abstractNum w:abstractNumId="39">
+    <w:nsid w:val="78122254"/>
+    <w:multiLevelType w:val="hybridMultilevel"/>
+    <w:tmpl w:val="6854D0DE"/>
+    <w:lvl w:ilvl="0" w:tplc="04090001">
+      <w:start w:val="1"/>
+      <w:numFmt w:val="bullet"/>
+      <w:lvlText w:val=""/>
+      <w:lvlJc w:val="left"/>
+      <w:pPr>
+        <w:ind w:left="720" w:hanging="360"/>
+      </w:pPr>
+      <w:rPr>
+        <w:rFonts w:ascii="Symbol" w:hAnsi="Symbol" w:hint="default"/>
+      </w:rPr>
+    </w:lvl>
+    <w:lvl w:ilvl="1" w:tplc="04090003" w:tentative="1">
+      <w:start w:val="1"/>
+      <w:numFmt w:val="bullet"/>
+      <w:lvlText w:val="o"/>
+      <w:lvlJc w:val="left"/>
+      <w:pPr>
+        <w:ind w:left="1440" w:hanging="360"/>
+      </w:pPr>
+      <w:rPr>
+        <w:rFonts w:ascii="Courier New" w:hAnsi="Courier New" w:cs="Courier New" w:hint="default"/>
+      </w:rPr>
+    </w:lvl>
+    <w:lvl w:ilvl="2" w:tplc="04090005" w:tentative="1">
+      <w:start w:val="1"/>
+      <w:numFmt w:val="bullet"/>
+      <w:lvlText w:val=""/>
+      <w:lvlJc w:val="left"/>
+      <w:pPr>
+        <w:ind w:left="2160" w:hanging="360"/>
+      </w:pPr>
+      <w:rPr>
+        <w:rFonts w:ascii="Wingdings" w:hAnsi="Wingdings" w:hint="default"/>
+      </w:rPr>
+    </w:lvl>
+    <w:lvl w:ilvl="3" w:tplc="04090001" w:tentative="1">
+      <w:start w:val="1"/>
+      <w:numFmt w:val="bullet"/>
+      <w:lvlText w:val=""/>
+      <w:lvlJc w:val="left"/>
+      <w:pPr>
+        <w:ind w:left="2880" w:hanging="360"/>
+      </w:pPr>
+      <w:rPr>
+        <w:rFonts w:ascii="Symbol" w:hAnsi="Symbol" w:hint="default"/>
+      </w:rPr>
+    </w:lvl>
+    <w:lvl w:ilvl="4" w:tplc="04090003" w:tentative="1">
+      <w:start w:val="1"/>
+      <w:numFmt w:val="bullet"/>
+      <w:lvlText w:val="o"/>
+      <w:lvlJc w:val="left"/>
+      <w:pPr>
+        <w:ind w:left="3600" w:hanging="360"/>
+      </w:pPr>
+      <w:rPr>
+        <w:rFonts w:ascii="Courier New" w:hAnsi="Courier New" w:cs="Courier New" w:hint="default"/>
+      </w:rPr>
+    </w:lvl>
+    <w:lvl w:ilvl="5" w:tplc="04090005" w:tentative="1">
+      <w:start w:val="1"/>
+      <w:numFmt w:val="bullet"/>
+      <w:lvlText w:val=""/>
+      <w:lvlJc w:val="left"/>
+      <w:pPr>
+        <w:ind w:left="4320" w:hanging="360"/>
+      </w:pPr>
+      <w:rPr>
+        <w:rFonts w:ascii="Wingdings" w:hAnsi="Wingdings" w:hint="default"/>
+      </w:rPr>
+    </w:lvl>
+    <w:lvl w:ilvl="6" w:tplc="04090001" w:tentative="1">
+      <w:start w:val="1"/>
+      <w:numFmt w:val="bullet"/>
+      <w:lvlText w:val=""/>
+      <w:lvlJc w:val="left"/>
+      <w:pPr>
+        <w:ind w:left="5040" w:hanging="360"/>
+      </w:pPr>
+      <w:rPr>
+        <w:rFonts w:ascii="Symbol" w:hAnsi="Symbol" w:hint="default"/>
+      </w:rPr>
+    </w:lvl>
+    <w:lvl w:ilvl="7" w:tplc="04090003" w:tentative="1">
+      <w:start w:val="1"/>
+      <w:numFmt w:val="bullet"/>
+      <w:lvlText w:val="o"/>
+      <w:lvlJc w:val="left"/>
+      <w:pPr>
+        <w:ind w:left="5760" w:hanging="360"/>
+      </w:pPr>
+      <w:rPr>
+        <w:rFonts w:ascii="Courier New" w:hAnsi="Courier New" w:cs="Courier New" w:hint="default"/>
+      </w:rPr>
+    </w:lvl>
+    <w:lvl w:ilvl="8" w:tplc="04090005" w:tentative="1">
+      <w:start w:val="1"/>
+      <w:numFmt w:val="bullet"/>
+      <w:lvlText w:val=""/>
+      <w:lvlJc w:val="left"/>
+      <w:pPr>
+        <w:ind w:left="6480" w:hanging="360"/>
+      </w:pPr>
+      <w:rPr>
+        <w:rFonts w:ascii="Wingdings" w:hAnsi="Wingdings" w:hint="default"/>
+      </w:rPr>
+    </w:lvl>
+  </w:abstractNum>
   <w:num w:numId="1">
+    <w:abstractNumId w:val="8"/>
+  </w:num>
+  <w:num w:numId="2">
     <w:abstractNumId w:val="7"/>
   </w:num>
-  <w:num w:numId="2">
-    <w:abstractNumId w:val="6"/>
-  </w:num>
   <w:num w:numId="3">
-    <w:abstractNumId w:val="32"/>
+    <w:abstractNumId w:val="37"/>
   </w:num>
   <w:num w:numId="4">
-    <w:abstractNumId w:val="16"/>
+    <w:abstractNumId w:val="18"/>
   </w:num>
   <w:num w:numId="5">
+    <w:abstractNumId w:val="11"/>
+  </w:num>
+  <w:num w:numId="6">
     <w:abstractNumId w:val="10"/>
   </w:num>
-  <w:num w:numId="6">
-    <w:abstractNumId w:val="9"/>
-  </w:num>
   <w:num w:numId="7">
-    <w:abstractNumId w:val="18"/>
+    <w:abstractNumId w:val="20"/>
   </w:num>
   <w:num w:numId="8">
     <w:abstractNumId w:val="4"/>
   </w:num>
   <w:num w:numId="9">
-    <w:abstractNumId w:val="20"/>
+    <w:abstractNumId w:val="23"/>
   </w:num>
   <w:num w:numId="10">
-    <w:abstractNumId w:val="21"/>
+    <w:abstractNumId w:val="24"/>
   </w:num>
   <w:num w:numId="11">
     <w:abstractNumId w:val="5"/>
   </w:num>
   <w:num w:numId="12">
-    <w:abstractNumId w:val="29"/>
+    <w:abstractNumId w:val="34"/>
   </w:num>
   <w:num w:numId="13">
-    <w:abstractNumId w:val="15"/>
+    <w:abstractNumId w:val="17"/>
   </w:num>
   <w:num w:numId="14">
     <w:abstractNumId w:val="0"/>
   </w:num>
   <w:num w:numId="15">
-    <w:abstractNumId w:val="24"/>
+    <w:abstractNumId w:val="28"/>
   </w:num>
   <w:num w:numId="16">
-    <w:abstractNumId w:val="31"/>
+    <w:abstractNumId w:val="36"/>
   </w:num>
   <w:num w:numId="17">
-    <w:abstractNumId w:val="17"/>
+    <w:abstractNumId w:val="19"/>
   </w:num>
   <w:num w:numId="18">
-    <w:abstractNumId w:val="12"/>
+    <w:abstractNumId w:val="13"/>
   </w:num>
   <w:num w:numId="19">
     <w:abstractNumId w:val="3"/>
   </w:num>
   <w:num w:numId="20">
-    <w:abstractNumId w:val="26"/>
+    <w:abstractNumId w:val="31"/>
   </w:num>
   <w:num w:numId="21">
     <w:abstractNumId w:val="2"/>
   </w:num>
   <w:num w:numId="22">
-    <w:abstractNumId w:val="30"/>
+    <w:abstractNumId w:val="35"/>
   </w:num>
   <w:num w:numId="23">
     <w:abstractNumId w:val="1"/>
   </w:num>
   <w:num w:numId="24">
-    <w:abstractNumId w:val="23"/>
+    <w:abstractNumId w:val="26"/>
   </w:num>
   <w:num w:numId="25">
-    <w:abstractNumId w:val="13"/>
+    <w:abstractNumId w:val="14"/>
   </w:num>
   <w:num w:numId="26">
-    <w:abstractNumId w:val="14"/>
+    <w:abstractNumId w:val="16"/>
   </w:num>
   <w:num w:numId="27">
-    <w:abstractNumId w:val="11"/>
+    <w:abstractNumId w:val="12"/>
   </w:num>
   <w:num w:numId="28">
+    <w:abstractNumId w:val="32"/>
+  </w:num>
+  <w:num w:numId="29">
+    <w:abstractNumId w:val="22"/>
+  </w:num>
+  <w:num w:numId="30">
+    <w:abstractNumId w:val="30"/>
+  </w:num>
+  <w:num w:numId="31">
+    <w:abstractNumId w:val="33"/>
+  </w:num>
+  <w:num w:numId="32">
+    <w:abstractNumId w:val="25"/>
+  </w:num>
+  <w:num w:numId="33">
+    <w:abstractNumId w:val="9"/>
+  </w:num>
+  <w:num w:numId="34">
+    <w:abstractNumId w:val="38"/>
+  </w:num>
+  <w:num w:numId="35">
+    <w:abstractNumId w:val="39"/>
+  </w:num>
+  <w:num w:numId="36">
+    <w:abstractNumId w:val="15"/>
+  </w:num>
+  <w:num w:numId="37">
     <w:abstractNumId w:val="27"/>
   </w:num>
-  <w:num w:numId="29">
-    <w:abstractNumId w:val="19"/>
+  <w:num w:numId="38">
+    <w:abstractNumId w:val="6"/>
   </w:num>
-  <w:num w:numId="30">
-    <w:abstractNumId w:val="25"/>
+  <w:num w:numId="39">
+    <w:abstractNumId w:val="21"/>
   </w:num>
-  <w:num w:numId="31">
-    <w:abstractNumId w:val="28"/>
-  </w:num>
-  <w:num w:numId="32">
-    <w:abstractNumId w:val="22"/>
-  </w:num>
-  <w:num w:numId="33">
-    <w:abstractNumId w:val="8"/>
+  <w:num w:numId="40">
+    <w:abstractNumId w:val="29"/>
   </w:num>
   <w:numIdMacAtCleanup w:val="21"/>
 </w:numbering>
@@ -11607,7 +13367,7 @@
 </file>
 
 <file path=customXml/itemProps1.xml><?xml version="1.0" encoding="utf-8"?>
-<ds:datastoreItem xmlns:ds="http://schemas.openxmlformats.org/officeDocument/2006/customXml" ds:itemID="{E39EA787-F1D7-4BED-9ED9-9D9359B32393}">
+<ds:datastoreItem xmlns:ds="http://schemas.openxmlformats.org/officeDocument/2006/customXml" ds:itemID="{CE5F79CE-BA0F-458F-94A7-DA2F92E8A556}">
   <ds:schemaRefs>
     <ds:schemaRef ds:uri="http://schemas.openxmlformats.org/officeDocument/2006/bibliography"/>
   </ds:schemaRefs>

</xml_diff>

<commit_message>
Notes till - Sending HTTP requests
</commit_message>
<xml_diff>
--- a/Resources/Ionic - Notes.docx
+++ b/Resources/Ionic - Notes.docx
@@ -6864,6 +6864,206 @@
       <w:pPr>
         <w:pStyle w:val="NoSpacing"/>
       </w:pPr>
+    </w:p>
+    <w:p>
+      <w:pPr>
+        <w:pStyle w:val="NoSpacing"/>
+      </w:pPr>
+    </w:p>
+    <w:p>
+      <w:pPr>
+        <w:pStyle w:val="NoSpacing"/>
+      </w:pPr>
+    </w:p>
+    <w:p>
+      <w:pPr>
+        <w:pStyle w:val="NoSpacing"/>
+      </w:pPr>
+    </w:p>
+    <w:p>
+      <w:pPr>
+        <w:pStyle w:val="NoSpacing"/>
+      </w:pPr>
+    </w:p>
+    <w:p>
+      <w:pPr>
+        <w:pStyle w:val="NoSpacing"/>
+      </w:pPr>
+    </w:p>
+    <w:p>
+      <w:pPr>
+        <w:pStyle w:val="NoSpacing"/>
+      </w:pPr>
+    </w:p>
+    <w:p>
+      <w:pPr>
+        <w:pStyle w:val="NoSpacing"/>
+      </w:pPr>
+    </w:p>
+    <w:p>
+      <w:pPr>
+        <w:pStyle w:val="NoSpacing"/>
+      </w:pPr>
+    </w:p>
+    <w:p>
+      <w:pPr>
+        <w:pStyle w:val="NoSpacing"/>
+      </w:pPr>
+    </w:p>
+    <w:p>
+      <w:pPr>
+        <w:pStyle w:val="NoSpacing"/>
+      </w:pPr>
+    </w:p>
+    <w:p>
+      <w:pPr>
+        <w:pStyle w:val="NoSpacing"/>
+      </w:pPr>
+    </w:p>
+    <w:p>
+      <w:pPr>
+        <w:pStyle w:val="NoSpacing"/>
+      </w:pPr>
+    </w:p>
+    <w:p>
+      <w:pPr>
+        <w:pStyle w:val="NoSpacing"/>
+      </w:pPr>
+    </w:p>
+    <w:p>
+      <w:pPr>
+        <w:pStyle w:val="NoSpacing"/>
+      </w:pPr>
+    </w:p>
+    <w:p>
+      <w:pPr>
+        <w:pStyle w:val="NoSpacing"/>
+      </w:pPr>
+    </w:p>
+    <w:p>
+      <w:pPr>
+        <w:pStyle w:val="NoSpacing"/>
+      </w:pPr>
+    </w:p>
+    <w:p>
+      <w:pPr>
+        <w:pStyle w:val="NoSpacing"/>
+      </w:pPr>
+    </w:p>
+    <w:p>
+      <w:pPr>
+        <w:pStyle w:val="NoSpacing"/>
+      </w:pPr>
+    </w:p>
+    <w:p>
+      <w:pPr>
+        <w:pStyle w:val="NoSpacing"/>
+      </w:pPr>
+    </w:p>
+    <w:p>
+      <w:pPr>
+        <w:pStyle w:val="NoSpacing"/>
+      </w:pPr>
+    </w:p>
+    <w:p>
+      <w:pPr>
+        <w:pStyle w:val="NoSpacing"/>
+      </w:pPr>
+    </w:p>
+    <w:p>
+      <w:pPr>
+        <w:pStyle w:val="NoSpacing"/>
+      </w:pPr>
+    </w:p>
+    <w:p>
+      <w:pPr>
+        <w:pStyle w:val="NoSpacing"/>
+      </w:pPr>
+    </w:p>
+    <w:p>
+      <w:pPr>
+        <w:pStyle w:val="Heading1"/>
+      </w:pPr>
+      <w:r>
+        <w:lastRenderedPageBreak/>
+        <w:t>Sending Http Requests</w:t>
+      </w:r>
+    </w:p>
+    <w:p>
+      <w:pPr>
+        <w:pStyle w:val="Heading2"/>
+      </w:pPr>
+      <w:r>
+        <w:t>How To Connect to a Backend</w:t>
+      </w:r>
+    </w:p>
+    <w:p>
+      <w:pPr>
+        <w:pStyle w:val="NoSpacing"/>
+      </w:pPr>
+      <w:r>
+        <w:rPr>
+          <w:noProof/>
+        </w:rPr>
+        <w:drawing>
+          <wp:inline distT="0" distB="0" distL="0" distR="0">
+            <wp:extent cx="5202936" cy="2697480"/>
+            <wp:effectExtent l="0" t="0" r="0" b="7620"/>
+            <wp:docPr id="7" name="Picture 7"/>
+            <wp:cNvGraphicFramePr>
+              <a:graphicFrameLocks xmlns:a="http://schemas.openxmlformats.org/drawingml/2006/main" noChangeAspect="1"/>
+            </wp:cNvGraphicFramePr>
+            <a:graphic xmlns:a="http://schemas.openxmlformats.org/drawingml/2006/main">
+              <a:graphicData uri="http://schemas.openxmlformats.org/drawingml/2006/picture">
+                <pic:pic xmlns:pic="http://schemas.openxmlformats.org/drawingml/2006/picture">
+                  <pic:nvPicPr>
+                    <pic:cNvPr id="0" name="Picture 1"/>
+                    <pic:cNvPicPr>
+                      <a:picLocks noChangeAspect="1" noChangeArrowheads="1"/>
+                    </pic:cNvPicPr>
+                  </pic:nvPicPr>
+                  <pic:blipFill>
+                    <a:blip r:embed="rId58">
+                      <a:extLst>
+                        <a:ext uri="{28A0092B-C50C-407E-A947-70E740481C1C}">
+                          <a14:useLocalDpi xmlns:a14="http://schemas.microsoft.com/office/drawing/2010/main" val="0"/>
+                        </a:ext>
+                      </a:extLst>
+                    </a:blip>
+                    <a:srcRect/>
+                    <a:stretch>
+                      <a:fillRect/>
+                    </a:stretch>
+                  </pic:blipFill>
+                  <pic:spPr bwMode="auto">
+                    <a:xfrm>
+                      <a:off x="0" y="0"/>
+                      <a:ext cx="5202936" cy="2697480"/>
+                    </a:xfrm>
+                    <a:prstGeom prst="rect">
+                      <a:avLst/>
+                    </a:prstGeom>
+                    <a:noFill/>
+                    <a:ln>
+                      <a:noFill/>
+                    </a:ln>
+                  </pic:spPr>
+                </pic:pic>
+              </a:graphicData>
+            </a:graphic>
+          </wp:inline>
+        </w:drawing>
+      </w:r>
+    </w:p>
+    <w:p>
+      <w:pPr>
+        <w:pStyle w:val="NoSpacing"/>
+      </w:pPr>
+    </w:p>
+    <w:p>
+      <w:pPr>
+        <w:pStyle w:val="NoSpacing"/>
+      </w:pPr>
       <w:bookmarkStart w:id="0" w:name="_GoBack"/>
       <w:bookmarkEnd w:id="0"/>
     </w:p>
@@ -7061,7 +7261,7 @@
       <w:r>
         <w:t xml:space="preserve">Ionic Glossary – </w:t>
       </w:r>
-      <w:hyperlink r:id="rId58" w:history="1">
+      <w:hyperlink r:id="rId59" w:history="1">
         <w:r>
           <w:rPr>
             <w:rStyle w:val="Hyperlink"/>
@@ -11727,7 +11927,7 @@
   <w:abstractNum w:abstractNumId="40">
     <w:nsid w:val="77181298"/>
     <w:multiLevelType w:val="hybridMultilevel"/>
-    <w:tmpl w:val="7F8C9C7C"/>
+    <w:tmpl w:val="BAF262AE"/>
     <w:lvl w:ilvl="0" w:tplc="04090001">
       <w:start w:val="1"/>
       <w:numFmt w:val="bullet"/>
@@ -13744,7 +13944,7 @@
 </file>
 
 <file path=customXml/itemProps1.xml><?xml version="1.0" encoding="utf-8"?>
-<ds:datastoreItem xmlns:ds="http://schemas.openxmlformats.org/officeDocument/2006/customXml" ds:itemID="{1E863672-652F-4882-AD54-6FF5D36DA686}">
+<ds:datastoreItem xmlns:ds="http://schemas.openxmlformats.org/officeDocument/2006/customXml" ds:itemID="{3E63C780-A5FA-483A-A53B-D9882FD6C0A9}">
   <ds:schemaRefs>
     <ds:schemaRef ds:uri="http://schemas.openxmlformats.org/officeDocument/2006/bibliography"/>
   </ds:schemaRefs>

</xml_diff>

<commit_message>
Notes till - Adding Maps
</commit_message>
<xml_diff>
--- a/Resources/Ionic - Notes.docx
+++ b/Resources/Ionic - Notes.docx
@@ -7064,6 +7064,389 @@
       <w:pPr>
         <w:pStyle w:val="NoSpacing"/>
       </w:pPr>
+    </w:p>
+    <w:p>
+      <w:pPr>
+        <w:pStyle w:val="NoSpacing"/>
+      </w:pPr>
+    </w:p>
+    <w:p>
+      <w:pPr>
+        <w:pStyle w:val="NoSpacing"/>
+      </w:pPr>
+    </w:p>
+    <w:p>
+      <w:pPr>
+        <w:pStyle w:val="NoSpacing"/>
+      </w:pPr>
+    </w:p>
+    <w:p>
+      <w:pPr>
+        <w:pStyle w:val="NoSpacing"/>
+      </w:pPr>
+    </w:p>
+    <w:p>
+      <w:pPr>
+        <w:pStyle w:val="NoSpacing"/>
+      </w:pPr>
+    </w:p>
+    <w:p>
+      <w:pPr>
+        <w:pStyle w:val="NoSpacing"/>
+      </w:pPr>
+    </w:p>
+    <w:p>
+      <w:pPr>
+        <w:pStyle w:val="NoSpacing"/>
+      </w:pPr>
+    </w:p>
+    <w:p>
+      <w:pPr>
+        <w:pStyle w:val="NoSpacing"/>
+      </w:pPr>
+    </w:p>
+    <w:p>
+      <w:pPr>
+        <w:pStyle w:val="NoSpacing"/>
+      </w:pPr>
+    </w:p>
+    <w:p>
+      <w:pPr>
+        <w:pStyle w:val="NoSpacing"/>
+      </w:pPr>
+    </w:p>
+    <w:p>
+      <w:pPr>
+        <w:pStyle w:val="NoSpacing"/>
+      </w:pPr>
+    </w:p>
+    <w:p>
+      <w:pPr>
+        <w:pStyle w:val="NoSpacing"/>
+      </w:pPr>
+    </w:p>
+    <w:p>
+      <w:pPr>
+        <w:pStyle w:val="NoSpacing"/>
+      </w:pPr>
+    </w:p>
+    <w:p>
+      <w:pPr>
+        <w:pStyle w:val="NoSpacing"/>
+      </w:pPr>
+    </w:p>
+    <w:p>
+      <w:pPr>
+        <w:pStyle w:val="NoSpacing"/>
+      </w:pPr>
+    </w:p>
+    <w:p>
+      <w:pPr>
+        <w:pStyle w:val="NoSpacing"/>
+      </w:pPr>
+    </w:p>
+    <w:p>
+      <w:pPr>
+        <w:pStyle w:val="NoSpacing"/>
+      </w:pPr>
+    </w:p>
+    <w:p>
+      <w:pPr>
+        <w:pStyle w:val="NoSpacing"/>
+      </w:pPr>
+    </w:p>
+    <w:p>
+      <w:pPr>
+        <w:pStyle w:val="NoSpacing"/>
+      </w:pPr>
+    </w:p>
+    <w:p>
+      <w:pPr>
+        <w:pStyle w:val="NoSpacing"/>
+      </w:pPr>
+    </w:p>
+    <w:p>
+      <w:pPr>
+        <w:pStyle w:val="NoSpacing"/>
+      </w:pPr>
+    </w:p>
+    <w:p>
+      <w:pPr>
+        <w:pStyle w:val="NoSpacing"/>
+      </w:pPr>
+    </w:p>
+    <w:p>
+      <w:pPr>
+        <w:pStyle w:val="NoSpacing"/>
+      </w:pPr>
+    </w:p>
+    <w:p>
+      <w:pPr>
+        <w:pStyle w:val="Heading1"/>
+      </w:pPr>
+      <w:r>
+        <w:lastRenderedPageBreak/>
+        <w:t>Adding Google Maps</w:t>
+      </w:r>
+    </w:p>
+    <w:p>
+      <w:pPr>
+        <w:pStyle w:val="Heading2"/>
+      </w:pPr>
+      <w:r>
+        <w:t>API Setup</w:t>
+      </w:r>
+    </w:p>
+    <w:p>
+      <w:pPr>
+        <w:pStyle w:val="NoSpacing"/>
+        <w:numPr>
+          <w:ilvl w:val="0"/>
+          <w:numId w:val="42"/>
+        </w:numPr>
+      </w:pPr>
+      <w:r>
+        <w:t>Google Maps Javascript SDK</w:t>
+      </w:r>
+      <w:r>
+        <w:t xml:space="preserve"> and API</w:t>
+      </w:r>
+      <w:r>
+        <w:br/>
+      </w:r>
+      <w:hyperlink r:id="rId59" w:history="1">
+        <w:r>
+          <w:rPr>
+            <w:rStyle w:val="Hyperlink"/>
+          </w:rPr>
+          <w:t>https://developers.google.com/maps/documentation/javascript/overview</w:t>
+        </w:r>
+      </w:hyperlink>
+      <w:r>
+        <w:t xml:space="preserve"> </w:t>
+      </w:r>
+    </w:p>
+    <w:p>
+      <w:pPr>
+        <w:pStyle w:val="NoSpacing"/>
+        <w:numPr>
+          <w:ilvl w:val="0"/>
+          <w:numId w:val="42"/>
+        </w:numPr>
+      </w:pPr>
+      <w:r>
+        <w:t>T</w:t>
+      </w:r>
+      <w:r>
+        <w:t xml:space="preserve">he </w:t>
+      </w:r>
+      <w:r>
+        <w:rPr>
+          <w:b/>
+        </w:rPr>
+        <w:t>SDK</w:t>
+      </w:r>
+      <w:r>
+        <w:t xml:space="preserve"> is basically the toolset that allows you to write code that displays and manages</w:t>
+      </w:r>
+      <w:r>
+        <w:t xml:space="preserve"> </w:t>
+      </w:r>
+      <w:r>
+        <w:t xml:space="preserve">the map in your application and the </w:t>
+      </w:r>
+      <w:r>
+        <w:rPr>
+          <w:b/>
+        </w:rPr>
+        <w:t>API</w:t>
+      </w:r>
+      <w:r>
+        <w:t xml:space="preserve"> is what works behind the scenes and to which your Google</w:t>
+      </w:r>
+      <w:r>
+        <w:t xml:space="preserve"> </w:t>
+      </w:r>
+      <w:r>
+        <w:t>Maps Javasc</w:t>
+      </w:r>
+      <w:r>
+        <w:t>ript SDK connects automatically.</w:t>
+      </w:r>
+    </w:p>
+    <w:p>
+      <w:pPr>
+        <w:pStyle w:val="NoSpacing"/>
+        <w:numPr>
+          <w:ilvl w:val="0"/>
+          <w:numId w:val="42"/>
+        </w:numPr>
+      </w:pPr>
+      <w:r>
+        <w:t xml:space="preserve">For relatively free SDK, we can explore </w:t>
+      </w:r>
+      <w:hyperlink r:id="rId60" w:history="1">
+        <w:r>
+          <w:rPr>
+            <w:rStyle w:val="Hyperlink"/>
+          </w:rPr>
+          <w:t>https://www.mapbox.com/</w:t>
+        </w:r>
+      </w:hyperlink>
+      <w:r>
+        <w:t xml:space="preserve"> instead of Google Maps.</w:t>
+      </w:r>
+    </w:p>
+    <w:p>
+      <w:pPr>
+        <w:pStyle w:val="NoSpacing"/>
+        <w:numPr>
+          <w:ilvl w:val="0"/>
+          <w:numId w:val="42"/>
+        </w:numPr>
+        <w:rPr>
+          <w:b/>
+        </w:rPr>
+      </w:pPr>
+      <w:r>
+        <w:rPr>
+          <w:b/>
+        </w:rPr>
+        <w:t>To us</w:t>
+      </w:r>
+      <w:r>
+        <w:rPr>
+          <w:b/>
+        </w:rPr>
+        <w:t xml:space="preserve">e Google Maps for free, pass API </w:t>
+      </w:r>
+      <w:r>
+        <w:rPr>
+          <w:b/>
+        </w:rPr>
+        <w:t xml:space="preserve">Key as empty string. This will load the map </w:t>
+      </w:r>
+      <w:r>
+        <w:rPr>
+          <w:b/>
+        </w:rPr>
+        <w:t>b</w:t>
+      </w:r>
+      <w:r>
+        <w:rPr>
+          <w:b/>
+        </w:rPr>
+        <w:t>ut you will see the text over the map as “For Development Purposes Only”.</w:t>
+      </w:r>
+      <w:r>
+        <w:rPr>
+          <w:b/>
+        </w:rPr>
+        <w:br/>
+        <w:t xml:space="preserve">e.g. </w:t>
+      </w:r>
+      <w:r>
+        <w:rPr>
+          <w:b/>
+          <w:i/>
+        </w:rPr>
+        <w:t>https://maps.googleapis.com/maps/api/js?key=</w:t>
+      </w:r>
+    </w:p>
+    <w:p>
+      <w:pPr>
+        <w:pStyle w:val="NoSpacing"/>
+      </w:pPr>
+    </w:p>
+    <w:p>
+      <w:pPr>
+        <w:pStyle w:val="Heading2"/>
+      </w:pPr>
+      <w:r>
+        <w:t>Notes</w:t>
+      </w:r>
+    </w:p>
+    <w:p>
+      <w:pPr>
+        <w:pStyle w:val="ListParagraph"/>
+        <w:numPr>
+          <w:ilvl w:val="0"/>
+          <w:numId w:val="43"/>
+        </w:numPr>
+      </w:pPr>
+      <w:r>
+        <w:t>There are some free Maps API available from some providers. E.g.</w:t>
+      </w:r>
+    </w:p>
+    <w:p>
+      <w:pPr>
+        <w:pStyle w:val="ListParagraph"/>
+        <w:numPr>
+          <w:ilvl w:val="1"/>
+          <w:numId w:val="43"/>
+        </w:numPr>
+      </w:pPr>
+      <w:hyperlink r:id="rId61" w:history="1">
+        <w:r>
+          <w:rPr>
+            <w:rStyle w:val="Hyperlink"/>
+          </w:rPr>
+          <w:t>https://positionstack.com/</w:t>
+        </w:r>
+      </w:hyperlink>
+    </w:p>
+    <w:p>
+      <w:pPr>
+        <w:pStyle w:val="ListParagraph"/>
+        <w:numPr>
+          <w:ilvl w:val="1"/>
+          <w:numId w:val="43"/>
+        </w:numPr>
+      </w:pPr>
+      <w:hyperlink r:id="rId62" w:history="1">
+        <w:r>
+          <w:rPr>
+            <w:rStyle w:val="Hyperlink"/>
+          </w:rPr>
+          <w:t>https://locationiq.com/</w:t>
+        </w:r>
+      </w:hyperlink>
+    </w:p>
+    <w:p>
+      <w:pPr>
+        <w:pStyle w:val="ListParagraph"/>
+        <w:numPr>
+          <w:ilvl w:val="1"/>
+          <w:numId w:val="43"/>
+        </w:numPr>
+      </w:pPr>
+      <w:hyperlink r:id="rId63" w:history="1">
+        <w:r>
+          <w:rPr>
+            <w:rStyle w:val="Hyperlink"/>
+          </w:rPr>
+          <w:t>https://developer.mapquest.com/</w:t>
+        </w:r>
+      </w:hyperlink>
+    </w:p>
+    <w:p>
+      <w:pPr>
+        <w:pStyle w:val="ListParagraph"/>
+        <w:numPr>
+          <w:ilvl w:val="1"/>
+          <w:numId w:val="43"/>
+        </w:numPr>
+      </w:pPr>
+      <w:hyperlink r:id="rId64" w:history="1">
+        <w:r>
+          <w:rPr>
+            <w:rStyle w:val="Hyperlink"/>
+          </w:rPr>
+          <w:t>https://www.mapbox.com/</w:t>
+        </w:r>
+      </w:hyperlink>
+    </w:p>
+    <w:p>
       <w:bookmarkStart w:id="0" w:name="_GoBack"/>
       <w:bookmarkEnd w:id="0"/>
     </w:p>
@@ -7261,7 +7644,7 @@
       <w:r>
         <w:t xml:space="preserve">Ionic Glossary – </w:t>
       </w:r>
-      <w:hyperlink r:id="rId59" w:history="1">
+      <w:hyperlink r:id="rId65" w:history="1">
         <w:r>
           <w:rPr>
             <w:rStyle w:val="Hyperlink"/>
@@ -7341,6 +7724,50 @@
       <w:r>
         <w:t>.</w:t>
       </w:r>
+    </w:p>
+    <w:p>
+      <w:pPr>
+        <w:pStyle w:val="ListParagraph"/>
+        <w:numPr>
+          <w:ilvl w:val="0"/>
+          <w:numId w:val="2"/>
+        </w:numPr>
+      </w:pPr>
+      <w:r>
+        <w:t xml:space="preserve">To use </w:t>
+      </w:r>
+      <w:r>
+        <w:rPr>
+          <w:b/>
+        </w:rPr>
+        <w:t>Google Maps for free</w:t>
+      </w:r>
+      <w:r>
+        <w:t>, pass API Key as empty string. This will load the map but you will see the text over the map as “For Development Purposes Only”.</w:t>
+      </w:r>
+    </w:p>
+    <w:p>
+      <w:pPr>
+        <w:pStyle w:val="ListParagraph"/>
+      </w:pPr>
+      <w:r>
+        <w:t xml:space="preserve">e.g. </w:t>
+      </w:r>
+      <w:r>
+        <w:rPr>
+          <w:i/>
+        </w:rPr>
+        <w:t>https://maps.googleapis.com/maps/api/js?key=</w:t>
+      </w:r>
+    </w:p>
+    <w:p>
+      <w:pPr>
+        <w:pStyle w:val="ListParagraph"/>
+        <w:numPr>
+          <w:ilvl w:val="0"/>
+          <w:numId w:val="2"/>
+        </w:numPr>
+      </w:pPr>
     </w:p>
     <w:sectPr>
       <w:pgSz w:w="12240" w:h="15840"/>
@@ -9439,6 +9866,119 @@
     </w:lvl>
   </w:abstractNum>
   <w:abstractNum w:abstractNumId="18">
+    <w:nsid w:val="37B84DD7"/>
+    <w:multiLevelType w:val="hybridMultilevel"/>
+    <w:tmpl w:val="D766EEEA"/>
+    <w:lvl w:ilvl="0" w:tplc="04090001">
+      <w:start w:val="1"/>
+      <w:numFmt w:val="bullet"/>
+      <w:lvlText w:val=""/>
+      <w:lvlJc w:val="left"/>
+      <w:pPr>
+        <w:ind w:left="720" w:hanging="360"/>
+      </w:pPr>
+      <w:rPr>
+        <w:rFonts w:ascii="Symbol" w:hAnsi="Symbol" w:hint="default"/>
+      </w:rPr>
+    </w:lvl>
+    <w:lvl w:ilvl="1" w:tplc="04090003">
+      <w:start w:val="1"/>
+      <w:numFmt w:val="bullet"/>
+      <w:lvlText w:val="o"/>
+      <w:lvlJc w:val="left"/>
+      <w:pPr>
+        <w:ind w:left="1440" w:hanging="360"/>
+      </w:pPr>
+      <w:rPr>
+        <w:rFonts w:ascii="Courier New" w:hAnsi="Courier New" w:cs="Courier New" w:hint="default"/>
+      </w:rPr>
+    </w:lvl>
+    <w:lvl w:ilvl="2" w:tplc="04090005" w:tentative="1">
+      <w:start w:val="1"/>
+      <w:numFmt w:val="bullet"/>
+      <w:lvlText w:val=""/>
+      <w:lvlJc w:val="left"/>
+      <w:pPr>
+        <w:ind w:left="2160" w:hanging="360"/>
+      </w:pPr>
+      <w:rPr>
+        <w:rFonts w:ascii="Wingdings" w:hAnsi="Wingdings" w:hint="default"/>
+      </w:rPr>
+    </w:lvl>
+    <w:lvl w:ilvl="3" w:tplc="04090001" w:tentative="1">
+      <w:start w:val="1"/>
+      <w:numFmt w:val="bullet"/>
+      <w:lvlText w:val=""/>
+      <w:lvlJc w:val="left"/>
+      <w:pPr>
+        <w:ind w:left="2880" w:hanging="360"/>
+      </w:pPr>
+      <w:rPr>
+        <w:rFonts w:ascii="Symbol" w:hAnsi="Symbol" w:hint="default"/>
+      </w:rPr>
+    </w:lvl>
+    <w:lvl w:ilvl="4" w:tplc="04090003" w:tentative="1">
+      <w:start w:val="1"/>
+      <w:numFmt w:val="bullet"/>
+      <w:lvlText w:val="o"/>
+      <w:lvlJc w:val="left"/>
+      <w:pPr>
+        <w:ind w:left="3600" w:hanging="360"/>
+      </w:pPr>
+      <w:rPr>
+        <w:rFonts w:ascii="Courier New" w:hAnsi="Courier New" w:cs="Courier New" w:hint="default"/>
+      </w:rPr>
+    </w:lvl>
+    <w:lvl w:ilvl="5" w:tplc="04090005" w:tentative="1">
+      <w:start w:val="1"/>
+      <w:numFmt w:val="bullet"/>
+      <w:lvlText w:val=""/>
+      <w:lvlJc w:val="left"/>
+      <w:pPr>
+        <w:ind w:left="4320" w:hanging="360"/>
+      </w:pPr>
+      <w:rPr>
+        <w:rFonts w:ascii="Wingdings" w:hAnsi="Wingdings" w:hint="default"/>
+      </w:rPr>
+    </w:lvl>
+    <w:lvl w:ilvl="6" w:tplc="04090001" w:tentative="1">
+      <w:start w:val="1"/>
+      <w:numFmt w:val="bullet"/>
+      <w:lvlText w:val=""/>
+      <w:lvlJc w:val="left"/>
+      <w:pPr>
+        <w:ind w:left="5040" w:hanging="360"/>
+      </w:pPr>
+      <w:rPr>
+        <w:rFonts w:ascii="Symbol" w:hAnsi="Symbol" w:hint="default"/>
+      </w:rPr>
+    </w:lvl>
+    <w:lvl w:ilvl="7" w:tplc="04090003" w:tentative="1">
+      <w:start w:val="1"/>
+      <w:numFmt w:val="bullet"/>
+      <w:lvlText w:val="o"/>
+      <w:lvlJc w:val="left"/>
+      <w:pPr>
+        <w:ind w:left="5760" w:hanging="360"/>
+      </w:pPr>
+      <w:rPr>
+        <w:rFonts w:ascii="Courier New" w:hAnsi="Courier New" w:cs="Courier New" w:hint="default"/>
+      </w:rPr>
+    </w:lvl>
+    <w:lvl w:ilvl="8" w:tplc="04090005" w:tentative="1">
+      <w:start w:val="1"/>
+      <w:numFmt w:val="bullet"/>
+      <w:lvlText w:val=""/>
+      <w:lvlJc w:val="left"/>
+      <w:pPr>
+        <w:ind w:left="6480" w:hanging="360"/>
+      </w:pPr>
+      <w:rPr>
+        <w:rFonts w:ascii="Wingdings" w:hAnsi="Wingdings" w:hint="default"/>
+      </w:rPr>
+    </w:lvl>
+  </w:abstractNum>
+  <w:abstractNum w:abstractNumId="19">
     <w:nsid w:val="381A0F09"/>
     <w:multiLevelType w:val="hybridMultilevel"/>
     <w:tmpl w:val="735CEB30"/>
@@ -9551,7 +10091,7 @@
       </w:rPr>
     </w:lvl>
   </w:abstractNum>
-  <w:abstractNum w:abstractNumId="19">
+  <w:abstractNum w:abstractNumId="20">
     <w:nsid w:val="3862450C"/>
     <w:multiLevelType w:val="hybridMultilevel"/>
     <w:tmpl w:val="CEF2D1A4"/>
@@ -9664,7 +10204,7 @@
       </w:rPr>
     </w:lvl>
   </w:abstractNum>
-  <w:abstractNum w:abstractNumId="20">
+  <w:abstractNum w:abstractNumId="21">
     <w:nsid w:val="394E2943"/>
     <w:multiLevelType w:val="hybridMultilevel"/>
     <w:tmpl w:val="A32E8D1C"/>
@@ -9777,7 +10317,7 @@
       </w:rPr>
     </w:lvl>
   </w:abstractNum>
-  <w:abstractNum w:abstractNumId="21">
+  <w:abstractNum w:abstractNumId="22">
     <w:nsid w:val="3F707E3A"/>
     <w:multiLevelType w:val="hybridMultilevel"/>
     <w:tmpl w:val="7A7A17D4"/>
@@ -9890,7 +10430,7 @@
       </w:rPr>
     </w:lvl>
   </w:abstractNum>
-  <w:abstractNum w:abstractNumId="22">
+  <w:abstractNum w:abstractNumId="23">
     <w:nsid w:val="417158BA"/>
     <w:multiLevelType w:val="hybridMultilevel"/>
     <w:tmpl w:val="577822E8"/>
@@ -10003,7 +10543,7 @@
       </w:rPr>
     </w:lvl>
   </w:abstractNum>
-  <w:abstractNum w:abstractNumId="23">
+  <w:abstractNum w:abstractNumId="24">
     <w:nsid w:val="427F4DFA"/>
     <w:multiLevelType w:val="hybridMultilevel"/>
     <w:tmpl w:val="5B680A00"/>
@@ -10116,7 +10656,7 @@
       </w:rPr>
     </w:lvl>
   </w:abstractNum>
-  <w:abstractNum w:abstractNumId="24">
+  <w:abstractNum w:abstractNumId="25">
     <w:nsid w:val="4C2601D3"/>
     <w:multiLevelType w:val="hybridMultilevel"/>
     <w:tmpl w:val="396089EE"/>
@@ -10229,7 +10769,7 @@
       </w:rPr>
     </w:lvl>
   </w:abstractNum>
-  <w:abstractNum w:abstractNumId="25">
+  <w:abstractNum w:abstractNumId="26">
     <w:nsid w:val="4C523AF7"/>
     <w:multiLevelType w:val="hybridMultilevel"/>
     <w:tmpl w:val="B7AA8A08"/>
@@ -10342,7 +10882,7 @@
       </w:rPr>
     </w:lvl>
   </w:abstractNum>
-  <w:abstractNum w:abstractNumId="26">
+  <w:abstractNum w:abstractNumId="27">
     <w:nsid w:val="4CB3346C"/>
     <w:multiLevelType w:val="hybridMultilevel"/>
     <w:tmpl w:val="8BD4EDFC"/>
@@ -10455,7 +10995,7 @@
       </w:rPr>
     </w:lvl>
   </w:abstractNum>
-  <w:abstractNum w:abstractNumId="27">
+  <w:abstractNum w:abstractNumId="28">
     <w:nsid w:val="4F332A2F"/>
     <w:multiLevelType w:val="hybridMultilevel"/>
     <w:tmpl w:val="FAFE76F6"/>
@@ -10568,7 +11108,7 @@
       </w:rPr>
     </w:lvl>
   </w:abstractNum>
-  <w:abstractNum w:abstractNumId="28">
+  <w:abstractNum w:abstractNumId="29">
     <w:nsid w:val="4F5A668D"/>
     <w:multiLevelType w:val="hybridMultilevel"/>
     <w:tmpl w:val="E11A38E6"/>
@@ -10681,7 +11221,7 @@
       </w:rPr>
     </w:lvl>
   </w:abstractNum>
-  <w:abstractNum w:abstractNumId="29">
+  <w:abstractNum w:abstractNumId="30">
     <w:nsid w:val="50516746"/>
     <w:multiLevelType w:val="hybridMultilevel"/>
     <w:tmpl w:val="468CCDAC"/>
@@ -10794,7 +11334,7 @@
       </w:rPr>
     </w:lvl>
   </w:abstractNum>
-  <w:abstractNum w:abstractNumId="30">
+  <w:abstractNum w:abstractNumId="31">
     <w:nsid w:val="505F0E96"/>
     <w:multiLevelType w:val="hybridMultilevel"/>
     <w:tmpl w:val="904E708A"/>
@@ -10907,7 +11447,7 @@
       </w:rPr>
     </w:lvl>
   </w:abstractNum>
-  <w:abstractNum w:abstractNumId="31">
+  <w:abstractNum w:abstractNumId="32">
     <w:nsid w:val="57436115"/>
     <w:multiLevelType w:val="hybridMultilevel"/>
     <w:tmpl w:val="500674A6"/>
@@ -11020,7 +11560,7 @@
       </w:rPr>
     </w:lvl>
   </w:abstractNum>
-  <w:abstractNum w:abstractNumId="32">
+  <w:abstractNum w:abstractNumId="33">
     <w:nsid w:val="597F13FD"/>
     <w:multiLevelType w:val="hybridMultilevel"/>
     <w:tmpl w:val="F2869332"/>
@@ -11133,7 +11673,7 @@
       </w:rPr>
     </w:lvl>
   </w:abstractNum>
-  <w:abstractNum w:abstractNumId="33">
+  <w:abstractNum w:abstractNumId="34">
     <w:nsid w:val="609861F3"/>
     <w:multiLevelType w:val="hybridMultilevel"/>
     <w:tmpl w:val="EC5C2690"/>
@@ -11246,7 +11786,7 @@
       </w:rPr>
     </w:lvl>
   </w:abstractNum>
-  <w:abstractNum w:abstractNumId="34">
+  <w:abstractNum w:abstractNumId="35">
     <w:nsid w:val="66F91AE8"/>
     <w:multiLevelType w:val="hybridMultilevel"/>
     <w:tmpl w:val="F70403CA"/>
@@ -11359,7 +11899,7 @@
       </w:rPr>
     </w:lvl>
   </w:abstractNum>
-  <w:abstractNum w:abstractNumId="35">
+  <w:abstractNum w:abstractNumId="36">
     <w:nsid w:val="6919397D"/>
     <w:multiLevelType w:val="hybridMultilevel"/>
     <w:tmpl w:val="46360126"/>
@@ -11472,7 +12012,7 @@
       </w:rPr>
     </w:lvl>
   </w:abstractNum>
-  <w:abstractNum w:abstractNumId="36">
+  <w:abstractNum w:abstractNumId="37">
     <w:nsid w:val="6FF67B5D"/>
     <w:multiLevelType w:val="hybridMultilevel"/>
     <w:tmpl w:val="E368B4A6"/>
@@ -11585,7 +12125,7 @@
       </w:rPr>
     </w:lvl>
   </w:abstractNum>
-  <w:abstractNum w:abstractNumId="37">
+  <w:abstractNum w:abstractNumId="38">
     <w:nsid w:val="73671835"/>
     <w:multiLevelType w:val="hybridMultilevel"/>
     <w:tmpl w:val="C6322308"/>
@@ -11698,7 +12238,7 @@
       </w:rPr>
     </w:lvl>
   </w:abstractNum>
-  <w:abstractNum w:abstractNumId="38">
+  <w:abstractNum w:abstractNumId="39">
     <w:nsid w:val="73DF04CB"/>
     <w:multiLevelType w:val="hybridMultilevel"/>
     <w:tmpl w:val="30709FD8"/>
@@ -11811,7 +12351,7 @@
       </w:rPr>
     </w:lvl>
   </w:abstractNum>
-  <w:abstractNum w:abstractNumId="39">
+  <w:abstractNum w:abstractNumId="40">
     <w:nsid w:val="746F0DAD"/>
     <w:multiLevelType w:val="hybridMultilevel"/>
     <w:tmpl w:val="2B0825E6"/>
@@ -11924,10 +12464,10 @@
       </w:rPr>
     </w:lvl>
   </w:abstractNum>
-  <w:abstractNum w:abstractNumId="40">
+  <w:abstractNum w:abstractNumId="41">
     <w:nsid w:val="77181298"/>
     <w:multiLevelType w:val="hybridMultilevel"/>
-    <w:tmpl w:val="BAF262AE"/>
+    <w:tmpl w:val="35B00082"/>
     <w:lvl w:ilvl="0" w:tplc="04090001">
       <w:start w:val="1"/>
       <w:numFmt w:val="bullet"/>
@@ -12037,7 +12577,7 @@
       </w:rPr>
     </w:lvl>
   </w:abstractNum>
-  <w:abstractNum w:abstractNumId="41">
+  <w:abstractNum w:abstractNumId="42">
     <w:nsid w:val="78122254"/>
     <w:multiLevelType w:val="hybridMultilevel"/>
     <w:tmpl w:val="6854D0DE"/>
@@ -12157,10 +12697,10 @@
     <w:abstractNumId w:val="8"/>
   </w:num>
   <w:num w:numId="3">
-    <w:abstractNumId w:val="38"/>
+    <w:abstractNumId w:val="39"/>
   </w:num>
   <w:num w:numId="4">
-    <w:abstractNumId w:val="19"/>
+    <w:abstractNumId w:val="20"/>
   </w:num>
   <w:num w:numId="5">
     <w:abstractNumId w:val="12"/>
@@ -12169,37 +12709,37 @@
     <w:abstractNumId w:val="11"/>
   </w:num>
   <w:num w:numId="7">
-    <w:abstractNumId w:val="21"/>
+    <w:abstractNumId w:val="22"/>
   </w:num>
   <w:num w:numId="8">
     <w:abstractNumId w:val="5"/>
   </w:num>
   <w:num w:numId="9">
-    <w:abstractNumId w:val="24"/>
+    <w:abstractNumId w:val="25"/>
   </w:num>
   <w:num w:numId="10">
-    <w:abstractNumId w:val="25"/>
+    <w:abstractNumId w:val="26"/>
   </w:num>
   <w:num w:numId="11">
     <w:abstractNumId w:val="6"/>
   </w:num>
   <w:num w:numId="12">
-    <w:abstractNumId w:val="35"/>
+    <w:abstractNumId w:val="36"/>
   </w:num>
   <w:num w:numId="13">
-    <w:abstractNumId w:val="18"/>
+    <w:abstractNumId w:val="19"/>
   </w:num>
   <w:num w:numId="14">
     <w:abstractNumId w:val="0"/>
   </w:num>
   <w:num w:numId="15">
-    <w:abstractNumId w:val="29"/>
+    <w:abstractNumId w:val="30"/>
   </w:num>
   <w:num w:numId="16">
-    <w:abstractNumId w:val="37"/>
+    <w:abstractNumId w:val="38"/>
   </w:num>
   <w:num w:numId="17">
-    <w:abstractNumId w:val="20"/>
+    <w:abstractNumId w:val="21"/>
   </w:num>
   <w:num w:numId="18">
     <w:abstractNumId w:val="14"/>
@@ -12208,19 +12748,19 @@
     <w:abstractNumId w:val="4"/>
   </w:num>
   <w:num w:numId="20">
-    <w:abstractNumId w:val="32"/>
+    <w:abstractNumId w:val="33"/>
   </w:num>
   <w:num w:numId="21">
     <w:abstractNumId w:val="3"/>
   </w:num>
   <w:num w:numId="22">
-    <w:abstractNumId w:val="36"/>
+    <w:abstractNumId w:val="37"/>
   </w:num>
   <w:num w:numId="23">
     <w:abstractNumId w:val="2"/>
   </w:num>
   <w:num w:numId="24">
-    <w:abstractNumId w:val="27"/>
+    <w:abstractNumId w:val="28"/>
   </w:num>
   <w:num w:numId="25">
     <w:abstractNumId w:val="15"/>
@@ -12232,49 +12772,52 @@
     <w:abstractNumId w:val="13"/>
   </w:num>
   <w:num w:numId="28">
-    <w:abstractNumId w:val="33"/>
+    <w:abstractNumId w:val="34"/>
   </w:num>
   <w:num w:numId="29">
-    <w:abstractNumId w:val="23"/>
+    <w:abstractNumId w:val="24"/>
   </w:num>
   <w:num w:numId="30">
-    <w:abstractNumId w:val="31"/>
+    <w:abstractNumId w:val="32"/>
   </w:num>
   <w:num w:numId="31">
-    <w:abstractNumId w:val="34"/>
+    <w:abstractNumId w:val="35"/>
   </w:num>
   <w:num w:numId="32">
-    <w:abstractNumId w:val="26"/>
+    <w:abstractNumId w:val="27"/>
   </w:num>
   <w:num w:numId="33">
     <w:abstractNumId w:val="10"/>
   </w:num>
   <w:num w:numId="34">
-    <w:abstractNumId w:val="39"/>
+    <w:abstractNumId w:val="40"/>
   </w:num>
   <w:num w:numId="35">
-    <w:abstractNumId w:val="41"/>
+    <w:abstractNumId w:val="42"/>
   </w:num>
   <w:num w:numId="36">
     <w:abstractNumId w:val="16"/>
   </w:num>
   <w:num w:numId="37">
-    <w:abstractNumId w:val="28"/>
+    <w:abstractNumId w:val="29"/>
   </w:num>
   <w:num w:numId="38">
     <w:abstractNumId w:val="7"/>
   </w:num>
   <w:num w:numId="39">
-    <w:abstractNumId w:val="22"/>
+    <w:abstractNumId w:val="23"/>
   </w:num>
   <w:num w:numId="40">
-    <w:abstractNumId w:val="30"/>
+    <w:abstractNumId w:val="31"/>
   </w:num>
   <w:num w:numId="41">
     <w:abstractNumId w:val="1"/>
   </w:num>
   <w:num w:numId="42">
-    <w:abstractNumId w:val="40"/>
+    <w:abstractNumId w:val="41"/>
+  </w:num>
+  <w:num w:numId="43">
+    <w:abstractNumId w:val="18"/>
   </w:num>
   <w:numIdMacAtCleanup w:val="21"/>
 </w:numbering>
@@ -13944,7 +14487,7 @@
 </file>
 
 <file path=customXml/itemProps1.xml><?xml version="1.0" encoding="utf-8"?>
-<ds:datastoreItem xmlns:ds="http://schemas.openxmlformats.org/officeDocument/2006/customXml" ds:itemID="{3E63C780-A5FA-483A-A53B-D9882FD6C0A9}">
+<ds:datastoreItem xmlns:ds="http://schemas.openxmlformats.org/officeDocument/2006/customXml" ds:itemID="{F197B73A-698E-4EB0-BBF6-38CB85419EC3}">
   <ds:schemaRefs>
     <ds:schemaRef ds:uri="http://schemas.openxmlformats.org/officeDocument/2006/bibliography"/>
   </ds:schemaRefs>

</xml_diff>

<commit_message>
Using Native Device Features (Camera & Location)
</commit_message>
<xml_diff>
--- a/Resources/Ionic - Notes.docx
+++ b/Resources/Ionic - Notes.docx
@@ -7206,10 +7206,7 @@
         </w:numPr>
       </w:pPr>
       <w:r>
-        <w:t>Google Maps Javascript SDK</w:t>
-      </w:r>
-      <w:r>
-        <w:t xml:space="preserve"> and API</w:t>
+        <w:t>Google Maps Javascript SDK and API</w:t>
       </w:r>
       <w:r>
         <w:br/>
@@ -7235,10 +7232,7 @@
         </w:numPr>
       </w:pPr>
       <w:r>
-        <w:t>T</w:t>
-      </w:r>
-      <w:r>
-        <w:t xml:space="preserve">he </w:t>
+        <w:t xml:space="preserve">The </w:t>
       </w:r>
       <w:r>
         <w:rPr>
@@ -7247,13 +7241,7 @@
         <w:t>SDK</w:t>
       </w:r>
       <w:r>
-        <w:t xml:space="preserve"> is basically the toolset that allows you to write code that displays and manages</w:t>
-      </w:r>
-      <w:r>
-        <w:t xml:space="preserve"> </w:t>
-      </w:r>
-      <w:r>
-        <w:t xml:space="preserve">the map in your application and the </w:t>
+        <w:t xml:space="preserve"> is basically the toolset that allows you to write code that displays and manages the map in your application and the </w:t>
       </w:r>
       <w:r>
         <w:rPr>
@@ -7262,16 +7250,7 @@
         <w:t>API</w:t>
       </w:r>
       <w:r>
-        <w:t xml:space="preserve"> is what works behind the scenes and to which your Google</w:t>
-      </w:r>
-      <w:r>
-        <w:t xml:space="preserve"> </w:t>
-      </w:r>
-      <w:r>
-        <w:t>Maps Javasc</w:t>
-      </w:r>
-      <w:r>
-        <w:t>ript SDK connects automatically.</w:t>
+        <w:t xml:space="preserve"> is what works behind the scenes and to which your Google Maps Javascript SDK connects automatically.</w:t>
       </w:r>
     </w:p>
     <w:p>
@@ -7446,6 +7425,2869 @@
         </w:r>
       </w:hyperlink>
     </w:p>
+    <w:p/>
+    <w:p>
+      <w:pPr>
+        <w:pStyle w:val="NoSpacing"/>
+      </w:pPr>
+    </w:p>
+    <w:p>
+      <w:pPr>
+        <w:pStyle w:val="NoSpacing"/>
+      </w:pPr>
+    </w:p>
+    <w:p>
+      <w:pPr>
+        <w:pStyle w:val="NoSpacing"/>
+      </w:pPr>
+    </w:p>
+    <w:p>
+      <w:pPr>
+        <w:pStyle w:val="NoSpacing"/>
+      </w:pPr>
+    </w:p>
+    <w:p>
+      <w:pPr>
+        <w:pStyle w:val="NoSpacing"/>
+      </w:pPr>
+    </w:p>
+    <w:p>
+      <w:pPr>
+        <w:pStyle w:val="NoSpacing"/>
+      </w:pPr>
+    </w:p>
+    <w:p>
+      <w:pPr>
+        <w:pStyle w:val="NoSpacing"/>
+      </w:pPr>
+    </w:p>
+    <w:p>
+      <w:pPr>
+        <w:pStyle w:val="NoSpacing"/>
+      </w:pPr>
+    </w:p>
+    <w:p>
+      <w:pPr>
+        <w:pStyle w:val="NoSpacing"/>
+      </w:pPr>
+    </w:p>
+    <w:p>
+      <w:pPr>
+        <w:pStyle w:val="NoSpacing"/>
+      </w:pPr>
+    </w:p>
+    <w:p>
+      <w:pPr>
+        <w:pStyle w:val="NoSpacing"/>
+      </w:pPr>
+    </w:p>
+    <w:p>
+      <w:pPr>
+        <w:pStyle w:val="NoSpacing"/>
+      </w:pPr>
+    </w:p>
+    <w:p>
+      <w:pPr>
+        <w:pStyle w:val="NoSpacing"/>
+      </w:pPr>
+    </w:p>
+    <w:p>
+      <w:pPr>
+        <w:pStyle w:val="NoSpacing"/>
+      </w:pPr>
+    </w:p>
+    <w:p>
+      <w:pPr>
+        <w:pStyle w:val="NoSpacing"/>
+      </w:pPr>
+    </w:p>
+    <w:p>
+      <w:pPr>
+        <w:pStyle w:val="NoSpacing"/>
+      </w:pPr>
+    </w:p>
+    <w:p>
+      <w:pPr>
+        <w:pStyle w:val="NoSpacing"/>
+      </w:pPr>
+    </w:p>
+    <w:p>
+      <w:pPr>
+        <w:pStyle w:val="NoSpacing"/>
+      </w:pPr>
+    </w:p>
+    <w:p>
+      <w:pPr>
+        <w:pStyle w:val="NoSpacing"/>
+      </w:pPr>
+    </w:p>
+    <w:p>
+      <w:pPr>
+        <w:pStyle w:val="Heading1"/>
+      </w:pPr>
+      <w:r>
+        <w:lastRenderedPageBreak/>
+        <w:t>Using Native Device</w:t>
+      </w:r>
+      <w:r>
+        <w:t xml:space="preserve"> </w:t>
+      </w:r>
+      <w:r>
+        <w:t>Features (Camera &amp; Location)</w:t>
+      </w:r>
+    </w:p>
+    <w:p>
+      <w:pPr>
+        <w:pStyle w:val="Heading2"/>
+      </w:pPr>
+      <w:r>
+        <w:t>Understanding Capacitor &amp; Cordova</w:t>
+      </w:r>
+    </w:p>
+    <w:p>
+      <w:pPr>
+        <w:ind w:left="360"/>
+      </w:pPr>
+      <w:r>
+        <w:rPr>
+          <w:noProof/>
+        </w:rPr>
+        <w:drawing>
+          <wp:inline distT="0" distB="0" distL="0" distR="0">
+            <wp:extent cx="4398264" cy="2880360"/>
+            <wp:effectExtent l="0" t="0" r="2540" b="0"/>
+            <wp:docPr id="12" name="Picture 12"/>
+            <wp:cNvGraphicFramePr>
+              <a:graphicFrameLocks xmlns:a="http://schemas.openxmlformats.org/drawingml/2006/main" noChangeAspect="1"/>
+            </wp:cNvGraphicFramePr>
+            <a:graphic xmlns:a="http://schemas.openxmlformats.org/drawingml/2006/main">
+              <a:graphicData uri="http://schemas.openxmlformats.org/drawingml/2006/picture">
+                <pic:pic xmlns:pic="http://schemas.openxmlformats.org/drawingml/2006/picture">
+                  <pic:nvPicPr>
+                    <pic:cNvPr id="0" name="Picture 1"/>
+                    <pic:cNvPicPr>
+                      <a:picLocks noChangeAspect="1" noChangeArrowheads="1"/>
+                    </pic:cNvPicPr>
+                  </pic:nvPicPr>
+                  <pic:blipFill>
+                    <a:blip r:embed="rId65">
+                      <a:extLst>
+                        <a:ext uri="{28A0092B-C50C-407E-A947-70E740481C1C}">
+                          <a14:useLocalDpi xmlns:a14="http://schemas.microsoft.com/office/drawing/2010/main" val="0"/>
+                        </a:ext>
+                      </a:extLst>
+                    </a:blip>
+                    <a:srcRect/>
+                    <a:stretch>
+                      <a:fillRect/>
+                    </a:stretch>
+                  </pic:blipFill>
+                  <pic:spPr bwMode="auto">
+                    <a:xfrm>
+                      <a:off x="0" y="0"/>
+                      <a:ext cx="4398264" cy="2880360"/>
+                    </a:xfrm>
+                    <a:prstGeom prst="rect">
+                      <a:avLst/>
+                    </a:prstGeom>
+                    <a:noFill/>
+                    <a:ln>
+                      <a:noFill/>
+                    </a:ln>
+                  </pic:spPr>
+                </pic:pic>
+              </a:graphicData>
+            </a:graphic>
+          </wp:inline>
+        </w:drawing>
+      </w:r>
+    </w:p>
+    <w:p>
+      <w:pPr>
+        <w:pStyle w:val="NoSpacing"/>
+        <w:numPr>
+          <w:ilvl w:val="0"/>
+          <w:numId w:val="43"/>
+        </w:numPr>
+      </w:pPr>
+      <w:r>
+        <w:t>Capacitor is a tool developed and</w:t>
+      </w:r>
+      <w:r>
+        <w:t xml:space="preserve"> </w:t>
+      </w:r>
+      <w:r>
+        <w:t>maintained by the Ionic team and therefore, we can pretty much rely on this being up-to-date and only</w:t>
+      </w:r>
+      <w:r>
+        <w:t xml:space="preserve"> </w:t>
+      </w:r>
+      <w:r>
+        <w:t>growing in popularity and feature richness over the time.</w:t>
+      </w:r>
+    </w:p>
+    <w:p>
+      <w:pPr>
+        <w:pStyle w:val="NoSpacing"/>
+        <w:numPr>
+          <w:ilvl w:val="0"/>
+          <w:numId w:val="43"/>
+        </w:numPr>
+      </w:pPr>
+      <w:r>
+        <w:t>Cordova nonetheless is an alternative to Capacitor and historically, Ionic did use Cordova.</w:t>
+      </w:r>
+    </w:p>
+    <w:p>
+      <w:pPr>
+        <w:pStyle w:val="NoSpacing"/>
+        <w:numPr>
+          <w:ilvl w:val="0"/>
+          <w:numId w:val="43"/>
+        </w:numPr>
+      </w:pPr>
+      <w:r>
+        <w:t>T</w:t>
+      </w:r>
+      <w:r>
+        <w:t>hese</w:t>
+      </w:r>
+      <w:r>
+        <w:t xml:space="preserve"> (Capacitor, Cordova)</w:t>
+      </w:r>
+      <w:r>
+        <w:t xml:space="preserve"> tools basically give you a native app shell, take your web app, wrap it into that and then build</w:t>
+      </w:r>
+      <w:r>
+        <w:t xml:space="preserve"> </w:t>
+      </w:r>
+      <w:r>
+        <w:t>a real native app out of this shell plus web app thing.</w:t>
+      </w:r>
+    </w:p>
+    <w:p>
+      <w:pPr>
+        <w:pStyle w:val="NoSpacing"/>
+        <w:numPr>
+          <w:ilvl w:val="0"/>
+          <w:numId w:val="43"/>
+        </w:numPr>
+      </w:pPr>
+      <w:r>
+        <w:t>Capacitor and Cordova</w:t>
+      </w:r>
+      <w:r>
+        <w:t xml:space="preserve"> </w:t>
+      </w:r>
+      <w:r>
+        <w:t>also provide a bridge to the native platform APIs. They give us Javascript methods we can call</w:t>
+      </w:r>
+      <w:r>
+        <w:t xml:space="preserve"> </w:t>
+      </w:r>
+      <w:r>
+        <w:t>which under the hood will basically translate to native API calls that allow us to tap into that camera</w:t>
+      </w:r>
+      <w:r>
+        <w:t xml:space="preserve"> </w:t>
+      </w:r>
+      <w:r>
+        <w:t>and so on</w:t>
+      </w:r>
+      <w:r>
+        <w:t>.</w:t>
+      </w:r>
+    </w:p>
+    <w:p>
+      <w:pPr>
+        <w:pStyle w:val="NoSpacing"/>
+        <w:ind w:left="720"/>
+      </w:pPr>
+      <w:r>
+        <w:rPr>
+          <w:noProof/>
+        </w:rPr>
+        <w:drawing>
+          <wp:inline distT="0" distB="0" distL="0" distR="0" wp14:anchorId="160A54AB" wp14:editId="255EEDA1">
+            <wp:extent cx="3995928" cy="2514600"/>
+            <wp:effectExtent l="0" t="0" r="5080" b="0"/>
+            <wp:docPr id="25" name="Picture 25"/>
+            <wp:cNvGraphicFramePr>
+              <a:graphicFrameLocks xmlns:a="http://schemas.openxmlformats.org/drawingml/2006/main" noChangeAspect="1"/>
+            </wp:cNvGraphicFramePr>
+            <a:graphic xmlns:a="http://schemas.openxmlformats.org/drawingml/2006/main">
+              <a:graphicData uri="http://schemas.openxmlformats.org/drawingml/2006/picture">
+                <pic:pic xmlns:pic="http://schemas.openxmlformats.org/drawingml/2006/picture">
+                  <pic:nvPicPr>
+                    <pic:cNvPr id="0" name="Picture 2"/>
+                    <pic:cNvPicPr>
+                      <a:picLocks noChangeAspect="1" noChangeArrowheads="1"/>
+                    </pic:cNvPicPr>
+                  </pic:nvPicPr>
+                  <pic:blipFill>
+                    <a:blip r:embed="rId66">
+                      <a:extLst>
+                        <a:ext uri="{28A0092B-C50C-407E-A947-70E740481C1C}">
+                          <a14:useLocalDpi xmlns:a14="http://schemas.microsoft.com/office/drawing/2010/main" val="0"/>
+                        </a:ext>
+                      </a:extLst>
+                    </a:blip>
+                    <a:srcRect/>
+                    <a:stretch>
+                      <a:fillRect/>
+                    </a:stretch>
+                  </pic:blipFill>
+                  <pic:spPr bwMode="auto">
+                    <a:xfrm>
+                      <a:off x="0" y="0"/>
+                      <a:ext cx="3995928" cy="2514600"/>
+                    </a:xfrm>
+                    <a:prstGeom prst="rect">
+                      <a:avLst/>
+                    </a:prstGeom>
+                    <a:noFill/>
+                    <a:ln>
+                      <a:noFill/>
+                    </a:ln>
+                  </pic:spPr>
+                </pic:pic>
+              </a:graphicData>
+            </a:graphic>
+          </wp:inline>
+        </w:drawing>
+      </w:r>
+    </w:p>
+    <w:p>
+      <w:pPr>
+        <w:pStyle w:val="Heading2"/>
+      </w:pPr>
+      <w:r>
+        <w:lastRenderedPageBreak/>
+        <w:t>Using the Docs</w:t>
+      </w:r>
+    </w:p>
+    <w:p>
+      <w:pPr>
+        <w:pStyle w:val="ListParagraph"/>
+        <w:numPr>
+          <w:ilvl w:val="0"/>
+          <w:numId w:val="44"/>
+        </w:numPr>
+      </w:pPr>
+      <w:r>
+        <w:t xml:space="preserve">Official Website: </w:t>
+      </w:r>
+      <w:hyperlink r:id="rId67" w:history="1">
+        <w:r>
+          <w:rPr>
+            <w:rStyle w:val="Hyperlink"/>
+          </w:rPr>
+          <w:t>https://capacitorjs.com/</w:t>
+        </w:r>
+      </w:hyperlink>
+    </w:p>
+    <w:p>
+      <w:pPr>
+        <w:pStyle w:val="ListParagraph"/>
+        <w:numPr>
+          <w:ilvl w:val="0"/>
+          <w:numId w:val="44"/>
+        </w:numPr>
+      </w:pPr>
+      <w:r>
+        <w:t xml:space="preserve">Capacitor Docs: </w:t>
+      </w:r>
+      <w:hyperlink r:id="rId68" w:history="1">
+        <w:r>
+          <w:rPr>
+            <w:rStyle w:val="Hyperlink"/>
+          </w:rPr>
+          <w:t>https://capacitorjs.com/docs</w:t>
+        </w:r>
+      </w:hyperlink>
+      <w:r>
+        <w:t xml:space="preserve"> </w:t>
+      </w:r>
+    </w:p>
+    <w:p>
+      <w:pPr>
+        <w:pStyle w:val="ListParagraph"/>
+        <w:numPr>
+          <w:ilvl w:val="0"/>
+          <w:numId w:val="44"/>
+        </w:numPr>
+      </w:pPr>
+      <w:r>
+        <w:t xml:space="preserve">Capacitor Plugins: </w:t>
+      </w:r>
+      <w:hyperlink r:id="rId69" w:history="1">
+        <w:r>
+          <w:rPr>
+            <w:rStyle w:val="Hyperlink"/>
+          </w:rPr>
+          <w:t>https://capacitorjs.com/docs/plugins</w:t>
+        </w:r>
+      </w:hyperlink>
+    </w:p>
+    <w:p>
+      <w:pPr>
+        <w:pStyle w:val="ListParagraph"/>
+        <w:numPr>
+          <w:ilvl w:val="0"/>
+          <w:numId w:val="44"/>
+        </w:numPr>
+      </w:pPr>
+      <w:r>
+        <w:t xml:space="preserve">Capacitor APIs: </w:t>
+      </w:r>
+      <w:hyperlink r:id="rId70" w:history="1">
+        <w:r>
+          <w:rPr>
+            <w:rStyle w:val="Hyperlink"/>
+          </w:rPr>
+          <w:t>https://capacitorjs.com/docs/apis</w:t>
+        </w:r>
+      </w:hyperlink>
+      <w:r>
+        <w:t xml:space="preserve"> </w:t>
+      </w:r>
+    </w:p>
+    <w:p>
+      <w:pPr>
+        <w:pStyle w:val="Heading2"/>
+      </w:pPr>
+      <w:r>
+        <w:t>Using Capacitor Plugins</w:t>
+      </w:r>
+    </w:p>
+    <w:p>
+      <w:pPr>
+        <w:pStyle w:val="ListParagraph"/>
+        <w:numPr>
+          <w:ilvl w:val="0"/>
+          <w:numId w:val="45"/>
+        </w:numPr>
+      </w:pPr>
+      <w:r>
+        <w:t xml:space="preserve">The </w:t>
+      </w:r>
+      <w:r>
+        <w:rPr>
+          <w:rFonts w:ascii="Consolas" w:hAnsi="Consolas" w:cs="Consolas"/>
+        </w:rPr>
+        <w:t>P</w:t>
+      </w:r>
+      <w:r>
+        <w:rPr>
+          <w:rFonts w:ascii="Consolas" w:hAnsi="Consolas" w:cs="Consolas"/>
+        </w:rPr>
+        <w:t>latform</w:t>
+      </w:r>
+      <w:r>
+        <w:t xml:space="preserve"> service from </w:t>
+      </w:r>
+      <w:r>
+        <w:rPr>
+          <w:rFonts w:ascii="Consolas" w:hAnsi="Consolas" w:cs="Consolas"/>
+        </w:rPr>
+        <w:t>@ionic/angular</w:t>
+      </w:r>
+      <w:r>
+        <w:t xml:space="preserve"> is a really helpful service that allows you to detect the platform on which your app runs is ready</w:t>
+      </w:r>
+      <w:r>
+        <w:t>.</w:t>
+      </w:r>
+    </w:p>
+    <w:p>
+      <w:pPr>
+        <w:pStyle w:val="ListParagraph"/>
+        <w:numPr>
+          <w:ilvl w:val="0"/>
+          <w:numId w:val="45"/>
+        </w:numPr>
+      </w:pPr>
+      <w:r>
+        <w:t xml:space="preserve">With Capacitor3, we need to </w:t>
+      </w:r>
+      <w:r>
+        <w:t xml:space="preserve">import </w:t>
+      </w:r>
+      <w:r>
+        <w:rPr>
+          <w:rFonts w:ascii="Consolas" w:hAnsi="Consolas" w:cs="Consolas"/>
+        </w:rPr>
+        <w:t>Plugins</w:t>
+      </w:r>
+      <w:r>
+        <w:t xml:space="preserve"> from '</w:t>
+      </w:r>
+      <w:r>
+        <w:rPr>
+          <w:rFonts w:ascii="Consolas" w:hAnsi="Consolas" w:cs="Consolas"/>
+        </w:rPr>
+        <w:t>@capacitor/core</w:t>
+      </w:r>
+      <w:r>
+        <w:t xml:space="preserve">' and then </w:t>
+      </w:r>
+      <w:r>
+        <w:t xml:space="preserve">to </w:t>
+      </w:r>
+      <w:r>
+        <w:t xml:space="preserve">retrieve specific plugins (like the </w:t>
+      </w:r>
+      <w:r>
+        <w:rPr>
+          <w:rFonts w:ascii="Consolas" w:hAnsi="Consolas" w:cs="Consolas"/>
+        </w:rPr>
+        <w:t>Camera</w:t>
+      </w:r>
+      <w:r>
+        <w:t xml:space="preserve">), you </w:t>
+      </w:r>
+      <w:r>
+        <w:t>need to</w:t>
+      </w:r>
+      <w:r>
+        <w:t xml:space="preserve"> install an extra package </w:t>
+      </w:r>
+      <w:r>
+        <w:t>and</w:t>
+      </w:r>
+      <w:r>
+        <w:t xml:space="preserve"> import the plugin from there.</w:t>
+      </w:r>
+    </w:p>
+    <w:p>
+      <w:pPr>
+        <w:pStyle w:val="ListParagraph"/>
+        <w:numPr>
+          <w:ilvl w:val="0"/>
+          <w:numId w:val="45"/>
+        </w:numPr>
+      </w:pPr>
+      <w:r>
+        <w:t>E.g.</w:t>
+      </w:r>
+      <w:r>
+        <w:br/>
+      </w:r>
+      <w:r>
+        <w:rPr>
+          <w:rFonts w:ascii="Consolas" w:hAnsi="Consolas" w:cs="Consolas"/>
+        </w:rPr>
+        <w:t>&gt;npm install --save @capacitor/splash-screen</w:t>
+      </w:r>
+    </w:p>
+    <w:p>
+      <w:pPr>
+        <w:pStyle w:val="ListParagraph"/>
+      </w:pPr>
+    </w:p>
+    <w:p>
+      <w:pPr>
+        <w:pStyle w:val="ListParagraph"/>
+        <w:rPr>
+          <w:rFonts w:ascii="Consolas" w:hAnsi="Consolas" w:cs="Consolas"/>
+        </w:rPr>
+      </w:pPr>
+      <w:r>
+        <w:rPr>
+          <w:rFonts w:ascii="Consolas" w:hAnsi="Consolas" w:cs="Consolas"/>
+        </w:rPr>
+        <w:t>import { Capacitor } from '@capacitor/core';</w:t>
+      </w:r>
+    </w:p>
+    <w:p>
+      <w:pPr>
+        <w:pStyle w:val="ListParagraph"/>
+        <w:rPr>
+          <w:rFonts w:ascii="Consolas" w:hAnsi="Consolas" w:cs="Consolas"/>
+        </w:rPr>
+      </w:pPr>
+      <w:r>
+        <w:rPr>
+          <w:rFonts w:ascii="Consolas" w:hAnsi="Consolas" w:cs="Consolas"/>
+        </w:rPr>
+        <w:t>import { SplashScreen } from '@capacitor/splash-screen';</w:t>
+      </w:r>
+    </w:p>
+    <w:p>
+      <w:pPr>
+        <w:pStyle w:val="ListParagraph"/>
+        <w:rPr>
+          <w:rFonts w:ascii="Consolas" w:hAnsi="Consolas" w:cs="Consolas"/>
+        </w:rPr>
+      </w:pPr>
+      <w:r>
+        <w:rPr>
+          <w:rFonts w:ascii="Consolas" w:hAnsi="Consolas" w:cs="Consolas"/>
+        </w:rPr>
+        <w:t>// other code ...</w:t>
+      </w:r>
+    </w:p>
+    <w:p>
+      <w:pPr>
+        <w:pStyle w:val="ListParagraph"/>
+      </w:pPr>
+      <w:r>
+        <w:rPr>
+          <w:rFonts w:ascii="Consolas" w:hAnsi="Consolas" w:cs="Consolas"/>
+        </w:rPr>
+        <w:t>SplashScreen.hide()</w:t>
+      </w:r>
+    </w:p>
+    <w:p>
+      <w:pPr>
+        <w:pStyle w:val="Heading2"/>
+      </w:pPr>
+      <w:r>
+        <w:t>Getting the User Location</w:t>
+      </w:r>
+    </w:p>
+    <w:p>
+      <w:pPr>
+        <w:pStyle w:val="NoSpacing"/>
+        <w:numPr>
+          <w:ilvl w:val="0"/>
+          <w:numId w:val="46"/>
+        </w:numPr>
+      </w:pPr>
+      <w:r>
+        <w:t>Refer docs for installation, usage and device permissions</w:t>
+      </w:r>
+      <w:r>
+        <w:t xml:space="preserve"> – </w:t>
+      </w:r>
+      <w:hyperlink r:id="rId71" w:history="1">
+        <w:r>
+          <w:rPr>
+            <w:rStyle w:val="Hyperlink"/>
+          </w:rPr>
+          <w:t>https://capacitorjs.com/docs/apis/geolocation</w:t>
+        </w:r>
+      </w:hyperlink>
+      <w:r>
+        <w:t xml:space="preserve"> </w:t>
+      </w:r>
+    </w:p>
+    <w:p>
+      <w:pPr>
+        <w:pStyle w:val="NoSpacing"/>
+        <w:numPr>
+          <w:ilvl w:val="0"/>
+          <w:numId w:val="46"/>
+        </w:numPr>
+      </w:pPr>
+      <w:r>
+        <w:t xml:space="preserve">Sample code - </w:t>
+      </w:r>
+    </w:p>
+    <w:p>
+      <w:pPr>
+        <w:pStyle w:val="ListParagraph"/>
+        <w:shd w:val="clear" w:color="auto" w:fill="1E1E1E"/>
+        <w:spacing w:after="0" w:line="285" w:lineRule="atLeast"/>
+        <w:rPr>
+          <w:rFonts w:ascii="Consolas" w:eastAsia="Times New Roman" w:hAnsi="Consolas" w:cs="Consolas"/>
+          <w:color w:val="D4D4D4"/>
+          <w:sz w:val="21"/>
+        </w:rPr>
+      </w:pPr>
+      <w:r>
+        <w:rPr>
+          <w:rFonts w:ascii="Consolas" w:eastAsia="Times New Roman" w:hAnsi="Consolas" w:cs="Consolas"/>
+          <w:color w:val="C586C0"/>
+          <w:sz w:val="21"/>
+        </w:rPr>
+        <w:t>if</w:t>
+      </w:r>
+      <w:r>
+        <w:rPr>
+          <w:rFonts w:ascii="Consolas" w:eastAsia="Times New Roman" w:hAnsi="Consolas" w:cs="Consolas"/>
+          <w:color w:val="D4D4D4"/>
+          <w:sz w:val="21"/>
+        </w:rPr>
+        <w:t> (!</w:t>
+      </w:r>
+      <w:r>
+        <w:rPr>
+          <w:rFonts w:ascii="Consolas" w:eastAsia="Times New Roman" w:hAnsi="Consolas" w:cs="Consolas"/>
+          <w:color w:val="4FC1FF"/>
+          <w:sz w:val="21"/>
+        </w:rPr>
+        <w:t>Capacitor</w:t>
+      </w:r>
+      <w:r>
+        <w:rPr>
+          <w:rFonts w:ascii="Consolas" w:eastAsia="Times New Roman" w:hAnsi="Consolas" w:cs="Consolas"/>
+          <w:color w:val="D4D4D4"/>
+          <w:sz w:val="21"/>
+        </w:rPr>
+        <w:t>.</w:t>
+      </w:r>
+      <w:r>
+        <w:rPr>
+          <w:rFonts w:ascii="Consolas" w:eastAsia="Times New Roman" w:hAnsi="Consolas" w:cs="Consolas"/>
+          <w:color w:val="DCDCAA"/>
+          <w:sz w:val="21"/>
+        </w:rPr>
+        <w:t>isPluginAvailable</w:t>
+      </w:r>
+      <w:r>
+        <w:rPr>
+          <w:rFonts w:ascii="Consolas" w:eastAsia="Times New Roman" w:hAnsi="Consolas" w:cs="Consolas"/>
+          <w:color w:val="D4D4D4"/>
+          <w:sz w:val="21"/>
+        </w:rPr>
+        <w:t>(</w:t>
+      </w:r>
+      <w:r>
+        <w:rPr>
+          <w:rFonts w:ascii="Consolas" w:eastAsia="Times New Roman" w:hAnsi="Consolas" w:cs="Consolas"/>
+          <w:color w:val="CE9178"/>
+          <w:sz w:val="21"/>
+        </w:rPr>
+        <w:t>'Geolocation'</w:t>
+      </w:r>
+      <w:r>
+        <w:rPr>
+          <w:rFonts w:ascii="Consolas" w:eastAsia="Times New Roman" w:hAnsi="Consolas" w:cs="Consolas"/>
+          <w:color w:val="D4D4D4"/>
+          <w:sz w:val="21"/>
+        </w:rPr>
+        <w:t>)) {</w:t>
+      </w:r>
+    </w:p>
+    <w:p>
+      <w:pPr>
+        <w:pStyle w:val="ListParagraph"/>
+        <w:shd w:val="clear" w:color="auto" w:fill="1E1E1E"/>
+        <w:spacing w:after="0" w:line="285" w:lineRule="atLeast"/>
+        <w:rPr>
+          <w:rFonts w:ascii="Consolas" w:eastAsia="Times New Roman" w:hAnsi="Consolas" w:cs="Consolas"/>
+          <w:color w:val="D4D4D4"/>
+          <w:sz w:val="21"/>
+        </w:rPr>
+      </w:pPr>
+      <w:r>
+        <w:rPr>
+          <w:rFonts w:ascii="Consolas" w:eastAsia="Times New Roman" w:hAnsi="Consolas" w:cs="Consolas"/>
+          <w:color w:val="D4D4D4"/>
+          <w:sz w:val="21"/>
+        </w:rPr>
+        <w:t>      </w:t>
+      </w:r>
+      <w:r>
+        <w:rPr>
+          <w:rFonts w:ascii="Consolas" w:eastAsia="Times New Roman" w:hAnsi="Consolas" w:cs="Consolas"/>
+          <w:color w:val="6A9955"/>
+          <w:sz w:val="21"/>
+        </w:rPr>
+        <w:t>// Geolocation feature not available, may be due to the platform not supporting it or permisson denied.</w:t>
+      </w:r>
+    </w:p>
+    <w:p>
+      <w:pPr>
+        <w:pStyle w:val="ListParagraph"/>
+        <w:shd w:val="clear" w:color="auto" w:fill="1E1E1E"/>
+        <w:spacing w:after="0" w:line="285" w:lineRule="atLeast"/>
+        <w:rPr>
+          <w:rFonts w:ascii="Consolas" w:eastAsia="Times New Roman" w:hAnsi="Consolas" w:cs="Consolas"/>
+          <w:color w:val="D4D4D4"/>
+          <w:sz w:val="21"/>
+        </w:rPr>
+      </w:pPr>
+      <w:r>
+        <w:rPr>
+          <w:rFonts w:ascii="Consolas" w:eastAsia="Times New Roman" w:hAnsi="Consolas" w:cs="Consolas"/>
+          <w:color w:val="D4D4D4"/>
+          <w:sz w:val="21"/>
+        </w:rPr>
+        <w:t>      </w:t>
+      </w:r>
+      <w:r>
+        <w:rPr>
+          <w:rFonts w:ascii="Consolas" w:eastAsia="Times New Roman" w:hAnsi="Consolas" w:cs="Consolas"/>
+          <w:color w:val="C586C0"/>
+          <w:sz w:val="21"/>
+        </w:rPr>
+        <w:t>return</w:t>
+      </w:r>
+      <w:r>
+        <w:rPr>
+          <w:rFonts w:ascii="Consolas" w:eastAsia="Times New Roman" w:hAnsi="Consolas" w:cs="Consolas"/>
+          <w:color w:val="D4D4D4"/>
+          <w:sz w:val="21"/>
+        </w:rPr>
+        <w:t>;</w:t>
+      </w:r>
+    </w:p>
+    <w:p>
+      <w:pPr>
+        <w:pStyle w:val="ListParagraph"/>
+        <w:shd w:val="clear" w:color="auto" w:fill="1E1E1E"/>
+        <w:spacing w:after="0" w:line="285" w:lineRule="atLeast"/>
+        <w:rPr>
+          <w:rFonts w:ascii="Consolas" w:eastAsia="Times New Roman" w:hAnsi="Consolas" w:cs="Consolas"/>
+          <w:color w:val="D4D4D4"/>
+          <w:sz w:val="21"/>
+        </w:rPr>
+      </w:pPr>
+      <w:r>
+        <w:rPr>
+          <w:rFonts w:ascii="Consolas" w:eastAsia="Times New Roman" w:hAnsi="Consolas" w:cs="Consolas"/>
+          <w:color w:val="D4D4D4"/>
+          <w:sz w:val="21"/>
+        </w:rPr>
+        <w:t>    }</w:t>
+      </w:r>
+    </w:p>
+    <w:p>
+      <w:pPr>
+        <w:pStyle w:val="ListParagraph"/>
+        <w:shd w:val="clear" w:color="auto" w:fill="1E1E1E"/>
+        <w:spacing w:after="0" w:line="285" w:lineRule="atLeast"/>
+        <w:rPr>
+          <w:rFonts w:ascii="Consolas" w:eastAsia="Times New Roman" w:hAnsi="Consolas" w:cs="Consolas"/>
+          <w:color w:val="D4D4D4"/>
+          <w:sz w:val="21"/>
+        </w:rPr>
+      </w:pPr>
+      <w:r>
+        <w:rPr>
+          <w:rFonts w:ascii="Consolas" w:eastAsia="Times New Roman" w:hAnsi="Consolas" w:cs="Consolas"/>
+          <w:color w:val="D4D4D4"/>
+          <w:sz w:val="21"/>
+        </w:rPr>
+        <w:t>    </w:t>
+      </w:r>
+      <w:r>
+        <w:rPr>
+          <w:rFonts w:ascii="Consolas" w:eastAsia="Times New Roman" w:hAnsi="Consolas" w:cs="Consolas"/>
+          <w:color w:val="6A9955"/>
+          <w:sz w:val="21"/>
+        </w:rPr>
+        <w:t>// it means Geolocation feature available</w:t>
+      </w:r>
+    </w:p>
+    <w:p>
+      <w:pPr>
+        <w:pStyle w:val="ListParagraph"/>
+        <w:shd w:val="clear" w:color="auto" w:fill="1E1E1E"/>
+        <w:spacing w:after="0" w:line="285" w:lineRule="atLeast"/>
+        <w:rPr>
+          <w:rFonts w:ascii="Consolas" w:eastAsia="Times New Roman" w:hAnsi="Consolas" w:cs="Consolas"/>
+          <w:color w:val="D4D4D4"/>
+          <w:sz w:val="21"/>
+        </w:rPr>
+      </w:pPr>
+      <w:r>
+        <w:rPr>
+          <w:rFonts w:ascii="Consolas" w:eastAsia="Times New Roman" w:hAnsi="Consolas" w:cs="Consolas"/>
+          <w:color w:val="D4D4D4"/>
+          <w:sz w:val="21"/>
+        </w:rPr>
+        <w:t>    </w:t>
+      </w:r>
+      <w:r>
+        <w:rPr>
+          <w:rFonts w:ascii="Consolas" w:eastAsia="Times New Roman" w:hAnsi="Consolas" w:cs="Consolas"/>
+          <w:color w:val="C586C0"/>
+          <w:sz w:val="21"/>
+        </w:rPr>
+        <w:t>try</w:t>
+      </w:r>
+      <w:r>
+        <w:rPr>
+          <w:rFonts w:ascii="Consolas" w:eastAsia="Times New Roman" w:hAnsi="Consolas" w:cs="Consolas"/>
+          <w:color w:val="D4D4D4"/>
+          <w:sz w:val="21"/>
+        </w:rPr>
+        <w:t> {</w:t>
+      </w:r>
+    </w:p>
+    <w:p>
+      <w:pPr>
+        <w:pStyle w:val="ListParagraph"/>
+        <w:shd w:val="clear" w:color="auto" w:fill="1E1E1E"/>
+        <w:spacing w:after="0" w:line="285" w:lineRule="atLeast"/>
+        <w:rPr>
+          <w:rFonts w:ascii="Consolas" w:eastAsia="Times New Roman" w:hAnsi="Consolas" w:cs="Consolas"/>
+          <w:color w:val="D4D4D4"/>
+          <w:sz w:val="21"/>
+        </w:rPr>
+      </w:pPr>
+      <w:r>
+        <w:rPr>
+          <w:rFonts w:ascii="Consolas" w:eastAsia="Times New Roman" w:hAnsi="Consolas" w:cs="Consolas"/>
+          <w:color w:val="D4D4D4"/>
+          <w:sz w:val="21"/>
+        </w:rPr>
+        <w:t>      </w:t>
+      </w:r>
+      <w:r>
+        <w:rPr>
+          <w:rFonts w:ascii="Consolas" w:eastAsia="Times New Roman" w:hAnsi="Consolas" w:cs="Consolas"/>
+          <w:color w:val="6A9955"/>
+          <w:sz w:val="21"/>
+        </w:rPr>
+        <w:t>// Gets the current GPS location of the device</w:t>
+      </w:r>
+    </w:p>
+    <w:p>
+      <w:pPr>
+        <w:pStyle w:val="ListParagraph"/>
+        <w:shd w:val="clear" w:color="auto" w:fill="1E1E1E"/>
+        <w:spacing w:after="0" w:line="285" w:lineRule="atLeast"/>
+        <w:rPr>
+          <w:rFonts w:ascii="Consolas" w:eastAsia="Times New Roman" w:hAnsi="Consolas" w:cs="Consolas"/>
+          <w:color w:val="D4D4D4"/>
+          <w:sz w:val="21"/>
+        </w:rPr>
+      </w:pPr>
+      <w:r>
+        <w:rPr>
+          <w:rFonts w:ascii="Consolas" w:eastAsia="Times New Roman" w:hAnsi="Consolas" w:cs="Consolas"/>
+          <w:color w:val="D4D4D4"/>
+          <w:sz w:val="21"/>
+        </w:rPr>
+        <w:t>      </w:t>
+      </w:r>
+      <w:r>
+        <w:rPr>
+          <w:rFonts w:ascii="Consolas" w:eastAsia="Times New Roman" w:hAnsi="Consolas" w:cs="Consolas"/>
+          <w:color w:val="569CD6"/>
+          <w:sz w:val="21"/>
+        </w:rPr>
+        <w:t>const</w:t>
+      </w:r>
+      <w:r>
+        <w:rPr>
+          <w:rFonts w:ascii="Consolas" w:eastAsia="Times New Roman" w:hAnsi="Consolas" w:cs="Consolas"/>
+          <w:color w:val="D4D4D4"/>
+          <w:sz w:val="21"/>
+        </w:rPr>
+        <w:t> </w:t>
+      </w:r>
+      <w:r>
+        <w:rPr>
+          <w:rFonts w:ascii="Consolas" w:eastAsia="Times New Roman" w:hAnsi="Consolas" w:cs="Consolas"/>
+          <w:color w:val="4FC1FF"/>
+          <w:sz w:val="21"/>
+        </w:rPr>
+        <w:t>geoPosition</w:t>
+      </w:r>
+      <w:r>
+        <w:rPr>
+          <w:rFonts w:ascii="Consolas" w:eastAsia="Times New Roman" w:hAnsi="Consolas" w:cs="Consolas"/>
+          <w:color w:val="D4D4D4"/>
+          <w:sz w:val="21"/>
+        </w:rPr>
+        <w:t>: </w:t>
+      </w:r>
+      <w:r>
+        <w:rPr>
+          <w:rFonts w:ascii="Consolas" w:eastAsia="Times New Roman" w:hAnsi="Consolas" w:cs="Consolas"/>
+          <w:color w:val="4EC9B0"/>
+          <w:sz w:val="21"/>
+        </w:rPr>
+        <w:t>Position</w:t>
+      </w:r>
+      <w:r>
+        <w:rPr>
+          <w:rFonts w:ascii="Consolas" w:eastAsia="Times New Roman" w:hAnsi="Consolas" w:cs="Consolas"/>
+          <w:color w:val="D4D4D4"/>
+          <w:sz w:val="21"/>
+        </w:rPr>
+        <w:t> = </w:t>
+      </w:r>
+      <w:r>
+        <w:rPr>
+          <w:rFonts w:ascii="Consolas" w:eastAsia="Times New Roman" w:hAnsi="Consolas" w:cs="Consolas"/>
+          <w:color w:val="C586C0"/>
+          <w:sz w:val="21"/>
+        </w:rPr>
+        <w:t>await</w:t>
+      </w:r>
+      <w:r>
+        <w:rPr>
+          <w:rFonts w:ascii="Consolas" w:eastAsia="Times New Roman" w:hAnsi="Consolas" w:cs="Consolas"/>
+          <w:color w:val="D4D4D4"/>
+          <w:sz w:val="21"/>
+        </w:rPr>
+        <w:t> </w:t>
+      </w:r>
+      <w:r>
+        <w:rPr>
+          <w:rFonts w:ascii="Consolas" w:eastAsia="Times New Roman" w:hAnsi="Consolas" w:cs="Consolas"/>
+          <w:color w:val="4FC1FF"/>
+          <w:sz w:val="21"/>
+        </w:rPr>
+        <w:t>Geolocation</w:t>
+      </w:r>
+      <w:r>
+        <w:rPr>
+          <w:rFonts w:ascii="Consolas" w:eastAsia="Times New Roman" w:hAnsi="Consolas" w:cs="Consolas"/>
+          <w:color w:val="D4D4D4"/>
+          <w:sz w:val="21"/>
+        </w:rPr>
+        <w:t>.</w:t>
+      </w:r>
+      <w:r>
+        <w:rPr>
+          <w:rFonts w:ascii="Consolas" w:eastAsia="Times New Roman" w:hAnsi="Consolas" w:cs="Consolas"/>
+          <w:color w:val="DCDCAA"/>
+          <w:sz w:val="21"/>
+        </w:rPr>
+        <w:t>getCurrentPosition</w:t>
+      </w:r>
+      <w:r>
+        <w:rPr>
+          <w:rFonts w:ascii="Consolas" w:eastAsia="Times New Roman" w:hAnsi="Consolas" w:cs="Consolas"/>
+          <w:color w:val="D4D4D4"/>
+          <w:sz w:val="21"/>
+        </w:rPr>
+        <w:t>();</w:t>
+      </w:r>
+    </w:p>
+    <w:p>
+      <w:pPr>
+        <w:pStyle w:val="ListParagraph"/>
+        <w:shd w:val="clear" w:color="auto" w:fill="1E1E1E"/>
+        <w:spacing w:after="0" w:line="285" w:lineRule="atLeast"/>
+        <w:rPr>
+          <w:rFonts w:ascii="Consolas" w:eastAsia="Times New Roman" w:hAnsi="Consolas" w:cs="Consolas"/>
+          <w:color w:val="D4D4D4"/>
+          <w:sz w:val="21"/>
+        </w:rPr>
+      </w:pPr>
+      <w:r>
+        <w:rPr>
+          <w:rFonts w:ascii="Consolas" w:eastAsia="Times New Roman" w:hAnsi="Consolas" w:cs="Consolas"/>
+          <w:color w:val="D4D4D4"/>
+          <w:sz w:val="21"/>
+        </w:rPr>
+        <w:t>      </w:t>
+      </w:r>
+      <w:r>
+        <w:rPr>
+          <w:rFonts w:ascii="Consolas" w:eastAsia="Times New Roman" w:hAnsi="Consolas" w:cs="Consolas"/>
+          <w:color w:val="569CD6"/>
+          <w:sz w:val="21"/>
+        </w:rPr>
+        <w:t>const</w:t>
+      </w:r>
+      <w:r>
+        <w:rPr>
+          <w:rFonts w:ascii="Consolas" w:eastAsia="Times New Roman" w:hAnsi="Consolas" w:cs="Consolas"/>
+          <w:color w:val="D4D4D4"/>
+          <w:sz w:val="21"/>
+        </w:rPr>
+        <w:t> </w:t>
+      </w:r>
+      <w:r>
+        <w:rPr>
+          <w:rFonts w:ascii="Consolas" w:eastAsia="Times New Roman" w:hAnsi="Consolas" w:cs="Consolas"/>
+          <w:color w:val="4FC1FF"/>
+          <w:sz w:val="21"/>
+        </w:rPr>
+        <w:t>coordinates</w:t>
+      </w:r>
+      <w:r>
+        <w:rPr>
+          <w:rFonts w:ascii="Consolas" w:eastAsia="Times New Roman" w:hAnsi="Consolas" w:cs="Consolas"/>
+          <w:color w:val="D4D4D4"/>
+          <w:sz w:val="21"/>
+        </w:rPr>
+        <w:t>: </w:t>
+      </w:r>
+      <w:r>
+        <w:rPr>
+          <w:rFonts w:ascii="Consolas" w:eastAsia="Times New Roman" w:hAnsi="Consolas" w:cs="Consolas"/>
+          <w:color w:val="4EC9B0"/>
+          <w:sz w:val="21"/>
+        </w:rPr>
+        <w:t>Coordinates</w:t>
+      </w:r>
+      <w:r>
+        <w:rPr>
+          <w:rFonts w:ascii="Consolas" w:eastAsia="Times New Roman" w:hAnsi="Consolas" w:cs="Consolas"/>
+          <w:color w:val="D4D4D4"/>
+          <w:sz w:val="21"/>
+        </w:rPr>
+        <w:t> = {</w:t>
+      </w:r>
+    </w:p>
+    <w:p>
+      <w:pPr>
+        <w:pStyle w:val="ListParagraph"/>
+        <w:shd w:val="clear" w:color="auto" w:fill="1E1E1E"/>
+        <w:spacing w:after="0" w:line="285" w:lineRule="atLeast"/>
+        <w:rPr>
+          <w:rFonts w:ascii="Consolas" w:eastAsia="Times New Roman" w:hAnsi="Consolas" w:cs="Consolas"/>
+          <w:color w:val="D4D4D4"/>
+          <w:sz w:val="21"/>
+        </w:rPr>
+      </w:pPr>
+      <w:r>
+        <w:rPr>
+          <w:rFonts w:ascii="Consolas" w:eastAsia="Times New Roman" w:hAnsi="Consolas" w:cs="Consolas"/>
+          <w:color w:val="D4D4D4"/>
+          <w:sz w:val="21"/>
+        </w:rPr>
+        <w:t>        </w:t>
+      </w:r>
+      <w:r>
+        <w:rPr>
+          <w:rFonts w:ascii="Consolas" w:eastAsia="Times New Roman" w:hAnsi="Consolas" w:cs="Consolas"/>
+          <w:color w:val="9CDCFE"/>
+          <w:sz w:val="21"/>
+        </w:rPr>
+        <w:t>lat:</w:t>
+      </w:r>
+      <w:r>
+        <w:rPr>
+          <w:rFonts w:ascii="Consolas" w:eastAsia="Times New Roman" w:hAnsi="Consolas" w:cs="Consolas"/>
+          <w:color w:val="D4D4D4"/>
+          <w:sz w:val="21"/>
+        </w:rPr>
+        <w:t> </w:t>
+      </w:r>
+      <w:r>
+        <w:rPr>
+          <w:rFonts w:ascii="Consolas" w:eastAsia="Times New Roman" w:hAnsi="Consolas" w:cs="Consolas"/>
+          <w:color w:val="4FC1FF"/>
+          <w:sz w:val="21"/>
+        </w:rPr>
+        <w:t>geoPosition</w:t>
+      </w:r>
+      <w:r>
+        <w:rPr>
+          <w:rFonts w:ascii="Consolas" w:eastAsia="Times New Roman" w:hAnsi="Consolas" w:cs="Consolas"/>
+          <w:color w:val="D4D4D4"/>
+          <w:sz w:val="21"/>
+        </w:rPr>
+        <w:t>.</w:t>
+      </w:r>
+      <w:r>
+        <w:rPr>
+          <w:rFonts w:ascii="Consolas" w:eastAsia="Times New Roman" w:hAnsi="Consolas" w:cs="Consolas"/>
+          <w:color w:val="9CDCFE"/>
+          <w:sz w:val="21"/>
+        </w:rPr>
+        <w:t>coords</w:t>
+      </w:r>
+      <w:r>
+        <w:rPr>
+          <w:rFonts w:ascii="Consolas" w:eastAsia="Times New Roman" w:hAnsi="Consolas" w:cs="Consolas"/>
+          <w:color w:val="D4D4D4"/>
+          <w:sz w:val="21"/>
+        </w:rPr>
+        <w:t>.</w:t>
+      </w:r>
+      <w:r>
+        <w:rPr>
+          <w:rFonts w:ascii="Consolas" w:eastAsia="Times New Roman" w:hAnsi="Consolas" w:cs="Consolas"/>
+          <w:color w:val="9CDCFE"/>
+          <w:sz w:val="21"/>
+        </w:rPr>
+        <w:t>latitude</w:t>
+      </w:r>
+      <w:r>
+        <w:rPr>
+          <w:rFonts w:ascii="Consolas" w:eastAsia="Times New Roman" w:hAnsi="Consolas" w:cs="Consolas"/>
+          <w:color w:val="D4D4D4"/>
+          <w:sz w:val="21"/>
+        </w:rPr>
+        <w:t>,</w:t>
+      </w:r>
+    </w:p>
+    <w:p>
+      <w:pPr>
+        <w:pStyle w:val="ListParagraph"/>
+        <w:shd w:val="clear" w:color="auto" w:fill="1E1E1E"/>
+        <w:spacing w:after="0" w:line="285" w:lineRule="atLeast"/>
+        <w:rPr>
+          <w:rFonts w:ascii="Consolas" w:eastAsia="Times New Roman" w:hAnsi="Consolas" w:cs="Consolas"/>
+          <w:color w:val="D4D4D4"/>
+          <w:sz w:val="21"/>
+        </w:rPr>
+      </w:pPr>
+      <w:r>
+        <w:rPr>
+          <w:rFonts w:ascii="Consolas" w:eastAsia="Times New Roman" w:hAnsi="Consolas" w:cs="Consolas"/>
+          <w:color w:val="D4D4D4"/>
+          <w:sz w:val="21"/>
+        </w:rPr>
+        <w:t>        </w:t>
+      </w:r>
+      <w:r>
+        <w:rPr>
+          <w:rFonts w:ascii="Consolas" w:eastAsia="Times New Roman" w:hAnsi="Consolas" w:cs="Consolas"/>
+          <w:color w:val="9CDCFE"/>
+          <w:sz w:val="21"/>
+        </w:rPr>
+        <w:t>lng:</w:t>
+      </w:r>
+      <w:r>
+        <w:rPr>
+          <w:rFonts w:ascii="Consolas" w:eastAsia="Times New Roman" w:hAnsi="Consolas" w:cs="Consolas"/>
+          <w:color w:val="D4D4D4"/>
+          <w:sz w:val="21"/>
+        </w:rPr>
+        <w:t> </w:t>
+      </w:r>
+      <w:r>
+        <w:rPr>
+          <w:rFonts w:ascii="Consolas" w:eastAsia="Times New Roman" w:hAnsi="Consolas" w:cs="Consolas"/>
+          <w:color w:val="4FC1FF"/>
+          <w:sz w:val="21"/>
+        </w:rPr>
+        <w:t>geoPosition</w:t>
+      </w:r>
+      <w:r>
+        <w:rPr>
+          <w:rFonts w:ascii="Consolas" w:eastAsia="Times New Roman" w:hAnsi="Consolas" w:cs="Consolas"/>
+          <w:color w:val="D4D4D4"/>
+          <w:sz w:val="21"/>
+        </w:rPr>
+        <w:t>.</w:t>
+      </w:r>
+      <w:r>
+        <w:rPr>
+          <w:rFonts w:ascii="Consolas" w:eastAsia="Times New Roman" w:hAnsi="Consolas" w:cs="Consolas"/>
+          <w:color w:val="9CDCFE"/>
+          <w:sz w:val="21"/>
+        </w:rPr>
+        <w:t>coords</w:t>
+      </w:r>
+      <w:r>
+        <w:rPr>
+          <w:rFonts w:ascii="Consolas" w:eastAsia="Times New Roman" w:hAnsi="Consolas" w:cs="Consolas"/>
+          <w:color w:val="D4D4D4"/>
+          <w:sz w:val="21"/>
+        </w:rPr>
+        <w:t>.</w:t>
+      </w:r>
+      <w:r>
+        <w:rPr>
+          <w:rFonts w:ascii="Consolas" w:eastAsia="Times New Roman" w:hAnsi="Consolas" w:cs="Consolas"/>
+          <w:color w:val="9CDCFE"/>
+          <w:sz w:val="21"/>
+        </w:rPr>
+        <w:t>longitude</w:t>
+      </w:r>
+      <w:r>
+        <w:rPr>
+          <w:rFonts w:ascii="Consolas" w:eastAsia="Times New Roman" w:hAnsi="Consolas" w:cs="Consolas"/>
+          <w:color w:val="D4D4D4"/>
+          <w:sz w:val="21"/>
+        </w:rPr>
+        <w:t>,</w:t>
+      </w:r>
+    </w:p>
+    <w:p>
+      <w:pPr>
+        <w:pStyle w:val="ListParagraph"/>
+        <w:shd w:val="clear" w:color="auto" w:fill="1E1E1E"/>
+        <w:spacing w:after="0" w:line="285" w:lineRule="atLeast"/>
+        <w:rPr>
+          <w:rFonts w:ascii="Consolas" w:eastAsia="Times New Roman" w:hAnsi="Consolas" w:cs="Consolas"/>
+          <w:color w:val="D4D4D4"/>
+          <w:sz w:val="21"/>
+        </w:rPr>
+      </w:pPr>
+      <w:r>
+        <w:rPr>
+          <w:rFonts w:ascii="Consolas" w:eastAsia="Times New Roman" w:hAnsi="Consolas" w:cs="Consolas"/>
+          <w:color w:val="D4D4D4"/>
+          <w:sz w:val="21"/>
+        </w:rPr>
+        <w:t>      };</w:t>
+      </w:r>
+    </w:p>
+    <w:p>
+      <w:pPr>
+        <w:pStyle w:val="ListParagraph"/>
+        <w:shd w:val="clear" w:color="auto" w:fill="1E1E1E"/>
+        <w:spacing w:after="0" w:line="285" w:lineRule="atLeast"/>
+        <w:rPr>
+          <w:rFonts w:ascii="Consolas" w:eastAsia="Times New Roman" w:hAnsi="Consolas" w:cs="Consolas"/>
+          <w:color w:val="D4D4D4"/>
+          <w:sz w:val="21"/>
+        </w:rPr>
+      </w:pPr>
+      <w:r>
+        <w:rPr>
+          <w:rFonts w:ascii="Consolas" w:eastAsia="Times New Roman" w:hAnsi="Consolas" w:cs="Consolas"/>
+          <w:color w:val="D4D4D4"/>
+          <w:sz w:val="21"/>
+        </w:rPr>
+        <w:t>      </w:t>
+      </w:r>
+      <w:r>
+        <w:rPr>
+          <w:rFonts w:ascii="Consolas" w:eastAsia="Times New Roman" w:hAnsi="Consolas" w:cs="Consolas"/>
+          <w:color w:val="6A9955"/>
+          <w:sz w:val="21"/>
+        </w:rPr>
+        <w:t>// create place</w:t>
+      </w:r>
+    </w:p>
+    <w:p>
+      <w:pPr>
+        <w:pStyle w:val="ListParagraph"/>
+        <w:shd w:val="clear" w:color="auto" w:fill="1E1E1E"/>
+        <w:spacing w:after="0" w:line="285" w:lineRule="atLeast"/>
+        <w:rPr>
+          <w:rFonts w:ascii="Consolas" w:eastAsia="Times New Roman" w:hAnsi="Consolas" w:cs="Consolas"/>
+          <w:color w:val="D4D4D4"/>
+          <w:sz w:val="21"/>
+        </w:rPr>
+      </w:pPr>
+      <w:r>
+        <w:rPr>
+          <w:rFonts w:ascii="Consolas" w:eastAsia="Times New Roman" w:hAnsi="Consolas" w:cs="Consolas"/>
+          <w:color w:val="D4D4D4"/>
+          <w:sz w:val="21"/>
+        </w:rPr>
+        <w:t>    } </w:t>
+      </w:r>
+      <w:r>
+        <w:rPr>
+          <w:rFonts w:ascii="Consolas" w:eastAsia="Times New Roman" w:hAnsi="Consolas" w:cs="Consolas"/>
+          <w:color w:val="C586C0"/>
+          <w:sz w:val="21"/>
+        </w:rPr>
+        <w:t>catch</w:t>
+      </w:r>
+      <w:r>
+        <w:rPr>
+          <w:rFonts w:ascii="Consolas" w:eastAsia="Times New Roman" w:hAnsi="Consolas" w:cs="Consolas"/>
+          <w:color w:val="D4D4D4"/>
+          <w:sz w:val="21"/>
+        </w:rPr>
+        <w:t> (</w:t>
+      </w:r>
+      <w:r>
+        <w:rPr>
+          <w:rFonts w:ascii="Consolas" w:eastAsia="Times New Roman" w:hAnsi="Consolas" w:cs="Consolas"/>
+          <w:color w:val="9CDCFE"/>
+          <w:sz w:val="21"/>
+        </w:rPr>
+        <w:t>error</w:t>
+      </w:r>
+      <w:r>
+        <w:rPr>
+          <w:rFonts w:ascii="Consolas" w:eastAsia="Times New Roman" w:hAnsi="Consolas" w:cs="Consolas"/>
+          <w:color w:val="D4D4D4"/>
+          <w:sz w:val="21"/>
+        </w:rPr>
+        <w:t>) {</w:t>
+      </w:r>
+    </w:p>
+    <w:p>
+      <w:pPr>
+        <w:pStyle w:val="ListParagraph"/>
+        <w:shd w:val="clear" w:color="auto" w:fill="1E1E1E"/>
+        <w:spacing w:after="0" w:line="285" w:lineRule="atLeast"/>
+        <w:rPr>
+          <w:rFonts w:ascii="Consolas" w:eastAsia="Times New Roman" w:hAnsi="Consolas" w:cs="Consolas"/>
+          <w:color w:val="6A9955"/>
+          <w:sz w:val="21"/>
+        </w:rPr>
+      </w:pPr>
+      <w:r>
+        <w:rPr>
+          <w:rFonts w:ascii="Consolas" w:eastAsia="Times New Roman" w:hAnsi="Consolas" w:cs="Consolas"/>
+          <w:color w:val="D4D4D4"/>
+          <w:sz w:val="21"/>
+        </w:rPr>
+        <w:t>      </w:t>
+      </w:r>
+      <w:r>
+        <w:rPr>
+          <w:rFonts w:ascii="Consolas" w:eastAsia="Times New Roman" w:hAnsi="Consolas" w:cs="Consolas"/>
+          <w:color w:val="6A9955"/>
+          <w:sz w:val="21"/>
+        </w:rPr>
+        <w:t>// error handling</w:t>
+      </w:r>
+    </w:p>
+    <w:p>
+      <w:pPr>
+        <w:pStyle w:val="ListParagraph"/>
+        <w:shd w:val="clear" w:color="auto" w:fill="1E1E1E"/>
+        <w:spacing w:after="0" w:line="285" w:lineRule="atLeast"/>
+        <w:rPr>
+          <w:rFonts w:ascii="Consolas" w:eastAsia="Times New Roman" w:hAnsi="Consolas" w:cs="Consolas"/>
+          <w:color w:val="D4D4D4"/>
+          <w:sz w:val="21"/>
+        </w:rPr>
+      </w:pPr>
+      <w:r>
+        <w:rPr>
+          <w:rFonts w:ascii="Consolas" w:eastAsia="Times New Roman" w:hAnsi="Consolas" w:cs="Consolas"/>
+          <w:color w:val="D4D4D4"/>
+          <w:sz w:val="21"/>
+        </w:rPr>
+        <w:t>    }</w:t>
+      </w:r>
+    </w:p>
+    <w:p>
+      <w:pPr>
+        <w:pStyle w:val="Heading2"/>
+      </w:pPr>
+      <w:r>
+        <w:lastRenderedPageBreak/>
+        <w:t>Using Camera Plugin</w:t>
+      </w:r>
+    </w:p>
+    <w:p>
+      <w:pPr>
+        <w:pStyle w:val="NoSpacing"/>
+        <w:numPr>
+          <w:ilvl w:val="0"/>
+          <w:numId w:val="47"/>
+        </w:numPr>
+      </w:pPr>
+      <w:r>
+        <w:t>Refer</w:t>
+      </w:r>
+      <w:r>
+        <w:t xml:space="preserve"> docs for installation, usage and device permissions</w:t>
+      </w:r>
+      <w:r>
+        <w:t xml:space="preserve"> – </w:t>
+      </w:r>
+      <w:hyperlink r:id="rId72" w:history="1">
+        <w:r>
+          <w:rPr>
+            <w:rStyle w:val="Hyperlink"/>
+          </w:rPr>
+          <w:t>https://capacitorjs.com/docs/apis/camera</w:t>
+        </w:r>
+      </w:hyperlink>
+      <w:r>
+        <w:t xml:space="preserve"> </w:t>
+      </w:r>
+    </w:p>
+    <w:p>
+      <w:pPr>
+        <w:pStyle w:val="NoSpacing"/>
+        <w:numPr>
+          <w:ilvl w:val="0"/>
+          <w:numId w:val="47"/>
+        </w:numPr>
+      </w:pPr>
+      <w:r>
+        <w:t xml:space="preserve">Sample code - </w:t>
+      </w:r>
+    </w:p>
+    <w:p>
+      <w:pPr>
+        <w:pStyle w:val="ListParagraph"/>
+        <w:shd w:val="clear" w:color="auto" w:fill="1E1E1E"/>
+        <w:spacing w:after="0" w:line="285" w:lineRule="atLeast"/>
+        <w:rPr>
+          <w:rFonts w:ascii="Consolas" w:eastAsia="Times New Roman" w:hAnsi="Consolas" w:cs="Consolas"/>
+          <w:color w:val="D4D4D4"/>
+          <w:sz w:val="21"/>
+        </w:rPr>
+      </w:pPr>
+      <w:r>
+        <w:rPr>
+          <w:rFonts w:ascii="Consolas" w:eastAsia="Times New Roman" w:hAnsi="Consolas" w:cs="Consolas"/>
+          <w:color w:val="569CD6"/>
+          <w:sz w:val="21"/>
+        </w:rPr>
+        <w:t>async</w:t>
+      </w:r>
+      <w:r>
+        <w:rPr>
+          <w:rFonts w:ascii="Consolas" w:eastAsia="Times New Roman" w:hAnsi="Consolas" w:cs="Consolas"/>
+          <w:color w:val="D4D4D4"/>
+          <w:sz w:val="21"/>
+        </w:rPr>
+        <w:t> </w:t>
+      </w:r>
+      <w:r>
+        <w:rPr>
+          <w:rFonts w:ascii="Consolas" w:eastAsia="Times New Roman" w:hAnsi="Consolas" w:cs="Consolas"/>
+          <w:color w:val="DCDCAA"/>
+          <w:sz w:val="21"/>
+        </w:rPr>
+        <w:t>onPickImage</w:t>
+      </w:r>
+      <w:r>
+        <w:rPr>
+          <w:rFonts w:ascii="Consolas" w:eastAsia="Times New Roman" w:hAnsi="Consolas" w:cs="Consolas"/>
+          <w:color w:val="D4D4D4"/>
+          <w:sz w:val="21"/>
+        </w:rPr>
+        <w:t>() {</w:t>
+      </w:r>
+    </w:p>
+    <w:p>
+      <w:pPr>
+        <w:pStyle w:val="ListParagraph"/>
+        <w:shd w:val="clear" w:color="auto" w:fill="1E1E1E"/>
+        <w:spacing w:after="0" w:line="285" w:lineRule="atLeast"/>
+        <w:rPr>
+          <w:rFonts w:ascii="Consolas" w:eastAsia="Times New Roman" w:hAnsi="Consolas" w:cs="Consolas"/>
+          <w:color w:val="D4D4D4"/>
+          <w:sz w:val="21"/>
+        </w:rPr>
+      </w:pPr>
+      <w:r>
+        <w:rPr>
+          <w:rFonts w:ascii="Consolas" w:eastAsia="Times New Roman" w:hAnsi="Consolas" w:cs="Consolas"/>
+          <w:color w:val="D4D4D4"/>
+          <w:sz w:val="21"/>
+        </w:rPr>
+        <w:t>    </w:t>
+      </w:r>
+      <w:r>
+        <w:rPr>
+          <w:rFonts w:ascii="Consolas" w:eastAsia="Times New Roman" w:hAnsi="Consolas" w:cs="Consolas"/>
+          <w:color w:val="6A9955"/>
+          <w:sz w:val="21"/>
+        </w:rPr>
+        <w:t>// check if Camera feature is available</w:t>
+      </w:r>
+    </w:p>
+    <w:p>
+      <w:pPr>
+        <w:pStyle w:val="ListParagraph"/>
+        <w:shd w:val="clear" w:color="auto" w:fill="1E1E1E"/>
+        <w:spacing w:after="0" w:line="285" w:lineRule="atLeast"/>
+        <w:rPr>
+          <w:rFonts w:ascii="Consolas" w:eastAsia="Times New Roman" w:hAnsi="Consolas" w:cs="Consolas"/>
+          <w:color w:val="D4D4D4"/>
+          <w:sz w:val="21"/>
+        </w:rPr>
+      </w:pPr>
+      <w:r>
+        <w:rPr>
+          <w:rFonts w:ascii="Consolas" w:eastAsia="Times New Roman" w:hAnsi="Consolas" w:cs="Consolas"/>
+          <w:color w:val="D4D4D4"/>
+          <w:sz w:val="21"/>
+        </w:rPr>
+        <w:t>    </w:t>
+      </w:r>
+      <w:r>
+        <w:rPr>
+          <w:rFonts w:ascii="Consolas" w:eastAsia="Times New Roman" w:hAnsi="Consolas" w:cs="Consolas"/>
+          <w:color w:val="C586C0"/>
+          <w:sz w:val="21"/>
+        </w:rPr>
+        <w:t>if</w:t>
+      </w:r>
+      <w:r>
+        <w:rPr>
+          <w:rFonts w:ascii="Consolas" w:eastAsia="Times New Roman" w:hAnsi="Consolas" w:cs="Consolas"/>
+          <w:color w:val="D4D4D4"/>
+          <w:sz w:val="21"/>
+        </w:rPr>
+        <w:t> (!</w:t>
+      </w:r>
+      <w:r>
+        <w:rPr>
+          <w:rFonts w:ascii="Consolas" w:eastAsia="Times New Roman" w:hAnsi="Consolas" w:cs="Consolas"/>
+          <w:color w:val="4FC1FF"/>
+          <w:sz w:val="21"/>
+        </w:rPr>
+        <w:t>Capacitor</w:t>
+      </w:r>
+      <w:r>
+        <w:rPr>
+          <w:rFonts w:ascii="Consolas" w:eastAsia="Times New Roman" w:hAnsi="Consolas" w:cs="Consolas"/>
+          <w:color w:val="D4D4D4"/>
+          <w:sz w:val="21"/>
+        </w:rPr>
+        <w:t>.</w:t>
+      </w:r>
+      <w:r>
+        <w:rPr>
+          <w:rFonts w:ascii="Consolas" w:eastAsia="Times New Roman" w:hAnsi="Consolas" w:cs="Consolas"/>
+          <w:color w:val="DCDCAA"/>
+          <w:sz w:val="21"/>
+        </w:rPr>
+        <w:t>isPluginAvailable</w:t>
+      </w:r>
+      <w:r>
+        <w:rPr>
+          <w:rFonts w:ascii="Consolas" w:eastAsia="Times New Roman" w:hAnsi="Consolas" w:cs="Consolas"/>
+          <w:color w:val="D4D4D4"/>
+          <w:sz w:val="21"/>
+        </w:rPr>
+        <w:t>(</w:t>
+      </w:r>
+      <w:r>
+        <w:rPr>
+          <w:rFonts w:ascii="Consolas" w:eastAsia="Times New Roman" w:hAnsi="Consolas" w:cs="Consolas"/>
+          <w:color w:val="CE9178"/>
+          <w:sz w:val="21"/>
+        </w:rPr>
+        <w:t>'Camera'</w:t>
+      </w:r>
+      <w:r>
+        <w:rPr>
+          <w:rFonts w:ascii="Consolas" w:eastAsia="Times New Roman" w:hAnsi="Consolas" w:cs="Consolas"/>
+          <w:color w:val="D4D4D4"/>
+          <w:sz w:val="21"/>
+        </w:rPr>
+        <w:t>)) {</w:t>
+      </w:r>
+    </w:p>
+    <w:p>
+      <w:pPr>
+        <w:pStyle w:val="ListParagraph"/>
+        <w:shd w:val="clear" w:color="auto" w:fill="1E1E1E"/>
+        <w:spacing w:after="0" w:line="285" w:lineRule="atLeast"/>
+        <w:rPr>
+          <w:rFonts w:ascii="Consolas" w:eastAsia="Times New Roman" w:hAnsi="Consolas" w:cs="Consolas"/>
+          <w:color w:val="D4D4D4"/>
+          <w:sz w:val="21"/>
+        </w:rPr>
+      </w:pPr>
+      <w:r>
+        <w:rPr>
+          <w:rFonts w:ascii="Consolas" w:eastAsia="Times New Roman" w:hAnsi="Consolas" w:cs="Consolas"/>
+          <w:color w:val="D4D4D4"/>
+          <w:sz w:val="21"/>
+        </w:rPr>
+        <w:t>      </w:t>
+      </w:r>
+      <w:r>
+        <w:rPr>
+          <w:rFonts w:ascii="Consolas" w:eastAsia="Times New Roman" w:hAnsi="Consolas" w:cs="Consolas"/>
+          <w:color w:val="C586C0"/>
+          <w:sz w:val="21"/>
+        </w:rPr>
+        <w:t>return</w:t>
+      </w:r>
+      <w:r>
+        <w:rPr>
+          <w:rFonts w:ascii="Consolas" w:eastAsia="Times New Roman" w:hAnsi="Consolas" w:cs="Consolas"/>
+          <w:color w:val="D4D4D4"/>
+          <w:sz w:val="21"/>
+        </w:rPr>
+        <w:t>;</w:t>
+      </w:r>
+    </w:p>
+    <w:p>
+      <w:pPr>
+        <w:pStyle w:val="ListParagraph"/>
+        <w:shd w:val="clear" w:color="auto" w:fill="1E1E1E"/>
+        <w:spacing w:after="0" w:line="285" w:lineRule="atLeast"/>
+        <w:rPr>
+          <w:rFonts w:ascii="Consolas" w:eastAsia="Times New Roman" w:hAnsi="Consolas" w:cs="Consolas"/>
+          <w:color w:val="D4D4D4"/>
+          <w:sz w:val="21"/>
+        </w:rPr>
+      </w:pPr>
+      <w:r>
+        <w:rPr>
+          <w:rFonts w:ascii="Consolas" w:eastAsia="Times New Roman" w:hAnsi="Consolas" w:cs="Consolas"/>
+          <w:color w:val="D4D4D4"/>
+          <w:sz w:val="21"/>
+        </w:rPr>
+        <w:t>    }</w:t>
+      </w:r>
+    </w:p>
+    <w:p>
+      <w:pPr>
+        <w:pStyle w:val="ListParagraph"/>
+        <w:shd w:val="clear" w:color="auto" w:fill="1E1E1E"/>
+        <w:spacing w:after="0" w:line="285" w:lineRule="atLeast"/>
+        <w:rPr>
+          <w:rFonts w:ascii="Consolas" w:eastAsia="Times New Roman" w:hAnsi="Consolas" w:cs="Consolas"/>
+          <w:color w:val="D4D4D4"/>
+          <w:sz w:val="21"/>
+        </w:rPr>
+      </w:pPr>
+    </w:p>
+    <w:p>
+      <w:pPr>
+        <w:pStyle w:val="ListParagraph"/>
+        <w:shd w:val="clear" w:color="auto" w:fill="1E1E1E"/>
+        <w:spacing w:after="0" w:line="285" w:lineRule="atLeast"/>
+        <w:rPr>
+          <w:rFonts w:ascii="Consolas" w:eastAsia="Times New Roman" w:hAnsi="Consolas" w:cs="Consolas"/>
+          <w:color w:val="D4D4D4"/>
+          <w:sz w:val="21"/>
+        </w:rPr>
+      </w:pPr>
+      <w:r>
+        <w:rPr>
+          <w:rFonts w:ascii="Consolas" w:eastAsia="Times New Roman" w:hAnsi="Consolas" w:cs="Consolas"/>
+          <w:color w:val="D4D4D4"/>
+          <w:sz w:val="21"/>
+        </w:rPr>
+        <w:t>    </w:t>
+      </w:r>
+      <w:r>
+        <w:rPr>
+          <w:rFonts w:ascii="Consolas" w:eastAsia="Times New Roman" w:hAnsi="Consolas" w:cs="Consolas"/>
+          <w:color w:val="C586C0"/>
+          <w:sz w:val="21"/>
+        </w:rPr>
+        <w:t>try</w:t>
+      </w:r>
+      <w:r>
+        <w:rPr>
+          <w:rFonts w:ascii="Consolas" w:eastAsia="Times New Roman" w:hAnsi="Consolas" w:cs="Consolas"/>
+          <w:color w:val="D4D4D4"/>
+          <w:sz w:val="21"/>
+        </w:rPr>
+        <w:t> {</w:t>
+      </w:r>
+    </w:p>
+    <w:p>
+      <w:pPr>
+        <w:pStyle w:val="ListParagraph"/>
+        <w:shd w:val="clear" w:color="auto" w:fill="1E1E1E"/>
+        <w:spacing w:after="0" w:line="285" w:lineRule="atLeast"/>
+        <w:rPr>
+          <w:rFonts w:ascii="Consolas" w:eastAsia="Times New Roman" w:hAnsi="Consolas" w:cs="Consolas"/>
+          <w:color w:val="D4D4D4"/>
+          <w:sz w:val="21"/>
+        </w:rPr>
+      </w:pPr>
+      <w:r>
+        <w:rPr>
+          <w:rFonts w:ascii="Consolas" w:eastAsia="Times New Roman" w:hAnsi="Consolas" w:cs="Consolas"/>
+          <w:color w:val="D4D4D4"/>
+          <w:sz w:val="21"/>
+        </w:rPr>
+        <w:t>      </w:t>
+      </w:r>
+      <w:r>
+        <w:rPr>
+          <w:rFonts w:ascii="Consolas" w:eastAsia="Times New Roman" w:hAnsi="Consolas" w:cs="Consolas"/>
+          <w:color w:val="6A9955"/>
+          <w:sz w:val="21"/>
+        </w:rPr>
+        <w:t>// Camera feature is available</w:t>
+      </w:r>
+    </w:p>
+    <w:p>
+      <w:pPr>
+        <w:pStyle w:val="ListParagraph"/>
+        <w:shd w:val="clear" w:color="auto" w:fill="1E1E1E"/>
+        <w:spacing w:after="0" w:line="285" w:lineRule="atLeast"/>
+        <w:rPr>
+          <w:rFonts w:ascii="Consolas" w:eastAsia="Times New Roman" w:hAnsi="Consolas" w:cs="Consolas"/>
+          <w:color w:val="D4D4D4"/>
+          <w:sz w:val="21"/>
+        </w:rPr>
+      </w:pPr>
+      <w:r>
+        <w:rPr>
+          <w:rFonts w:ascii="Consolas" w:eastAsia="Times New Roman" w:hAnsi="Consolas" w:cs="Consolas"/>
+          <w:color w:val="D4D4D4"/>
+          <w:sz w:val="21"/>
+        </w:rPr>
+        <w:t>      </w:t>
+      </w:r>
+      <w:r>
+        <w:rPr>
+          <w:rFonts w:ascii="Consolas" w:eastAsia="Times New Roman" w:hAnsi="Consolas" w:cs="Consolas"/>
+          <w:color w:val="569CD6"/>
+          <w:sz w:val="21"/>
+        </w:rPr>
+        <w:t>const</w:t>
+      </w:r>
+      <w:r>
+        <w:rPr>
+          <w:rFonts w:ascii="Consolas" w:eastAsia="Times New Roman" w:hAnsi="Consolas" w:cs="Consolas"/>
+          <w:color w:val="D4D4D4"/>
+          <w:sz w:val="21"/>
+        </w:rPr>
+        <w:t> </w:t>
+      </w:r>
+      <w:r>
+        <w:rPr>
+          <w:rFonts w:ascii="Consolas" w:eastAsia="Times New Roman" w:hAnsi="Consolas" w:cs="Consolas"/>
+          <w:color w:val="4FC1FF"/>
+          <w:sz w:val="21"/>
+        </w:rPr>
+        <w:t>photo</w:t>
+      </w:r>
+      <w:r>
+        <w:rPr>
+          <w:rFonts w:ascii="Consolas" w:eastAsia="Times New Roman" w:hAnsi="Consolas" w:cs="Consolas"/>
+          <w:color w:val="D4D4D4"/>
+          <w:sz w:val="21"/>
+        </w:rPr>
+        <w:t>: </w:t>
+      </w:r>
+      <w:r>
+        <w:rPr>
+          <w:rFonts w:ascii="Consolas" w:eastAsia="Times New Roman" w:hAnsi="Consolas" w:cs="Consolas"/>
+          <w:color w:val="4EC9B0"/>
+          <w:sz w:val="21"/>
+        </w:rPr>
+        <w:t>Photo</w:t>
+      </w:r>
+      <w:r>
+        <w:rPr>
+          <w:rFonts w:ascii="Consolas" w:eastAsia="Times New Roman" w:hAnsi="Consolas" w:cs="Consolas"/>
+          <w:color w:val="D4D4D4"/>
+          <w:sz w:val="21"/>
+        </w:rPr>
+        <w:t> = </w:t>
+      </w:r>
+      <w:r>
+        <w:rPr>
+          <w:rFonts w:ascii="Consolas" w:eastAsia="Times New Roman" w:hAnsi="Consolas" w:cs="Consolas"/>
+          <w:color w:val="C586C0"/>
+          <w:sz w:val="21"/>
+        </w:rPr>
+        <w:t>await</w:t>
+      </w:r>
+      <w:r>
+        <w:rPr>
+          <w:rFonts w:ascii="Consolas" w:eastAsia="Times New Roman" w:hAnsi="Consolas" w:cs="Consolas"/>
+          <w:color w:val="D4D4D4"/>
+          <w:sz w:val="21"/>
+        </w:rPr>
+        <w:t> </w:t>
+      </w:r>
+      <w:r>
+        <w:rPr>
+          <w:rFonts w:ascii="Consolas" w:eastAsia="Times New Roman" w:hAnsi="Consolas" w:cs="Consolas"/>
+          <w:color w:val="4FC1FF"/>
+          <w:sz w:val="21"/>
+        </w:rPr>
+        <w:t>Camera</w:t>
+      </w:r>
+      <w:r>
+        <w:rPr>
+          <w:rFonts w:ascii="Consolas" w:eastAsia="Times New Roman" w:hAnsi="Consolas" w:cs="Consolas"/>
+          <w:color w:val="D4D4D4"/>
+          <w:sz w:val="21"/>
+        </w:rPr>
+        <w:t>.</w:t>
+      </w:r>
+      <w:r>
+        <w:rPr>
+          <w:rFonts w:ascii="Consolas" w:eastAsia="Times New Roman" w:hAnsi="Consolas" w:cs="Consolas"/>
+          <w:color w:val="DCDCAA"/>
+          <w:sz w:val="21"/>
+        </w:rPr>
+        <w:t>getPhoto</w:t>
+      </w:r>
+      <w:r>
+        <w:rPr>
+          <w:rFonts w:ascii="Consolas" w:eastAsia="Times New Roman" w:hAnsi="Consolas" w:cs="Consolas"/>
+          <w:color w:val="D4D4D4"/>
+          <w:sz w:val="21"/>
+        </w:rPr>
+        <w:t>({</w:t>
+      </w:r>
+    </w:p>
+    <w:p>
+      <w:pPr>
+        <w:pStyle w:val="ListParagraph"/>
+        <w:shd w:val="clear" w:color="auto" w:fill="1E1E1E"/>
+        <w:spacing w:after="0" w:line="285" w:lineRule="atLeast"/>
+        <w:rPr>
+          <w:rFonts w:ascii="Consolas" w:eastAsia="Times New Roman" w:hAnsi="Consolas" w:cs="Consolas"/>
+          <w:color w:val="D4D4D4"/>
+          <w:sz w:val="21"/>
+        </w:rPr>
+      </w:pPr>
+      <w:r>
+        <w:rPr>
+          <w:rFonts w:ascii="Consolas" w:eastAsia="Times New Roman" w:hAnsi="Consolas" w:cs="Consolas"/>
+          <w:color w:val="D4D4D4"/>
+          <w:sz w:val="21"/>
+        </w:rPr>
+        <w:t>        </w:t>
+      </w:r>
+      <w:r>
+        <w:rPr>
+          <w:rFonts w:ascii="Consolas" w:eastAsia="Times New Roman" w:hAnsi="Consolas" w:cs="Consolas"/>
+          <w:color w:val="6A9955"/>
+          <w:sz w:val="21"/>
+        </w:rPr>
+        <w:t>// image quality. max 100, min 1</w:t>
+      </w:r>
+    </w:p>
+    <w:p>
+      <w:pPr>
+        <w:pStyle w:val="ListParagraph"/>
+        <w:shd w:val="clear" w:color="auto" w:fill="1E1E1E"/>
+        <w:spacing w:after="0" w:line="285" w:lineRule="atLeast"/>
+        <w:rPr>
+          <w:rFonts w:ascii="Consolas" w:eastAsia="Times New Roman" w:hAnsi="Consolas" w:cs="Consolas"/>
+          <w:color w:val="D4D4D4"/>
+          <w:sz w:val="21"/>
+        </w:rPr>
+      </w:pPr>
+      <w:r>
+        <w:rPr>
+          <w:rFonts w:ascii="Consolas" w:eastAsia="Times New Roman" w:hAnsi="Consolas" w:cs="Consolas"/>
+          <w:color w:val="D4D4D4"/>
+          <w:sz w:val="21"/>
+        </w:rPr>
+        <w:t>        </w:t>
+      </w:r>
+      <w:r>
+        <w:rPr>
+          <w:rFonts w:ascii="Consolas" w:eastAsia="Times New Roman" w:hAnsi="Consolas" w:cs="Consolas"/>
+          <w:color w:val="9CDCFE"/>
+          <w:sz w:val="21"/>
+        </w:rPr>
+        <w:t>quality:</w:t>
+      </w:r>
+      <w:r>
+        <w:rPr>
+          <w:rFonts w:ascii="Consolas" w:eastAsia="Times New Roman" w:hAnsi="Consolas" w:cs="Consolas"/>
+          <w:color w:val="D4D4D4"/>
+          <w:sz w:val="21"/>
+        </w:rPr>
+        <w:t> </w:t>
+      </w:r>
+      <w:r>
+        <w:rPr>
+          <w:rFonts w:ascii="Consolas" w:eastAsia="Times New Roman" w:hAnsi="Consolas" w:cs="Consolas"/>
+          <w:color w:val="B5CEA8"/>
+          <w:sz w:val="21"/>
+        </w:rPr>
+        <w:t>50</w:t>
+      </w:r>
+      <w:r>
+        <w:rPr>
+          <w:rFonts w:ascii="Consolas" w:eastAsia="Times New Roman" w:hAnsi="Consolas" w:cs="Consolas"/>
+          <w:color w:val="D4D4D4"/>
+          <w:sz w:val="21"/>
+        </w:rPr>
+        <w:t>,</w:t>
+      </w:r>
+    </w:p>
+    <w:p>
+      <w:pPr>
+        <w:pStyle w:val="ListParagraph"/>
+        <w:shd w:val="clear" w:color="auto" w:fill="1E1E1E"/>
+        <w:spacing w:after="0" w:line="285" w:lineRule="atLeast"/>
+        <w:rPr>
+          <w:rFonts w:ascii="Consolas" w:eastAsia="Times New Roman" w:hAnsi="Consolas" w:cs="Consolas"/>
+          <w:color w:val="D4D4D4"/>
+          <w:sz w:val="21"/>
+        </w:rPr>
+      </w:pPr>
+      <w:r>
+        <w:rPr>
+          <w:rFonts w:ascii="Consolas" w:eastAsia="Times New Roman" w:hAnsi="Consolas" w:cs="Consolas"/>
+          <w:color w:val="D4D4D4"/>
+          <w:sz w:val="21"/>
+        </w:rPr>
+        <w:t>        </w:t>
+      </w:r>
+      <w:r>
+        <w:rPr>
+          <w:rFonts w:ascii="Consolas" w:eastAsia="Times New Roman" w:hAnsi="Consolas" w:cs="Consolas"/>
+          <w:color w:val="6A9955"/>
+          <w:sz w:val="21"/>
+        </w:rPr>
+        <w:t>// CameraSource.Prompt = will ask use to open camera or gallary</w:t>
+      </w:r>
+    </w:p>
+    <w:p>
+      <w:pPr>
+        <w:pStyle w:val="ListParagraph"/>
+        <w:shd w:val="clear" w:color="auto" w:fill="1E1E1E"/>
+        <w:spacing w:after="0" w:line="285" w:lineRule="atLeast"/>
+        <w:rPr>
+          <w:rFonts w:ascii="Consolas" w:eastAsia="Times New Roman" w:hAnsi="Consolas" w:cs="Consolas"/>
+          <w:color w:val="D4D4D4"/>
+          <w:sz w:val="21"/>
+        </w:rPr>
+      </w:pPr>
+      <w:r>
+        <w:rPr>
+          <w:rFonts w:ascii="Consolas" w:eastAsia="Times New Roman" w:hAnsi="Consolas" w:cs="Consolas"/>
+          <w:color w:val="D4D4D4"/>
+          <w:sz w:val="21"/>
+        </w:rPr>
+        <w:t>        </w:t>
+      </w:r>
+      <w:r>
+        <w:rPr>
+          <w:rFonts w:ascii="Consolas" w:eastAsia="Times New Roman" w:hAnsi="Consolas" w:cs="Consolas"/>
+          <w:color w:val="9CDCFE"/>
+          <w:sz w:val="21"/>
+        </w:rPr>
+        <w:t>source:</w:t>
+      </w:r>
+      <w:r>
+        <w:rPr>
+          <w:rFonts w:ascii="Consolas" w:eastAsia="Times New Roman" w:hAnsi="Consolas" w:cs="Consolas"/>
+          <w:color w:val="D4D4D4"/>
+          <w:sz w:val="21"/>
+        </w:rPr>
+        <w:t> </w:t>
+      </w:r>
+      <w:r>
+        <w:rPr>
+          <w:rFonts w:ascii="Consolas" w:eastAsia="Times New Roman" w:hAnsi="Consolas" w:cs="Consolas"/>
+          <w:color w:val="4EC9B0"/>
+          <w:sz w:val="21"/>
+        </w:rPr>
+        <w:t>CameraSource</w:t>
+      </w:r>
+      <w:r>
+        <w:rPr>
+          <w:rFonts w:ascii="Consolas" w:eastAsia="Times New Roman" w:hAnsi="Consolas" w:cs="Consolas"/>
+          <w:color w:val="D4D4D4"/>
+          <w:sz w:val="21"/>
+        </w:rPr>
+        <w:t>.</w:t>
+      </w:r>
+      <w:r>
+        <w:rPr>
+          <w:rFonts w:ascii="Consolas" w:eastAsia="Times New Roman" w:hAnsi="Consolas" w:cs="Consolas"/>
+          <w:color w:val="4FC1FF"/>
+          <w:sz w:val="21"/>
+        </w:rPr>
+        <w:t>Prompt</w:t>
+      </w:r>
+      <w:r>
+        <w:rPr>
+          <w:rFonts w:ascii="Consolas" w:eastAsia="Times New Roman" w:hAnsi="Consolas" w:cs="Consolas"/>
+          <w:color w:val="D4D4D4"/>
+          <w:sz w:val="21"/>
+        </w:rPr>
+        <w:t>,</w:t>
+      </w:r>
+    </w:p>
+    <w:p>
+      <w:pPr>
+        <w:pStyle w:val="ListParagraph"/>
+        <w:shd w:val="clear" w:color="auto" w:fill="1E1E1E"/>
+        <w:spacing w:after="0" w:line="285" w:lineRule="atLeast"/>
+        <w:rPr>
+          <w:rFonts w:ascii="Consolas" w:eastAsia="Times New Roman" w:hAnsi="Consolas" w:cs="Consolas"/>
+          <w:color w:val="D4D4D4"/>
+          <w:sz w:val="21"/>
+        </w:rPr>
+      </w:pPr>
+      <w:r>
+        <w:rPr>
+          <w:rFonts w:ascii="Consolas" w:eastAsia="Times New Roman" w:hAnsi="Consolas" w:cs="Consolas"/>
+          <w:color w:val="D4D4D4"/>
+          <w:sz w:val="21"/>
+        </w:rPr>
+        <w:t>        </w:t>
+      </w:r>
+      <w:r>
+        <w:rPr>
+          <w:rFonts w:ascii="Consolas" w:eastAsia="Times New Roman" w:hAnsi="Consolas" w:cs="Consolas"/>
+          <w:color w:val="9CDCFE"/>
+          <w:sz w:val="21"/>
+        </w:rPr>
+        <w:t>correctOrientation:</w:t>
+      </w:r>
+      <w:r>
+        <w:rPr>
+          <w:rFonts w:ascii="Consolas" w:eastAsia="Times New Roman" w:hAnsi="Consolas" w:cs="Consolas"/>
+          <w:color w:val="D4D4D4"/>
+          <w:sz w:val="21"/>
+        </w:rPr>
+        <w:t> </w:t>
+      </w:r>
+      <w:r>
+        <w:rPr>
+          <w:rFonts w:ascii="Consolas" w:eastAsia="Times New Roman" w:hAnsi="Consolas" w:cs="Consolas"/>
+          <w:color w:val="569CD6"/>
+          <w:sz w:val="21"/>
+        </w:rPr>
+        <w:t>true</w:t>
+      </w:r>
+      <w:r>
+        <w:rPr>
+          <w:rFonts w:ascii="Consolas" w:eastAsia="Times New Roman" w:hAnsi="Consolas" w:cs="Consolas"/>
+          <w:color w:val="D4D4D4"/>
+          <w:sz w:val="21"/>
+        </w:rPr>
+        <w:t>,</w:t>
+      </w:r>
+    </w:p>
+    <w:p>
+      <w:pPr>
+        <w:pStyle w:val="ListParagraph"/>
+        <w:shd w:val="clear" w:color="auto" w:fill="1E1E1E"/>
+        <w:spacing w:after="0" w:line="285" w:lineRule="atLeast"/>
+        <w:rPr>
+          <w:rFonts w:ascii="Consolas" w:eastAsia="Times New Roman" w:hAnsi="Consolas" w:cs="Consolas"/>
+          <w:color w:val="D4D4D4"/>
+          <w:sz w:val="21"/>
+        </w:rPr>
+      </w:pPr>
+      <w:r>
+        <w:rPr>
+          <w:rFonts w:ascii="Consolas" w:eastAsia="Times New Roman" w:hAnsi="Consolas" w:cs="Consolas"/>
+          <w:color w:val="D4D4D4"/>
+          <w:sz w:val="21"/>
+        </w:rPr>
+        <w:t>        </w:t>
+      </w:r>
+      <w:r>
+        <w:rPr>
+          <w:rFonts w:ascii="Consolas" w:eastAsia="Times New Roman" w:hAnsi="Consolas" w:cs="Consolas"/>
+          <w:color w:val="6A9955"/>
+          <w:sz w:val="21"/>
+        </w:rPr>
+        <w:t>// choose appropriate dimensions</w:t>
+      </w:r>
+    </w:p>
+    <w:p>
+      <w:pPr>
+        <w:pStyle w:val="ListParagraph"/>
+        <w:shd w:val="clear" w:color="auto" w:fill="1E1E1E"/>
+        <w:spacing w:after="0" w:line="285" w:lineRule="atLeast"/>
+        <w:rPr>
+          <w:rFonts w:ascii="Consolas" w:eastAsia="Times New Roman" w:hAnsi="Consolas" w:cs="Consolas"/>
+          <w:color w:val="D4D4D4"/>
+          <w:sz w:val="21"/>
+        </w:rPr>
+      </w:pPr>
+      <w:r>
+        <w:rPr>
+          <w:rFonts w:ascii="Consolas" w:eastAsia="Times New Roman" w:hAnsi="Consolas" w:cs="Consolas"/>
+          <w:color w:val="D4D4D4"/>
+          <w:sz w:val="21"/>
+        </w:rPr>
+        <w:t>        </w:t>
+      </w:r>
+      <w:r>
+        <w:rPr>
+          <w:rFonts w:ascii="Consolas" w:eastAsia="Times New Roman" w:hAnsi="Consolas" w:cs="Consolas"/>
+          <w:color w:val="9CDCFE"/>
+          <w:sz w:val="21"/>
+        </w:rPr>
+        <w:t>height:</w:t>
+      </w:r>
+      <w:r>
+        <w:rPr>
+          <w:rFonts w:ascii="Consolas" w:eastAsia="Times New Roman" w:hAnsi="Consolas" w:cs="Consolas"/>
+          <w:color w:val="D4D4D4"/>
+          <w:sz w:val="21"/>
+        </w:rPr>
+        <w:t> </w:t>
+      </w:r>
+      <w:r>
+        <w:rPr>
+          <w:rFonts w:ascii="Consolas" w:eastAsia="Times New Roman" w:hAnsi="Consolas" w:cs="Consolas"/>
+          <w:color w:val="B5CEA8"/>
+          <w:sz w:val="21"/>
+        </w:rPr>
+        <w:t>320</w:t>
+      </w:r>
+      <w:r>
+        <w:rPr>
+          <w:rFonts w:ascii="Consolas" w:eastAsia="Times New Roman" w:hAnsi="Consolas" w:cs="Consolas"/>
+          <w:color w:val="D4D4D4"/>
+          <w:sz w:val="21"/>
+        </w:rPr>
+        <w:t>,</w:t>
+      </w:r>
+    </w:p>
+    <w:p>
+      <w:pPr>
+        <w:pStyle w:val="ListParagraph"/>
+        <w:shd w:val="clear" w:color="auto" w:fill="1E1E1E"/>
+        <w:spacing w:after="0" w:line="285" w:lineRule="atLeast"/>
+        <w:rPr>
+          <w:rFonts w:ascii="Consolas" w:eastAsia="Times New Roman" w:hAnsi="Consolas" w:cs="Consolas"/>
+          <w:color w:val="D4D4D4"/>
+          <w:sz w:val="21"/>
+        </w:rPr>
+      </w:pPr>
+      <w:r>
+        <w:rPr>
+          <w:rFonts w:ascii="Consolas" w:eastAsia="Times New Roman" w:hAnsi="Consolas" w:cs="Consolas"/>
+          <w:color w:val="D4D4D4"/>
+          <w:sz w:val="21"/>
+        </w:rPr>
+        <w:t>        </w:t>
+      </w:r>
+      <w:r>
+        <w:rPr>
+          <w:rFonts w:ascii="Consolas" w:eastAsia="Times New Roman" w:hAnsi="Consolas" w:cs="Consolas"/>
+          <w:color w:val="9CDCFE"/>
+          <w:sz w:val="21"/>
+        </w:rPr>
+        <w:t>width:</w:t>
+      </w:r>
+      <w:r>
+        <w:rPr>
+          <w:rFonts w:ascii="Consolas" w:eastAsia="Times New Roman" w:hAnsi="Consolas" w:cs="Consolas"/>
+          <w:color w:val="D4D4D4"/>
+          <w:sz w:val="21"/>
+        </w:rPr>
+        <w:t> </w:t>
+      </w:r>
+      <w:r>
+        <w:rPr>
+          <w:rFonts w:ascii="Consolas" w:eastAsia="Times New Roman" w:hAnsi="Consolas" w:cs="Consolas"/>
+          <w:color w:val="B5CEA8"/>
+          <w:sz w:val="21"/>
+        </w:rPr>
+        <w:t>200</w:t>
+      </w:r>
+      <w:r>
+        <w:rPr>
+          <w:rFonts w:ascii="Consolas" w:eastAsia="Times New Roman" w:hAnsi="Consolas" w:cs="Consolas"/>
+          <w:color w:val="D4D4D4"/>
+          <w:sz w:val="21"/>
+        </w:rPr>
+        <w:t>,</w:t>
+      </w:r>
+    </w:p>
+    <w:p>
+      <w:pPr>
+        <w:pStyle w:val="ListParagraph"/>
+        <w:shd w:val="clear" w:color="auto" w:fill="1E1E1E"/>
+        <w:spacing w:after="0" w:line="285" w:lineRule="atLeast"/>
+        <w:rPr>
+          <w:rFonts w:ascii="Consolas" w:eastAsia="Times New Roman" w:hAnsi="Consolas" w:cs="Consolas"/>
+          <w:color w:val="D4D4D4"/>
+          <w:sz w:val="21"/>
+        </w:rPr>
+      </w:pPr>
+      <w:r>
+        <w:rPr>
+          <w:rFonts w:ascii="Consolas" w:eastAsia="Times New Roman" w:hAnsi="Consolas" w:cs="Consolas"/>
+          <w:color w:val="D4D4D4"/>
+          <w:sz w:val="21"/>
+        </w:rPr>
+        <w:t>        </w:t>
+      </w:r>
+      <w:r>
+        <w:rPr>
+          <w:rFonts w:ascii="Consolas" w:eastAsia="Times New Roman" w:hAnsi="Consolas" w:cs="Consolas"/>
+          <w:color w:val="6A9955"/>
+          <w:sz w:val="21"/>
+        </w:rPr>
+        <w:t>// means that the image is encoded into a string which we then can convert to a file if we want to, or just use like that.</w:t>
+      </w:r>
+    </w:p>
+    <w:p>
+      <w:pPr>
+        <w:pStyle w:val="ListParagraph"/>
+        <w:shd w:val="clear" w:color="auto" w:fill="1E1E1E"/>
+        <w:spacing w:after="0" w:line="285" w:lineRule="atLeast"/>
+        <w:rPr>
+          <w:rFonts w:ascii="Consolas" w:eastAsia="Times New Roman" w:hAnsi="Consolas" w:cs="Consolas"/>
+          <w:color w:val="D4D4D4"/>
+          <w:sz w:val="21"/>
+        </w:rPr>
+      </w:pPr>
+      <w:r>
+        <w:rPr>
+          <w:rFonts w:ascii="Consolas" w:eastAsia="Times New Roman" w:hAnsi="Consolas" w:cs="Consolas"/>
+          <w:color w:val="D4D4D4"/>
+          <w:sz w:val="21"/>
+        </w:rPr>
+        <w:t>        </w:t>
+      </w:r>
+      <w:r>
+        <w:rPr>
+          <w:rFonts w:ascii="Consolas" w:eastAsia="Times New Roman" w:hAnsi="Consolas" w:cs="Consolas"/>
+          <w:color w:val="9CDCFE"/>
+          <w:sz w:val="21"/>
+        </w:rPr>
+        <w:t>resultType:</w:t>
+      </w:r>
+      <w:r>
+        <w:rPr>
+          <w:rFonts w:ascii="Consolas" w:eastAsia="Times New Roman" w:hAnsi="Consolas" w:cs="Consolas"/>
+          <w:color w:val="D4D4D4"/>
+          <w:sz w:val="21"/>
+        </w:rPr>
+        <w:t> </w:t>
+      </w:r>
+      <w:r>
+        <w:rPr>
+          <w:rFonts w:ascii="Consolas" w:eastAsia="Times New Roman" w:hAnsi="Consolas" w:cs="Consolas"/>
+          <w:color w:val="4EC9B0"/>
+          <w:sz w:val="21"/>
+        </w:rPr>
+        <w:t>CameraResultType</w:t>
+      </w:r>
+      <w:r>
+        <w:rPr>
+          <w:rFonts w:ascii="Consolas" w:eastAsia="Times New Roman" w:hAnsi="Consolas" w:cs="Consolas"/>
+          <w:color w:val="D4D4D4"/>
+          <w:sz w:val="21"/>
+        </w:rPr>
+        <w:t>.</w:t>
+      </w:r>
+      <w:r>
+        <w:rPr>
+          <w:rFonts w:ascii="Consolas" w:eastAsia="Times New Roman" w:hAnsi="Consolas" w:cs="Consolas"/>
+          <w:color w:val="4FC1FF"/>
+          <w:sz w:val="21"/>
+        </w:rPr>
+        <w:t>Base64</w:t>
+      </w:r>
+      <w:r>
+        <w:rPr>
+          <w:rFonts w:ascii="Consolas" w:eastAsia="Times New Roman" w:hAnsi="Consolas" w:cs="Consolas"/>
+          <w:color w:val="D4D4D4"/>
+          <w:sz w:val="21"/>
+        </w:rPr>
+        <w:t>,</w:t>
+      </w:r>
+    </w:p>
+    <w:p>
+      <w:pPr>
+        <w:pStyle w:val="ListParagraph"/>
+        <w:shd w:val="clear" w:color="auto" w:fill="1E1E1E"/>
+        <w:spacing w:after="0" w:line="285" w:lineRule="atLeast"/>
+        <w:rPr>
+          <w:rFonts w:ascii="Consolas" w:eastAsia="Times New Roman" w:hAnsi="Consolas" w:cs="Consolas"/>
+          <w:color w:val="D4D4D4"/>
+          <w:sz w:val="21"/>
+        </w:rPr>
+      </w:pPr>
+      <w:r>
+        <w:rPr>
+          <w:rFonts w:ascii="Consolas" w:eastAsia="Times New Roman" w:hAnsi="Consolas" w:cs="Consolas"/>
+          <w:color w:val="D4D4D4"/>
+          <w:sz w:val="21"/>
+        </w:rPr>
+        <w:t>      });</w:t>
+      </w:r>
+    </w:p>
+    <w:p>
+      <w:pPr>
+        <w:pStyle w:val="ListParagraph"/>
+        <w:shd w:val="clear" w:color="auto" w:fill="1E1E1E"/>
+        <w:spacing w:after="0" w:line="285" w:lineRule="atLeast"/>
+        <w:rPr>
+          <w:rFonts w:ascii="Consolas" w:eastAsia="Times New Roman" w:hAnsi="Consolas" w:cs="Consolas"/>
+          <w:color w:val="D4D4D4"/>
+          <w:sz w:val="21"/>
+        </w:rPr>
+      </w:pPr>
+    </w:p>
+    <w:p>
+      <w:pPr>
+        <w:pStyle w:val="ListParagraph"/>
+        <w:shd w:val="clear" w:color="auto" w:fill="1E1E1E"/>
+        <w:spacing w:after="0" w:line="285" w:lineRule="atLeast"/>
+        <w:rPr>
+          <w:rFonts w:ascii="Consolas" w:eastAsia="Times New Roman" w:hAnsi="Consolas" w:cs="Consolas"/>
+          <w:color w:val="D4D4D4"/>
+          <w:sz w:val="21"/>
+        </w:rPr>
+      </w:pPr>
+      <w:r>
+        <w:rPr>
+          <w:rFonts w:ascii="Consolas" w:eastAsia="Times New Roman" w:hAnsi="Consolas" w:cs="Consolas"/>
+          <w:color w:val="D4D4D4"/>
+          <w:sz w:val="21"/>
+        </w:rPr>
+        <w:t>      </w:t>
+      </w:r>
+      <w:r>
+        <w:rPr>
+          <w:rFonts w:ascii="Consolas" w:eastAsia="Times New Roman" w:hAnsi="Consolas" w:cs="Consolas"/>
+          <w:color w:val="6A9955"/>
+          <w:sz w:val="21"/>
+        </w:rPr>
+        <w:t>// set the image base64 representation</w:t>
+      </w:r>
+    </w:p>
+    <w:p>
+      <w:pPr>
+        <w:pStyle w:val="ListParagraph"/>
+        <w:shd w:val="clear" w:color="auto" w:fill="1E1E1E"/>
+        <w:spacing w:after="0" w:line="285" w:lineRule="atLeast"/>
+        <w:rPr>
+          <w:rFonts w:ascii="Consolas" w:eastAsia="Times New Roman" w:hAnsi="Consolas" w:cs="Consolas"/>
+          <w:color w:val="D4D4D4"/>
+          <w:sz w:val="21"/>
+        </w:rPr>
+      </w:pPr>
+      <w:r>
+        <w:rPr>
+          <w:rFonts w:ascii="Consolas" w:eastAsia="Times New Roman" w:hAnsi="Consolas" w:cs="Consolas"/>
+          <w:color w:val="D4D4D4"/>
+          <w:sz w:val="21"/>
+        </w:rPr>
+        <w:t>      </w:t>
+      </w:r>
+      <w:r>
+        <w:rPr>
+          <w:rFonts w:ascii="Consolas" w:eastAsia="Times New Roman" w:hAnsi="Consolas" w:cs="Consolas"/>
+          <w:color w:val="569CD6"/>
+          <w:sz w:val="21"/>
+        </w:rPr>
+        <w:t>this</w:t>
+      </w:r>
+      <w:r>
+        <w:rPr>
+          <w:rFonts w:ascii="Consolas" w:eastAsia="Times New Roman" w:hAnsi="Consolas" w:cs="Consolas"/>
+          <w:color w:val="D4D4D4"/>
+          <w:sz w:val="21"/>
+        </w:rPr>
+        <w:t>.</w:t>
+      </w:r>
+      <w:r>
+        <w:rPr>
+          <w:rFonts w:ascii="Consolas" w:eastAsia="Times New Roman" w:hAnsi="Consolas" w:cs="Consolas"/>
+          <w:color w:val="9CDCFE"/>
+          <w:sz w:val="21"/>
+        </w:rPr>
+        <w:t>selectedImage</w:t>
+      </w:r>
+      <w:r>
+        <w:rPr>
+          <w:rFonts w:ascii="Consolas" w:eastAsia="Times New Roman" w:hAnsi="Consolas" w:cs="Consolas"/>
+          <w:color w:val="D4D4D4"/>
+          <w:sz w:val="21"/>
+        </w:rPr>
+        <w:t> = </w:t>
+      </w:r>
+      <w:r>
+        <w:rPr>
+          <w:rFonts w:ascii="Consolas" w:eastAsia="Times New Roman" w:hAnsi="Consolas" w:cs="Consolas"/>
+          <w:color w:val="4FC1FF"/>
+          <w:sz w:val="21"/>
+        </w:rPr>
+        <w:t>photo</w:t>
+      </w:r>
+      <w:r>
+        <w:rPr>
+          <w:rFonts w:ascii="Consolas" w:eastAsia="Times New Roman" w:hAnsi="Consolas" w:cs="Consolas"/>
+          <w:color w:val="D4D4D4"/>
+          <w:sz w:val="21"/>
+        </w:rPr>
+        <w:t>.</w:t>
+      </w:r>
+      <w:r>
+        <w:rPr>
+          <w:rFonts w:ascii="Consolas" w:eastAsia="Times New Roman" w:hAnsi="Consolas" w:cs="Consolas"/>
+          <w:color w:val="9CDCFE"/>
+          <w:sz w:val="21"/>
+        </w:rPr>
+        <w:t>base64String</w:t>
+      </w:r>
+      <w:r>
+        <w:rPr>
+          <w:rFonts w:ascii="Consolas" w:eastAsia="Times New Roman" w:hAnsi="Consolas" w:cs="Consolas"/>
+          <w:color w:val="D4D4D4"/>
+          <w:sz w:val="21"/>
+        </w:rPr>
+        <w:t>;</w:t>
+      </w:r>
+    </w:p>
+    <w:p>
+      <w:pPr>
+        <w:pStyle w:val="ListParagraph"/>
+        <w:shd w:val="clear" w:color="auto" w:fill="1E1E1E"/>
+        <w:spacing w:after="0" w:line="285" w:lineRule="atLeast"/>
+        <w:rPr>
+          <w:rFonts w:ascii="Consolas" w:eastAsia="Times New Roman" w:hAnsi="Consolas" w:cs="Consolas"/>
+          <w:color w:val="D4D4D4"/>
+          <w:sz w:val="21"/>
+        </w:rPr>
+      </w:pPr>
+      <w:r>
+        <w:rPr>
+          <w:rFonts w:ascii="Consolas" w:eastAsia="Times New Roman" w:hAnsi="Consolas" w:cs="Consolas"/>
+          <w:color w:val="D4D4D4"/>
+          <w:sz w:val="21"/>
+        </w:rPr>
+        <w:t>    } </w:t>
+      </w:r>
+      <w:r>
+        <w:rPr>
+          <w:rFonts w:ascii="Consolas" w:eastAsia="Times New Roman" w:hAnsi="Consolas" w:cs="Consolas"/>
+          <w:color w:val="C586C0"/>
+          <w:sz w:val="21"/>
+        </w:rPr>
+        <w:t>catch</w:t>
+      </w:r>
+      <w:r>
+        <w:rPr>
+          <w:rFonts w:ascii="Consolas" w:eastAsia="Times New Roman" w:hAnsi="Consolas" w:cs="Consolas"/>
+          <w:color w:val="D4D4D4"/>
+          <w:sz w:val="21"/>
+        </w:rPr>
+        <w:t> (</w:t>
+      </w:r>
+      <w:r>
+        <w:rPr>
+          <w:rFonts w:ascii="Consolas" w:eastAsia="Times New Roman" w:hAnsi="Consolas" w:cs="Consolas"/>
+          <w:color w:val="9CDCFE"/>
+          <w:sz w:val="21"/>
+        </w:rPr>
+        <w:t>error</w:t>
+      </w:r>
+      <w:r>
+        <w:rPr>
+          <w:rFonts w:ascii="Consolas" w:eastAsia="Times New Roman" w:hAnsi="Consolas" w:cs="Consolas"/>
+          <w:color w:val="D4D4D4"/>
+          <w:sz w:val="21"/>
+        </w:rPr>
+        <w:t>) {</w:t>
+      </w:r>
+    </w:p>
+    <w:p>
+      <w:pPr>
+        <w:pStyle w:val="ListParagraph"/>
+        <w:shd w:val="clear" w:color="auto" w:fill="1E1E1E"/>
+        <w:spacing w:after="0" w:line="285" w:lineRule="atLeast"/>
+        <w:rPr>
+          <w:rFonts w:ascii="Consolas" w:eastAsia="Times New Roman" w:hAnsi="Consolas" w:cs="Consolas"/>
+          <w:color w:val="D4D4D4"/>
+          <w:sz w:val="21"/>
+        </w:rPr>
+      </w:pPr>
+      <w:r>
+        <w:rPr>
+          <w:rFonts w:ascii="Consolas" w:eastAsia="Times New Roman" w:hAnsi="Consolas" w:cs="Consolas"/>
+          <w:color w:val="D4D4D4"/>
+          <w:sz w:val="21"/>
+        </w:rPr>
+        <w:t>      </w:t>
+      </w:r>
+      <w:r>
+        <w:rPr>
+          <w:rFonts w:ascii="Consolas" w:eastAsia="Times New Roman" w:hAnsi="Consolas" w:cs="Consolas"/>
+          <w:color w:val="9CDCFE"/>
+          <w:sz w:val="21"/>
+        </w:rPr>
+        <w:t>console</w:t>
+      </w:r>
+      <w:r>
+        <w:rPr>
+          <w:rFonts w:ascii="Consolas" w:eastAsia="Times New Roman" w:hAnsi="Consolas" w:cs="Consolas"/>
+          <w:color w:val="D4D4D4"/>
+          <w:sz w:val="21"/>
+        </w:rPr>
+        <w:t>.</w:t>
+      </w:r>
+      <w:r>
+        <w:rPr>
+          <w:rFonts w:ascii="Consolas" w:eastAsia="Times New Roman" w:hAnsi="Consolas" w:cs="Consolas"/>
+          <w:color w:val="DCDCAA"/>
+          <w:sz w:val="21"/>
+        </w:rPr>
+        <w:t>log</w:t>
+      </w:r>
+      <w:r>
+        <w:rPr>
+          <w:rFonts w:ascii="Consolas" w:eastAsia="Times New Roman" w:hAnsi="Consolas" w:cs="Consolas"/>
+          <w:color w:val="D4D4D4"/>
+          <w:sz w:val="21"/>
+        </w:rPr>
+        <w:t>(</w:t>
+      </w:r>
+      <w:r>
+        <w:rPr>
+          <w:rFonts w:ascii="Consolas" w:eastAsia="Times New Roman" w:hAnsi="Consolas" w:cs="Consolas"/>
+          <w:color w:val="9CDCFE"/>
+          <w:sz w:val="21"/>
+        </w:rPr>
+        <w:t>error</w:t>
+      </w:r>
+      <w:r>
+        <w:rPr>
+          <w:rFonts w:ascii="Consolas" w:eastAsia="Times New Roman" w:hAnsi="Consolas" w:cs="Consolas"/>
+          <w:color w:val="D4D4D4"/>
+          <w:sz w:val="21"/>
+        </w:rPr>
+        <w:t>);</w:t>
+      </w:r>
+    </w:p>
+    <w:p>
+      <w:pPr>
+        <w:pStyle w:val="ListParagraph"/>
+        <w:shd w:val="clear" w:color="auto" w:fill="1E1E1E"/>
+        <w:spacing w:after="0" w:line="285" w:lineRule="atLeast"/>
+        <w:rPr>
+          <w:rFonts w:ascii="Consolas" w:eastAsia="Times New Roman" w:hAnsi="Consolas" w:cs="Consolas"/>
+          <w:color w:val="D4D4D4"/>
+          <w:sz w:val="21"/>
+        </w:rPr>
+      </w:pPr>
+      <w:r>
+        <w:rPr>
+          <w:rFonts w:ascii="Consolas" w:eastAsia="Times New Roman" w:hAnsi="Consolas" w:cs="Consolas"/>
+          <w:color w:val="D4D4D4"/>
+          <w:sz w:val="21"/>
+        </w:rPr>
+        <w:t>      </w:t>
+      </w:r>
+      <w:r>
+        <w:rPr>
+          <w:rFonts w:ascii="Consolas" w:eastAsia="Times New Roman" w:hAnsi="Consolas" w:cs="Consolas"/>
+          <w:color w:val="C586C0"/>
+          <w:sz w:val="21"/>
+        </w:rPr>
+        <w:t>return</w:t>
+      </w:r>
+      <w:r>
+        <w:rPr>
+          <w:rFonts w:ascii="Consolas" w:eastAsia="Times New Roman" w:hAnsi="Consolas" w:cs="Consolas"/>
+          <w:color w:val="D4D4D4"/>
+          <w:sz w:val="21"/>
+        </w:rPr>
+        <w:t> </w:t>
+      </w:r>
+      <w:r>
+        <w:rPr>
+          <w:rFonts w:ascii="Consolas" w:eastAsia="Times New Roman" w:hAnsi="Consolas" w:cs="Consolas"/>
+          <w:color w:val="569CD6"/>
+          <w:sz w:val="21"/>
+        </w:rPr>
+        <w:t>false</w:t>
+      </w:r>
+      <w:r>
+        <w:rPr>
+          <w:rFonts w:ascii="Consolas" w:eastAsia="Times New Roman" w:hAnsi="Consolas" w:cs="Consolas"/>
+          <w:color w:val="D4D4D4"/>
+          <w:sz w:val="21"/>
+        </w:rPr>
+        <w:t>;</w:t>
+      </w:r>
+    </w:p>
+    <w:p>
+      <w:pPr>
+        <w:pStyle w:val="ListParagraph"/>
+        <w:shd w:val="clear" w:color="auto" w:fill="1E1E1E"/>
+        <w:spacing w:after="0" w:line="285" w:lineRule="atLeast"/>
+        <w:rPr>
+          <w:rFonts w:ascii="Consolas" w:eastAsia="Times New Roman" w:hAnsi="Consolas" w:cs="Consolas"/>
+          <w:color w:val="D4D4D4"/>
+          <w:sz w:val="21"/>
+        </w:rPr>
+      </w:pPr>
+      <w:r>
+        <w:rPr>
+          <w:rFonts w:ascii="Consolas" w:eastAsia="Times New Roman" w:hAnsi="Consolas" w:cs="Consolas"/>
+          <w:color w:val="D4D4D4"/>
+          <w:sz w:val="21"/>
+        </w:rPr>
+        <w:t>    }</w:t>
+      </w:r>
+    </w:p>
+    <w:p>
+      <w:pPr>
+        <w:pStyle w:val="ListParagraph"/>
+        <w:shd w:val="clear" w:color="auto" w:fill="1E1E1E"/>
+        <w:spacing w:after="0" w:line="285" w:lineRule="atLeast"/>
+        <w:rPr>
+          <w:rFonts w:ascii="Consolas" w:eastAsia="Times New Roman" w:hAnsi="Consolas" w:cs="Consolas"/>
+          <w:color w:val="D4D4D4"/>
+          <w:sz w:val="21"/>
+        </w:rPr>
+      </w:pPr>
+      <w:r>
+        <w:rPr>
+          <w:rFonts w:ascii="Consolas" w:eastAsia="Times New Roman" w:hAnsi="Consolas" w:cs="Consolas"/>
+          <w:color w:val="D4D4D4"/>
+          <w:sz w:val="21"/>
+        </w:rPr>
+        <w:t>  }</w:t>
+      </w:r>
+    </w:p>
+    <w:p>
+      <w:pPr>
+        <w:pStyle w:val="NoSpacing"/>
+        <w:ind w:left="720"/>
+      </w:pPr>
+    </w:p>
+    <w:p>
+      <w:pPr>
+        <w:pStyle w:val="Heading3"/>
+      </w:pPr>
+      <w:r>
+        <w:t>Detecting the Platform Correctly</w:t>
+      </w:r>
+    </w:p>
+    <w:p>
+      <w:pPr>
+        <w:pStyle w:val="ListParagraph"/>
+        <w:numPr>
+          <w:ilvl w:val="0"/>
+          <w:numId w:val="48"/>
+        </w:numPr>
+        <w:rPr>
+          <w:rFonts w:ascii="Consolas" w:hAnsi="Consolas" w:cs="Consolas"/>
+        </w:rPr>
+      </w:pPr>
+      <w:r>
+        <w:rPr>
+          <w:rFonts w:ascii="Consolas" w:hAnsi="Consolas" w:cs="Consolas"/>
+        </w:rPr>
+        <w:t>this.platform.is('hybrid');</w:t>
+      </w:r>
+    </w:p>
+    <w:p>
+      <w:pPr>
+        <w:pStyle w:val="ListParagraph"/>
+        <w:numPr>
+          <w:ilvl w:val="0"/>
+          <w:numId w:val="48"/>
+        </w:numPr>
+      </w:pPr>
+      <w:r>
+        <w:t xml:space="preserve">hybrid is an indicator for whether we're really running the app on a native mobile device or not. </w:t>
+      </w:r>
+    </w:p>
+    <w:p>
+      <w:pPr>
+        <w:pStyle w:val="ListParagraph"/>
+        <w:numPr>
+          <w:ilvl w:val="0"/>
+          <w:numId w:val="48"/>
+        </w:numPr>
+      </w:pPr>
+      <w:r>
+        <w:t>For Desktop (even if you use mobile simulator) - hybrid = false</w:t>
+      </w:r>
+    </w:p>
+    <w:p>
+      <w:pPr>
+        <w:pStyle w:val="ListParagraph"/>
+        <w:numPr>
+          <w:ilvl w:val="0"/>
+          <w:numId w:val="48"/>
+        </w:numPr>
+      </w:pPr>
+      <w:r>
+        <w:t>For Real Mobile - hybrid = true</w:t>
+      </w:r>
+    </w:p>
+    <w:p/>
+    <w:p/>
+    <w:p>
+      <w:pPr>
+        <w:pStyle w:val="Heading3"/>
+      </w:pPr>
+      <w:r>
+        <w:lastRenderedPageBreak/>
+        <w:t>PWA Elements</w:t>
+      </w:r>
+    </w:p>
+    <w:p>
+      <w:pPr>
+        <w:pStyle w:val="ListParagraph"/>
+        <w:numPr>
+          <w:ilvl w:val="0"/>
+          <w:numId w:val="49"/>
+        </w:numPr>
+      </w:pPr>
+      <w:r>
+        <w:t xml:space="preserve">Some Capacitor plugins, such as </w:t>
+      </w:r>
+      <w:r>
+        <w:rPr>
+          <w:rFonts w:ascii="Consolas" w:hAnsi="Consolas" w:cs="Consolas"/>
+        </w:rPr>
+        <w:t xml:space="preserve">Camera </w:t>
+      </w:r>
+      <w:r>
+        <w:t xml:space="preserve">or </w:t>
+      </w:r>
+      <w:r>
+        <w:rPr>
+          <w:rFonts w:ascii="Consolas" w:hAnsi="Consolas" w:cs="Consolas"/>
+        </w:rPr>
+        <w:t>Toast</w:t>
+      </w:r>
+      <w:r>
+        <w:t xml:space="preserve">, have web-based UI available when not running natively. For example, calling </w:t>
+      </w:r>
+      <w:r>
+        <w:rPr>
+          <w:rFonts w:ascii="Consolas" w:hAnsi="Consolas" w:cs="Consolas"/>
+        </w:rPr>
+        <w:t>Camera.getPhoto()</w:t>
+      </w:r>
+      <w:r>
+        <w:t xml:space="preserve"> will load a responsive photo-taking exp</w:t>
+      </w:r>
+      <w:r>
+        <w:t xml:space="preserve">erience when running on the web. </w:t>
+      </w:r>
+      <w:r>
+        <w:t>Th</w:t>
+      </w:r>
+      <w:r>
+        <w:t>at</w:t>
+      </w:r>
+      <w:r>
+        <w:t xml:space="preserve"> UI is implemented using web components. Due to the magic of Shadow DOM, these components should not conflict with your own UI.</w:t>
+      </w:r>
+    </w:p>
+    <w:p>
+      <w:pPr>
+        <w:pStyle w:val="ListParagraph"/>
+        <w:numPr>
+          <w:ilvl w:val="0"/>
+          <w:numId w:val="49"/>
+        </w:numPr>
+      </w:pPr>
+      <w:r>
+        <w:t xml:space="preserve">To enable </w:t>
+      </w:r>
+      <w:r>
+        <w:t>such</w:t>
+      </w:r>
+      <w:r>
+        <w:t xml:space="preserve"> controls, you must add </w:t>
+      </w:r>
+      <w:r>
+        <w:rPr>
+          <w:rFonts w:ascii="Consolas" w:hAnsi="Consolas" w:cs="Consolas"/>
+        </w:rPr>
+        <w:t>@ionic/pwa-elements</w:t>
+      </w:r>
+      <w:r>
+        <w:t xml:space="preserve"> to your app</w:t>
+      </w:r>
+      <w:r>
+        <w:t>.</w:t>
+      </w:r>
+    </w:p>
+    <w:p>
+      <w:pPr>
+        <w:pStyle w:val="ListParagraph"/>
+        <w:numPr>
+          <w:ilvl w:val="0"/>
+          <w:numId w:val="49"/>
+        </w:numPr>
+      </w:pPr>
+      <w:r>
+        <w:t>Refer all details</w:t>
+      </w:r>
+      <w:r>
+        <w:t xml:space="preserve"> for PWA Elements</w:t>
+      </w:r>
+      <w:r>
+        <w:t xml:space="preserve"> – </w:t>
+      </w:r>
+      <w:hyperlink r:id="rId73" w:history="1">
+        <w:r>
+          <w:rPr>
+            <w:rStyle w:val="Hyperlink"/>
+          </w:rPr>
+          <w:t>https://capacitorjs.com/docs/web/pwa-elements</w:t>
+        </w:r>
+      </w:hyperlink>
+    </w:p>
     <w:p>
       <w:bookmarkStart w:id="0" w:name="_GoBack"/>
       <w:bookmarkEnd w:id="0"/>
@@ -7622,11 +10464,6 @@
     </w:p>
     <w:p>
       <w:pPr>
-        <w:pStyle w:val="NoSpacing"/>
-      </w:pPr>
-    </w:p>
-    <w:p>
-      <w:pPr>
         <w:pStyle w:val="Heading1"/>
       </w:pPr>
       <w:r>
@@ -7644,7 +10481,7 @@
       <w:r>
         <w:t xml:space="preserve">Ionic Glossary – </w:t>
       </w:r>
-      <w:hyperlink r:id="rId65" w:history="1">
+      <w:hyperlink r:id="rId74" w:history="1">
         <w:r>
           <w:rPr>
             <w:rStyle w:val="Hyperlink"/>
@@ -8849,6 +11686,345 @@
     </w:lvl>
   </w:abstractNum>
   <w:abstractNum w:abstractNumId="9">
+    <w:nsid w:val="1A597CA1"/>
+    <w:multiLevelType w:val="hybridMultilevel"/>
+    <w:tmpl w:val="DE3E8E20"/>
+    <w:lvl w:ilvl="0" w:tplc="04090001">
+      <w:start w:val="1"/>
+      <w:numFmt w:val="bullet"/>
+      <w:lvlText w:val=""/>
+      <w:lvlJc w:val="left"/>
+      <w:pPr>
+        <w:ind w:left="720" w:hanging="360"/>
+      </w:pPr>
+      <w:rPr>
+        <w:rFonts w:ascii="Symbol" w:hAnsi="Symbol" w:hint="default"/>
+      </w:rPr>
+    </w:lvl>
+    <w:lvl w:ilvl="1" w:tplc="04090003" w:tentative="1">
+      <w:start w:val="1"/>
+      <w:numFmt w:val="bullet"/>
+      <w:lvlText w:val="o"/>
+      <w:lvlJc w:val="left"/>
+      <w:pPr>
+        <w:ind w:left="1440" w:hanging="360"/>
+      </w:pPr>
+      <w:rPr>
+        <w:rFonts w:ascii="Courier New" w:hAnsi="Courier New" w:cs="Courier New" w:hint="default"/>
+      </w:rPr>
+    </w:lvl>
+    <w:lvl w:ilvl="2" w:tplc="04090005" w:tentative="1">
+      <w:start w:val="1"/>
+      <w:numFmt w:val="bullet"/>
+      <w:lvlText w:val=""/>
+      <w:lvlJc w:val="left"/>
+      <w:pPr>
+        <w:ind w:left="2160" w:hanging="360"/>
+      </w:pPr>
+      <w:rPr>
+        <w:rFonts w:ascii="Wingdings" w:hAnsi="Wingdings" w:hint="default"/>
+      </w:rPr>
+    </w:lvl>
+    <w:lvl w:ilvl="3" w:tplc="04090001" w:tentative="1">
+      <w:start w:val="1"/>
+      <w:numFmt w:val="bullet"/>
+      <w:lvlText w:val=""/>
+      <w:lvlJc w:val="left"/>
+      <w:pPr>
+        <w:ind w:left="2880" w:hanging="360"/>
+      </w:pPr>
+      <w:rPr>
+        <w:rFonts w:ascii="Symbol" w:hAnsi="Symbol" w:hint="default"/>
+      </w:rPr>
+    </w:lvl>
+    <w:lvl w:ilvl="4" w:tplc="04090003" w:tentative="1">
+      <w:start w:val="1"/>
+      <w:numFmt w:val="bullet"/>
+      <w:lvlText w:val="o"/>
+      <w:lvlJc w:val="left"/>
+      <w:pPr>
+        <w:ind w:left="3600" w:hanging="360"/>
+      </w:pPr>
+      <w:rPr>
+        <w:rFonts w:ascii="Courier New" w:hAnsi="Courier New" w:cs="Courier New" w:hint="default"/>
+      </w:rPr>
+    </w:lvl>
+    <w:lvl w:ilvl="5" w:tplc="04090005" w:tentative="1">
+      <w:start w:val="1"/>
+      <w:numFmt w:val="bullet"/>
+      <w:lvlText w:val=""/>
+      <w:lvlJc w:val="left"/>
+      <w:pPr>
+        <w:ind w:left="4320" w:hanging="360"/>
+      </w:pPr>
+      <w:rPr>
+        <w:rFonts w:ascii="Wingdings" w:hAnsi="Wingdings" w:hint="default"/>
+      </w:rPr>
+    </w:lvl>
+    <w:lvl w:ilvl="6" w:tplc="04090001" w:tentative="1">
+      <w:start w:val="1"/>
+      <w:numFmt w:val="bullet"/>
+      <w:lvlText w:val=""/>
+      <w:lvlJc w:val="left"/>
+      <w:pPr>
+        <w:ind w:left="5040" w:hanging="360"/>
+      </w:pPr>
+      <w:rPr>
+        <w:rFonts w:ascii="Symbol" w:hAnsi="Symbol" w:hint="default"/>
+      </w:rPr>
+    </w:lvl>
+    <w:lvl w:ilvl="7" w:tplc="04090003" w:tentative="1">
+      <w:start w:val="1"/>
+      <w:numFmt w:val="bullet"/>
+      <w:lvlText w:val="o"/>
+      <w:lvlJc w:val="left"/>
+      <w:pPr>
+        <w:ind w:left="5760" w:hanging="360"/>
+      </w:pPr>
+      <w:rPr>
+        <w:rFonts w:ascii="Courier New" w:hAnsi="Courier New" w:cs="Courier New" w:hint="default"/>
+      </w:rPr>
+    </w:lvl>
+    <w:lvl w:ilvl="8" w:tplc="04090005" w:tentative="1">
+      <w:start w:val="1"/>
+      <w:numFmt w:val="bullet"/>
+      <w:lvlText w:val=""/>
+      <w:lvlJc w:val="left"/>
+      <w:pPr>
+        <w:ind w:left="6480" w:hanging="360"/>
+      </w:pPr>
+      <w:rPr>
+        <w:rFonts w:ascii="Wingdings" w:hAnsi="Wingdings" w:hint="default"/>
+      </w:rPr>
+    </w:lvl>
+  </w:abstractNum>
+  <w:abstractNum w:abstractNumId="10">
+    <w:nsid w:val="1DD94E5B"/>
+    <w:multiLevelType w:val="hybridMultilevel"/>
+    <w:tmpl w:val="5808C5D2"/>
+    <w:lvl w:ilvl="0" w:tplc="04090001">
+      <w:start w:val="1"/>
+      <w:numFmt w:val="bullet"/>
+      <w:lvlText w:val=""/>
+      <w:lvlJc w:val="left"/>
+      <w:pPr>
+        <w:ind w:left="720" w:hanging="360"/>
+      </w:pPr>
+      <w:rPr>
+        <w:rFonts w:ascii="Symbol" w:hAnsi="Symbol" w:hint="default"/>
+      </w:rPr>
+    </w:lvl>
+    <w:lvl w:ilvl="1" w:tplc="04090003" w:tentative="1">
+      <w:start w:val="1"/>
+      <w:numFmt w:val="bullet"/>
+      <w:lvlText w:val="o"/>
+      <w:lvlJc w:val="left"/>
+      <w:pPr>
+        <w:ind w:left="1440" w:hanging="360"/>
+      </w:pPr>
+      <w:rPr>
+        <w:rFonts w:ascii="Courier New" w:hAnsi="Courier New" w:cs="Courier New" w:hint="default"/>
+      </w:rPr>
+    </w:lvl>
+    <w:lvl w:ilvl="2" w:tplc="04090005" w:tentative="1">
+      <w:start w:val="1"/>
+      <w:numFmt w:val="bullet"/>
+      <w:lvlText w:val=""/>
+      <w:lvlJc w:val="left"/>
+      <w:pPr>
+        <w:ind w:left="2160" w:hanging="360"/>
+      </w:pPr>
+      <w:rPr>
+        <w:rFonts w:ascii="Wingdings" w:hAnsi="Wingdings" w:hint="default"/>
+      </w:rPr>
+    </w:lvl>
+    <w:lvl w:ilvl="3" w:tplc="04090001" w:tentative="1">
+      <w:start w:val="1"/>
+      <w:numFmt w:val="bullet"/>
+      <w:lvlText w:val=""/>
+      <w:lvlJc w:val="left"/>
+      <w:pPr>
+        <w:ind w:left="2880" w:hanging="360"/>
+      </w:pPr>
+      <w:rPr>
+        <w:rFonts w:ascii="Symbol" w:hAnsi="Symbol" w:hint="default"/>
+      </w:rPr>
+    </w:lvl>
+    <w:lvl w:ilvl="4" w:tplc="04090003" w:tentative="1">
+      <w:start w:val="1"/>
+      <w:numFmt w:val="bullet"/>
+      <w:lvlText w:val="o"/>
+      <w:lvlJc w:val="left"/>
+      <w:pPr>
+        <w:ind w:left="3600" w:hanging="360"/>
+      </w:pPr>
+      <w:rPr>
+        <w:rFonts w:ascii="Courier New" w:hAnsi="Courier New" w:cs="Courier New" w:hint="default"/>
+      </w:rPr>
+    </w:lvl>
+    <w:lvl w:ilvl="5" w:tplc="04090005" w:tentative="1">
+      <w:start w:val="1"/>
+      <w:numFmt w:val="bullet"/>
+      <w:lvlText w:val=""/>
+      <w:lvlJc w:val="left"/>
+      <w:pPr>
+        <w:ind w:left="4320" w:hanging="360"/>
+      </w:pPr>
+      <w:rPr>
+        <w:rFonts w:ascii="Wingdings" w:hAnsi="Wingdings" w:hint="default"/>
+      </w:rPr>
+    </w:lvl>
+    <w:lvl w:ilvl="6" w:tplc="04090001" w:tentative="1">
+      <w:start w:val="1"/>
+      <w:numFmt w:val="bullet"/>
+      <w:lvlText w:val=""/>
+      <w:lvlJc w:val="left"/>
+      <w:pPr>
+        <w:ind w:left="5040" w:hanging="360"/>
+      </w:pPr>
+      <w:rPr>
+        <w:rFonts w:ascii="Symbol" w:hAnsi="Symbol" w:hint="default"/>
+      </w:rPr>
+    </w:lvl>
+    <w:lvl w:ilvl="7" w:tplc="04090003" w:tentative="1">
+      <w:start w:val="1"/>
+      <w:numFmt w:val="bullet"/>
+      <w:lvlText w:val="o"/>
+      <w:lvlJc w:val="left"/>
+      <w:pPr>
+        <w:ind w:left="5760" w:hanging="360"/>
+      </w:pPr>
+      <w:rPr>
+        <w:rFonts w:ascii="Courier New" w:hAnsi="Courier New" w:cs="Courier New" w:hint="default"/>
+      </w:rPr>
+    </w:lvl>
+    <w:lvl w:ilvl="8" w:tplc="04090005" w:tentative="1">
+      <w:start w:val="1"/>
+      <w:numFmt w:val="bullet"/>
+      <w:lvlText w:val=""/>
+      <w:lvlJc w:val="left"/>
+      <w:pPr>
+        <w:ind w:left="6480" w:hanging="360"/>
+      </w:pPr>
+      <w:rPr>
+        <w:rFonts w:ascii="Wingdings" w:hAnsi="Wingdings" w:hint="default"/>
+      </w:rPr>
+    </w:lvl>
+  </w:abstractNum>
+  <w:abstractNum w:abstractNumId="11">
+    <w:nsid w:val="1F96663B"/>
+    <w:multiLevelType w:val="hybridMultilevel"/>
+    <w:tmpl w:val="50204702"/>
+    <w:lvl w:ilvl="0" w:tplc="04090001">
+      <w:start w:val="1"/>
+      <w:numFmt w:val="bullet"/>
+      <w:lvlText w:val=""/>
+      <w:lvlJc w:val="left"/>
+      <w:pPr>
+        <w:ind w:left="720" w:hanging="360"/>
+      </w:pPr>
+      <w:rPr>
+        <w:rFonts w:ascii="Symbol" w:hAnsi="Symbol" w:hint="default"/>
+      </w:rPr>
+    </w:lvl>
+    <w:lvl w:ilvl="1" w:tplc="04090003">
+      <w:start w:val="1"/>
+      <w:numFmt w:val="bullet"/>
+      <w:lvlText w:val="o"/>
+      <w:lvlJc w:val="left"/>
+      <w:pPr>
+        <w:ind w:left="1440" w:hanging="360"/>
+      </w:pPr>
+      <w:rPr>
+        <w:rFonts w:ascii="Courier New" w:hAnsi="Courier New" w:cs="Courier New" w:hint="default"/>
+      </w:rPr>
+    </w:lvl>
+    <w:lvl w:ilvl="2" w:tplc="04090005" w:tentative="1">
+      <w:start w:val="1"/>
+      <w:numFmt w:val="bullet"/>
+      <w:lvlText w:val=""/>
+      <w:lvlJc w:val="left"/>
+      <w:pPr>
+        <w:ind w:left="2160" w:hanging="360"/>
+      </w:pPr>
+      <w:rPr>
+        <w:rFonts w:ascii="Wingdings" w:hAnsi="Wingdings" w:hint="default"/>
+      </w:rPr>
+    </w:lvl>
+    <w:lvl w:ilvl="3" w:tplc="04090001" w:tentative="1">
+      <w:start w:val="1"/>
+      <w:numFmt w:val="bullet"/>
+      <w:lvlText w:val=""/>
+      <w:lvlJc w:val="left"/>
+      <w:pPr>
+        <w:ind w:left="2880" w:hanging="360"/>
+      </w:pPr>
+      <w:rPr>
+        <w:rFonts w:ascii="Symbol" w:hAnsi="Symbol" w:hint="default"/>
+      </w:rPr>
+    </w:lvl>
+    <w:lvl w:ilvl="4" w:tplc="04090003" w:tentative="1">
+      <w:start w:val="1"/>
+      <w:numFmt w:val="bullet"/>
+      <w:lvlText w:val="o"/>
+      <w:lvlJc w:val="left"/>
+      <w:pPr>
+        <w:ind w:left="3600" w:hanging="360"/>
+      </w:pPr>
+      <w:rPr>
+        <w:rFonts w:ascii="Courier New" w:hAnsi="Courier New" w:cs="Courier New" w:hint="default"/>
+      </w:rPr>
+    </w:lvl>
+    <w:lvl w:ilvl="5" w:tplc="04090005" w:tentative="1">
+      <w:start w:val="1"/>
+      <w:numFmt w:val="bullet"/>
+      <w:lvlText w:val=""/>
+      <w:lvlJc w:val="left"/>
+      <w:pPr>
+        <w:ind w:left="4320" w:hanging="360"/>
+      </w:pPr>
+      <w:rPr>
+        <w:rFonts w:ascii="Wingdings" w:hAnsi="Wingdings" w:hint="default"/>
+      </w:rPr>
+    </w:lvl>
+    <w:lvl w:ilvl="6" w:tplc="04090001" w:tentative="1">
+      <w:start w:val="1"/>
+      <w:numFmt w:val="bullet"/>
+      <w:lvlText w:val=""/>
+      <w:lvlJc w:val="left"/>
+      <w:pPr>
+        <w:ind w:left="5040" w:hanging="360"/>
+      </w:pPr>
+      <w:rPr>
+        <w:rFonts w:ascii="Symbol" w:hAnsi="Symbol" w:hint="default"/>
+      </w:rPr>
+    </w:lvl>
+    <w:lvl w:ilvl="7" w:tplc="04090003" w:tentative="1">
+      <w:start w:val="1"/>
+      <w:numFmt w:val="bullet"/>
+      <w:lvlText w:val="o"/>
+      <w:lvlJc w:val="left"/>
+      <w:pPr>
+        <w:ind w:left="5760" w:hanging="360"/>
+      </w:pPr>
+      <w:rPr>
+        <w:rFonts w:ascii="Courier New" w:hAnsi="Courier New" w:cs="Courier New" w:hint="default"/>
+      </w:rPr>
+    </w:lvl>
+    <w:lvl w:ilvl="8" w:tplc="04090005" w:tentative="1">
+      <w:start w:val="1"/>
+      <w:numFmt w:val="bullet"/>
+      <w:lvlText w:val=""/>
+      <w:lvlJc w:val="left"/>
+      <w:pPr>
+        <w:ind w:left="6480" w:hanging="360"/>
+      </w:pPr>
+      <w:rPr>
+        <w:rFonts w:ascii="Wingdings" w:hAnsi="Wingdings" w:hint="default"/>
+      </w:rPr>
+    </w:lvl>
+  </w:abstractNum>
+  <w:abstractNum w:abstractNumId="12">
     <w:nsid w:val="20050D42"/>
     <w:multiLevelType w:val="hybridMultilevel"/>
     <w:tmpl w:val="B22A82CA"/>
@@ -8961,7 +12137,7 @@
       </w:rPr>
     </w:lvl>
   </w:abstractNum>
-  <w:abstractNum w:abstractNumId="10">
+  <w:abstractNum w:abstractNumId="13">
     <w:nsid w:val="20267B0D"/>
     <w:multiLevelType w:val="hybridMultilevel"/>
     <w:tmpl w:val="48F409F0"/>
@@ -9074,7 +12250,7 @@
       </w:rPr>
     </w:lvl>
   </w:abstractNum>
-  <w:abstractNum w:abstractNumId="11">
+  <w:abstractNum w:abstractNumId="14">
     <w:nsid w:val="22F25F16"/>
     <w:multiLevelType w:val="hybridMultilevel"/>
     <w:tmpl w:val="521A487C"/>
@@ -9187,7 +12363,7 @@
       </w:rPr>
     </w:lvl>
   </w:abstractNum>
-  <w:abstractNum w:abstractNumId="12">
+  <w:abstractNum w:abstractNumId="15">
     <w:nsid w:val="2C1275E2"/>
     <w:multiLevelType w:val="hybridMultilevel"/>
     <w:tmpl w:val="7C1829E6"/>
@@ -9300,7 +12476,7 @@
       </w:rPr>
     </w:lvl>
   </w:abstractNum>
-  <w:abstractNum w:abstractNumId="13">
+  <w:abstractNum w:abstractNumId="16">
     <w:nsid w:val="2E2B6CBD"/>
     <w:multiLevelType w:val="hybridMultilevel"/>
     <w:tmpl w:val="CA442E22"/>
@@ -9413,7 +12589,120 @@
       </w:rPr>
     </w:lvl>
   </w:abstractNum>
-  <w:abstractNum w:abstractNumId="14">
+  <w:abstractNum w:abstractNumId="17">
+    <w:nsid w:val="2E715652"/>
+    <w:multiLevelType w:val="hybridMultilevel"/>
+    <w:tmpl w:val="C12EA128"/>
+    <w:lvl w:ilvl="0" w:tplc="04090001">
+      <w:start w:val="1"/>
+      <w:numFmt w:val="bullet"/>
+      <w:lvlText w:val=""/>
+      <w:lvlJc w:val="left"/>
+      <w:pPr>
+        <w:ind w:left="720" w:hanging="360"/>
+      </w:pPr>
+      <w:rPr>
+        <w:rFonts w:ascii="Symbol" w:hAnsi="Symbol" w:hint="default"/>
+      </w:rPr>
+    </w:lvl>
+    <w:lvl w:ilvl="1" w:tplc="04090003">
+      <w:start w:val="1"/>
+      <w:numFmt w:val="bullet"/>
+      <w:lvlText w:val="o"/>
+      <w:lvlJc w:val="left"/>
+      <w:pPr>
+        <w:ind w:left="1440" w:hanging="360"/>
+      </w:pPr>
+      <w:rPr>
+        <w:rFonts w:ascii="Courier New" w:hAnsi="Courier New" w:cs="Courier New" w:hint="default"/>
+      </w:rPr>
+    </w:lvl>
+    <w:lvl w:ilvl="2" w:tplc="04090005" w:tentative="1">
+      <w:start w:val="1"/>
+      <w:numFmt w:val="bullet"/>
+      <w:lvlText w:val=""/>
+      <w:lvlJc w:val="left"/>
+      <w:pPr>
+        <w:ind w:left="2160" w:hanging="360"/>
+      </w:pPr>
+      <w:rPr>
+        <w:rFonts w:ascii="Wingdings" w:hAnsi="Wingdings" w:hint="default"/>
+      </w:rPr>
+    </w:lvl>
+    <w:lvl w:ilvl="3" w:tplc="04090001" w:tentative="1">
+      <w:start w:val="1"/>
+      <w:numFmt w:val="bullet"/>
+      <w:lvlText w:val=""/>
+      <w:lvlJc w:val="left"/>
+      <w:pPr>
+        <w:ind w:left="2880" w:hanging="360"/>
+      </w:pPr>
+      <w:rPr>
+        <w:rFonts w:ascii="Symbol" w:hAnsi="Symbol" w:hint="default"/>
+      </w:rPr>
+    </w:lvl>
+    <w:lvl w:ilvl="4" w:tplc="04090003" w:tentative="1">
+      <w:start w:val="1"/>
+      <w:numFmt w:val="bullet"/>
+      <w:lvlText w:val="o"/>
+      <w:lvlJc w:val="left"/>
+      <w:pPr>
+        <w:ind w:left="3600" w:hanging="360"/>
+      </w:pPr>
+      <w:rPr>
+        <w:rFonts w:ascii="Courier New" w:hAnsi="Courier New" w:cs="Courier New" w:hint="default"/>
+      </w:rPr>
+    </w:lvl>
+    <w:lvl w:ilvl="5" w:tplc="04090005" w:tentative="1">
+      <w:start w:val="1"/>
+      <w:numFmt w:val="bullet"/>
+      <w:lvlText w:val=""/>
+      <w:lvlJc w:val="left"/>
+      <w:pPr>
+        <w:ind w:left="4320" w:hanging="360"/>
+      </w:pPr>
+      <w:rPr>
+        <w:rFonts w:ascii="Wingdings" w:hAnsi="Wingdings" w:hint="default"/>
+      </w:rPr>
+    </w:lvl>
+    <w:lvl w:ilvl="6" w:tplc="04090001" w:tentative="1">
+      <w:start w:val="1"/>
+      <w:numFmt w:val="bullet"/>
+      <w:lvlText w:val=""/>
+      <w:lvlJc w:val="left"/>
+      <w:pPr>
+        <w:ind w:left="5040" w:hanging="360"/>
+      </w:pPr>
+      <w:rPr>
+        <w:rFonts w:ascii="Symbol" w:hAnsi="Symbol" w:hint="default"/>
+      </w:rPr>
+    </w:lvl>
+    <w:lvl w:ilvl="7" w:tplc="04090003" w:tentative="1">
+      <w:start w:val="1"/>
+      <w:numFmt w:val="bullet"/>
+      <w:lvlText w:val="o"/>
+      <w:lvlJc w:val="left"/>
+      <w:pPr>
+        <w:ind w:left="5760" w:hanging="360"/>
+      </w:pPr>
+      <w:rPr>
+        <w:rFonts w:ascii="Courier New" w:hAnsi="Courier New" w:cs="Courier New" w:hint="default"/>
+      </w:rPr>
+    </w:lvl>
+    <w:lvl w:ilvl="8" w:tplc="04090005" w:tentative="1">
+      <w:start w:val="1"/>
+      <w:numFmt w:val="bullet"/>
+      <w:lvlText w:val=""/>
+      <w:lvlJc w:val="left"/>
+      <w:pPr>
+        <w:ind w:left="6480" w:hanging="360"/>
+      </w:pPr>
+      <w:rPr>
+        <w:rFonts w:ascii="Wingdings" w:hAnsi="Wingdings" w:hint="default"/>
+      </w:rPr>
+    </w:lvl>
+  </w:abstractNum>
+  <w:abstractNum w:abstractNumId="18">
     <w:nsid w:val="30293E75"/>
     <w:multiLevelType w:val="hybridMultilevel"/>
     <w:tmpl w:val="942AB4BA"/>
@@ -9526,7 +12815,7 @@
       </w:rPr>
     </w:lvl>
   </w:abstractNum>
-  <w:abstractNum w:abstractNumId="15">
+  <w:abstractNum w:abstractNumId="19">
     <w:nsid w:val="312E7829"/>
     <w:multiLevelType w:val="hybridMultilevel"/>
     <w:tmpl w:val="3FDA02EE"/>
@@ -9639,7 +12928,7 @@
       </w:rPr>
     </w:lvl>
   </w:abstractNum>
-  <w:abstractNum w:abstractNumId="16">
+  <w:abstractNum w:abstractNumId="20">
     <w:nsid w:val="31361948"/>
     <w:multiLevelType w:val="hybridMultilevel"/>
     <w:tmpl w:val="1BF60896"/>
@@ -9752,7 +13041,7 @@
       </w:rPr>
     </w:lvl>
   </w:abstractNum>
-  <w:abstractNum w:abstractNumId="17">
+  <w:abstractNum w:abstractNumId="21">
     <w:nsid w:val="33D52D30"/>
     <w:multiLevelType w:val="hybridMultilevel"/>
     <w:tmpl w:val="6BE8452C"/>
@@ -9865,10 +13154,10 @@
       </w:rPr>
     </w:lvl>
   </w:abstractNum>
-  <w:abstractNum w:abstractNumId="18">
+  <w:abstractNum w:abstractNumId="22">
     <w:nsid w:val="37B84DD7"/>
     <w:multiLevelType w:val="hybridMultilevel"/>
-    <w:tmpl w:val="D766EEEA"/>
+    <w:tmpl w:val="35B2402A"/>
     <w:lvl w:ilvl="0" w:tplc="04090001">
       <w:start w:val="1"/>
       <w:numFmt w:val="bullet"/>
@@ -9978,7 +13267,7 @@
       </w:rPr>
     </w:lvl>
   </w:abstractNum>
-  <w:abstractNum w:abstractNumId="19">
+  <w:abstractNum w:abstractNumId="23">
     <w:nsid w:val="381A0F09"/>
     <w:multiLevelType w:val="hybridMultilevel"/>
     <w:tmpl w:val="735CEB30"/>
@@ -10091,7 +13380,7 @@
       </w:rPr>
     </w:lvl>
   </w:abstractNum>
-  <w:abstractNum w:abstractNumId="20">
+  <w:abstractNum w:abstractNumId="24">
     <w:nsid w:val="3862450C"/>
     <w:multiLevelType w:val="hybridMultilevel"/>
     <w:tmpl w:val="CEF2D1A4"/>
@@ -10204,7 +13493,7 @@
       </w:rPr>
     </w:lvl>
   </w:abstractNum>
-  <w:abstractNum w:abstractNumId="21">
+  <w:abstractNum w:abstractNumId="25">
     <w:nsid w:val="394E2943"/>
     <w:multiLevelType w:val="hybridMultilevel"/>
     <w:tmpl w:val="A32E8D1C"/>
@@ -10317,7 +13606,7 @@
       </w:rPr>
     </w:lvl>
   </w:abstractNum>
-  <w:abstractNum w:abstractNumId="22">
+  <w:abstractNum w:abstractNumId="26">
     <w:nsid w:val="3F707E3A"/>
     <w:multiLevelType w:val="hybridMultilevel"/>
     <w:tmpl w:val="7A7A17D4"/>
@@ -10430,7 +13719,7 @@
       </w:rPr>
     </w:lvl>
   </w:abstractNum>
-  <w:abstractNum w:abstractNumId="23">
+  <w:abstractNum w:abstractNumId="27">
     <w:nsid w:val="417158BA"/>
     <w:multiLevelType w:val="hybridMultilevel"/>
     <w:tmpl w:val="577822E8"/>
@@ -10543,7 +13832,7 @@
       </w:rPr>
     </w:lvl>
   </w:abstractNum>
-  <w:abstractNum w:abstractNumId="24">
+  <w:abstractNum w:abstractNumId="28">
     <w:nsid w:val="427F4DFA"/>
     <w:multiLevelType w:val="hybridMultilevel"/>
     <w:tmpl w:val="5B680A00"/>
@@ -10656,7 +13945,120 @@
       </w:rPr>
     </w:lvl>
   </w:abstractNum>
-  <w:abstractNum w:abstractNumId="25">
+  <w:abstractNum w:abstractNumId="29">
+    <w:nsid w:val="45F04F09"/>
+    <w:multiLevelType w:val="hybridMultilevel"/>
+    <w:tmpl w:val="A7BC46DE"/>
+    <w:lvl w:ilvl="0" w:tplc="04090001">
+      <w:start w:val="1"/>
+      <w:numFmt w:val="bullet"/>
+      <w:lvlText w:val=""/>
+      <w:lvlJc w:val="left"/>
+      <w:pPr>
+        <w:ind w:left="720" w:hanging="360"/>
+      </w:pPr>
+      <w:rPr>
+        <w:rFonts w:ascii="Symbol" w:hAnsi="Symbol" w:hint="default"/>
+      </w:rPr>
+    </w:lvl>
+    <w:lvl w:ilvl="1" w:tplc="04090003" w:tentative="1">
+      <w:start w:val="1"/>
+      <w:numFmt w:val="bullet"/>
+      <w:lvlText w:val="o"/>
+      <w:lvlJc w:val="left"/>
+      <w:pPr>
+        <w:ind w:left="1440" w:hanging="360"/>
+      </w:pPr>
+      <w:rPr>
+        <w:rFonts w:ascii="Courier New" w:hAnsi="Courier New" w:cs="Courier New" w:hint="default"/>
+      </w:rPr>
+    </w:lvl>
+    <w:lvl w:ilvl="2" w:tplc="04090005" w:tentative="1">
+      <w:start w:val="1"/>
+      <w:numFmt w:val="bullet"/>
+      <w:lvlText w:val=""/>
+      <w:lvlJc w:val="left"/>
+      <w:pPr>
+        <w:ind w:left="2160" w:hanging="360"/>
+      </w:pPr>
+      <w:rPr>
+        <w:rFonts w:ascii="Wingdings" w:hAnsi="Wingdings" w:hint="default"/>
+      </w:rPr>
+    </w:lvl>
+    <w:lvl w:ilvl="3" w:tplc="04090001" w:tentative="1">
+      <w:start w:val="1"/>
+      <w:numFmt w:val="bullet"/>
+      <w:lvlText w:val=""/>
+      <w:lvlJc w:val="left"/>
+      <w:pPr>
+        <w:ind w:left="2880" w:hanging="360"/>
+      </w:pPr>
+      <w:rPr>
+        <w:rFonts w:ascii="Symbol" w:hAnsi="Symbol" w:hint="default"/>
+      </w:rPr>
+    </w:lvl>
+    <w:lvl w:ilvl="4" w:tplc="04090003" w:tentative="1">
+      <w:start w:val="1"/>
+      <w:numFmt w:val="bullet"/>
+      <w:lvlText w:val="o"/>
+      <w:lvlJc w:val="left"/>
+      <w:pPr>
+        <w:ind w:left="3600" w:hanging="360"/>
+      </w:pPr>
+      <w:rPr>
+        <w:rFonts w:ascii="Courier New" w:hAnsi="Courier New" w:cs="Courier New" w:hint="default"/>
+      </w:rPr>
+    </w:lvl>
+    <w:lvl w:ilvl="5" w:tplc="04090005" w:tentative="1">
+      <w:start w:val="1"/>
+      <w:numFmt w:val="bullet"/>
+      <w:lvlText w:val=""/>
+      <w:lvlJc w:val="left"/>
+      <w:pPr>
+        <w:ind w:left="4320" w:hanging="360"/>
+      </w:pPr>
+      <w:rPr>
+        <w:rFonts w:ascii="Wingdings" w:hAnsi="Wingdings" w:hint="default"/>
+      </w:rPr>
+    </w:lvl>
+    <w:lvl w:ilvl="6" w:tplc="04090001" w:tentative="1">
+      <w:start w:val="1"/>
+      <w:numFmt w:val="bullet"/>
+      <w:lvlText w:val=""/>
+      <w:lvlJc w:val="left"/>
+      <w:pPr>
+        <w:ind w:left="5040" w:hanging="360"/>
+      </w:pPr>
+      <w:rPr>
+        <w:rFonts w:ascii="Symbol" w:hAnsi="Symbol" w:hint="default"/>
+      </w:rPr>
+    </w:lvl>
+    <w:lvl w:ilvl="7" w:tplc="04090003" w:tentative="1">
+      <w:start w:val="1"/>
+      <w:numFmt w:val="bullet"/>
+      <w:lvlText w:val="o"/>
+      <w:lvlJc w:val="left"/>
+      <w:pPr>
+        <w:ind w:left="5760" w:hanging="360"/>
+      </w:pPr>
+      <w:rPr>
+        <w:rFonts w:ascii="Courier New" w:hAnsi="Courier New" w:cs="Courier New" w:hint="default"/>
+      </w:rPr>
+    </w:lvl>
+    <w:lvl w:ilvl="8" w:tplc="04090005" w:tentative="1">
+      <w:start w:val="1"/>
+      <w:numFmt w:val="bullet"/>
+      <w:lvlText w:val=""/>
+      <w:lvlJc w:val="left"/>
+      <w:pPr>
+        <w:ind w:left="6480" w:hanging="360"/>
+      </w:pPr>
+      <w:rPr>
+        <w:rFonts w:ascii="Wingdings" w:hAnsi="Wingdings" w:hint="default"/>
+      </w:rPr>
+    </w:lvl>
+  </w:abstractNum>
+  <w:abstractNum w:abstractNumId="30">
     <w:nsid w:val="4C2601D3"/>
     <w:multiLevelType w:val="hybridMultilevel"/>
     <w:tmpl w:val="396089EE"/>
@@ -10769,7 +14171,7 @@
       </w:rPr>
     </w:lvl>
   </w:abstractNum>
-  <w:abstractNum w:abstractNumId="26">
+  <w:abstractNum w:abstractNumId="31">
     <w:nsid w:val="4C523AF7"/>
     <w:multiLevelType w:val="hybridMultilevel"/>
     <w:tmpl w:val="B7AA8A08"/>
@@ -10882,7 +14284,7 @@
       </w:rPr>
     </w:lvl>
   </w:abstractNum>
-  <w:abstractNum w:abstractNumId="27">
+  <w:abstractNum w:abstractNumId="32">
     <w:nsid w:val="4CB3346C"/>
     <w:multiLevelType w:val="hybridMultilevel"/>
     <w:tmpl w:val="8BD4EDFC"/>
@@ -10995,7 +14397,7 @@
       </w:rPr>
     </w:lvl>
   </w:abstractNum>
-  <w:abstractNum w:abstractNumId="28">
+  <w:abstractNum w:abstractNumId="33">
     <w:nsid w:val="4F332A2F"/>
     <w:multiLevelType w:val="hybridMultilevel"/>
     <w:tmpl w:val="FAFE76F6"/>
@@ -11108,7 +14510,7 @@
       </w:rPr>
     </w:lvl>
   </w:abstractNum>
-  <w:abstractNum w:abstractNumId="29">
+  <w:abstractNum w:abstractNumId="34">
     <w:nsid w:val="4F5A668D"/>
     <w:multiLevelType w:val="hybridMultilevel"/>
     <w:tmpl w:val="E11A38E6"/>
@@ -11221,7 +14623,7 @@
       </w:rPr>
     </w:lvl>
   </w:abstractNum>
-  <w:abstractNum w:abstractNumId="30">
+  <w:abstractNum w:abstractNumId="35">
     <w:nsid w:val="50516746"/>
     <w:multiLevelType w:val="hybridMultilevel"/>
     <w:tmpl w:val="468CCDAC"/>
@@ -11334,7 +14736,7 @@
       </w:rPr>
     </w:lvl>
   </w:abstractNum>
-  <w:abstractNum w:abstractNumId="31">
+  <w:abstractNum w:abstractNumId="36">
     <w:nsid w:val="505F0E96"/>
     <w:multiLevelType w:val="hybridMultilevel"/>
     <w:tmpl w:val="904E708A"/>
@@ -11447,7 +14849,7 @@
       </w:rPr>
     </w:lvl>
   </w:abstractNum>
-  <w:abstractNum w:abstractNumId="32">
+  <w:abstractNum w:abstractNumId="37">
     <w:nsid w:val="57436115"/>
     <w:multiLevelType w:val="hybridMultilevel"/>
     <w:tmpl w:val="500674A6"/>
@@ -11560,7 +14962,7 @@
       </w:rPr>
     </w:lvl>
   </w:abstractNum>
-  <w:abstractNum w:abstractNumId="33">
+  <w:abstractNum w:abstractNumId="38">
     <w:nsid w:val="597F13FD"/>
     <w:multiLevelType w:val="hybridMultilevel"/>
     <w:tmpl w:val="F2869332"/>
@@ -11673,7 +15075,7 @@
       </w:rPr>
     </w:lvl>
   </w:abstractNum>
-  <w:abstractNum w:abstractNumId="34">
+  <w:abstractNum w:abstractNumId="39">
     <w:nsid w:val="609861F3"/>
     <w:multiLevelType w:val="hybridMultilevel"/>
     <w:tmpl w:val="EC5C2690"/>
@@ -11786,7 +15188,7 @@
       </w:rPr>
     </w:lvl>
   </w:abstractNum>
-  <w:abstractNum w:abstractNumId="35">
+  <w:abstractNum w:abstractNumId="40">
     <w:nsid w:val="66F91AE8"/>
     <w:multiLevelType w:val="hybridMultilevel"/>
     <w:tmpl w:val="F70403CA"/>
@@ -11899,7 +15301,7 @@
       </w:rPr>
     </w:lvl>
   </w:abstractNum>
-  <w:abstractNum w:abstractNumId="36">
+  <w:abstractNum w:abstractNumId="41">
     <w:nsid w:val="6919397D"/>
     <w:multiLevelType w:val="hybridMultilevel"/>
     <w:tmpl w:val="46360126"/>
@@ -12012,7 +15414,120 @@
       </w:rPr>
     </w:lvl>
   </w:abstractNum>
-  <w:abstractNum w:abstractNumId="37">
+  <w:abstractNum w:abstractNumId="42">
+    <w:nsid w:val="6A79732F"/>
+    <w:multiLevelType w:val="hybridMultilevel"/>
+    <w:tmpl w:val="3BFE0F1A"/>
+    <w:lvl w:ilvl="0" w:tplc="04090001">
+      <w:start w:val="1"/>
+      <w:numFmt w:val="bullet"/>
+      <w:lvlText w:val=""/>
+      <w:lvlJc w:val="left"/>
+      <w:pPr>
+        <w:ind w:left="720" w:hanging="360"/>
+      </w:pPr>
+      <w:rPr>
+        <w:rFonts w:ascii="Symbol" w:hAnsi="Symbol" w:hint="default"/>
+      </w:rPr>
+    </w:lvl>
+    <w:lvl w:ilvl="1" w:tplc="04090003" w:tentative="1">
+      <w:start w:val="1"/>
+      <w:numFmt w:val="bullet"/>
+      <w:lvlText w:val="o"/>
+      <w:lvlJc w:val="left"/>
+      <w:pPr>
+        <w:ind w:left="1440" w:hanging="360"/>
+      </w:pPr>
+      <w:rPr>
+        <w:rFonts w:ascii="Courier New" w:hAnsi="Courier New" w:cs="Courier New" w:hint="default"/>
+      </w:rPr>
+    </w:lvl>
+    <w:lvl w:ilvl="2" w:tplc="04090005" w:tentative="1">
+      <w:start w:val="1"/>
+      <w:numFmt w:val="bullet"/>
+      <w:lvlText w:val=""/>
+      <w:lvlJc w:val="left"/>
+      <w:pPr>
+        <w:ind w:left="2160" w:hanging="360"/>
+      </w:pPr>
+      <w:rPr>
+        <w:rFonts w:ascii="Wingdings" w:hAnsi="Wingdings" w:hint="default"/>
+      </w:rPr>
+    </w:lvl>
+    <w:lvl w:ilvl="3" w:tplc="04090001" w:tentative="1">
+      <w:start w:val="1"/>
+      <w:numFmt w:val="bullet"/>
+      <w:lvlText w:val=""/>
+      <w:lvlJc w:val="left"/>
+      <w:pPr>
+        <w:ind w:left="2880" w:hanging="360"/>
+      </w:pPr>
+      <w:rPr>
+        <w:rFonts w:ascii="Symbol" w:hAnsi="Symbol" w:hint="default"/>
+      </w:rPr>
+    </w:lvl>
+    <w:lvl w:ilvl="4" w:tplc="04090003" w:tentative="1">
+      <w:start w:val="1"/>
+      <w:numFmt w:val="bullet"/>
+      <w:lvlText w:val="o"/>
+      <w:lvlJc w:val="left"/>
+      <w:pPr>
+        <w:ind w:left="3600" w:hanging="360"/>
+      </w:pPr>
+      <w:rPr>
+        <w:rFonts w:ascii="Courier New" w:hAnsi="Courier New" w:cs="Courier New" w:hint="default"/>
+      </w:rPr>
+    </w:lvl>
+    <w:lvl w:ilvl="5" w:tplc="04090005" w:tentative="1">
+      <w:start w:val="1"/>
+      <w:numFmt w:val="bullet"/>
+      <w:lvlText w:val=""/>
+      <w:lvlJc w:val="left"/>
+      <w:pPr>
+        <w:ind w:left="4320" w:hanging="360"/>
+      </w:pPr>
+      <w:rPr>
+        <w:rFonts w:ascii="Wingdings" w:hAnsi="Wingdings" w:hint="default"/>
+      </w:rPr>
+    </w:lvl>
+    <w:lvl w:ilvl="6" w:tplc="04090001" w:tentative="1">
+      <w:start w:val="1"/>
+      <w:numFmt w:val="bullet"/>
+      <w:lvlText w:val=""/>
+      <w:lvlJc w:val="left"/>
+      <w:pPr>
+        <w:ind w:left="5040" w:hanging="360"/>
+      </w:pPr>
+      <w:rPr>
+        <w:rFonts w:ascii="Symbol" w:hAnsi="Symbol" w:hint="default"/>
+      </w:rPr>
+    </w:lvl>
+    <w:lvl w:ilvl="7" w:tplc="04090003" w:tentative="1">
+      <w:start w:val="1"/>
+      <w:numFmt w:val="bullet"/>
+      <w:lvlText w:val="o"/>
+      <w:lvlJc w:val="left"/>
+      <w:pPr>
+        <w:ind w:left="5760" w:hanging="360"/>
+      </w:pPr>
+      <w:rPr>
+        <w:rFonts w:ascii="Courier New" w:hAnsi="Courier New" w:cs="Courier New" w:hint="default"/>
+      </w:rPr>
+    </w:lvl>
+    <w:lvl w:ilvl="8" w:tplc="04090005" w:tentative="1">
+      <w:start w:val="1"/>
+      <w:numFmt w:val="bullet"/>
+      <w:lvlText w:val=""/>
+      <w:lvlJc w:val="left"/>
+      <w:pPr>
+        <w:ind w:left="6480" w:hanging="360"/>
+      </w:pPr>
+      <w:rPr>
+        <w:rFonts w:ascii="Wingdings" w:hAnsi="Wingdings" w:hint="default"/>
+      </w:rPr>
+    </w:lvl>
+  </w:abstractNum>
+  <w:abstractNum w:abstractNumId="43">
     <w:nsid w:val="6FF67B5D"/>
     <w:multiLevelType w:val="hybridMultilevel"/>
     <w:tmpl w:val="E368B4A6"/>
@@ -12125,7 +15640,7 @@
       </w:rPr>
     </w:lvl>
   </w:abstractNum>
-  <w:abstractNum w:abstractNumId="38">
+  <w:abstractNum w:abstractNumId="44">
     <w:nsid w:val="73671835"/>
     <w:multiLevelType w:val="hybridMultilevel"/>
     <w:tmpl w:val="C6322308"/>
@@ -12238,7 +15753,7 @@
       </w:rPr>
     </w:lvl>
   </w:abstractNum>
-  <w:abstractNum w:abstractNumId="39">
+  <w:abstractNum w:abstractNumId="45">
     <w:nsid w:val="73DF04CB"/>
     <w:multiLevelType w:val="hybridMultilevel"/>
     <w:tmpl w:val="30709FD8"/>
@@ -12351,7 +15866,7 @@
       </w:rPr>
     </w:lvl>
   </w:abstractNum>
-  <w:abstractNum w:abstractNumId="40">
+  <w:abstractNum w:abstractNumId="46">
     <w:nsid w:val="746F0DAD"/>
     <w:multiLevelType w:val="hybridMultilevel"/>
     <w:tmpl w:val="2B0825E6"/>
@@ -12464,7 +15979,7 @@
       </w:rPr>
     </w:lvl>
   </w:abstractNum>
-  <w:abstractNum w:abstractNumId="41">
+  <w:abstractNum w:abstractNumId="47">
     <w:nsid w:val="77181298"/>
     <w:multiLevelType w:val="hybridMultilevel"/>
     <w:tmpl w:val="35B00082"/>
@@ -12577,7 +16092,7 @@
       </w:rPr>
     </w:lvl>
   </w:abstractNum>
-  <w:abstractNum w:abstractNumId="42">
+  <w:abstractNum w:abstractNumId="48">
     <w:nsid w:val="78122254"/>
     <w:multiLevelType w:val="hybridMultilevel"/>
     <w:tmpl w:val="6854D0DE"/>
@@ -12691,133 +16206,151 @@
     </w:lvl>
   </w:abstractNum>
   <w:num w:numId="1">
-    <w:abstractNumId w:val="9"/>
+    <w:abstractNumId w:val="12"/>
   </w:num>
   <w:num w:numId="2">
     <w:abstractNumId w:val="8"/>
   </w:num>
   <w:num w:numId="3">
-    <w:abstractNumId w:val="39"/>
+    <w:abstractNumId w:val="45"/>
   </w:num>
   <w:num w:numId="4">
-    <w:abstractNumId w:val="20"/>
+    <w:abstractNumId w:val="24"/>
   </w:num>
   <w:num w:numId="5">
-    <w:abstractNumId w:val="12"/>
+    <w:abstractNumId w:val="15"/>
   </w:num>
   <w:num w:numId="6">
-    <w:abstractNumId w:val="11"/>
+    <w:abstractNumId w:val="14"/>
   </w:num>
   <w:num w:numId="7">
-    <w:abstractNumId w:val="22"/>
+    <w:abstractNumId w:val="26"/>
   </w:num>
   <w:num w:numId="8">
     <w:abstractNumId w:val="5"/>
   </w:num>
   <w:num w:numId="9">
-    <w:abstractNumId w:val="25"/>
+    <w:abstractNumId w:val="30"/>
   </w:num>
   <w:num w:numId="10">
-    <w:abstractNumId w:val="26"/>
+    <w:abstractNumId w:val="31"/>
   </w:num>
   <w:num w:numId="11">
     <w:abstractNumId w:val="6"/>
   </w:num>
   <w:num w:numId="12">
-    <w:abstractNumId w:val="36"/>
+    <w:abstractNumId w:val="41"/>
   </w:num>
   <w:num w:numId="13">
-    <w:abstractNumId w:val="19"/>
+    <w:abstractNumId w:val="23"/>
   </w:num>
   <w:num w:numId="14">
     <w:abstractNumId w:val="0"/>
   </w:num>
   <w:num w:numId="15">
-    <w:abstractNumId w:val="30"/>
+    <w:abstractNumId w:val="35"/>
   </w:num>
   <w:num w:numId="16">
-    <w:abstractNumId w:val="38"/>
+    <w:abstractNumId w:val="44"/>
   </w:num>
   <w:num w:numId="17">
-    <w:abstractNumId w:val="21"/>
+    <w:abstractNumId w:val="25"/>
   </w:num>
   <w:num w:numId="18">
-    <w:abstractNumId w:val="14"/>
+    <w:abstractNumId w:val="18"/>
   </w:num>
   <w:num w:numId="19">
     <w:abstractNumId w:val="4"/>
   </w:num>
   <w:num w:numId="20">
-    <w:abstractNumId w:val="33"/>
+    <w:abstractNumId w:val="38"/>
   </w:num>
   <w:num w:numId="21">
     <w:abstractNumId w:val="3"/>
   </w:num>
   <w:num w:numId="22">
-    <w:abstractNumId w:val="37"/>
+    <w:abstractNumId w:val="43"/>
   </w:num>
   <w:num w:numId="23">
     <w:abstractNumId w:val="2"/>
   </w:num>
   <w:num w:numId="24">
+    <w:abstractNumId w:val="33"/>
+  </w:num>
+  <w:num w:numId="25">
+    <w:abstractNumId w:val="19"/>
+  </w:num>
+  <w:num w:numId="26">
+    <w:abstractNumId w:val="21"/>
+  </w:num>
+  <w:num w:numId="27">
+    <w:abstractNumId w:val="16"/>
+  </w:num>
+  <w:num w:numId="28">
+    <w:abstractNumId w:val="39"/>
+  </w:num>
+  <w:num w:numId="29">
     <w:abstractNumId w:val="28"/>
   </w:num>
-  <w:num w:numId="25">
-    <w:abstractNumId w:val="15"/>
+  <w:num w:numId="30">
+    <w:abstractNumId w:val="37"/>
   </w:num>
-  <w:num w:numId="26">
-    <w:abstractNumId w:val="17"/>
+  <w:num w:numId="31">
+    <w:abstractNumId w:val="40"/>
   </w:num>
-  <w:num w:numId="27">
+  <w:num w:numId="32">
+    <w:abstractNumId w:val="32"/>
+  </w:num>
+  <w:num w:numId="33">
     <w:abstractNumId w:val="13"/>
   </w:num>
-  <w:num w:numId="28">
-    <w:abstractNumId w:val="34"/>
-  </w:num>
-  <w:num w:numId="29">
-    <w:abstractNumId w:val="24"/>
-  </w:num>
-  <w:num w:numId="30">
-    <w:abstractNumId w:val="32"/>
-  </w:num>
-  <w:num w:numId="31">
-    <w:abstractNumId w:val="35"/>
-  </w:num>
-  <w:num w:numId="32">
-    <w:abstractNumId w:val="27"/>
-  </w:num>
-  <w:num w:numId="33">
-    <w:abstractNumId w:val="10"/>
-  </w:num>
   <w:num w:numId="34">
-    <w:abstractNumId w:val="40"/>
+    <w:abstractNumId w:val="46"/>
   </w:num>
   <w:num w:numId="35">
-    <w:abstractNumId w:val="42"/>
+    <w:abstractNumId w:val="48"/>
   </w:num>
   <w:num w:numId="36">
-    <w:abstractNumId w:val="16"/>
+    <w:abstractNumId w:val="20"/>
   </w:num>
   <w:num w:numId="37">
-    <w:abstractNumId w:val="29"/>
+    <w:abstractNumId w:val="34"/>
   </w:num>
   <w:num w:numId="38">
     <w:abstractNumId w:val="7"/>
   </w:num>
   <w:num w:numId="39">
-    <w:abstractNumId w:val="23"/>
+    <w:abstractNumId w:val="27"/>
   </w:num>
   <w:num w:numId="40">
-    <w:abstractNumId w:val="31"/>
+    <w:abstractNumId w:val="36"/>
   </w:num>
   <w:num w:numId="41">
     <w:abstractNumId w:val="1"/>
   </w:num>
   <w:num w:numId="42">
-    <w:abstractNumId w:val="41"/>
+    <w:abstractNumId w:val="47"/>
   </w:num>
   <w:num w:numId="43">
-    <w:abstractNumId w:val="18"/>
+    <w:abstractNumId w:val="22"/>
+  </w:num>
+  <w:num w:numId="44">
+    <w:abstractNumId w:val="42"/>
+  </w:num>
+  <w:num w:numId="45">
+    <w:abstractNumId w:val="10"/>
+  </w:num>
+  <w:num w:numId="46">
+    <w:abstractNumId w:val="29"/>
+  </w:num>
+  <w:num w:numId="47">
+    <w:abstractNumId w:val="17"/>
+  </w:num>
+  <w:num w:numId="48">
+    <w:abstractNumId w:val="11"/>
+  </w:num>
+  <w:num w:numId="49">
+    <w:abstractNumId w:val="9"/>
   </w:num>
   <w:numIdMacAtCleanup w:val="21"/>
 </w:numbering>
@@ -14487,7 +18020,7 @@
 </file>
 
 <file path=customXml/itemProps1.xml><?xml version="1.0" encoding="utf-8"?>
-<ds:datastoreItem xmlns:ds="http://schemas.openxmlformats.org/officeDocument/2006/customXml" ds:itemID="{F197B73A-698E-4EB0-BBF6-38CB85419EC3}">
+<ds:datastoreItem xmlns:ds="http://schemas.openxmlformats.org/officeDocument/2006/customXml" ds:itemID="{1C65991A-7FD3-40EC-9364-7598EFEB152E}">
   <ds:schemaRefs>
     <ds:schemaRef ds:uri="http://schemas.openxmlformats.org/officeDocument/2006/bibliography"/>
   </ds:schemaRefs>

</xml_diff>

<commit_message>
Notes till "Adding Authentication"
</commit_message>
<xml_diff>
--- a/Resources/Ionic - Notes.docx
+++ b/Resources/Ionic - Notes.docx
@@ -6349,7 +6349,7 @@
         <w:pStyle w:val="ListParagraph"/>
         <w:numPr>
           <w:ilvl w:val="0"/>
-          <w:numId w:val="40"/>
+          <w:numId w:val="39"/>
         </w:numPr>
       </w:pPr>
       <w:r>
@@ -6373,7 +6373,7 @@
         <w:pStyle w:val="ListParagraph"/>
         <w:numPr>
           <w:ilvl w:val="0"/>
-          <w:numId w:val="40"/>
+          <w:numId w:val="39"/>
         </w:numPr>
       </w:pPr>
       <w:r>
@@ -6562,7 +6562,7 @@
         <w:pStyle w:val="NoSpacing"/>
         <w:numPr>
           <w:ilvl w:val="0"/>
-          <w:numId w:val="42"/>
+          <w:numId w:val="40"/>
         </w:numPr>
       </w:pPr>
       <w:r>
@@ -6789,7 +6789,7 @@
         <w:pStyle w:val="NoSpacing"/>
         <w:numPr>
           <w:ilvl w:val="0"/>
-          <w:numId w:val="42"/>
+          <w:numId w:val="40"/>
         </w:numPr>
       </w:pPr>
       <w:r>
@@ -7202,7 +7202,7 @@
         <w:pStyle w:val="NoSpacing"/>
         <w:numPr>
           <w:ilvl w:val="0"/>
-          <w:numId w:val="42"/>
+          <w:numId w:val="40"/>
         </w:numPr>
       </w:pPr>
       <w:r>
@@ -7228,7 +7228,7 @@
         <w:pStyle w:val="NoSpacing"/>
         <w:numPr>
           <w:ilvl w:val="0"/>
-          <w:numId w:val="42"/>
+          <w:numId w:val="40"/>
         </w:numPr>
       </w:pPr>
       <w:r>
@@ -7258,7 +7258,7 @@
         <w:pStyle w:val="NoSpacing"/>
         <w:numPr>
           <w:ilvl w:val="0"/>
-          <w:numId w:val="42"/>
+          <w:numId w:val="40"/>
         </w:numPr>
       </w:pPr>
       <w:r>
@@ -7281,7 +7281,7 @@
         <w:pStyle w:val="NoSpacing"/>
         <w:numPr>
           <w:ilvl w:val="0"/>
-          <w:numId w:val="42"/>
+          <w:numId w:val="40"/>
         </w:numPr>
         <w:rPr>
           <w:b/>
@@ -7350,7 +7350,7 @@
         <w:pStyle w:val="ListParagraph"/>
         <w:numPr>
           <w:ilvl w:val="0"/>
-          <w:numId w:val="43"/>
+          <w:numId w:val="41"/>
         </w:numPr>
       </w:pPr>
       <w:r>
@@ -7362,7 +7362,7 @@
         <w:pStyle w:val="ListParagraph"/>
         <w:numPr>
           <w:ilvl w:val="1"/>
-          <w:numId w:val="43"/>
+          <w:numId w:val="41"/>
         </w:numPr>
       </w:pPr>
       <w:hyperlink r:id="rId61" w:history="1">
@@ -7379,7 +7379,7 @@
         <w:pStyle w:val="ListParagraph"/>
         <w:numPr>
           <w:ilvl w:val="1"/>
-          <w:numId w:val="43"/>
+          <w:numId w:val="41"/>
         </w:numPr>
       </w:pPr>
       <w:hyperlink r:id="rId62" w:history="1">
@@ -7396,7 +7396,7 @@
         <w:pStyle w:val="ListParagraph"/>
         <w:numPr>
           <w:ilvl w:val="1"/>
-          <w:numId w:val="43"/>
+          <w:numId w:val="41"/>
         </w:numPr>
       </w:pPr>
       <w:hyperlink r:id="rId63" w:history="1">
@@ -7413,7 +7413,7 @@
         <w:pStyle w:val="ListParagraph"/>
         <w:numPr>
           <w:ilvl w:val="1"/>
-          <w:numId w:val="43"/>
+          <w:numId w:val="41"/>
         </w:numPr>
       </w:pPr>
       <w:hyperlink r:id="rId64" w:history="1">
@@ -7607,7 +7607,7 @@
         <w:pStyle w:val="NoSpacing"/>
         <w:numPr>
           <w:ilvl w:val="0"/>
-          <w:numId w:val="43"/>
+          <w:numId w:val="41"/>
         </w:numPr>
       </w:pPr>
       <w:r>
@@ -7631,7 +7631,7 @@
         <w:pStyle w:val="NoSpacing"/>
         <w:numPr>
           <w:ilvl w:val="0"/>
-          <w:numId w:val="43"/>
+          <w:numId w:val="41"/>
         </w:numPr>
       </w:pPr>
       <w:r>
@@ -7643,7 +7643,7 @@
         <w:pStyle w:val="NoSpacing"/>
         <w:numPr>
           <w:ilvl w:val="0"/>
-          <w:numId w:val="43"/>
+          <w:numId w:val="41"/>
         </w:numPr>
       </w:pPr>
       <w:r>
@@ -7670,7 +7670,7 @@
         <w:pStyle w:val="NoSpacing"/>
         <w:numPr>
           <w:ilvl w:val="0"/>
-          <w:numId w:val="43"/>
+          <w:numId w:val="41"/>
         </w:numPr>
       </w:pPr>
       <w:r>
@@ -7771,7 +7771,7 @@
         <w:pStyle w:val="ListParagraph"/>
         <w:numPr>
           <w:ilvl w:val="0"/>
-          <w:numId w:val="44"/>
+          <w:numId w:val="42"/>
         </w:numPr>
       </w:pPr>
       <w:r>
@@ -7791,7 +7791,7 @@
         <w:pStyle w:val="ListParagraph"/>
         <w:numPr>
           <w:ilvl w:val="0"/>
-          <w:numId w:val="44"/>
+          <w:numId w:val="42"/>
         </w:numPr>
       </w:pPr>
       <w:r>
@@ -7814,7 +7814,7 @@
         <w:pStyle w:val="ListParagraph"/>
         <w:numPr>
           <w:ilvl w:val="0"/>
-          <w:numId w:val="44"/>
+          <w:numId w:val="42"/>
         </w:numPr>
       </w:pPr>
       <w:r>
@@ -7834,7 +7834,7 @@
         <w:pStyle w:val="ListParagraph"/>
         <w:numPr>
           <w:ilvl w:val="0"/>
-          <w:numId w:val="44"/>
+          <w:numId w:val="42"/>
         </w:numPr>
       </w:pPr>
       <w:r>
@@ -7865,7 +7865,7 @@
         <w:pStyle w:val="ListParagraph"/>
         <w:numPr>
           <w:ilvl w:val="0"/>
-          <w:numId w:val="45"/>
+          <w:numId w:val="43"/>
         </w:numPr>
       </w:pPr>
       <w:r>
@@ -7904,7 +7904,7 @@
         <w:pStyle w:val="ListParagraph"/>
         <w:numPr>
           <w:ilvl w:val="0"/>
-          <w:numId w:val="45"/>
+          <w:numId w:val="43"/>
         </w:numPr>
       </w:pPr>
       <w:r>
@@ -7964,7 +7964,7 @@
         <w:pStyle w:val="ListParagraph"/>
         <w:numPr>
           <w:ilvl w:val="0"/>
-          <w:numId w:val="45"/>
+          <w:numId w:val="43"/>
         </w:numPr>
       </w:pPr>
       <w:r>
@@ -8051,7 +8051,7 @@
         <w:pStyle w:val="NoSpacing"/>
         <w:numPr>
           <w:ilvl w:val="0"/>
-          <w:numId w:val="46"/>
+          <w:numId w:val="44"/>
         </w:numPr>
       </w:pPr>
       <w:r>
@@ -8077,7 +8077,7 @@
         <w:pStyle w:val="NoSpacing"/>
         <w:numPr>
           <w:ilvl w:val="0"/>
-          <w:numId w:val="46"/>
+          <w:numId w:val="44"/>
         </w:numPr>
       </w:pPr>
       <w:r>
@@ -8850,7 +8850,7 @@
         <w:pStyle w:val="NoSpacing"/>
         <w:numPr>
           <w:ilvl w:val="0"/>
-          <w:numId w:val="47"/>
+          <w:numId w:val="45"/>
         </w:numPr>
       </w:pPr>
       <w:r>
@@ -8879,7 +8879,7 @@
         <w:pStyle w:val="NoSpacing"/>
         <w:numPr>
           <w:ilvl w:val="0"/>
-          <w:numId w:val="47"/>
+          <w:numId w:val="45"/>
         </w:numPr>
       </w:pPr>
       <w:r>
@@ -10121,7 +10121,7 @@
         <w:pStyle w:val="ListParagraph"/>
         <w:numPr>
           <w:ilvl w:val="0"/>
-          <w:numId w:val="48"/>
+          <w:numId w:val="46"/>
         </w:numPr>
         <w:rPr>
           <w:rFonts w:ascii="Consolas" w:hAnsi="Consolas" w:cs="Consolas"/>
@@ -10139,7 +10139,7 @@
         <w:pStyle w:val="ListParagraph"/>
         <w:numPr>
           <w:ilvl w:val="0"/>
-          <w:numId w:val="48"/>
+          <w:numId w:val="46"/>
         </w:numPr>
       </w:pPr>
       <w:r>
@@ -10151,7 +10151,7 @@
         <w:pStyle w:val="ListParagraph"/>
         <w:numPr>
           <w:ilvl w:val="0"/>
-          <w:numId w:val="48"/>
+          <w:numId w:val="46"/>
         </w:numPr>
       </w:pPr>
       <w:r>
@@ -10163,7 +10163,7 @@
         <w:pStyle w:val="ListParagraph"/>
         <w:numPr>
           <w:ilvl w:val="0"/>
-          <w:numId w:val="48"/>
+          <w:numId w:val="46"/>
         </w:numPr>
       </w:pPr>
       <w:r>
@@ -10186,7 +10186,7 @@
         <w:pStyle w:val="ListParagraph"/>
         <w:numPr>
           <w:ilvl w:val="0"/>
-          <w:numId w:val="49"/>
+          <w:numId w:val="47"/>
         </w:numPr>
       </w:pPr>
       <w:r>
@@ -10237,7 +10237,7 @@
         <w:pStyle w:val="ListParagraph"/>
         <w:numPr>
           <w:ilvl w:val="0"/>
-          <w:numId w:val="49"/>
+          <w:numId w:val="47"/>
         </w:numPr>
       </w:pPr>
       <w:r>
@@ -10267,7 +10267,7 @@
         <w:pStyle w:val="ListParagraph"/>
         <w:numPr>
           <w:ilvl w:val="0"/>
-          <w:numId w:val="49"/>
+          <w:numId w:val="47"/>
         </w:numPr>
       </w:pPr>
       <w:r>
@@ -10288,7 +10288,478 @@
         </w:r>
       </w:hyperlink>
     </w:p>
-    <w:p>
+    <w:p/>
+    <w:p>
+      <w:pPr>
+        <w:pStyle w:val="NoSpacing"/>
+      </w:pPr>
+    </w:p>
+    <w:p>
+      <w:pPr>
+        <w:pStyle w:val="NoSpacing"/>
+      </w:pPr>
+    </w:p>
+    <w:p>
+      <w:pPr>
+        <w:pStyle w:val="NoSpacing"/>
+      </w:pPr>
+    </w:p>
+    <w:p>
+      <w:pPr>
+        <w:pStyle w:val="NoSpacing"/>
+      </w:pPr>
+    </w:p>
+    <w:p>
+      <w:pPr>
+        <w:pStyle w:val="NoSpacing"/>
+      </w:pPr>
+    </w:p>
+    <w:p>
+      <w:pPr>
+        <w:pStyle w:val="NoSpacing"/>
+      </w:pPr>
+    </w:p>
+    <w:p>
+      <w:pPr>
+        <w:pStyle w:val="NoSpacing"/>
+      </w:pPr>
+    </w:p>
+    <w:p>
+      <w:pPr>
+        <w:pStyle w:val="NoSpacing"/>
+      </w:pPr>
+    </w:p>
+    <w:p>
+      <w:pPr>
+        <w:pStyle w:val="NoSpacing"/>
+      </w:pPr>
+    </w:p>
+    <w:p>
+      <w:pPr>
+        <w:pStyle w:val="NoSpacing"/>
+      </w:pPr>
+    </w:p>
+    <w:p>
+      <w:pPr>
+        <w:pStyle w:val="NoSpacing"/>
+      </w:pPr>
+    </w:p>
+    <w:p>
+      <w:pPr>
+        <w:pStyle w:val="NoSpacing"/>
+      </w:pPr>
+    </w:p>
+    <w:p>
+      <w:pPr>
+        <w:pStyle w:val="NoSpacing"/>
+      </w:pPr>
+    </w:p>
+    <w:p>
+      <w:pPr>
+        <w:pStyle w:val="NoSpacing"/>
+      </w:pPr>
+    </w:p>
+    <w:p>
+      <w:pPr>
+        <w:pStyle w:val="NoSpacing"/>
+      </w:pPr>
+    </w:p>
+    <w:p>
+      <w:pPr>
+        <w:pStyle w:val="NoSpacing"/>
+      </w:pPr>
+    </w:p>
+    <w:p>
+      <w:pPr>
+        <w:pStyle w:val="NoSpacing"/>
+      </w:pPr>
+    </w:p>
+    <w:p>
+      <w:pPr>
+        <w:pStyle w:val="NoSpacing"/>
+      </w:pPr>
+    </w:p>
+    <w:p>
+      <w:pPr>
+        <w:pStyle w:val="NoSpacing"/>
+      </w:pPr>
+    </w:p>
+    <w:p>
+      <w:pPr>
+        <w:pStyle w:val="NoSpacing"/>
+      </w:pPr>
+    </w:p>
+    <w:p>
+      <w:pPr>
+        <w:pStyle w:val="NoSpacing"/>
+      </w:pPr>
+    </w:p>
+    <w:p>
+      <w:pPr>
+        <w:pStyle w:val="NoSpacing"/>
+      </w:pPr>
+    </w:p>
+    <w:p>
+      <w:pPr>
+        <w:pStyle w:val="NoSpacing"/>
+      </w:pPr>
+    </w:p>
+    <w:p>
+      <w:pPr>
+        <w:pStyle w:val="NoSpacing"/>
+      </w:pPr>
+    </w:p>
+    <w:p>
+      <w:pPr>
+        <w:pStyle w:val="NoSpacing"/>
+      </w:pPr>
+    </w:p>
+    <w:p>
+      <w:pPr>
+        <w:pStyle w:val="NoSpacing"/>
+      </w:pPr>
+    </w:p>
+    <w:p>
+      <w:pPr>
+        <w:pStyle w:val="NoSpacing"/>
+      </w:pPr>
+    </w:p>
+    <w:p>
+      <w:pPr>
+        <w:pStyle w:val="NoSpacing"/>
+      </w:pPr>
+    </w:p>
+    <w:p>
+      <w:pPr>
+        <w:pStyle w:val="NoSpacing"/>
+      </w:pPr>
+    </w:p>
+    <w:p>
+      <w:pPr>
+        <w:pStyle w:val="NoSpacing"/>
+      </w:pPr>
+    </w:p>
+    <w:p>
+      <w:pPr>
+        <w:pStyle w:val="NoSpacing"/>
+      </w:pPr>
+    </w:p>
+    <w:p>
+      <w:pPr>
+        <w:pStyle w:val="NoSpacing"/>
+      </w:pPr>
+    </w:p>
+    <w:p>
+      <w:pPr>
+        <w:pStyle w:val="Heading1"/>
+      </w:pPr>
+      <w:r>
+        <w:lastRenderedPageBreak/>
+        <w:t>Adding Authentication</w:t>
+      </w:r>
+    </w:p>
+    <w:p>
+      <w:pPr>
+        <w:pStyle w:val="Heading2"/>
+      </w:pPr>
+      <w:r>
+        <w:t>How Authentication Works</w:t>
+      </w:r>
+    </w:p>
+    <w:p>
+      <w:pPr>
+        <w:pStyle w:val="NoSpacing"/>
+        <w:numPr>
+          <w:ilvl w:val="0"/>
+          <w:numId w:val="48"/>
+        </w:numPr>
+      </w:pPr>
+      <w:r>
+        <w:t>An Ionic app typically is a single page application</w:t>
+      </w:r>
+      <w:r>
+        <w:t>.</w:t>
+      </w:r>
+    </w:p>
+    <w:p>
+      <w:pPr>
+        <w:pStyle w:val="NoSpacing"/>
+        <w:ind w:left="360"/>
+      </w:pPr>
+      <w:r>
+        <w:rPr>
+          <w:noProof/>
+        </w:rPr>
+        <w:drawing>
+          <wp:inline distT="0" distB="0" distL="0" distR="0">
+            <wp:extent cx="4916805" cy="2630805"/>
+            <wp:effectExtent l="0" t="0" r="0" b="0"/>
+            <wp:docPr id="26" name="Picture 26"/>
+            <wp:cNvGraphicFramePr>
+              <a:graphicFrameLocks xmlns:a="http://schemas.openxmlformats.org/drawingml/2006/main" noChangeAspect="1"/>
+            </wp:cNvGraphicFramePr>
+            <a:graphic xmlns:a="http://schemas.openxmlformats.org/drawingml/2006/main">
+              <a:graphicData uri="http://schemas.openxmlformats.org/drawingml/2006/picture">
+                <pic:pic xmlns:pic="http://schemas.openxmlformats.org/drawingml/2006/picture">
+                  <pic:nvPicPr>
+                    <pic:cNvPr id="0" name="Picture 3"/>
+                    <pic:cNvPicPr>
+                      <a:picLocks noChangeAspect="1" noChangeArrowheads="1"/>
+                    </pic:cNvPicPr>
+                  </pic:nvPicPr>
+                  <pic:blipFill>
+                    <a:blip r:embed="rId74">
+                      <a:extLst>
+                        <a:ext uri="{28A0092B-C50C-407E-A947-70E740481C1C}">
+                          <a14:useLocalDpi xmlns:a14="http://schemas.microsoft.com/office/drawing/2010/main" val="0"/>
+                        </a:ext>
+                      </a:extLst>
+                    </a:blip>
+                    <a:srcRect/>
+                    <a:stretch>
+                      <a:fillRect/>
+                    </a:stretch>
+                  </pic:blipFill>
+                  <pic:spPr bwMode="auto">
+                    <a:xfrm>
+                      <a:off x="0" y="0"/>
+                      <a:ext cx="4916805" cy="2630805"/>
+                    </a:xfrm>
+                    <a:prstGeom prst="rect">
+                      <a:avLst/>
+                    </a:prstGeom>
+                    <a:noFill/>
+                    <a:ln>
+                      <a:noFill/>
+                    </a:ln>
+                  </pic:spPr>
+                </pic:pic>
+              </a:graphicData>
+            </a:graphic>
+          </wp:inline>
+        </w:drawing>
+      </w:r>
+    </w:p>
+    <w:p>
+      <w:pPr>
+        <w:pStyle w:val="NoSpacing"/>
+      </w:pPr>
+    </w:p>
+    <w:p>
+      <w:pPr>
+        <w:pStyle w:val="NoSpacing"/>
+      </w:pPr>
+    </w:p>
+    <w:p>
+      <w:pPr>
+        <w:pStyle w:val="Heading2"/>
+      </w:pPr>
+      <w:r>
+        <w:t>Authentication using Firebase</w:t>
+      </w:r>
+    </w:p>
+    <w:p>
+      <w:pPr>
+        <w:pStyle w:val="ListParagraph"/>
+        <w:numPr>
+          <w:ilvl w:val="0"/>
+          <w:numId w:val="48"/>
+        </w:numPr>
+      </w:pPr>
+      <w:r>
+        <w:t>Enable Authentication for you firebase app from firebase console and use the Firebase Auth APIs.</w:t>
+      </w:r>
+    </w:p>
+    <w:p>
+      <w:pPr>
+        <w:pStyle w:val="ListParagraph"/>
+        <w:numPr>
+          <w:ilvl w:val="0"/>
+          <w:numId w:val="48"/>
+        </w:numPr>
+      </w:pPr>
+      <w:r>
+        <w:t xml:space="preserve">Refer – </w:t>
+      </w:r>
+      <w:r>
+        <w:t>Firebase Auth REST API</w:t>
+      </w:r>
+      <w:r>
+        <w:t xml:space="preserve"> docs – </w:t>
+      </w:r>
+      <w:hyperlink r:id="rId75" w:history="1">
+        <w:r>
+          <w:rPr>
+            <w:rStyle w:val="Hyperlink"/>
+          </w:rPr>
+          <w:t>https://firebase.google.com/docs/reference/rest/auth</w:t>
+        </w:r>
+      </w:hyperlink>
+      <w:r>
+        <w:t xml:space="preserve"> </w:t>
+      </w:r>
+    </w:p>
+    <w:p>
+      <w:pPr>
+        <w:pStyle w:val="Heading2"/>
+      </w:pPr>
+      <w:r>
+        <w:t>Storing Auth Data in Device Storag</w:t>
+      </w:r>
+      <w:r>
+        <w:t>e</w:t>
+      </w:r>
+    </w:p>
+    <w:p>
+      <w:pPr>
+        <w:pStyle w:val="ListParagraph"/>
+        <w:numPr>
+          <w:ilvl w:val="0"/>
+          <w:numId w:val="49"/>
+        </w:numPr>
+      </w:pPr>
+      <w:r>
+        <w:t>We want to store some information like Auth</w:t>
+      </w:r>
+      <w:r>
+        <w:t xml:space="preserve"> token and </w:t>
+      </w:r>
+      <w:r>
+        <w:t xml:space="preserve">we </w:t>
+      </w:r>
+      <w:r>
+        <w:t>want to store it either in in-browser storage on a Mac or on a</w:t>
+      </w:r>
+      <w:r>
+        <w:t xml:space="preserve"> PC but on a real device, we</w:t>
+      </w:r>
+      <w:r>
+        <w:t xml:space="preserve"> want to store it </w:t>
+      </w:r>
+      <w:r>
+        <w:t>on that real device because if we</w:t>
+      </w:r>
+      <w:r>
+        <w:t xml:space="preserve"> would use the</w:t>
+      </w:r>
+      <w:r>
+        <w:t xml:space="preserve"> </w:t>
+      </w:r>
+      <w:r>
+        <w:t>in-browser storage, that would be available in that wrapped web app</w:t>
+      </w:r>
+      <w:r>
+        <w:t xml:space="preserve"> </w:t>
+      </w:r>
+      <w:r>
+        <w:t>the Ionic app is</w:t>
+      </w:r>
+      <w:r>
+        <w:t>,</w:t>
+      </w:r>
+      <w:r>
+        <w:t xml:space="preserve"> but it might be cleared by the wrapping app shell and it's less reliable than our on</w:t>
+      </w:r>
+      <w:r>
+        <w:t xml:space="preserve"> </w:t>
+      </w:r>
+      <w:r>
+        <w:t>device storage and t</w:t>
+      </w:r>
+      <w:r>
+        <w:t>herefore on the native device, we</w:t>
+      </w:r>
+      <w:r>
+        <w:t xml:space="preserve"> want to use that on-device storage and Capacitor</w:t>
+      </w:r>
+      <w:r>
+        <w:t xml:space="preserve"> </w:t>
+      </w:r>
+      <w:r>
+        <w:t>conveniently gives us access to that storage</w:t>
+      </w:r>
+      <w:r>
+        <w:t xml:space="preserve"> using the </w:t>
+      </w:r>
+      <w:r>
+        <w:rPr>
+          <w:b/>
+        </w:rPr>
+        <w:t>S</w:t>
+      </w:r>
+      <w:r>
+        <w:rPr>
+          <w:b/>
+        </w:rPr>
+        <w:t>torage</w:t>
+      </w:r>
+      <w:r>
+        <w:t xml:space="preserve"> plugin</w:t>
+      </w:r>
+      <w:r>
+        <w:t>.</w:t>
+      </w:r>
+    </w:p>
+    <w:p>
+      <w:pPr>
+        <w:pStyle w:val="ListParagraph"/>
+        <w:numPr>
+          <w:ilvl w:val="0"/>
+          <w:numId w:val="49"/>
+        </w:numPr>
+      </w:pPr>
+      <w:r>
+        <w:t>Mobile OS’s may periodically clear data set in window.localStorage, so this API should be used instead. This API will fall back to using localStorage when running as a Progressive Web App.</w:t>
+      </w:r>
+    </w:p>
+    <w:p>
+      <w:pPr>
+        <w:pStyle w:val="ListParagraph"/>
+        <w:numPr>
+          <w:ilvl w:val="0"/>
+          <w:numId w:val="49"/>
+        </w:numPr>
+      </w:pPr>
+      <w:r>
+        <w:t>This plugin will use UserDefaults on iOS and SharedPreferences on Android. Stored data is cleared if the app is uninstalled.</w:t>
+      </w:r>
+    </w:p>
+    <w:p>
+      <w:pPr>
+        <w:pStyle w:val="ListParagraph"/>
+        <w:numPr>
+          <w:ilvl w:val="0"/>
+          <w:numId w:val="49"/>
+        </w:numPr>
+      </w:pPr>
+      <w:r>
+        <w:t xml:space="preserve">Must </w:t>
+      </w:r>
+      <w:r>
+        <w:t xml:space="preserve">Refer – </w:t>
+      </w:r>
+      <w:hyperlink r:id="rId76" w:history="1">
+        <w:r>
+          <w:rPr>
+            <w:rStyle w:val="Hyperlink"/>
+          </w:rPr>
+          <w:t>https://capacitorjs.com/docs/apis/storage</w:t>
+        </w:r>
+      </w:hyperlink>
+    </w:p>
+    <w:p>
+      <w:pPr>
+        <w:pStyle w:val="Heading1"/>
+      </w:pPr>
+      <w:r>
+        <w:lastRenderedPageBreak/>
+        <w:t>Publishing the Apps</w:t>
+      </w:r>
+    </w:p>
+    <w:p>
+      <w:pPr>
+        <w:pStyle w:val="NoSpacing"/>
+      </w:pPr>
       <w:bookmarkStart w:id="0" w:name="_GoBack"/>
       <w:bookmarkEnd w:id="0"/>
     </w:p>
@@ -10454,16 +10925,6 @@
     </w:p>
     <w:p>
       <w:pPr>
-        <w:pStyle w:val="NoSpacing"/>
-      </w:pPr>
-    </w:p>
-    <w:p>
-      <w:pPr>
-        <w:pStyle w:val="NoSpacing"/>
-      </w:pPr>
-    </w:p>
-    <w:p>
-      <w:pPr>
         <w:pStyle w:val="Heading1"/>
       </w:pPr>
       <w:r>
@@ -10481,7 +10942,7 @@
       <w:r>
         <w:t xml:space="preserve">Ionic Glossary – </w:t>
       </w:r>
-      <w:hyperlink r:id="rId74" w:history="1">
+      <w:hyperlink r:id="rId77" w:history="1">
         <w:r>
           <w:rPr>
             <w:rStyle w:val="Hyperlink"/>
@@ -10517,6 +10978,7 @@
         <w:rPr>
           <w:b/>
         </w:rPr>
+        <w:lastRenderedPageBreak/>
         <w:t>Stencil</w:t>
       </w:r>
       <w:r>
@@ -10782,119 +11244,6 @@
     </w:lvl>
   </w:abstractNum>
   <w:abstractNum w:abstractNumId="1">
-    <w:nsid w:val="01007F7B"/>
-    <w:multiLevelType w:val="hybridMultilevel"/>
-    <w:tmpl w:val="E6BA30FC"/>
-    <w:lvl w:ilvl="0" w:tplc="04090001">
-      <w:start w:val="1"/>
-      <w:numFmt w:val="bullet"/>
-      <w:lvlText w:val=""/>
-      <w:lvlJc w:val="left"/>
-      <w:pPr>
-        <w:ind w:left="720" w:hanging="360"/>
-      </w:pPr>
-      <w:rPr>
-        <w:rFonts w:ascii="Symbol" w:hAnsi="Symbol" w:hint="default"/>
-      </w:rPr>
-    </w:lvl>
-    <w:lvl w:ilvl="1" w:tplc="04090003" w:tentative="1">
-      <w:start w:val="1"/>
-      <w:numFmt w:val="bullet"/>
-      <w:lvlText w:val="o"/>
-      <w:lvlJc w:val="left"/>
-      <w:pPr>
-        <w:ind w:left="1440" w:hanging="360"/>
-      </w:pPr>
-      <w:rPr>
-        <w:rFonts w:ascii="Courier New" w:hAnsi="Courier New" w:cs="Courier New" w:hint="default"/>
-      </w:rPr>
-    </w:lvl>
-    <w:lvl w:ilvl="2" w:tplc="04090005" w:tentative="1">
-      <w:start w:val="1"/>
-      <w:numFmt w:val="bullet"/>
-      <w:lvlText w:val=""/>
-      <w:lvlJc w:val="left"/>
-      <w:pPr>
-        <w:ind w:left="2160" w:hanging="360"/>
-      </w:pPr>
-      <w:rPr>
-        <w:rFonts w:ascii="Wingdings" w:hAnsi="Wingdings" w:hint="default"/>
-      </w:rPr>
-    </w:lvl>
-    <w:lvl w:ilvl="3" w:tplc="04090001" w:tentative="1">
-      <w:start w:val="1"/>
-      <w:numFmt w:val="bullet"/>
-      <w:lvlText w:val=""/>
-      <w:lvlJc w:val="left"/>
-      <w:pPr>
-        <w:ind w:left="2880" w:hanging="360"/>
-      </w:pPr>
-      <w:rPr>
-        <w:rFonts w:ascii="Symbol" w:hAnsi="Symbol" w:hint="default"/>
-      </w:rPr>
-    </w:lvl>
-    <w:lvl w:ilvl="4" w:tplc="04090003" w:tentative="1">
-      <w:start w:val="1"/>
-      <w:numFmt w:val="bullet"/>
-      <w:lvlText w:val="o"/>
-      <w:lvlJc w:val="left"/>
-      <w:pPr>
-        <w:ind w:left="3600" w:hanging="360"/>
-      </w:pPr>
-      <w:rPr>
-        <w:rFonts w:ascii="Courier New" w:hAnsi="Courier New" w:cs="Courier New" w:hint="default"/>
-      </w:rPr>
-    </w:lvl>
-    <w:lvl w:ilvl="5" w:tplc="04090005" w:tentative="1">
-      <w:start w:val="1"/>
-      <w:numFmt w:val="bullet"/>
-      <w:lvlText w:val=""/>
-      <w:lvlJc w:val="left"/>
-      <w:pPr>
-        <w:ind w:left="4320" w:hanging="360"/>
-      </w:pPr>
-      <w:rPr>
-        <w:rFonts w:ascii="Wingdings" w:hAnsi="Wingdings" w:hint="default"/>
-      </w:rPr>
-    </w:lvl>
-    <w:lvl w:ilvl="6" w:tplc="04090001" w:tentative="1">
-      <w:start w:val="1"/>
-      <w:numFmt w:val="bullet"/>
-      <w:lvlText w:val=""/>
-      <w:lvlJc w:val="left"/>
-      <w:pPr>
-        <w:ind w:left="5040" w:hanging="360"/>
-      </w:pPr>
-      <w:rPr>
-        <w:rFonts w:ascii="Symbol" w:hAnsi="Symbol" w:hint="default"/>
-      </w:rPr>
-    </w:lvl>
-    <w:lvl w:ilvl="7" w:tplc="04090003" w:tentative="1">
-      <w:start w:val="1"/>
-      <w:numFmt w:val="bullet"/>
-      <w:lvlText w:val="o"/>
-      <w:lvlJc w:val="left"/>
-      <w:pPr>
-        <w:ind w:left="5760" w:hanging="360"/>
-      </w:pPr>
-      <w:rPr>
-        <w:rFonts w:ascii="Courier New" w:hAnsi="Courier New" w:cs="Courier New" w:hint="default"/>
-      </w:rPr>
-    </w:lvl>
-    <w:lvl w:ilvl="8" w:tplc="04090005" w:tentative="1">
-      <w:start w:val="1"/>
-      <w:numFmt w:val="bullet"/>
-      <w:lvlText w:val=""/>
-      <w:lvlJc w:val="left"/>
-      <w:pPr>
-        <w:ind w:left="6480" w:hanging="360"/>
-      </w:pPr>
-      <w:rPr>
-        <w:rFonts w:ascii="Wingdings" w:hAnsi="Wingdings" w:hint="default"/>
-      </w:rPr>
-    </w:lvl>
-  </w:abstractNum>
-  <w:abstractNum w:abstractNumId="2">
     <w:nsid w:val="02994FCD"/>
     <w:multiLevelType w:val="hybridMultilevel"/>
     <w:tmpl w:val="81865A98"/>
@@ -11007,7 +11356,7 @@
       </w:rPr>
     </w:lvl>
   </w:abstractNum>
-  <w:abstractNum w:abstractNumId="3">
+  <w:abstractNum w:abstractNumId="2">
     <w:nsid w:val="02C20D5E"/>
     <w:multiLevelType w:val="hybridMultilevel"/>
     <w:tmpl w:val="1BE0D2F2"/>
@@ -11120,7 +11469,7 @@
       </w:rPr>
     </w:lvl>
   </w:abstractNum>
-  <w:abstractNum w:abstractNumId="4">
+  <w:abstractNum w:abstractNumId="3">
     <w:nsid w:val="07404DE4"/>
     <w:multiLevelType w:val="hybridMultilevel"/>
     <w:tmpl w:val="B636A37C"/>
@@ -11233,7 +11582,7 @@
       </w:rPr>
     </w:lvl>
   </w:abstractNum>
-  <w:abstractNum w:abstractNumId="5">
+  <w:abstractNum w:abstractNumId="4">
     <w:nsid w:val="08CE7D97"/>
     <w:multiLevelType w:val="hybridMultilevel"/>
     <w:tmpl w:val="E51AD162"/>
@@ -11346,7 +11695,7 @@
       </w:rPr>
     </w:lvl>
   </w:abstractNum>
-  <w:abstractNum w:abstractNumId="6">
+  <w:abstractNum w:abstractNumId="5">
     <w:nsid w:val="0AC265A7"/>
     <w:multiLevelType w:val="hybridMultilevel"/>
     <w:tmpl w:val="617A032A"/>
@@ -11459,7 +11808,7 @@
       </w:rPr>
     </w:lvl>
   </w:abstractNum>
-  <w:abstractNum w:abstractNumId="7">
+  <w:abstractNum w:abstractNumId="6">
     <w:nsid w:val="0BAC78D8"/>
     <w:multiLevelType w:val="hybridMultilevel"/>
     <w:tmpl w:val="81A2CAFA"/>
@@ -11572,7 +11921,7 @@
       </w:rPr>
     </w:lvl>
   </w:abstractNum>
-  <w:abstractNum w:abstractNumId="8">
+  <w:abstractNum w:abstractNumId="7">
     <w:nsid w:val="1685295B"/>
     <w:multiLevelType w:val="hybridMultilevel"/>
     <w:tmpl w:val="8124B3CA"/>
@@ -11685,7 +12034,7 @@
       </w:rPr>
     </w:lvl>
   </w:abstractNum>
-  <w:abstractNum w:abstractNumId="9">
+  <w:abstractNum w:abstractNumId="8">
     <w:nsid w:val="1A597CA1"/>
     <w:multiLevelType w:val="hybridMultilevel"/>
     <w:tmpl w:val="DE3E8E20"/>
@@ -11798,7 +12147,7 @@
       </w:rPr>
     </w:lvl>
   </w:abstractNum>
-  <w:abstractNum w:abstractNumId="10">
+  <w:abstractNum w:abstractNumId="9">
     <w:nsid w:val="1DD94E5B"/>
     <w:multiLevelType w:val="hybridMultilevel"/>
     <w:tmpl w:val="5808C5D2"/>
@@ -11911,7 +12260,7 @@
       </w:rPr>
     </w:lvl>
   </w:abstractNum>
-  <w:abstractNum w:abstractNumId="11">
+  <w:abstractNum w:abstractNumId="10">
     <w:nsid w:val="1F96663B"/>
     <w:multiLevelType w:val="hybridMultilevel"/>
     <w:tmpl w:val="50204702"/>
@@ -12024,7 +12373,7 @@
       </w:rPr>
     </w:lvl>
   </w:abstractNum>
-  <w:abstractNum w:abstractNumId="12">
+  <w:abstractNum w:abstractNumId="11">
     <w:nsid w:val="20050D42"/>
     <w:multiLevelType w:val="hybridMultilevel"/>
     <w:tmpl w:val="B22A82CA"/>
@@ -12137,7 +12486,7 @@
       </w:rPr>
     </w:lvl>
   </w:abstractNum>
-  <w:abstractNum w:abstractNumId="13">
+  <w:abstractNum w:abstractNumId="12">
     <w:nsid w:val="20267B0D"/>
     <w:multiLevelType w:val="hybridMultilevel"/>
     <w:tmpl w:val="48F409F0"/>
@@ -12250,7 +12599,7 @@
       </w:rPr>
     </w:lvl>
   </w:abstractNum>
-  <w:abstractNum w:abstractNumId="14">
+  <w:abstractNum w:abstractNumId="13">
     <w:nsid w:val="22F25F16"/>
     <w:multiLevelType w:val="hybridMultilevel"/>
     <w:tmpl w:val="521A487C"/>
@@ -12363,7 +12712,7 @@
       </w:rPr>
     </w:lvl>
   </w:abstractNum>
-  <w:abstractNum w:abstractNumId="15">
+  <w:abstractNum w:abstractNumId="14">
     <w:nsid w:val="2C1275E2"/>
     <w:multiLevelType w:val="hybridMultilevel"/>
     <w:tmpl w:val="7C1829E6"/>
@@ -12476,7 +12825,7 @@
       </w:rPr>
     </w:lvl>
   </w:abstractNum>
-  <w:abstractNum w:abstractNumId="16">
+  <w:abstractNum w:abstractNumId="15">
     <w:nsid w:val="2E2B6CBD"/>
     <w:multiLevelType w:val="hybridMultilevel"/>
     <w:tmpl w:val="CA442E22"/>
@@ -12589,7 +12938,7 @@
       </w:rPr>
     </w:lvl>
   </w:abstractNum>
-  <w:abstractNum w:abstractNumId="17">
+  <w:abstractNum w:abstractNumId="16">
     <w:nsid w:val="2E715652"/>
     <w:multiLevelType w:val="hybridMultilevel"/>
     <w:tmpl w:val="C12EA128"/>
@@ -12702,7 +13051,7 @@
       </w:rPr>
     </w:lvl>
   </w:abstractNum>
-  <w:abstractNum w:abstractNumId="18">
+  <w:abstractNum w:abstractNumId="17">
     <w:nsid w:val="30293E75"/>
     <w:multiLevelType w:val="hybridMultilevel"/>
     <w:tmpl w:val="942AB4BA"/>
@@ -12815,7 +13164,7 @@
       </w:rPr>
     </w:lvl>
   </w:abstractNum>
-  <w:abstractNum w:abstractNumId="19">
+  <w:abstractNum w:abstractNumId="18">
     <w:nsid w:val="312E7829"/>
     <w:multiLevelType w:val="hybridMultilevel"/>
     <w:tmpl w:val="3FDA02EE"/>
@@ -12928,7 +13277,7 @@
       </w:rPr>
     </w:lvl>
   </w:abstractNum>
-  <w:abstractNum w:abstractNumId="20">
+  <w:abstractNum w:abstractNumId="19">
     <w:nsid w:val="31361948"/>
     <w:multiLevelType w:val="hybridMultilevel"/>
     <w:tmpl w:val="1BF60896"/>
@@ -13041,7 +13390,7 @@
       </w:rPr>
     </w:lvl>
   </w:abstractNum>
-  <w:abstractNum w:abstractNumId="21">
+  <w:abstractNum w:abstractNumId="20">
     <w:nsid w:val="33D52D30"/>
     <w:multiLevelType w:val="hybridMultilevel"/>
     <w:tmpl w:val="6BE8452C"/>
@@ -13154,7 +13503,7 @@
       </w:rPr>
     </w:lvl>
   </w:abstractNum>
-  <w:abstractNum w:abstractNumId="22">
+  <w:abstractNum w:abstractNumId="21">
     <w:nsid w:val="37B84DD7"/>
     <w:multiLevelType w:val="hybridMultilevel"/>
     <w:tmpl w:val="35B2402A"/>
@@ -13267,7 +13616,7 @@
       </w:rPr>
     </w:lvl>
   </w:abstractNum>
-  <w:abstractNum w:abstractNumId="23">
+  <w:abstractNum w:abstractNumId="22">
     <w:nsid w:val="381A0F09"/>
     <w:multiLevelType w:val="hybridMultilevel"/>
     <w:tmpl w:val="735CEB30"/>
@@ -13380,7 +13729,7 @@
       </w:rPr>
     </w:lvl>
   </w:abstractNum>
-  <w:abstractNum w:abstractNumId="24">
+  <w:abstractNum w:abstractNumId="23">
     <w:nsid w:val="3862450C"/>
     <w:multiLevelType w:val="hybridMultilevel"/>
     <w:tmpl w:val="CEF2D1A4"/>
@@ -13493,7 +13842,7 @@
       </w:rPr>
     </w:lvl>
   </w:abstractNum>
-  <w:abstractNum w:abstractNumId="25">
+  <w:abstractNum w:abstractNumId="24">
     <w:nsid w:val="394E2943"/>
     <w:multiLevelType w:val="hybridMultilevel"/>
     <w:tmpl w:val="A32E8D1C"/>
@@ -13606,7 +13955,7 @@
       </w:rPr>
     </w:lvl>
   </w:abstractNum>
-  <w:abstractNum w:abstractNumId="26">
+  <w:abstractNum w:abstractNumId="25">
     <w:nsid w:val="3F707E3A"/>
     <w:multiLevelType w:val="hybridMultilevel"/>
     <w:tmpl w:val="7A7A17D4"/>
@@ -13719,120 +14068,7 @@
       </w:rPr>
     </w:lvl>
   </w:abstractNum>
-  <w:abstractNum w:abstractNumId="27">
-    <w:nsid w:val="417158BA"/>
-    <w:multiLevelType w:val="hybridMultilevel"/>
-    <w:tmpl w:val="577822E8"/>
-    <w:lvl w:ilvl="0" w:tplc="04090001">
-      <w:start w:val="1"/>
-      <w:numFmt w:val="bullet"/>
-      <w:lvlText w:val=""/>
-      <w:lvlJc w:val="left"/>
-      <w:pPr>
-        <w:ind w:left="720" w:hanging="360"/>
-      </w:pPr>
-      <w:rPr>
-        <w:rFonts w:ascii="Symbol" w:hAnsi="Symbol" w:hint="default"/>
-      </w:rPr>
-    </w:lvl>
-    <w:lvl w:ilvl="1" w:tplc="04090003" w:tentative="1">
-      <w:start w:val="1"/>
-      <w:numFmt w:val="bullet"/>
-      <w:lvlText w:val="o"/>
-      <w:lvlJc w:val="left"/>
-      <w:pPr>
-        <w:ind w:left="1440" w:hanging="360"/>
-      </w:pPr>
-      <w:rPr>
-        <w:rFonts w:ascii="Courier New" w:hAnsi="Courier New" w:cs="Courier New" w:hint="default"/>
-      </w:rPr>
-    </w:lvl>
-    <w:lvl w:ilvl="2" w:tplc="04090005" w:tentative="1">
-      <w:start w:val="1"/>
-      <w:numFmt w:val="bullet"/>
-      <w:lvlText w:val=""/>
-      <w:lvlJc w:val="left"/>
-      <w:pPr>
-        <w:ind w:left="2160" w:hanging="360"/>
-      </w:pPr>
-      <w:rPr>
-        <w:rFonts w:ascii="Wingdings" w:hAnsi="Wingdings" w:hint="default"/>
-      </w:rPr>
-    </w:lvl>
-    <w:lvl w:ilvl="3" w:tplc="04090001" w:tentative="1">
-      <w:start w:val="1"/>
-      <w:numFmt w:val="bullet"/>
-      <w:lvlText w:val=""/>
-      <w:lvlJc w:val="left"/>
-      <w:pPr>
-        <w:ind w:left="2880" w:hanging="360"/>
-      </w:pPr>
-      <w:rPr>
-        <w:rFonts w:ascii="Symbol" w:hAnsi="Symbol" w:hint="default"/>
-      </w:rPr>
-    </w:lvl>
-    <w:lvl w:ilvl="4" w:tplc="04090003" w:tentative="1">
-      <w:start w:val="1"/>
-      <w:numFmt w:val="bullet"/>
-      <w:lvlText w:val="o"/>
-      <w:lvlJc w:val="left"/>
-      <w:pPr>
-        <w:ind w:left="3600" w:hanging="360"/>
-      </w:pPr>
-      <w:rPr>
-        <w:rFonts w:ascii="Courier New" w:hAnsi="Courier New" w:cs="Courier New" w:hint="default"/>
-      </w:rPr>
-    </w:lvl>
-    <w:lvl w:ilvl="5" w:tplc="04090005" w:tentative="1">
-      <w:start w:val="1"/>
-      <w:numFmt w:val="bullet"/>
-      <w:lvlText w:val=""/>
-      <w:lvlJc w:val="left"/>
-      <w:pPr>
-        <w:ind w:left="4320" w:hanging="360"/>
-      </w:pPr>
-      <w:rPr>
-        <w:rFonts w:ascii="Wingdings" w:hAnsi="Wingdings" w:hint="default"/>
-      </w:rPr>
-    </w:lvl>
-    <w:lvl w:ilvl="6" w:tplc="04090001" w:tentative="1">
-      <w:start w:val="1"/>
-      <w:numFmt w:val="bullet"/>
-      <w:lvlText w:val=""/>
-      <w:lvlJc w:val="left"/>
-      <w:pPr>
-        <w:ind w:left="5040" w:hanging="360"/>
-      </w:pPr>
-      <w:rPr>
-        <w:rFonts w:ascii="Symbol" w:hAnsi="Symbol" w:hint="default"/>
-      </w:rPr>
-    </w:lvl>
-    <w:lvl w:ilvl="7" w:tplc="04090003" w:tentative="1">
-      <w:start w:val="1"/>
-      <w:numFmt w:val="bullet"/>
-      <w:lvlText w:val="o"/>
-      <w:lvlJc w:val="left"/>
-      <w:pPr>
-        <w:ind w:left="5760" w:hanging="360"/>
-      </w:pPr>
-      <w:rPr>
-        <w:rFonts w:ascii="Courier New" w:hAnsi="Courier New" w:cs="Courier New" w:hint="default"/>
-      </w:rPr>
-    </w:lvl>
-    <w:lvl w:ilvl="8" w:tplc="04090005" w:tentative="1">
-      <w:start w:val="1"/>
-      <w:numFmt w:val="bullet"/>
-      <w:lvlText w:val=""/>
-      <w:lvlJc w:val="left"/>
-      <w:pPr>
-        <w:ind w:left="6480" w:hanging="360"/>
-      </w:pPr>
-      <w:rPr>
-        <w:rFonts w:ascii="Wingdings" w:hAnsi="Wingdings" w:hint="default"/>
-      </w:rPr>
-    </w:lvl>
-  </w:abstractNum>
-  <w:abstractNum w:abstractNumId="28">
+  <w:abstractNum w:abstractNumId="26">
     <w:nsid w:val="427F4DFA"/>
     <w:multiLevelType w:val="hybridMultilevel"/>
     <w:tmpl w:val="5B680A00"/>
@@ -13945,7 +14181,7 @@
       </w:rPr>
     </w:lvl>
   </w:abstractNum>
-  <w:abstractNum w:abstractNumId="29">
+  <w:abstractNum w:abstractNumId="27">
     <w:nsid w:val="45F04F09"/>
     <w:multiLevelType w:val="hybridMultilevel"/>
     <w:tmpl w:val="A7BC46DE"/>
@@ -14058,7 +14294,7 @@
       </w:rPr>
     </w:lvl>
   </w:abstractNum>
-  <w:abstractNum w:abstractNumId="30">
+  <w:abstractNum w:abstractNumId="28">
     <w:nsid w:val="4C2601D3"/>
     <w:multiLevelType w:val="hybridMultilevel"/>
     <w:tmpl w:val="396089EE"/>
@@ -14171,7 +14407,7 @@
       </w:rPr>
     </w:lvl>
   </w:abstractNum>
-  <w:abstractNum w:abstractNumId="31">
+  <w:abstractNum w:abstractNumId="29">
     <w:nsid w:val="4C523AF7"/>
     <w:multiLevelType w:val="hybridMultilevel"/>
     <w:tmpl w:val="B7AA8A08"/>
@@ -14284,7 +14520,7 @@
       </w:rPr>
     </w:lvl>
   </w:abstractNum>
-  <w:abstractNum w:abstractNumId="32">
+  <w:abstractNum w:abstractNumId="30">
     <w:nsid w:val="4CB3346C"/>
     <w:multiLevelType w:val="hybridMultilevel"/>
     <w:tmpl w:val="8BD4EDFC"/>
@@ -14397,7 +14633,7 @@
       </w:rPr>
     </w:lvl>
   </w:abstractNum>
-  <w:abstractNum w:abstractNumId="33">
+  <w:abstractNum w:abstractNumId="31">
     <w:nsid w:val="4F332A2F"/>
     <w:multiLevelType w:val="hybridMultilevel"/>
     <w:tmpl w:val="FAFE76F6"/>
@@ -14510,7 +14746,7 @@
       </w:rPr>
     </w:lvl>
   </w:abstractNum>
-  <w:abstractNum w:abstractNumId="34">
+  <w:abstractNum w:abstractNumId="32">
     <w:nsid w:val="4F5A668D"/>
     <w:multiLevelType w:val="hybridMultilevel"/>
     <w:tmpl w:val="E11A38E6"/>
@@ -14623,7 +14859,7 @@
       </w:rPr>
     </w:lvl>
   </w:abstractNum>
-  <w:abstractNum w:abstractNumId="35">
+  <w:abstractNum w:abstractNumId="33">
     <w:nsid w:val="50516746"/>
     <w:multiLevelType w:val="hybridMultilevel"/>
     <w:tmpl w:val="468CCDAC"/>
@@ -14736,7 +14972,7 @@
       </w:rPr>
     </w:lvl>
   </w:abstractNum>
-  <w:abstractNum w:abstractNumId="36">
+  <w:abstractNum w:abstractNumId="34">
     <w:nsid w:val="505F0E96"/>
     <w:multiLevelType w:val="hybridMultilevel"/>
     <w:tmpl w:val="904E708A"/>
@@ -14849,7 +15085,7 @@
       </w:rPr>
     </w:lvl>
   </w:abstractNum>
-  <w:abstractNum w:abstractNumId="37">
+  <w:abstractNum w:abstractNumId="35">
     <w:nsid w:val="57436115"/>
     <w:multiLevelType w:val="hybridMultilevel"/>
     <w:tmpl w:val="500674A6"/>
@@ -14962,7 +15198,7 @@
       </w:rPr>
     </w:lvl>
   </w:abstractNum>
-  <w:abstractNum w:abstractNumId="38">
+  <w:abstractNum w:abstractNumId="36">
     <w:nsid w:val="597F13FD"/>
     <w:multiLevelType w:val="hybridMultilevel"/>
     <w:tmpl w:val="F2869332"/>
@@ -15075,7 +15311,7 @@
       </w:rPr>
     </w:lvl>
   </w:abstractNum>
-  <w:abstractNum w:abstractNumId="39">
+  <w:abstractNum w:abstractNumId="37">
     <w:nsid w:val="609861F3"/>
     <w:multiLevelType w:val="hybridMultilevel"/>
     <w:tmpl w:val="EC5C2690"/>
@@ -15188,7 +15424,7 @@
       </w:rPr>
     </w:lvl>
   </w:abstractNum>
-  <w:abstractNum w:abstractNumId="40">
+  <w:abstractNum w:abstractNumId="38">
     <w:nsid w:val="66F91AE8"/>
     <w:multiLevelType w:val="hybridMultilevel"/>
     <w:tmpl w:val="F70403CA"/>
@@ -15301,7 +15537,7 @@
       </w:rPr>
     </w:lvl>
   </w:abstractNum>
-  <w:abstractNum w:abstractNumId="41">
+  <w:abstractNum w:abstractNumId="39">
     <w:nsid w:val="6919397D"/>
     <w:multiLevelType w:val="hybridMultilevel"/>
     <w:tmpl w:val="46360126"/>
@@ -15414,7 +15650,7 @@
       </w:rPr>
     </w:lvl>
   </w:abstractNum>
-  <w:abstractNum w:abstractNumId="42">
+  <w:abstractNum w:abstractNumId="40">
     <w:nsid w:val="6A79732F"/>
     <w:multiLevelType w:val="hybridMultilevel"/>
     <w:tmpl w:val="3BFE0F1A"/>
@@ -15527,7 +15763,7 @@
       </w:rPr>
     </w:lvl>
   </w:abstractNum>
-  <w:abstractNum w:abstractNumId="43">
+  <w:abstractNum w:abstractNumId="41">
     <w:nsid w:val="6FF67B5D"/>
     <w:multiLevelType w:val="hybridMultilevel"/>
     <w:tmpl w:val="E368B4A6"/>
@@ -15640,7 +15876,120 @@
       </w:rPr>
     </w:lvl>
   </w:abstractNum>
-  <w:abstractNum w:abstractNumId="44">
+  <w:abstractNum w:abstractNumId="42">
+    <w:nsid w:val="70E53F92"/>
+    <w:multiLevelType w:val="hybridMultilevel"/>
+    <w:tmpl w:val="01E895C4"/>
+    <w:lvl w:ilvl="0" w:tplc="04090001">
+      <w:start w:val="1"/>
+      <w:numFmt w:val="bullet"/>
+      <w:lvlText w:val=""/>
+      <w:lvlJc w:val="left"/>
+      <w:pPr>
+        <w:ind w:left="720" w:hanging="360"/>
+      </w:pPr>
+      <w:rPr>
+        <w:rFonts w:ascii="Symbol" w:hAnsi="Symbol" w:hint="default"/>
+      </w:rPr>
+    </w:lvl>
+    <w:lvl w:ilvl="1" w:tplc="04090003" w:tentative="1">
+      <w:start w:val="1"/>
+      <w:numFmt w:val="bullet"/>
+      <w:lvlText w:val="o"/>
+      <w:lvlJc w:val="left"/>
+      <w:pPr>
+        <w:ind w:left="1440" w:hanging="360"/>
+      </w:pPr>
+      <w:rPr>
+        <w:rFonts w:ascii="Courier New" w:hAnsi="Courier New" w:cs="Courier New" w:hint="default"/>
+      </w:rPr>
+    </w:lvl>
+    <w:lvl w:ilvl="2" w:tplc="04090005" w:tentative="1">
+      <w:start w:val="1"/>
+      <w:numFmt w:val="bullet"/>
+      <w:lvlText w:val=""/>
+      <w:lvlJc w:val="left"/>
+      <w:pPr>
+        <w:ind w:left="2160" w:hanging="360"/>
+      </w:pPr>
+      <w:rPr>
+        <w:rFonts w:ascii="Wingdings" w:hAnsi="Wingdings" w:hint="default"/>
+      </w:rPr>
+    </w:lvl>
+    <w:lvl w:ilvl="3" w:tplc="04090001" w:tentative="1">
+      <w:start w:val="1"/>
+      <w:numFmt w:val="bullet"/>
+      <w:lvlText w:val=""/>
+      <w:lvlJc w:val="left"/>
+      <w:pPr>
+        <w:ind w:left="2880" w:hanging="360"/>
+      </w:pPr>
+      <w:rPr>
+        <w:rFonts w:ascii="Symbol" w:hAnsi="Symbol" w:hint="default"/>
+      </w:rPr>
+    </w:lvl>
+    <w:lvl w:ilvl="4" w:tplc="04090003" w:tentative="1">
+      <w:start w:val="1"/>
+      <w:numFmt w:val="bullet"/>
+      <w:lvlText w:val="o"/>
+      <w:lvlJc w:val="left"/>
+      <w:pPr>
+        <w:ind w:left="3600" w:hanging="360"/>
+      </w:pPr>
+      <w:rPr>
+        <w:rFonts w:ascii="Courier New" w:hAnsi="Courier New" w:cs="Courier New" w:hint="default"/>
+      </w:rPr>
+    </w:lvl>
+    <w:lvl w:ilvl="5" w:tplc="04090005" w:tentative="1">
+      <w:start w:val="1"/>
+      <w:numFmt w:val="bullet"/>
+      <w:lvlText w:val=""/>
+      <w:lvlJc w:val="left"/>
+      <w:pPr>
+        <w:ind w:left="4320" w:hanging="360"/>
+      </w:pPr>
+      <w:rPr>
+        <w:rFonts w:ascii="Wingdings" w:hAnsi="Wingdings" w:hint="default"/>
+      </w:rPr>
+    </w:lvl>
+    <w:lvl w:ilvl="6" w:tplc="04090001" w:tentative="1">
+      <w:start w:val="1"/>
+      <w:numFmt w:val="bullet"/>
+      <w:lvlText w:val=""/>
+      <w:lvlJc w:val="left"/>
+      <w:pPr>
+        <w:ind w:left="5040" w:hanging="360"/>
+      </w:pPr>
+      <w:rPr>
+        <w:rFonts w:ascii="Symbol" w:hAnsi="Symbol" w:hint="default"/>
+      </w:rPr>
+    </w:lvl>
+    <w:lvl w:ilvl="7" w:tplc="04090003" w:tentative="1">
+      <w:start w:val="1"/>
+      <w:numFmt w:val="bullet"/>
+      <w:lvlText w:val="o"/>
+      <w:lvlJc w:val="left"/>
+      <w:pPr>
+        <w:ind w:left="5760" w:hanging="360"/>
+      </w:pPr>
+      <w:rPr>
+        <w:rFonts w:ascii="Courier New" w:hAnsi="Courier New" w:cs="Courier New" w:hint="default"/>
+      </w:rPr>
+    </w:lvl>
+    <w:lvl w:ilvl="8" w:tplc="04090005" w:tentative="1">
+      <w:start w:val="1"/>
+      <w:numFmt w:val="bullet"/>
+      <w:lvlText w:val=""/>
+      <w:lvlJc w:val="left"/>
+      <w:pPr>
+        <w:ind w:left="6480" w:hanging="360"/>
+      </w:pPr>
+      <w:rPr>
+        <w:rFonts w:ascii="Wingdings" w:hAnsi="Wingdings" w:hint="default"/>
+      </w:rPr>
+    </w:lvl>
+  </w:abstractNum>
+  <w:abstractNum w:abstractNumId="43">
     <w:nsid w:val="73671835"/>
     <w:multiLevelType w:val="hybridMultilevel"/>
     <w:tmpl w:val="C6322308"/>
@@ -15753,10 +16102,123 @@
       </w:rPr>
     </w:lvl>
   </w:abstractNum>
-  <w:abstractNum w:abstractNumId="45">
+  <w:abstractNum w:abstractNumId="44">
     <w:nsid w:val="73DF04CB"/>
     <w:multiLevelType w:val="hybridMultilevel"/>
     <w:tmpl w:val="30709FD8"/>
+    <w:lvl w:ilvl="0" w:tplc="04090001">
+      <w:start w:val="1"/>
+      <w:numFmt w:val="bullet"/>
+      <w:lvlText w:val=""/>
+      <w:lvlJc w:val="left"/>
+      <w:pPr>
+        <w:ind w:left="720" w:hanging="360"/>
+      </w:pPr>
+      <w:rPr>
+        <w:rFonts w:ascii="Symbol" w:hAnsi="Symbol" w:hint="default"/>
+      </w:rPr>
+    </w:lvl>
+    <w:lvl w:ilvl="1" w:tplc="04090003" w:tentative="1">
+      <w:start w:val="1"/>
+      <w:numFmt w:val="bullet"/>
+      <w:lvlText w:val="o"/>
+      <w:lvlJc w:val="left"/>
+      <w:pPr>
+        <w:ind w:left="1440" w:hanging="360"/>
+      </w:pPr>
+      <w:rPr>
+        <w:rFonts w:ascii="Courier New" w:hAnsi="Courier New" w:cs="Courier New" w:hint="default"/>
+      </w:rPr>
+    </w:lvl>
+    <w:lvl w:ilvl="2" w:tplc="04090005" w:tentative="1">
+      <w:start w:val="1"/>
+      <w:numFmt w:val="bullet"/>
+      <w:lvlText w:val=""/>
+      <w:lvlJc w:val="left"/>
+      <w:pPr>
+        <w:ind w:left="2160" w:hanging="360"/>
+      </w:pPr>
+      <w:rPr>
+        <w:rFonts w:ascii="Wingdings" w:hAnsi="Wingdings" w:hint="default"/>
+      </w:rPr>
+    </w:lvl>
+    <w:lvl w:ilvl="3" w:tplc="04090001" w:tentative="1">
+      <w:start w:val="1"/>
+      <w:numFmt w:val="bullet"/>
+      <w:lvlText w:val=""/>
+      <w:lvlJc w:val="left"/>
+      <w:pPr>
+        <w:ind w:left="2880" w:hanging="360"/>
+      </w:pPr>
+      <w:rPr>
+        <w:rFonts w:ascii="Symbol" w:hAnsi="Symbol" w:hint="default"/>
+      </w:rPr>
+    </w:lvl>
+    <w:lvl w:ilvl="4" w:tplc="04090003" w:tentative="1">
+      <w:start w:val="1"/>
+      <w:numFmt w:val="bullet"/>
+      <w:lvlText w:val="o"/>
+      <w:lvlJc w:val="left"/>
+      <w:pPr>
+        <w:ind w:left="3600" w:hanging="360"/>
+      </w:pPr>
+      <w:rPr>
+        <w:rFonts w:ascii="Courier New" w:hAnsi="Courier New" w:cs="Courier New" w:hint="default"/>
+      </w:rPr>
+    </w:lvl>
+    <w:lvl w:ilvl="5" w:tplc="04090005" w:tentative="1">
+      <w:start w:val="1"/>
+      <w:numFmt w:val="bullet"/>
+      <w:lvlText w:val=""/>
+      <w:lvlJc w:val="left"/>
+      <w:pPr>
+        <w:ind w:left="4320" w:hanging="360"/>
+      </w:pPr>
+      <w:rPr>
+        <w:rFonts w:ascii="Wingdings" w:hAnsi="Wingdings" w:hint="default"/>
+      </w:rPr>
+    </w:lvl>
+    <w:lvl w:ilvl="6" w:tplc="04090001" w:tentative="1">
+      <w:start w:val="1"/>
+      <w:numFmt w:val="bullet"/>
+      <w:lvlText w:val=""/>
+      <w:lvlJc w:val="left"/>
+      <w:pPr>
+        <w:ind w:left="5040" w:hanging="360"/>
+      </w:pPr>
+      <w:rPr>
+        <w:rFonts w:ascii="Symbol" w:hAnsi="Symbol" w:hint="default"/>
+      </w:rPr>
+    </w:lvl>
+    <w:lvl w:ilvl="7" w:tplc="04090003" w:tentative="1">
+      <w:start w:val="1"/>
+      <w:numFmt w:val="bullet"/>
+      <w:lvlText w:val="o"/>
+      <w:lvlJc w:val="left"/>
+      <w:pPr>
+        <w:ind w:left="5760" w:hanging="360"/>
+      </w:pPr>
+      <w:rPr>
+        <w:rFonts w:ascii="Courier New" w:hAnsi="Courier New" w:cs="Courier New" w:hint="default"/>
+      </w:rPr>
+    </w:lvl>
+    <w:lvl w:ilvl="8" w:tplc="04090005" w:tentative="1">
+      <w:start w:val="1"/>
+      <w:numFmt w:val="bullet"/>
+      <w:lvlText w:val=""/>
+      <w:lvlJc w:val="left"/>
+      <w:pPr>
+        <w:ind w:left="6480" w:hanging="360"/>
+      </w:pPr>
+      <w:rPr>
+        <w:rFonts w:ascii="Wingdings" w:hAnsi="Wingdings" w:hint="default"/>
+      </w:rPr>
+    </w:lvl>
+  </w:abstractNum>
+  <w:abstractNum w:abstractNumId="45">
+    <w:nsid w:val="74506FA2"/>
+    <w:multiLevelType w:val="hybridMultilevel"/>
+    <w:tmpl w:val="D2244B06"/>
     <w:lvl w:ilvl="0" w:tplc="04090001">
       <w:start w:val="1"/>
       <w:numFmt w:val="bullet"/>
@@ -16206,103 +16668,103 @@
     </w:lvl>
   </w:abstractNum>
   <w:num w:numId="1">
-    <w:abstractNumId w:val="12"/>
+    <w:abstractNumId w:val="11"/>
   </w:num>
   <w:num w:numId="2">
-    <w:abstractNumId w:val="8"/>
+    <w:abstractNumId w:val="7"/>
   </w:num>
   <w:num w:numId="3">
-    <w:abstractNumId w:val="45"/>
+    <w:abstractNumId w:val="44"/>
   </w:num>
   <w:num w:numId="4">
-    <w:abstractNumId w:val="24"/>
+    <w:abstractNumId w:val="23"/>
   </w:num>
   <w:num w:numId="5">
-    <w:abstractNumId w:val="15"/>
+    <w:abstractNumId w:val="14"/>
   </w:num>
   <w:num w:numId="6">
-    <w:abstractNumId w:val="14"/>
+    <w:abstractNumId w:val="13"/>
   </w:num>
   <w:num w:numId="7">
-    <w:abstractNumId w:val="26"/>
+    <w:abstractNumId w:val="25"/>
   </w:num>
   <w:num w:numId="8">
+    <w:abstractNumId w:val="4"/>
+  </w:num>
+  <w:num w:numId="9">
+    <w:abstractNumId w:val="28"/>
+  </w:num>
+  <w:num w:numId="10">
+    <w:abstractNumId w:val="29"/>
+  </w:num>
+  <w:num w:numId="11">
     <w:abstractNumId w:val="5"/>
   </w:num>
-  <w:num w:numId="9">
-    <w:abstractNumId w:val="30"/>
-  </w:num>
-  <w:num w:numId="10">
-    <w:abstractNumId w:val="31"/>
-  </w:num>
-  <w:num w:numId="11">
-    <w:abstractNumId w:val="6"/>
-  </w:num>
   <w:num w:numId="12">
-    <w:abstractNumId w:val="41"/>
+    <w:abstractNumId w:val="39"/>
   </w:num>
   <w:num w:numId="13">
-    <w:abstractNumId w:val="23"/>
+    <w:abstractNumId w:val="22"/>
   </w:num>
   <w:num w:numId="14">
     <w:abstractNumId w:val="0"/>
   </w:num>
   <w:num w:numId="15">
+    <w:abstractNumId w:val="33"/>
+  </w:num>
+  <w:num w:numId="16">
+    <w:abstractNumId w:val="43"/>
+  </w:num>
+  <w:num w:numId="17">
+    <w:abstractNumId w:val="24"/>
+  </w:num>
+  <w:num w:numId="18">
+    <w:abstractNumId w:val="17"/>
+  </w:num>
+  <w:num w:numId="19">
+    <w:abstractNumId w:val="3"/>
+  </w:num>
+  <w:num w:numId="20">
+    <w:abstractNumId w:val="36"/>
+  </w:num>
+  <w:num w:numId="21">
+    <w:abstractNumId w:val="2"/>
+  </w:num>
+  <w:num w:numId="22">
+    <w:abstractNumId w:val="41"/>
+  </w:num>
+  <w:num w:numId="23">
+    <w:abstractNumId w:val="1"/>
+  </w:num>
+  <w:num w:numId="24">
+    <w:abstractNumId w:val="31"/>
+  </w:num>
+  <w:num w:numId="25">
+    <w:abstractNumId w:val="18"/>
+  </w:num>
+  <w:num w:numId="26">
+    <w:abstractNumId w:val="20"/>
+  </w:num>
+  <w:num w:numId="27">
+    <w:abstractNumId w:val="15"/>
+  </w:num>
+  <w:num w:numId="28">
+    <w:abstractNumId w:val="37"/>
+  </w:num>
+  <w:num w:numId="29">
+    <w:abstractNumId w:val="26"/>
+  </w:num>
+  <w:num w:numId="30">
     <w:abstractNumId w:val="35"/>
   </w:num>
-  <w:num w:numId="16">
-    <w:abstractNumId w:val="44"/>
-  </w:num>
-  <w:num w:numId="17">
-    <w:abstractNumId w:val="25"/>
-  </w:num>
-  <w:num w:numId="18">
-    <w:abstractNumId w:val="18"/>
-  </w:num>
-  <w:num w:numId="19">
-    <w:abstractNumId w:val="4"/>
-  </w:num>
-  <w:num w:numId="20">
+  <w:num w:numId="31">
     <w:abstractNumId w:val="38"/>
   </w:num>
-  <w:num w:numId="21">
-    <w:abstractNumId w:val="3"/>
-  </w:num>
-  <w:num w:numId="22">
-    <w:abstractNumId w:val="43"/>
-  </w:num>
-  <w:num w:numId="23">
-    <w:abstractNumId w:val="2"/>
-  </w:num>
-  <w:num w:numId="24">
-    <w:abstractNumId w:val="33"/>
-  </w:num>
-  <w:num w:numId="25">
-    <w:abstractNumId w:val="19"/>
-  </w:num>
-  <w:num w:numId="26">
-    <w:abstractNumId w:val="21"/>
-  </w:num>
-  <w:num w:numId="27">
-    <w:abstractNumId w:val="16"/>
-  </w:num>
-  <w:num w:numId="28">
-    <w:abstractNumId w:val="39"/>
-  </w:num>
-  <w:num w:numId="29">
-    <w:abstractNumId w:val="28"/>
-  </w:num>
-  <w:num w:numId="30">
-    <w:abstractNumId w:val="37"/>
-  </w:num>
-  <w:num w:numId="31">
-    <w:abstractNumId w:val="40"/>
-  </w:num>
   <w:num w:numId="32">
-    <w:abstractNumId w:val="32"/>
+    <w:abstractNumId w:val="30"/>
   </w:num>
   <w:num w:numId="33">
-    <w:abstractNumId w:val="13"/>
+    <w:abstractNumId w:val="12"/>
   </w:num>
   <w:num w:numId="34">
     <w:abstractNumId w:val="46"/>
@@ -16311,48 +16773,48 @@
     <w:abstractNumId w:val="48"/>
   </w:num>
   <w:num w:numId="36">
-    <w:abstractNumId w:val="20"/>
+    <w:abstractNumId w:val="19"/>
   </w:num>
   <w:num w:numId="37">
+    <w:abstractNumId w:val="32"/>
+  </w:num>
+  <w:num w:numId="38">
+    <w:abstractNumId w:val="6"/>
+  </w:num>
+  <w:num w:numId="39">
     <w:abstractNumId w:val="34"/>
   </w:num>
-  <w:num w:numId="38">
-    <w:abstractNumId w:val="7"/>
+  <w:num w:numId="40">
+    <w:abstractNumId w:val="47"/>
   </w:num>
-  <w:num w:numId="39">
+  <w:num w:numId="41">
+    <w:abstractNumId w:val="21"/>
+  </w:num>
+  <w:num w:numId="42">
+    <w:abstractNumId w:val="40"/>
+  </w:num>
+  <w:num w:numId="43">
+    <w:abstractNumId w:val="9"/>
+  </w:num>
+  <w:num w:numId="44">
     <w:abstractNumId w:val="27"/>
   </w:num>
-  <w:num w:numId="40">
-    <w:abstractNumId w:val="36"/>
+  <w:num w:numId="45">
+    <w:abstractNumId w:val="16"/>
   </w:num>
-  <w:num w:numId="41">
-    <w:abstractNumId w:val="1"/>
+  <w:num w:numId="46">
+    <w:abstractNumId w:val="10"/>
   </w:num>
-  <w:num w:numId="42">
-    <w:abstractNumId w:val="47"/>
+  <w:num w:numId="47">
+    <w:abstractNumId w:val="8"/>
   </w:num>
-  <w:num w:numId="43">
-    <w:abstractNumId w:val="22"/>
+  <w:num w:numId="48">
+    <w:abstractNumId w:val="45"/>
   </w:num>
-  <w:num w:numId="44">
+  <w:num w:numId="49">
     <w:abstractNumId w:val="42"/>
   </w:num>
-  <w:num w:numId="45">
-    <w:abstractNumId w:val="10"/>
-  </w:num>
-  <w:num w:numId="46">
-    <w:abstractNumId w:val="29"/>
-  </w:num>
-  <w:num w:numId="47">
-    <w:abstractNumId w:val="17"/>
-  </w:num>
-  <w:num w:numId="48">
-    <w:abstractNumId w:val="11"/>
-  </w:num>
-  <w:num w:numId="49">
-    <w:abstractNumId w:val="9"/>
-  </w:num>
-  <w:numIdMacAtCleanup w:val="21"/>
+  <w:numIdMacAtCleanup w:val="49"/>
 </w:numbering>
 </file>
 
@@ -18020,7 +18482,7 @@
 </file>
 
 <file path=customXml/itemProps1.xml><?xml version="1.0" encoding="utf-8"?>
-<ds:datastoreItem xmlns:ds="http://schemas.openxmlformats.org/officeDocument/2006/customXml" ds:itemID="{1C65991A-7FD3-40EC-9364-7598EFEB152E}">
+<ds:datastoreItem xmlns:ds="http://schemas.openxmlformats.org/officeDocument/2006/customXml" ds:itemID="{6E4218A7-03F8-46C4-82A1-40EDA1D9AF86}">
   <ds:schemaRefs>
     <ds:schemaRef ds:uri="http://schemas.openxmlformats.org/officeDocument/2006/bibliography"/>
   </ds:schemaRefs>

</xml_diff>